<commit_message>
MGS-3196 now use structured addresses
</commit_message>
<xml_diff>
--- a/housing-service/src/main/resources/templates/model-tenancy-agreement.docx
+++ b/housing-service/src/main/resources/templates/model-tenancy-agreement.docx
@@ -4463,7 +4463,23 @@
           <w:sz w:val="24"/>
           <w:szCs w:val="24"/>
         </w:rPr>
-        <w:t xml:space="preserve">which contain square brackets [       ], indicate </w:t>
+        <w:t xml:space="preserve">which contain square brackets [     </w:t>
+      </w:r>
+      <w:proofErr w:type="gramStart"/>
+      <w:r>
+        <w:rPr>
+          <w:sz w:val="24"/>
+          <w:szCs w:val="24"/>
+        </w:rPr>
+        <w:t xml:space="preserve">  ]</w:t>
+      </w:r>
+      <w:proofErr w:type="gramEnd"/>
+      <w:r>
+        <w:rPr>
+          <w:sz w:val="24"/>
+          <w:szCs w:val="24"/>
+        </w:rPr>
+        <w:t xml:space="preserve">, indicate </w:t>
       </w:r>
       <w:r>
         <w:rPr>
@@ -4860,7 +4876,23 @@
           <w:sz w:val="24"/>
           <w:szCs w:val="24"/>
         </w:rPr>
-        <w:t>First-tier Tribunal: the First-tier Tribunal for Scotland</w:t>
+        <w:t xml:space="preserve">First-tier Tribunal: </w:t>
+      </w:r>
+      <w:proofErr w:type="gramStart"/>
+      <w:r>
+        <w:rPr>
+          <w:sz w:val="24"/>
+          <w:szCs w:val="24"/>
+        </w:rPr>
+        <w:t>the</w:t>
+      </w:r>
+      <w:proofErr w:type="gramEnd"/>
+      <w:r>
+        <w:rPr>
+          <w:sz w:val="24"/>
+          <w:szCs w:val="24"/>
+        </w:rPr>
+        <w:t xml:space="preserve"> First-tier Tribunal for Scotland</w:t>
       </w:r>
       <w:r>
         <w:rPr>
@@ -6300,7 +6332,25 @@
           <w:sz w:val="24"/>
           <w:szCs w:val="24"/>
         </w:rPr>
-        <w:t>sets limits on the number of people who can occupy a house, relative to both the number and floor area of the rooms available as sleeping accommodation. For this purpose, children aged at least one but less than 10 count as half of a person, while children under the age of one do not count at all. Rooms of less than 50 square feet are not taken into account.</w:t>
+        <w:t xml:space="preserve">sets limits on the number of people who can occupy a house, relative to both the number and floor area of the rooms available as sleeping accommodation. For this purpose, children aged at least one but less than 10 </w:t>
+      </w:r>
+      <w:proofErr w:type="gramStart"/>
+      <w:r>
+        <w:rPr>
+          <w:rFonts w:cs="Arial"/>
+          <w:sz w:val="24"/>
+          <w:szCs w:val="24"/>
+        </w:rPr>
+        <w:t>count</w:t>
+      </w:r>
+      <w:proofErr w:type="gramEnd"/>
+      <w:r>
+        <w:rPr>
+          <w:rFonts w:cs="Arial"/>
+          <w:sz w:val="24"/>
+          <w:szCs w:val="24"/>
+        </w:rPr>
+        <w:t xml:space="preserve"> as half of a person, while children under the age of one do not count at all. Rooms of less than 50 square feet are not taken into account.</w:t>
       </w:r>
     </w:p>
     <w:p>
@@ -6524,7 +6574,27 @@
           <w:sz w:val="24"/>
           <w:szCs w:val="24"/>
         </w:rPr>
-        <w:t xml:space="preserve"> and Address(es)</w:t>
+        <w:t xml:space="preserve"> and Address(</w:t>
+      </w:r>
+      <w:proofErr w:type="spellStart"/>
+      <w:r>
+        <w:rPr>
+          <w:rFonts w:cs="Arial"/>
+          <w:b/>
+          <w:sz w:val="24"/>
+          <w:szCs w:val="24"/>
+        </w:rPr>
+        <w:t>es</w:t>
+      </w:r>
+      <w:proofErr w:type="spellEnd"/>
+      <w:r>
+        <w:rPr>
+          <w:rFonts w:cs="Arial"/>
+          <w:b/>
+          <w:sz w:val="24"/>
+          <w:szCs w:val="24"/>
+        </w:rPr>
+        <w:t>)</w:t>
       </w:r>
       <w:r>
         <w:rPr>
@@ -6758,7 +6828,25 @@
           <w:sz w:val="24"/>
           <w:szCs w:val="24"/>
         </w:rPr>
-        <w:t>Email address(es):</w:t>
+        <w:t>Email address(</w:t>
+      </w:r>
+      <w:proofErr w:type="spellStart"/>
+      <w:r>
+        <w:rPr>
+          <w:rFonts w:cs="Arial"/>
+          <w:sz w:val="24"/>
+          <w:szCs w:val="24"/>
+        </w:rPr>
+        <w:t>es</w:t>
+      </w:r>
+      <w:proofErr w:type="spellEnd"/>
+      <w:r>
+        <w:rPr>
+          <w:rFonts w:cs="Arial"/>
+          <w:sz w:val="24"/>
+          <w:szCs w:val="24"/>
+        </w:rPr>
+        <w:t>):</w:t>
       </w:r>
     </w:p>
     <w:p>
@@ -6794,7 +6882,23 @@
           <w:sz w:val="24"/>
           <w:szCs w:val="24"/>
         </w:rPr>
-        <w:t>«tenantEmails»</w:t>
+        <w:t>«</w:t>
+      </w:r>
+      <w:proofErr w:type="spellStart"/>
+      <w:r>
+        <w:rPr>
+          <w:sz w:val="24"/>
+          <w:szCs w:val="24"/>
+        </w:rPr>
+        <w:t>tenantEmails</w:t>
+      </w:r>
+      <w:proofErr w:type="spellEnd"/>
+      <w:r>
+        <w:rPr>
+          <w:sz w:val="24"/>
+          <w:szCs w:val="24"/>
+        </w:rPr>
+        <w:t>»</w:t>
       </w:r>
       <w:r>
         <w:rPr>
@@ -6857,7 +6961,23 @@
           <w:sz w:val="24"/>
           <w:szCs w:val="24"/>
         </w:rPr>
-        <w:t>«tenantPhoneNumbers»</w:t>
+        <w:t>«</w:t>
+      </w:r>
+      <w:proofErr w:type="spellStart"/>
+      <w:r>
+        <w:rPr>
+          <w:sz w:val="24"/>
+          <w:szCs w:val="24"/>
+        </w:rPr>
+        <w:t>tenantPhoneNumbers</w:t>
+      </w:r>
+      <w:proofErr w:type="spellEnd"/>
+      <w:r>
+        <w:rPr>
+          <w:sz w:val="24"/>
+          <w:szCs w:val="24"/>
+        </w:rPr>
+        <w:t>»</w:t>
       </w:r>
       <w:r>
         <w:rPr>
@@ -6919,21 +7039,33 @@
         </w:rPr>
         <w:t xml:space="preserve">Name: </w:t>
       </w:r>
-      <w:fldSimple w:instr=" MERGEFIELD lettingAgentName \* MERGEFORMAT ">
-        <w:r>
-          <w:t>«</w:t>
-        </w:r>
-        <w:r>
-          <w:rPr>
-            <w:sz w:val="24"/>
-            <w:szCs w:val="24"/>
-          </w:rPr>
-          <w:t>lettingAgentName</w:t>
-        </w:r>
-        <w:r>
-          <w:t>»</w:t>
-        </w:r>
-      </w:fldSimple>
+      <w:r>
+        <w:fldChar w:fldCharType="begin"/>
+      </w:r>
+      <w:r>
+        <w:instrText xml:space="preserve"> MERGEFIELD lettingAgentName \* MERGEFORMAT </w:instrText>
+      </w:r>
+      <w:r>
+        <w:fldChar w:fldCharType="separate"/>
+      </w:r>
+      <w:r>
+        <w:t>«</w:t>
+      </w:r>
+      <w:proofErr w:type="spellStart"/>
+      <w:r>
+        <w:rPr>
+          <w:sz w:val="24"/>
+          <w:szCs w:val="24"/>
+        </w:rPr>
+        <w:t>lettingAgentName</w:t>
+      </w:r>
+      <w:proofErr w:type="spellEnd"/>
+      <w:r>
+        <w:t>»</w:t>
+      </w:r>
+      <w:r>
+        <w:fldChar w:fldCharType="end"/>
+      </w:r>
       <w:r>
         <w:tab/>
       </w:r>
@@ -6970,6 +7102,11 @@
       </w:r>
     </w:p>
     <w:p>
+      <w:pPr>
+        <w:rPr>
+          <w:rFonts w:cs="Arial"/>
+        </w:rPr>
+      </w:pPr>
       <w:r>
         <w:rPr>
           <w:rFonts w:cs="Arial"/>
@@ -6984,12 +7121,8 @@
         </w:rPr>
         <w:t>:</w:t>
       </w:r>
-      <w:r>
-        <w:rPr>
-          <w:rFonts w:cs="Arial"/>
-        </w:rPr>
-        <w:t xml:space="preserve"> </w:t>
-      </w:r>
+    </w:p>
+    <w:p>
       <w:r>
         <w:rPr>
           <w:rFonts w:cs="Arial"/>
@@ -7023,12 +7156,21 @@
         </w:rPr>
         <w:t>«letting</w:t>
       </w:r>
-      <w:r>
-        <w:rPr>
-          <w:sz w:val="24"/>
-          <w:szCs w:val="24"/>
-        </w:rPr>
-        <w:t>AgentAddress»</w:t>
+      <w:proofErr w:type="spellStart"/>
+      <w:r>
+        <w:rPr>
+          <w:sz w:val="24"/>
+          <w:szCs w:val="24"/>
+        </w:rPr>
+        <w:t>AgentAddress</w:t>
+      </w:r>
+      <w:proofErr w:type="spellEnd"/>
+      <w:r>
+        <w:rPr>
+          <w:sz w:val="24"/>
+          <w:szCs w:val="24"/>
+        </w:rPr>
+        <w:t>»</w:t>
       </w:r>
       <w:r>
         <w:rPr>
@@ -7296,7 +7438,23 @@
           <w:sz w:val="24"/>
           <w:szCs w:val="24"/>
         </w:rPr>
-        <w:t>«lettingAgentServices»</w:t>
+        <w:t>«</w:t>
+      </w:r>
+      <w:proofErr w:type="spellStart"/>
+      <w:r>
+        <w:rPr>
+          <w:sz w:val="24"/>
+          <w:szCs w:val="24"/>
+        </w:rPr>
+        <w:t>lettingAgentServices</w:t>
+      </w:r>
+      <w:proofErr w:type="spellEnd"/>
+      <w:r>
+        <w:rPr>
+          <w:sz w:val="24"/>
+          <w:szCs w:val="24"/>
+        </w:rPr>
+        <w:t>»</w:t>
       </w:r>
       <w:r>
         <w:rPr>
@@ -7365,7 +7523,23 @@
           <w:sz w:val="24"/>
           <w:szCs w:val="24"/>
         </w:rPr>
-        <w:t>«lettingAgentPointOfContact»</w:t>
+        <w:t>«</w:t>
+      </w:r>
+      <w:proofErr w:type="spellStart"/>
+      <w:r>
+        <w:rPr>
+          <w:sz w:val="24"/>
+          <w:szCs w:val="24"/>
+        </w:rPr>
+        <w:t>lettingAgentPointOfContact</w:t>
+      </w:r>
+      <w:proofErr w:type="spellEnd"/>
+      <w:r>
+        <w:rPr>
+          <w:sz w:val="24"/>
+          <w:szCs w:val="24"/>
+        </w:rPr>
+        <w:t>»</w:t>
       </w:r>
       <w:r>
         <w:rPr>
@@ -7717,12 +7891,105 @@
     <w:p>
       <w:pPr>
         <w:rPr>
+          <w:sz w:val="24"/>
+          <w:szCs w:val="24"/>
+        </w:rPr>
+      </w:pPr>
+      <w:r>
+        <w:rPr>
+          <w:sz w:val="24"/>
+          <w:szCs w:val="24"/>
+        </w:rPr>
+        <w:fldChar w:fldCharType="begin"/>
+      </w:r>
+      <w:r>
+        <w:rPr>
+          <w:sz w:val="24"/>
+          <w:szCs w:val="24"/>
+        </w:rPr>
+        <w:instrText xml:space="preserve"> MERGEFIELD landlordAddress1 \* MERGEFORMAT </w:instrText>
+      </w:r>
+      <w:r>
+        <w:rPr>
+          <w:sz w:val="24"/>
+          <w:szCs w:val="24"/>
+        </w:rPr>
+        <w:fldChar w:fldCharType="separate"/>
+      </w:r>
+      <w:r>
+        <w:rPr>
+          <w:sz w:val="24"/>
+          <w:szCs w:val="24"/>
+        </w:rPr>
+        <w:t>«landlordAddress1»</w:t>
+      </w:r>
+      <w:r>
+        <w:rPr>
+          <w:sz w:val="24"/>
+          <w:szCs w:val="24"/>
+        </w:rPr>
+        <w:fldChar w:fldCharType="end"/>
+      </w:r>
+    </w:p>
+    <w:p>
+      <w:pPr>
+        <w:rPr>
           <w:b/>
           <w:i/>
           <w:sz w:val="24"/>
           <w:szCs w:val="24"/>
         </w:rPr>
       </w:pPr>
+    </w:p>
+    <w:p>
+      <w:pPr>
+        <w:rPr>
+          <w:b/>
+          <w:sz w:val="24"/>
+          <w:szCs w:val="24"/>
+        </w:rPr>
+      </w:pPr>
+      <w:r>
+        <w:rPr>
+          <w:b/>
+          <w:sz w:val="24"/>
+          <w:szCs w:val="24"/>
+        </w:rPr>
+        <w:lastRenderedPageBreak/>
+        <w:t>Address (</w:t>
+      </w:r>
+      <w:r>
+        <w:rPr>
+          <w:b/>
+          <w:sz w:val="24"/>
+          <w:szCs w:val="24"/>
+        </w:rPr>
+        <w:t>Landlord</w:t>
+      </w:r>
+      <w:r>
+        <w:rPr>
+          <w:b/>
+          <w:sz w:val="24"/>
+          <w:szCs w:val="24"/>
+        </w:rPr>
+        <w:t xml:space="preserve"> 2):</w:t>
+      </w:r>
+      <w:r>
+        <w:rPr>
+          <w:b/>
+          <w:sz w:val="24"/>
+          <w:szCs w:val="24"/>
+        </w:rPr>
+        <w:t xml:space="preserve">   </w:t>
+      </w:r>
+    </w:p>
+    <w:p>
+      <w:pPr>
+        <w:rPr>
+          <w:sz w:val="24"/>
+          <w:szCs w:val="24"/>
+        </w:rPr>
+      </w:pPr>
       <w:r>
         <w:rPr>
           <w:sz w:val="24"/>
@@ -7735,7 +8002,7 @@
           <w:sz w:val="24"/>
           <w:szCs w:val="24"/>
         </w:rPr>
-        <w:instrText xml:space="preserve"> MERGEFIELD landlordAddress1 \* MERGEFORMAT </w:instrText>
+        <w:instrText xml:space="preserve"> MERGEFIELD landlordAddress2 \* MERGEFORMAT </w:instrText>
       </w:r>
       <w:r>
         <w:rPr>
@@ -7749,7 +8016,7 @@
           <w:sz w:val="24"/>
           <w:szCs w:val="24"/>
         </w:rPr>
-        <w:t>«landlordAddress1»</w:t>
+        <w:t>«landlordAddress2»</w:t>
       </w:r>
       <w:r>
         <w:rPr>
@@ -7765,39 +8032,67 @@
           <w:b/>
           <w:sz w:val="24"/>
           <w:szCs w:val="24"/>
-        </w:rPr>
-      </w:pPr>
-      <w:r>
-        <w:rPr>
-          <w:b/>
-          <w:sz w:val="24"/>
-          <w:szCs w:val="24"/>
-        </w:rPr>
-        <w:t>Address (</w:t>
-      </w:r>
-      <w:r>
-        <w:rPr>
-          <w:b/>
-          <w:sz w:val="24"/>
-          <w:szCs w:val="24"/>
-        </w:rPr>
-        <w:t>Landlord</w:t>
-      </w:r>
-      <w:r>
-        <w:rPr>
-          <w:b/>
-          <w:sz w:val="24"/>
-          <w:szCs w:val="24"/>
-        </w:rPr>
-        <w:t xml:space="preserve"> 2):</w:t>
-      </w:r>
-      <w:r>
-        <w:rPr>
-          <w:b/>
-          <w:sz w:val="24"/>
-          <w:szCs w:val="24"/>
-        </w:rPr>
-        <w:t xml:space="preserve">   </w:t>
+          <w:u w:val="single"/>
+        </w:rPr>
+      </w:pPr>
+    </w:p>
+    <w:p>
+      <w:pPr>
+        <w:rPr>
+          <w:sz w:val="24"/>
+          <w:szCs w:val="24"/>
+        </w:rPr>
+      </w:pPr>
+      <w:r>
+        <w:rPr>
+          <w:sz w:val="24"/>
+          <w:szCs w:val="24"/>
+        </w:rPr>
+        <w:t xml:space="preserve">Email </w:t>
+      </w:r>
+      <w:r>
+        <w:rPr>
+          <w:sz w:val="24"/>
+          <w:szCs w:val="24"/>
+        </w:rPr>
+        <w:t>address</w:t>
+      </w:r>
+      <w:r>
+        <w:rPr>
+          <w:sz w:val="24"/>
+          <w:szCs w:val="24"/>
+        </w:rPr>
+        <w:t>(</w:t>
+      </w:r>
+      <w:proofErr w:type="spellStart"/>
+      <w:r>
+        <w:rPr>
+          <w:sz w:val="24"/>
+          <w:szCs w:val="24"/>
+        </w:rPr>
+        <w:t>es</w:t>
+      </w:r>
+      <w:proofErr w:type="spellEnd"/>
+      <w:r>
+        <w:rPr>
+          <w:sz w:val="24"/>
+          <w:szCs w:val="24"/>
+        </w:rPr>
+        <w:t>)</w:t>
+      </w:r>
+      <w:r>
+        <w:rPr>
+          <w:sz w:val="24"/>
+          <w:szCs w:val="24"/>
+        </w:rPr>
+        <w:t>:</w:t>
+      </w:r>
+      <w:r>
+        <w:rPr>
+          <w:sz w:val="24"/>
+          <w:szCs w:val="24"/>
+        </w:rPr>
+        <w:t xml:space="preserve">  </w:t>
       </w:r>
     </w:p>
     <w:p>
@@ -7819,7 +8114,7 @@
           <w:sz w:val="24"/>
           <w:szCs w:val="24"/>
         </w:rPr>
-        <w:instrText xml:space="preserve"> MERGEFIELD landlordAddress2 \* MERGEFORMAT </w:instrText>
+        <w:instrText xml:space="preserve"> MERGEFIELD landlordEmail1 \* MERGEFORMAT </w:instrText>
       </w:r>
       <w:r>
         <w:rPr>
@@ -7833,7 +8128,7 @@
           <w:sz w:val="24"/>
           <w:szCs w:val="24"/>
         </w:rPr>
-        <w:t>«landlordAddress2»</w:t>
+        <w:t>«landlordEmail1»</w:t>
       </w:r>
       <w:r>
         <w:rPr>
@@ -7846,7 +8141,50 @@
     <w:p>
       <w:pPr>
         <w:rPr>
-          <w:b/>
+          <w:sz w:val="24"/>
+          <w:szCs w:val="24"/>
+        </w:rPr>
+      </w:pPr>
+      <w:r>
+        <w:rPr>
+          <w:sz w:val="24"/>
+          <w:szCs w:val="24"/>
+        </w:rPr>
+        <w:fldChar w:fldCharType="begin"/>
+      </w:r>
+      <w:r>
+        <w:rPr>
+          <w:sz w:val="24"/>
+          <w:szCs w:val="24"/>
+        </w:rPr>
+        <w:instrText xml:space="preserve"> MERGEFIELD landlordEmail2 \* MERGEFORMAT </w:instrText>
+      </w:r>
+      <w:r>
+        <w:rPr>
+          <w:sz w:val="24"/>
+          <w:szCs w:val="24"/>
+        </w:rPr>
+        <w:fldChar w:fldCharType="separate"/>
+      </w:r>
+      <w:r>
+        <w:rPr>
+          <w:noProof/>
+          <w:sz w:val="24"/>
+          <w:szCs w:val="24"/>
+        </w:rPr>
+        <w:t>«landlordEmail2»</w:t>
+      </w:r>
+      <w:r>
+        <w:rPr>
+          <w:sz w:val="24"/>
+          <w:szCs w:val="24"/>
+        </w:rPr>
+        <w:fldChar w:fldCharType="end"/>
+      </w:r>
+    </w:p>
+    <w:p>
+      <w:pPr>
+        <w:rPr>
           <w:sz w:val="24"/>
           <w:szCs w:val="24"/>
           <w:u w:val="single"/>
@@ -7860,152 +8198,9 @@
           <w:szCs w:val="24"/>
         </w:rPr>
       </w:pPr>
-      <w:r>
-        <w:rPr>
-          <w:sz w:val="24"/>
-          <w:szCs w:val="24"/>
-        </w:rPr>
-        <w:t xml:space="preserve">Email </w:t>
-      </w:r>
-      <w:r>
-        <w:rPr>
-          <w:sz w:val="24"/>
-          <w:szCs w:val="24"/>
-        </w:rPr>
-        <w:t>address</w:t>
-      </w:r>
-      <w:r>
-        <w:rPr>
-          <w:sz w:val="24"/>
-          <w:szCs w:val="24"/>
-        </w:rPr>
-        <w:t>(</w:t>
-      </w:r>
-      <w:r>
-        <w:rPr>
-          <w:sz w:val="24"/>
-          <w:szCs w:val="24"/>
-        </w:rPr>
-        <w:t>es)</w:t>
-      </w:r>
-      <w:r>
-        <w:rPr>
-          <w:sz w:val="24"/>
-          <w:szCs w:val="24"/>
-        </w:rPr>
-        <w:t>:</w:t>
-      </w:r>
-      <w:r>
-        <w:rPr>
-          <w:sz w:val="24"/>
-          <w:szCs w:val="24"/>
-        </w:rPr>
-        <w:t xml:space="preserve">  </w:t>
-      </w:r>
-    </w:p>
-    <w:p>
-      <w:pPr>
-        <w:rPr>
-          <w:sz w:val="24"/>
-          <w:szCs w:val="24"/>
-        </w:rPr>
-      </w:pPr>
-      <w:r>
-        <w:rPr>
-          <w:sz w:val="24"/>
-          <w:szCs w:val="24"/>
-        </w:rPr>
-        <w:fldChar w:fldCharType="begin"/>
-      </w:r>
-      <w:r>
-        <w:rPr>
-          <w:sz w:val="24"/>
-          <w:szCs w:val="24"/>
-        </w:rPr>
-        <w:instrText xml:space="preserve"> MERGEFIELD landlordEmail1 \* MERGEFORMAT </w:instrText>
-      </w:r>
-      <w:r>
-        <w:rPr>
-          <w:sz w:val="24"/>
-          <w:szCs w:val="24"/>
-        </w:rPr>
-        <w:fldChar w:fldCharType="separate"/>
-      </w:r>
-      <w:r>
-        <w:rPr>
-          <w:sz w:val="24"/>
-          <w:szCs w:val="24"/>
-        </w:rPr>
-        <w:t>«landlordEmail1»</w:t>
-      </w:r>
-      <w:r>
-        <w:rPr>
-          <w:sz w:val="24"/>
-          <w:szCs w:val="24"/>
-        </w:rPr>
-        <w:fldChar w:fldCharType="end"/>
-      </w:r>
-    </w:p>
-    <w:p>
-      <w:pPr>
-        <w:rPr>
-          <w:sz w:val="24"/>
-          <w:szCs w:val="24"/>
-        </w:rPr>
-      </w:pPr>
-      <w:r>
-        <w:rPr>
-          <w:sz w:val="24"/>
-          <w:szCs w:val="24"/>
-        </w:rPr>
-        <w:fldChar w:fldCharType="begin"/>
-      </w:r>
-      <w:r>
-        <w:rPr>
-          <w:sz w:val="24"/>
-          <w:szCs w:val="24"/>
-        </w:rPr>
-        <w:instrText xml:space="preserve"> MERGEFIELD landlordEmail2 \* MERGEFORMAT </w:instrText>
-      </w:r>
-      <w:r>
-        <w:rPr>
-          <w:sz w:val="24"/>
-          <w:szCs w:val="24"/>
-        </w:rPr>
-        <w:fldChar w:fldCharType="separate"/>
-      </w:r>
-      <w:r>
-        <w:rPr>
-          <w:noProof/>
-          <w:sz w:val="24"/>
-          <w:szCs w:val="24"/>
-        </w:rPr>
-        <w:t>«landlordEmail2»</w:t>
-      </w:r>
-      <w:r>
-        <w:rPr>
-          <w:sz w:val="24"/>
-          <w:szCs w:val="24"/>
-        </w:rPr>
-        <w:fldChar w:fldCharType="end"/>
-      </w:r>
-    </w:p>
-    <w:p>
-      <w:pPr>
-        <w:rPr>
-          <w:sz w:val="24"/>
-          <w:szCs w:val="24"/>
-          <w:u w:val="single"/>
-        </w:rPr>
-      </w:pPr>
-    </w:p>
-    <w:p>
-      <w:pPr>
-        <w:rPr>
-          <w:sz w:val="24"/>
-          <w:szCs w:val="24"/>
-        </w:rPr>
-      </w:pPr>
+      <w:bookmarkStart w:id="17" w:name="_GoBack"/>
+      <w:bookmarkEnd w:id="17"/>
+      <w:proofErr w:type="gramStart"/>
       <w:r>
         <w:rPr>
           <w:sz w:val="24"/>
@@ -8020,6 +8215,7 @@
         </w:rPr>
         <w:t>elephone  number</w:t>
       </w:r>
+      <w:proofErr w:type="gramEnd"/>
       <w:r>
         <w:rPr>
           <w:sz w:val="24"/>
@@ -8358,7 +8554,7 @@
           <w:szCs w:val="28"/>
         </w:rPr>
       </w:pPr>
-      <w:bookmarkStart w:id="17" w:name="_Toc480555144"/>
+      <w:bookmarkStart w:id="18" w:name="_Toc480555144"/>
       <w:r>
         <w:rPr>
           <w:b/>
@@ -8367,7 +8563,7 @@
         </w:rPr>
         <w:t>COMMUNICATION</w:t>
       </w:r>
-      <w:bookmarkEnd w:id="17"/>
+      <w:bookmarkEnd w:id="18"/>
       <w:r>
         <w:rPr>
           <w:b/>
@@ -8881,7 +9077,7 @@
           <w:szCs w:val="24"/>
         </w:rPr>
       </w:pPr>
-      <w:commentRangeStart w:id="18"/>
+      <w:commentRangeStart w:id="19"/>
       <w:r>
         <w:rPr>
           <w:rFonts w:cs="Arial"/>
@@ -8956,8 +9152,6 @@
         </w:rPr>
         <w:t xml:space="preserve"> </w:t>
       </w:r>
-      <w:bookmarkStart w:id="19" w:name="_GoBack"/>
-      <w:bookmarkEnd w:id="19"/>
       <w:r>
         <w:rPr>
           <w:rFonts w:cs="Arial"/>
@@ -9221,12 +9415,12 @@
         </w:rPr>
         <w:t xml:space="preserve"> </w:t>
       </w:r>
-      <w:commentRangeEnd w:id="18"/>
+      <w:commentRangeEnd w:id="19"/>
       <w:r>
         <w:rPr>
           <w:rStyle w:val="CommentReference"/>
         </w:rPr>
-        <w:commentReference w:id="18"/>
+        <w:commentReference w:id="19"/>
       </w:r>
     </w:p>
     <w:p>
@@ -9284,6 +9478,7 @@
         </w:rPr>
         <w:t xml:space="preserve">a </w:t>
       </w:r>
+      <w:proofErr w:type="gramStart"/>
       <w:r>
         <w:rPr>
           <w:rFonts w:cs="Arial"/>
@@ -9302,6 +9497,7 @@
         </w:rPr>
         <w:t>[</w:t>
       </w:r>
+      <w:proofErr w:type="gramEnd"/>
       <w:r>
         <w:rPr>
           <w:rFonts w:cs="Arial"/>
@@ -9512,7 +9708,6 @@
           <w:sz w:val="24"/>
           <w:szCs w:val="24"/>
         </w:rPr>
-        <w:lastRenderedPageBreak/>
         <w:fldChar w:fldCharType="begin"/>
       </w:r>
       <w:r>
@@ -9534,7 +9729,23 @@
           <w:sz w:val="24"/>
           <w:szCs w:val="24"/>
         </w:rPr>
-        <w:t>«propertyAddress»</w:t>
+        <w:t>«</w:t>
+      </w:r>
+      <w:proofErr w:type="spellStart"/>
+      <w:r>
+        <w:rPr>
+          <w:sz w:val="24"/>
+          <w:szCs w:val="24"/>
+        </w:rPr>
+        <w:t>propertyAddress</w:t>
+      </w:r>
+      <w:proofErr w:type="spellEnd"/>
+      <w:r>
+        <w:rPr>
+          <w:sz w:val="24"/>
+          <w:szCs w:val="24"/>
+        </w:rPr>
+        <w:t>»</w:t>
       </w:r>
       <w:r>
         <w:rPr>
@@ -9712,7 +9923,23 @@
           <w:sz w:val="24"/>
           <w:szCs w:val="24"/>
         </w:rPr>
-        <w:t>«propertyType»</w:t>
+        <w:t>«</w:t>
+      </w:r>
+      <w:proofErr w:type="spellStart"/>
+      <w:r>
+        <w:rPr>
+          <w:sz w:val="24"/>
+          <w:szCs w:val="24"/>
+        </w:rPr>
+        <w:t>propertyType</w:t>
+      </w:r>
+      <w:proofErr w:type="spellEnd"/>
+      <w:r>
+        <w:rPr>
+          <w:sz w:val="24"/>
+          <w:szCs w:val="24"/>
+        </w:rPr>
+        <w:t>»</w:t>
       </w:r>
       <w:r>
         <w:rPr>
@@ -9925,7 +10152,23 @@
           <w:sz w:val="24"/>
           <w:szCs w:val="24"/>
         </w:rPr>
-        <w:t>«propertyIncludedAreasOrFacilities»</w:t>
+        <w:t>«</w:t>
+      </w:r>
+      <w:proofErr w:type="spellStart"/>
+      <w:r>
+        <w:rPr>
+          <w:sz w:val="24"/>
+          <w:szCs w:val="24"/>
+        </w:rPr>
+        <w:t>propertyIncludedAreasOrFacilities</w:t>
+      </w:r>
+      <w:proofErr w:type="spellEnd"/>
+      <w:r>
+        <w:rPr>
+          <w:sz w:val="24"/>
+          <w:szCs w:val="24"/>
+        </w:rPr>
+        <w:t>»</w:t>
       </w:r>
       <w:r>
         <w:rPr>
@@ -10163,7 +10406,23 @@
           <w:sz w:val="24"/>
           <w:szCs w:val="24"/>
         </w:rPr>
-        <w:t>«propertyExcludedAreasFacilities»</w:t>
+        <w:t>«</w:t>
+      </w:r>
+      <w:proofErr w:type="spellStart"/>
+      <w:r>
+        <w:rPr>
+          <w:sz w:val="24"/>
+          <w:szCs w:val="24"/>
+        </w:rPr>
+        <w:t>propertyExcludedAreasFacilities</w:t>
+      </w:r>
+      <w:proofErr w:type="spellEnd"/>
+      <w:r>
+        <w:rPr>
+          <w:sz w:val="24"/>
+          <w:szCs w:val="24"/>
+        </w:rPr>
+        <w:t>»</w:t>
       </w:r>
       <w:r>
         <w:rPr>
@@ -10284,7 +10543,25 @@
           <w:sz w:val="24"/>
           <w:szCs w:val="24"/>
         </w:rPr>
-        <w:t>«furnishingType»</w:t>
+        <w:t>«</w:t>
+      </w:r>
+      <w:proofErr w:type="spellStart"/>
+      <w:r>
+        <w:rPr>
+          <w:b/>
+          <w:sz w:val="24"/>
+          <w:szCs w:val="24"/>
+        </w:rPr>
+        <w:t>furnishingType</w:t>
+      </w:r>
+      <w:proofErr w:type="spellEnd"/>
+      <w:r>
+        <w:rPr>
+          <w:b/>
+          <w:sz w:val="24"/>
+          <w:szCs w:val="24"/>
+        </w:rPr>
+        <w:t>»</w:t>
       </w:r>
       <w:r>
         <w:rPr>
@@ -11043,7 +11320,25 @@
           <w:sz w:val="24"/>
           <w:szCs w:val="24"/>
         </w:rPr>
-        <w:t>«tenancyStartDate»</w:t>
+        <w:t>«</w:t>
+      </w:r>
+      <w:proofErr w:type="spellStart"/>
+      <w:r>
+        <w:rPr>
+          <w:b/>
+          <w:sz w:val="24"/>
+          <w:szCs w:val="24"/>
+        </w:rPr>
+        <w:t>tenancyStartDate</w:t>
+      </w:r>
+      <w:proofErr w:type="spellEnd"/>
+      <w:r>
+        <w:rPr>
+          <w:b/>
+          <w:sz w:val="24"/>
+          <w:szCs w:val="24"/>
+        </w:rPr>
+        <w:t>»</w:t>
       </w:r>
       <w:r>
         <w:rPr>
@@ -11495,7 +11790,6 @@
           <w:sz w:val="24"/>
           <w:szCs w:val="24"/>
         </w:rPr>
-        <w:lastRenderedPageBreak/>
         <w:t>The rent is £</w:t>
       </w:r>
       <w:r>
@@ -11536,7 +11830,25 @@
           <w:sz w:val="24"/>
           <w:szCs w:val="24"/>
         </w:rPr>
-        <w:t>«rentAmount»</w:t>
+        <w:t>«</w:t>
+      </w:r>
+      <w:proofErr w:type="spellStart"/>
+      <w:r>
+        <w:rPr>
+          <w:b/>
+          <w:sz w:val="24"/>
+          <w:szCs w:val="24"/>
+        </w:rPr>
+        <w:t>rentAmount</w:t>
+      </w:r>
+      <w:proofErr w:type="spellEnd"/>
+      <w:r>
+        <w:rPr>
+          <w:b/>
+          <w:sz w:val="24"/>
+          <w:szCs w:val="24"/>
+        </w:rPr>
+        <w:t>»</w:t>
       </w:r>
       <w:r>
         <w:rPr>
@@ -12097,7 +12409,25 @@
           <w:sz w:val="24"/>
           <w:szCs w:val="24"/>
         </w:rPr>
-        <w:t>«rentPaymentDay»</w:t>
+        <w:t>«</w:t>
+      </w:r>
+      <w:proofErr w:type="spellStart"/>
+      <w:r>
+        <w:rPr>
+          <w:b/>
+          <w:sz w:val="24"/>
+          <w:szCs w:val="24"/>
+        </w:rPr>
+        <w:t>rentPaymentDay</w:t>
+      </w:r>
+      <w:proofErr w:type="spellEnd"/>
+      <w:r>
+        <w:rPr>
+          <w:b/>
+          <w:sz w:val="24"/>
+          <w:szCs w:val="24"/>
+        </w:rPr>
+        <w:t>»</w:t>
       </w:r>
       <w:r>
         <w:rPr>
@@ -12361,7 +12691,23 @@
           <w:sz w:val="24"/>
           <w:szCs w:val="24"/>
         </w:rPr>
-        <w:t>«rentPaymentMethod»</w:t>
+        <w:t>«</w:t>
+      </w:r>
+      <w:proofErr w:type="spellStart"/>
+      <w:r>
+        <w:rPr>
+          <w:sz w:val="24"/>
+          <w:szCs w:val="24"/>
+        </w:rPr>
+        <w:t>rentPaymentMethod</w:t>
+      </w:r>
+      <w:proofErr w:type="spellEnd"/>
+      <w:r>
+        <w:rPr>
+          <w:sz w:val="24"/>
+          <w:szCs w:val="24"/>
+        </w:rPr>
+        <w:t>»</w:t>
       </w:r>
       <w:r>
         <w:rPr>
@@ -12906,7 +13252,29 @@
           <w:sz w:val="24"/>
           <w:szCs w:val="24"/>
         </w:rPr>
-        <w:t>rent cannot be increased more than once in any twelve month period</w:t>
+        <w:t xml:space="preserve">rent cannot be increased more than once in any </w:t>
+      </w:r>
+      <w:proofErr w:type="gramStart"/>
+      <w:r>
+        <w:rPr>
+          <w:rFonts w:cs="Arial"/>
+          <w:b/>
+          <w:bCs/>
+          <w:sz w:val="24"/>
+          <w:szCs w:val="24"/>
+        </w:rPr>
+        <w:t>twelve month</w:t>
+      </w:r>
+      <w:proofErr w:type="gramEnd"/>
+      <w:r>
+        <w:rPr>
+          <w:rFonts w:cs="Arial"/>
+          <w:b/>
+          <w:bCs/>
+          <w:sz w:val="24"/>
+          <w:szCs w:val="24"/>
+        </w:rPr>
+        <w:t xml:space="preserve"> period</w:t>
       </w:r>
       <w:r>
         <w:rPr>
@@ -15112,60 +15480,105 @@
           <w:sz w:val="24"/>
           <w:szCs w:val="24"/>
         </w:rPr>
-        <w:t>More information can be found in the Tenancy Deposit Schemes (Scotland) Regulations 2011.(</w:t>
-      </w:r>
-      <w:hyperlink r:id="rId17" w:history="1">
-        <w:r>
-          <w:rPr>
-            <w:rStyle w:val="Hyperlink"/>
-            <w:rFonts w:cs="Arial"/>
-            <w:b/>
-            <w:sz w:val="24"/>
-            <w:szCs w:val="24"/>
-          </w:rPr>
-          <w:t>http://www.legis</w:t>
-        </w:r>
-        <w:r>
-          <w:rPr>
-            <w:rStyle w:val="Hyperlink"/>
-            <w:rFonts w:cs="Arial"/>
-            <w:b/>
-            <w:sz w:val="24"/>
-            <w:szCs w:val="24"/>
-          </w:rPr>
-          <w:t>l</w:t>
-        </w:r>
-        <w:r>
-          <w:rPr>
-            <w:rStyle w:val="Hyperlink"/>
-            <w:rFonts w:cs="Arial"/>
-            <w:b/>
-            <w:sz w:val="24"/>
-            <w:szCs w:val="24"/>
-          </w:rPr>
-          <w:t>ation.gov.uk</w:t>
-        </w:r>
-        <w:r>
-          <w:rPr>
-            <w:rStyle w:val="Hyperlink"/>
-            <w:rFonts w:cs="Arial"/>
-            <w:b/>
-            <w:sz w:val="24"/>
-            <w:szCs w:val="24"/>
-          </w:rPr>
-          <w:t>/</w:t>
-        </w:r>
-        <w:r>
-          <w:rPr>
-            <w:rStyle w:val="Hyperlink"/>
-            <w:rFonts w:cs="Arial"/>
-            <w:b/>
-            <w:sz w:val="24"/>
-            <w:szCs w:val="24"/>
-          </w:rPr>
-          <w:t>ssi/2011/176/contents/made</w:t>
-        </w:r>
-      </w:hyperlink>
+        <w:t xml:space="preserve">More information can be found in the Tenancy Deposit Schemes (Scotland) Regulations </w:t>
+      </w:r>
+      <w:proofErr w:type="gramStart"/>
+      <w:r>
+        <w:rPr>
+          <w:rFonts w:cs="Arial"/>
+          <w:b/>
+          <w:sz w:val="24"/>
+          <w:szCs w:val="24"/>
+        </w:rPr>
+        <w:t>2011.(</w:t>
+      </w:r>
+      <w:proofErr w:type="gramEnd"/>
+      <w:r>
+        <w:rPr>
+          <w:rFonts w:cs="Arial"/>
+          <w:b/>
+          <w:sz w:val="24"/>
+          <w:szCs w:val="24"/>
+        </w:rPr>
+        <w:fldChar w:fldCharType="begin"/>
+      </w:r>
+      <w:r>
+        <w:rPr>
+          <w:rFonts w:cs="Arial"/>
+          <w:b/>
+          <w:sz w:val="24"/>
+          <w:szCs w:val="24"/>
+        </w:rPr>
+        <w:instrText xml:space="preserve"> HYPERLINK "http://www.legislation.gov.uk/ssi/2011/176/contents/made" </w:instrText>
+      </w:r>
+      <w:r>
+        <w:rPr>
+          <w:rFonts w:cs="Arial"/>
+          <w:b/>
+          <w:sz w:val="24"/>
+          <w:szCs w:val="24"/>
+        </w:rPr>
+        <w:fldChar w:fldCharType="separate"/>
+      </w:r>
+      <w:r>
+        <w:rPr>
+          <w:rStyle w:val="Hyperlink"/>
+          <w:rFonts w:cs="Arial"/>
+          <w:b/>
+          <w:sz w:val="24"/>
+          <w:szCs w:val="24"/>
+        </w:rPr>
+        <w:t>http://www.legis</w:t>
+      </w:r>
+      <w:r>
+        <w:rPr>
+          <w:rStyle w:val="Hyperlink"/>
+          <w:rFonts w:cs="Arial"/>
+          <w:b/>
+          <w:sz w:val="24"/>
+          <w:szCs w:val="24"/>
+        </w:rPr>
+        <w:t>l</w:t>
+      </w:r>
+      <w:r>
+        <w:rPr>
+          <w:rStyle w:val="Hyperlink"/>
+          <w:rFonts w:cs="Arial"/>
+          <w:b/>
+          <w:sz w:val="24"/>
+          <w:szCs w:val="24"/>
+        </w:rPr>
+        <w:t>ation.gov.uk</w:t>
+      </w:r>
+      <w:r>
+        <w:rPr>
+          <w:rStyle w:val="Hyperlink"/>
+          <w:rFonts w:cs="Arial"/>
+          <w:b/>
+          <w:sz w:val="24"/>
+          <w:szCs w:val="24"/>
+        </w:rPr>
+        <w:t>/</w:t>
+      </w:r>
+      <w:r>
+        <w:rPr>
+          <w:rStyle w:val="Hyperlink"/>
+          <w:rFonts w:cs="Arial"/>
+          <w:b/>
+          <w:sz w:val="24"/>
+          <w:szCs w:val="24"/>
+        </w:rPr>
+        <w:t>ssi/2011/176/contents/made</w:t>
+      </w:r>
+      <w:r>
+        <w:rPr>
+          <w:rFonts w:cs="Arial"/>
+          <w:b/>
+          <w:sz w:val="24"/>
+          <w:szCs w:val="24"/>
+        </w:rPr>
+        <w:fldChar w:fldCharType="end"/>
+      </w:r>
       <w:r>
         <w:rPr>
           <w:rFonts w:cs="Arial"/>
@@ -17257,7 +17670,27 @@
           <w:sz w:val="24"/>
           <w:szCs w:val="24"/>
         </w:rPr>
-        <w:t xml:space="preserve">The Tenant agrees to tell the Landlord if he or she is to be absent from the Let Property for any reason for a period of more than 21 days. The Tenant must take such measures as the Landlord may reasonably require to secure the Let Property prior to such absence and take appropriate reasonable measures to meet the ‘Reasonable Care’ </w:t>
+        <w:t xml:space="preserve">The Tenant agrees to tell the Landlord if he or she is to be absent from the Let Property for any reason for a period of more than 21 days. The Tenant must take such measures as the Landlord may reasonably require </w:t>
+      </w:r>
+      <w:proofErr w:type="gramStart"/>
+      <w:r>
+        <w:rPr>
+          <w:rFonts w:cs="Arial"/>
+          <w:b/>
+          <w:sz w:val="24"/>
+          <w:szCs w:val="24"/>
+        </w:rPr>
+        <w:t>to secure</w:t>
+      </w:r>
+      <w:proofErr w:type="gramEnd"/>
+      <w:r>
+        <w:rPr>
+          <w:rFonts w:cs="Arial"/>
+          <w:b/>
+          <w:sz w:val="24"/>
+          <w:szCs w:val="24"/>
+        </w:rPr>
+        <w:t xml:space="preserve"> the Let Property prior to such absence and take appropriate reasonable measures to meet the ‘Reasonable Care’ </w:t>
       </w:r>
       <w:r>
         <w:rPr>
@@ -19100,7 +19533,27 @@
           <w:sz w:val="24"/>
           <w:szCs w:val="24"/>
         </w:rPr>
-        <w:t xml:space="preserve">appliance ( excluding an appliance used solely for cooking ) or where a </w:t>
+        <w:t xml:space="preserve">appliance </w:t>
+      </w:r>
+      <w:proofErr w:type="gramStart"/>
+      <w:r>
+        <w:rPr>
+          <w:rFonts w:cs="Arial"/>
+          <w:b/>
+          <w:sz w:val="24"/>
+          <w:szCs w:val="24"/>
+        </w:rPr>
+        <w:t>( excluding</w:t>
+      </w:r>
+      <w:proofErr w:type="gramEnd"/>
+      <w:r>
+        <w:rPr>
+          <w:rFonts w:cs="Arial"/>
+          <w:b/>
+          <w:sz w:val="24"/>
+          <w:szCs w:val="24"/>
+        </w:rPr>
+        <w:t xml:space="preserve"> an appliance used solely for cooking ) or where a </w:t>
       </w:r>
       <w:r>
         <w:rPr>
@@ -21398,8 +21851,19 @@
           <w:sz w:val="24"/>
           <w:szCs w:val="24"/>
         </w:rPr>
-        <w:t>greement, the Landlord must give to the Tenant:-</w:t>
-      </w:r>
+        <w:t xml:space="preserve">greement, the Landlord must give to the </w:t>
+      </w:r>
+      <w:proofErr w:type="gramStart"/>
+      <w:r>
+        <w:rPr>
+          <w:rFonts w:cs="Arial"/>
+          <w:b/>
+          <w:sz w:val="24"/>
+          <w:szCs w:val="24"/>
+        </w:rPr>
+        <w:t>Tenant:-</w:t>
+      </w:r>
+      <w:proofErr w:type="gramEnd"/>
     </w:p>
     <w:p>
       <w:pPr>
@@ -21820,8 +22284,9 @@
           <w:lang w:eastAsia="en-GB"/>
         </w:rPr>
         <w:lastRenderedPageBreak/>
-        <w:t>Property which the Landlord</w:t>
-      </w:r>
+        <w:t xml:space="preserve">Property which the </w:t>
+      </w:r>
+      <w:proofErr w:type="gramStart"/>
       <w:r>
         <w:rPr>
           <w:rFonts w:cs="Arial"/>
@@ -21830,6 +22295,16 @@
           <w:szCs w:val="24"/>
           <w:lang w:eastAsia="en-GB"/>
         </w:rPr>
+        <w:t>Landlord</w:t>
+      </w:r>
+      <w:r>
+        <w:rPr>
+          <w:rFonts w:cs="Arial"/>
+          <w:b/>
+          <w:sz w:val="24"/>
+          <w:szCs w:val="24"/>
+          <w:lang w:eastAsia="en-GB"/>
+        </w:rPr>
         <w:t xml:space="preserve"> </w:t>
       </w:r>
       <w:r>
@@ -21840,7 +22315,18 @@
           <w:szCs w:val="24"/>
           <w:lang w:eastAsia="en-GB"/>
         </w:rPr>
-        <w:t xml:space="preserve"> is required to or is</w:t>
+        <w:t xml:space="preserve"> is</w:t>
+      </w:r>
+      <w:proofErr w:type="gramEnd"/>
+      <w:r>
+        <w:rPr>
+          <w:rFonts w:cs="Arial"/>
+          <w:b/>
+          <w:sz w:val="24"/>
+          <w:szCs w:val="24"/>
+          <w:lang w:eastAsia="en-GB"/>
+        </w:rPr>
+        <w:t xml:space="preserve"> required to or is</w:t>
       </w:r>
       <w:r>
         <w:rPr>
@@ -22532,7 +23018,25 @@
           <w:sz w:val="24"/>
           <w:szCs w:val="24"/>
         </w:rPr>
-        <w:t>fail to control pets properly or allow them to foul or cause damage to other people’s property;</w:t>
+        <w:t xml:space="preserve">fail to control pets properly or allow them to foul or cause damage to </w:t>
+      </w:r>
+      <w:proofErr w:type="gramStart"/>
+      <w:r>
+        <w:rPr>
+          <w:b/>
+          <w:sz w:val="24"/>
+          <w:szCs w:val="24"/>
+        </w:rPr>
+        <w:t>other</w:t>
+      </w:r>
+      <w:proofErr w:type="gramEnd"/>
+      <w:r>
+        <w:rPr>
+          <w:b/>
+          <w:sz w:val="24"/>
+          <w:szCs w:val="24"/>
+        </w:rPr>
+        <w:t xml:space="preserve"> people’s property;</w:t>
       </w:r>
     </w:p>
     <w:p>
@@ -23191,8 +23695,18 @@
           <w:sz w:val="24"/>
           <w:szCs w:val="24"/>
         </w:rPr>
-        <w:t>This Tenancy may be ended by:-</w:t>
-      </w:r>
+        <w:t xml:space="preserve">This Tenancy may be ended </w:t>
+      </w:r>
+      <w:proofErr w:type="gramStart"/>
+      <w:r>
+        <w:rPr>
+          <w:b/>
+          <w:sz w:val="24"/>
+          <w:szCs w:val="24"/>
+        </w:rPr>
+        <w:t>by:-</w:t>
+      </w:r>
+      <w:proofErr w:type="gramEnd"/>
     </w:p>
     <w:p>
       <w:pPr>
@@ -23254,7 +23768,25 @@
           <w:sz w:val="24"/>
           <w:szCs w:val="24"/>
         </w:rPr>
-        <w:t xml:space="preserve">The Tenant giving the Landlord at least 28 days’ notice in writing to terminate the tenancy, or an earlier date if the Landlord is content to waive the minimum 28 day notice period.  Where the </w:t>
+        <w:t xml:space="preserve">The Tenant giving the Landlord at least 28 days’ notice in writing to terminate the tenancy, or an earlier date if the Landlord is content to waive the minimum </w:t>
+      </w:r>
+      <w:proofErr w:type="gramStart"/>
+      <w:r>
+        <w:rPr>
+          <w:b/>
+          <w:sz w:val="24"/>
+          <w:szCs w:val="24"/>
+        </w:rPr>
+        <w:t>28 day</w:t>
+      </w:r>
+      <w:proofErr w:type="gramEnd"/>
+      <w:r>
+        <w:rPr>
+          <w:b/>
+          <w:sz w:val="24"/>
+          <w:szCs w:val="24"/>
+        </w:rPr>
+        <w:t xml:space="preserve"> notice period.  Where the </w:t>
       </w:r>
       <w:r>
         <w:rPr>
@@ -23440,8 +23972,18 @@
           <w:sz w:val="24"/>
           <w:szCs w:val="24"/>
         </w:rPr>
-        <w:t>only possible using one of the 18 grounds for eviction set out in schedule 3 of the Private Housing (Tenancies) (Scotland) Act 2016 applies).  This can happen either:-</w:t>
-      </w:r>
+        <w:t xml:space="preserve">only possible using one of the 18 grounds for eviction set out in schedule 3 of the Private Housing (Tenancies) (Scotland) Act 2016 applies).  This can happen </w:t>
+      </w:r>
+      <w:proofErr w:type="gramStart"/>
+      <w:r>
+        <w:rPr>
+          <w:b/>
+          <w:sz w:val="24"/>
+          <w:szCs w:val="24"/>
+        </w:rPr>
+        <w:t>either:-</w:t>
+      </w:r>
+      <w:proofErr w:type="gramEnd"/>
     </w:p>
     <w:p>
       <w:pPr>
@@ -23565,6 +24107,7 @@
           <w:szCs w:val="24"/>
         </w:rPr>
       </w:pPr>
+      <w:proofErr w:type="gramStart"/>
       <w:r>
         <w:rPr>
           <w:b/>
@@ -23573,6 +24116,7 @@
         </w:rPr>
         <w:t>or:-</w:t>
       </w:r>
+      <w:proofErr w:type="gramEnd"/>
     </w:p>
     <w:p>
       <w:pPr>
@@ -24884,7 +25428,25 @@
           <w:b/>
           <w:szCs w:val="24"/>
         </w:rPr>
-        <w:t xml:space="preserve">or is convicted of an imprisonable offence committed in </w:t>
+        <w:t xml:space="preserve">or is convicted of an </w:t>
+      </w:r>
+      <w:proofErr w:type="spellStart"/>
+      <w:r>
+        <w:rPr>
+          <w:rFonts w:ascii="Arial" w:hAnsi="Arial" w:cs="Arial"/>
+          <w:b/>
+          <w:szCs w:val="24"/>
+        </w:rPr>
+        <w:t>imprisonable</w:t>
+      </w:r>
+      <w:proofErr w:type="spellEnd"/>
+      <w:r>
+        <w:rPr>
+          <w:rFonts w:ascii="Arial" w:hAnsi="Arial" w:cs="Arial"/>
+          <w:b/>
+          <w:szCs w:val="24"/>
+        </w:rPr>
+        <w:t xml:space="preserve"> offence committed in </w:t>
       </w:r>
       <w:r>
         <w:rPr>
@@ -27007,7 +27569,25 @@
           <w:b/>
           <w:szCs w:val="24"/>
         </w:rPr>
-        <w:t>n is made after the 12 month period has elapsed.)</w:t>
+        <w:t xml:space="preserve">n is made after the </w:t>
+      </w:r>
+      <w:proofErr w:type="gramStart"/>
+      <w:r>
+        <w:rPr>
+          <w:rFonts w:ascii="Arial" w:hAnsi="Arial" w:cs="Arial"/>
+          <w:b/>
+          <w:szCs w:val="24"/>
+        </w:rPr>
+        <w:t>12 month</w:t>
+      </w:r>
+      <w:proofErr w:type="gramEnd"/>
+      <w:r>
+        <w:rPr>
+          <w:rFonts w:ascii="Arial" w:hAnsi="Arial" w:cs="Arial"/>
+          <w:b/>
+          <w:szCs w:val="24"/>
+        </w:rPr>
+        <w:t xml:space="preserve"> period has elapsed.)</w:t>
       </w:r>
     </w:p>
     <w:p>
@@ -31648,21 +32228,33 @@
       </w:pPr>
     </w:p>
     <w:p>
-      <w:fldSimple w:instr=" MERGEFIELD guarentorSignatures \* MERGEFORMAT ">
-        <w:r>
-          <w:t>«</w:t>
-        </w:r>
-        <w:r>
-          <w:rPr>
-            <w:sz w:val="24"/>
-            <w:szCs w:val="24"/>
-          </w:rPr>
-          <w:t>guarentorSignatures</w:t>
-        </w:r>
-        <w:r>
-          <w:t>»</w:t>
-        </w:r>
-      </w:fldSimple>
+      <w:r>
+        <w:fldChar w:fldCharType="begin"/>
+      </w:r>
+      <w:r>
+        <w:instrText xml:space="preserve"> MERGEFIELD guarentorSignatures \* MERGEFORMAT </w:instrText>
+      </w:r>
+      <w:r>
+        <w:fldChar w:fldCharType="separate"/>
+      </w:r>
+      <w:r>
+        <w:t>«</w:t>
+      </w:r>
+      <w:proofErr w:type="spellStart"/>
+      <w:r>
+        <w:rPr>
+          <w:sz w:val="24"/>
+          <w:szCs w:val="24"/>
+        </w:rPr>
+        <w:t>guarentorSignatures</w:t>
+      </w:r>
+      <w:proofErr w:type="spellEnd"/>
+      <w:r>
+        <w:t>»</w:t>
+      </w:r>
+      <w:r>
+        <w:fldChar w:fldCharType="end"/>
+      </w:r>
     </w:p>
     <w:p>
       <w:pPr>
@@ -32065,7 +32657,23 @@
           <w:sz w:val="24"/>
           <w:szCs w:val="24"/>
         </w:rPr>
-        <w:t>«tenantSignatures»</w:t>
+        <w:t>«</w:t>
+      </w:r>
+      <w:proofErr w:type="spellStart"/>
+      <w:r>
+        <w:rPr>
+          <w:sz w:val="24"/>
+          <w:szCs w:val="24"/>
+        </w:rPr>
+        <w:t>tenantSignatures</w:t>
+      </w:r>
+      <w:proofErr w:type="spellEnd"/>
+      <w:r>
+        <w:rPr>
+          <w:sz w:val="24"/>
+          <w:szCs w:val="24"/>
+        </w:rPr>
+        <w:t>»</w:t>
       </w:r>
       <w:r>
         <w:rPr>
@@ -32135,7 +32743,23 @@
           <w:sz w:val="24"/>
           <w:szCs w:val="24"/>
         </w:rPr>
-        <w:t>Must be easy read – understood by a 12 year old.</w:t>
+        <w:t xml:space="preserve">Must be easy read – understood by a </w:t>
+      </w:r>
+      <w:proofErr w:type="gramStart"/>
+      <w:r>
+        <w:rPr>
+          <w:sz w:val="24"/>
+          <w:szCs w:val="24"/>
+        </w:rPr>
+        <w:t>12 year old</w:t>
+      </w:r>
+      <w:proofErr w:type="gramEnd"/>
+      <w:r>
+        <w:rPr>
+          <w:sz w:val="24"/>
+          <w:szCs w:val="24"/>
+        </w:rPr>
+        <w:t>.</w:t>
       </w:r>
     </w:p>
     <w:p>
@@ -32402,8 +33026,13 @@
         <w:annotationRef/>
       </w:r>
       <w:r>
-        <w:t>Kirsten, I’ve added a definition of ing</w:t>
-      </w:r>
+        <w:t xml:space="preserve">Kirsten, I’ve added a definition of </w:t>
+      </w:r>
+      <w:proofErr w:type="spellStart"/>
+      <w:r>
+        <w:t>ing</w:t>
+      </w:r>
+      <w:proofErr w:type="spellEnd"/>
       <w:r>
         <w:t>, gr</w:t>
       </w:r>
@@ -32412,7 +33041,7 @@
       </w:r>
     </w:p>
   </w:comment>
-  <w:comment w:id="18" w:author="208204" w:date="2017-03-30T15:23:00Z" w:initials="SG">
+  <w:comment w:id="19" w:author="208204" w:date="2017-03-30T15:23:00Z" w:initials="SG">
     <w:p>
       <w:pPr>
         <w:pStyle w:val="CommentText"/>
@@ -32430,7 +33059,15 @@
         <w:t>paragraphs</w:t>
       </w:r>
       <w:r>
-        <w:t xml:space="preserve"> will only be required if the chosen comms methods is electronic.</w:t>
+        <w:t xml:space="preserve"> will only be required if the chosen </w:t>
+      </w:r>
+      <w:proofErr w:type="spellStart"/>
+      <w:r>
+        <w:t>comms</w:t>
+      </w:r>
+      <w:proofErr w:type="spellEnd"/>
+      <w:r>
+        <w:t xml:space="preserve"> methods is electronic.</w:t>
       </w:r>
     </w:p>
   </w:comment>
@@ -32547,7 +33184,15 @@
         <w:t xml:space="preserve">I </w:t>
       </w:r>
       <w:r>
-        <w:t xml:space="preserve">appreciate some types of properties are exempt from Landlord Registration (ASB Act), but I’m not entirely sure whether any of those exempted properties types would use a PRT anyway.  The exemptions to LL Reg are more about what the property is actually being used for as opposed to the type of landlord who’s letting the property.  Grateful for your advice. </w:t>
+        <w:t xml:space="preserve">appreciate some types of properties are exempt from Landlord Registration (ASB Act), but I’m not entirely sure whether any of those exempted properties types would use a PRT anyway.  The exemptions to LL </w:t>
+      </w:r>
+      <w:proofErr w:type="spellStart"/>
+      <w:r>
+        <w:t>Reg</w:t>
+      </w:r>
+      <w:proofErr w:type="spellEnd"/>
+      <w:r>
+        <w:t xml:space="preserve"> are more about what the property is actually being used for as opposed to the type of landlord who’s letting the property.  Grateful for your advice. </w:t>
       </w:r>
     </w:p>
   </w:comment>
@@ -32611,7 +33256,15 @@
         <w:annotationRef/>
       </w:r>
       <w:r>
-        <w:t>Kirsten, you ok with us adding this?  It’s similar to the text in the ex notes.</w:t>
+        <w:t xml:space="preserve">Kirsten, you ok with us adding this?  It’s similar to the text in the </w:t>
+      </w:r>
+      <w:proofErr w:type="spellStart"/>
+      <w:r>
+        <w:t>ex notes</w:t>
+      </w:r>
+      <w:proofErr w:type="spellEnd"/>
+      <w:r>
+        <w:t>.</w:t>
       </w:r>
     </w:p>
   </w:comment>
@@ -32730,12 +33383,14 @@
         <w:u w:val="single"/>
       </w:rPr>
     </w:pPr>
+    <w:proofErr w:type="gramStart"/>
     <w:r>
       <w:rPr>
         <w:u w:val="single"/>
       </w:rPr>
       <w:t>Key:-</w:t>
     </w:r>
+    <w:proofErr w:type="gramEnd"/>
   </w:p>
   <w:p>
     <w:pPr>
@@ -32783,7 +33438,15 @@
       <w:t xml:space="preserve"> - a </w:t>
     </w:r>
     <w:r>
-      <w:t xml:space="preserve">landlord can chose to include </w:t>
+      <w:t xml:space="preserve">landlord can </w:t>
+    </w:r>
+    <w:proofErr w:type="gramStart"/>
+    <w:r>
+      <w:t>chose</w:t>
+    </w:r>
+    <w:proofErr w:type="gramEnd"/>
+    <w:r>
+      <w:t xml:space="preserve"> to include </w:t>
     </w:r>
     <w:r>
       <w:t>this if he or she wishes</w:t>
@@ -32838,12 +33501,14 @@
         <w:u w:val="single"/>
       </w:rPr>
     </w:pPr>
+    <w:proofErr w:type="gramStart"/>
     <w:r>
       <w:rPr>
         <w:u w:val="single"/>
       </w:rPr>
       <w:t>Key:-</w:t>
     </w:r>
+    <w:proofErr w:type="gramEnd"/>
   </w:p>
   <w:p>
     <w:pPr>
@@ -32864,7 +33529,15 @@
       <w:pStyle w:val="Footer"/>
     </w:pPr>
     <w:r>
-      <w:t>Normal Text: Discretionary clauses - a landlord can chose to include this if he or she wishes</w:t>
+      <w:t xml:space="preserve">Normal Text: Discretionary clauses - a landlord can </w:t>
+    </w:r>
+    <w:proofErr w:type="gramStart"/>
+    <w:r>
+      <w:t>chose</w:t>
+    </w:r>
+    <w:proofErr w:type="gramEnd"/>
+    <w:r>
+      <w:t xml:space="preserve"> to include this if he or she wishes</w:t>
     </w:r>
   </w:p>
   <w:p>
@@ -40441,7 +41114,7 @@
 </file>
 
 <file path=customXml/itemProps2.xml><?xml version="1.0" encoding="utf-8"?>
-<ds:datastoreItem xmlns:ds="http://schemas.openxmlformats.org/officeDocument/2006/customXml" ds:itemID="{136AF18C-93BB-8D4E-B99C-7BAA3882635E}">
+<ds:datastoreItem xmlns:ds="http://schemas.openxmlformats.org/officeDocument/2006/customXml" ds:itemID="{C5497A83-F409-7B4D-B6CF-C7ED266F8590}">
   <ds:schemaRefs>
     <ds:schemaRef ds:uri="http://schemas.openxmlformats.org/officeDocument/2006/bibliography"/>
   </ds:schemaRefs>

</xml_diff>

<commit_message>
MGS-3196 updated rentPaymentDayOrDate and rentPaymentSchedule
</commit_message>
<xml_diff>
--- a/housing-service/src/main/resources/templates/model-tenancy-agreement.docx
+++ b/housing-service/src/main/resources/templates/model-tenancy-agreement.docx
@@ -4463,23 +4463,7 @@
           <w:sz w:val="24"/>
           <w:szCs w:val="24"/>
         </w:rPr>
-        <w:t xml:space="preserve">which contain square brackets [     </w:t>
-      </w:r>
-      <w:proofErr w:type="gramStart"/>
-      <w:r>
-        <w:rPr>
-          <w:sz w:val="24"/>
-          <w:szCs w:val="24"/>
-        </w:rPr>
-        <w:t xml:space="preserve">  ]</w:t>
-      </w:r>
-      <w:proofErr w:type="gramEnd"/>
-      <w:r>
-        <w:rPr>
-          <w:sz w:val="24"/>
-          <w:szCs w:val="24"/>
-        </w:rPr>
-        <w:t xml:space="preserve">, indicate </w:t>
+        <w:t xml:space="preserve">which contain square brackets [       ], indicate </w:t>
       </w:r>
       <w:r>
         <w:rPr>
@@ -4876,23 +4860,7 @@
           <w:sz w:val="24"/>
           <w:szCs w:val="24"/>
         </w:rPr>
-        <w:t xml:space="preserve">First-tier Tribunal: </w:t>
-      </w:r>
-      <w:proofErr w:type="gramStart"/>
-      <w:r>
-        <w:rPr>
-          <w:sz w:val="24"/>
-          <w:szCs w:val="24"/>
-        </w:rPr>
-        <w:t>the</w:t>
-      </w:r>
-      <w:proofErr w:type="gramEnd"/>
-      <w:r>
-        <w:rPr>
-          <w:sz w:val="24"/>
-          <w:szCs w:val="24"/>
-        </w:rPr>
-        <w:t xml:space="preserve"> First-tier Tribunal for Scotland</w:t>
+        <w:t>First-tier Tribunal: the First-tier Tribunal for Scotland</w:t>
       </w:r>
       <w:r>
         <w:rPr>
@@ -6332,25 +6300,7 @@
           <w:sz w:val="24"/>
           <w:szCs w:val="24"/>
         </w:rPr>
-        <w:t xml:space="preserve">sets limits on the number of people who can occupy a house, relative to both the number and floor area of the rooms available as sleeping accommodation. For this purpose, children aged at least one but less than 10 </w:t>
-      </w:r>
-      <w:proofErr w:type="gramStart"/>
-      <w:r>
-        <w:rPr>
-          <w:rFonts w:cs="Arial"/>
-          <w:sz w:val="24"/>
-          <w:szCs w:val="24"/>
-        </w:rPr>
-        <w:t>count</w:t>
-      </w:r>
-      <w:proofErr w:type="gramEnd"/>
-      <w:r>
-        <w:rPr>
-          <w:rFonts w:cs="Arial"/>
-          <w:sz w:val="24"/>
-          <w:szCs w:val="24"/>
-        </w:rPr>
-        <w:t xml:space="preserve"> as half of a person, while children under the age of one do not count at all. Rooms of less than 50 square feet are not taken into account.</w:t>
+        <w:t>sets limits on the number of people who can occupy a house, relative to both the number and floor area of the rooms available as sleeping accommodation. For this purpose, children aged at least one but less than 10 count as half of a person, while children under the age of one do not count at all. Rooms of less than 50 square feet are not taken into account.</w:t>
       </w:r>
     </w:p>
     <w:p>
@@ -6574,27 +6524,7 @@
           <w:sz w:val="24"/>
           <w:szCs w:val="24"/>
         </w:rPr>
-        <w:t xml:space="preserve"> and Address(</w:t>
-      </w:r>
-      <w:proofErr w:type="spellStart"/>
-      <w:r>
-        <w:rPr>
-          <w:rFonts w:cs="Arial"/>
-          <w:b/>
-          <w:sz w:val="24"/>
-          <w:szCs w:val="24"/>
-        </w:rPr>
-        <w:t>es</w:t>
-      </w:r>
-      <w:proofErr w:type="spellEnd"/>
-      <w:r>
-        <w:rPr>
-          <w:rFonts w:cs="Arial"/>
-          <w:b/>
-          <w:sz w:val="24"/>
-          <w:szCs w:val="24"/>
-        </w:rPr>
-        <w:t>)</w:t>
+        <w:t xml:space="preserve"> and Address(es)</w:t>
       </w:r>
       <w:r>
         <w:rPr>
@@ -6828,25 +6758,7 @@
           <w:sz w:val="24"/>
           <w:szCs w:val="24"/>
         </w:rPr>
-        <w:t>Email address(</w:t>
-      </w:r>
-      <w:proofErr w:type="spellStart"/>
-      <w:r>
-        <w:rPr>
-          <w:rFonts w:cs="Arial"/>
-          <w:sz w:val="24"/>
-          <w:szCs w:val="24"/>
-        </w:rPr>
-        <w:t>es</w:t>
-      </w:r>
-      <w:proofErr w:type="spellEnd"/>
-      <w:r>
-        <w:rPr>
-          <w:rFonts w:cs="Arial"/>
-          <w:sz w:val="24"/>
-          <w:szCs w:val="24"/>
-        </w:rPr>
-        <w:t>):</w:t>
+        <w:t>Email address(es):</w:t>
       </w:r>
     </w:p>
     <w:p>
@@ -6882,23 +6794,7 @@
           <w:sz w:val="24"/>
           <w:szCs w:val="24"/>
         </w:rPr>
-        <w:t>«</w:t>
-      </w:r>
-      <w:proofErr w:type="spellStart"/>
-      <w:r>
-        <w:rPr>
-          <w:sz w:val="24"/>
-          <w:szCs w:val="24"/>
-        </w:rPr>
-        <w:t>tenantEmails</w:t>
-      </w:r>
-      <w:proofErr w:type="spellEnd"/>
-      <w:r>
-        <w:rPr>
-          <w:sz w:val="24"/>
-          <w:szCs w:val="24"/>
-        </w:rPr>
-        <w:t>»</w:t>
+        <w:t>«tenantEmails»</w:t>
       </w:r>
       <w:r>
         <w:rPr>
@@ -6961,23 +6857,7 @@
           <w:sz w:val="24"/>
           <w:szCs w:val="24"/>
         </w:rPr>
-        <w:t>«</w:t>
-      </w:r>
-      <w:proofErr w:type="spellStart"/>
-      <w:r>
-        <w:rPr>
-          <w:sz w:val="24"/>
-          <w:szCs w:val="24"/>
-        </w:rPr>
-        <w:t>tenantPhoneNumbers</w:t>
-      </w:r>
-      <w:proofErr w:type="spellEnd"/>
-      <w:r>
-        <w:rPr>
-          <w:sz w:val="24"/>
-          <w:szCs w:val="24"/>
-        </w:rPr>
-        <w:t>»</w:t>
+        <w:t>«tenantPhoneNumbers»</w:t>
       </w:r>
       <w:r>
         <w:rPr>
@@ -7039,33 +6919,21 @@
         </w:rPr>
         <w:t xml:space="preserve">Name: </w:t>
       </w:r>
-      <w:r>
-        <w:fldChar w:fldCharType="begin"/>
-      </w:r>
-      <w:r>
-        <w:instrText xml:space="preserve"> MERGEFIELD lettingAgentName \* MERGEFORMAT </w:instrText>
-      </w:r>
-      <w:r>
-        <w:fldChar w:fldCharType="separate"/>
-      </w:r>
-      <w:r>
-        <w:t>«</w:t>
-      </w:r>
-      <w:proofErr w:type="spellStart"/>
-      <w:r>
-        <w:rPr>
-          <w:sz w:val="24"/>
-          <w:szCs w:val="24"/>
-        </w:rPr>
-        <w:t>lettingAgentName</w:t>
-      </w:r>
-      <w:proofErr w:type="spellEnd"/>
-      <w:r>
-        <w:t>»</w:t>
-      </w:r>
-      <w:r>
-        <w:fldChar w:fldCharType="end"/>
-      </w:r>
+      <w:fldSimple w:instr=" MERGEFIELD lettingAgentName \* MERGEFORMAT ">
+        <w:r>
+          <w:t>«</w:t>
+        </w:r>
+        <w:r>
+          <w:rPr>
+            <w:sz w:val="24"/>
+            <w:szCs w:val="24"/>
+          </w:rPr>
+          <w:t>lettingAgentName</w:t>
+        </w:r>
+        <w:r>
+          <w:t>»</w:t>
+        </w:r>
+      </w:fldSimple>
       <w:r>
         <w:tab/>
       </w:r>
@@ -7156,21 +7024,12 @@
         </w:rPr>
         <w:t>«letting</w:t>
       </w:r>
-      <w:proofErr w:type="spellStart"/>
-      <w:r>
-        <w:rPr>
-          <w:sz w:val="24"/>
-          <w:szCs w:val="24"/>
-        </w:rPr>
-        <w:t>AgentAddress</w:t>
-      </w:r>
-      <w:proofErr w:type="spellEnd"/>
-      <w:r>
-        <w:rPr>
-          <w:sz w:val="24"/>
-          <w:szCs w:val="24"/>
-        </w:rPr>
-        <w:t>»</w:t>
+      <w:r>
+        <w:rPr>
+          <w:sz w:val="24"/>
+          <w:szCs w:val="24"/>
+        </w:rPr>
+        <w:t>AgentAddress»</w:t>
       </w:r>
       <w:r>
         <w:rPr>
@@ -7438,23 +7297,7 @@
           <w:sz w:val="24"/>
           <w:szCs w:val="24"/>
         </w:rPr>
-        <w:t>«</w:t>
-      </w:r>
-      <w:proofErr w:type="spellStart"/>
-      <w:r>
-        <w:rPr>
-          <w:sz w:val="24"/>
-          <w:szCs w:val="24"/>
-        </w:rPr>
-        <w:t>lettingAgentServices</w:t>
-      </w:r>
-      <w:proofErr w:type="spellEnd"/>
-      <w:r>
-        <w:rPr>
-          <w:sz w:val="24"/>
-          <w:szCs w:val="24"/>
-        </w:rPr>
-        <w:t>»</w:t>
+        <w:t>«lettingAgentServices»</w:t>
       </w:r>
       <w:r>
         <w:rPr>
@@ -7523,23 +7366,7 @@
           <w:sz w:val="24"/>
           <w:szCs w:val="24"/>
         </w:rPr>
-        <w:t>«</w:t>
-      </w:r>
-      <w:proofErr w:type="spellStart"/>
-      <w:r>
-        <w:rPr>
-          <w:sz w:val="24"/>
-          <w:szCs w:val="24"/>
-        </w:rPr>
-        <w:t>lettingAgentPointOfContact</w:t>
-      </w:r>
-      <w:proofErr w:type="spellEnd"/>
-      <w:r>
-        <w:rPr>
-          <w:sz w:val="24"/>
-          <w:szCs w:val="24"/>
-        </w:rPr>
-        <w:t>»</w:t>
+        <w:t>«lettingAgentPointOfContact»</w:t>
       </w:r>
       <w:r>
         <w:rPr>
@@ -8064,21 +7891,12 @@
         </w:rPr>
         <w:t>(</w:t>
       </w:r>
-      <w:proofErr w:type="spellStart"/>
-      <w:r>
-        <w:rPr>
-          <w:sz w:val="24"/>
-          <w:szCs w:val="24"/>
-        </w:rPr>
-        <w:t>es</w:t>
-      </w:r>
-      <w:proofErr w:type="spellEnd"/>
-      <w:r>
-        <w:rPr>
-          <w:sz w:val="24"/>
-          <w:szCs w:val="24"/>
-        </w:rPr>
-        <w:t>)</w:t>
+      <w:r>
+        <w:rPr>
+          <w:sz w:val="24"/>
+          <w:szCs w:val="24"/>
+        </w:rPr>
+        <w:t>es)</w:t>
       </w:r>
       <w:r>
         <w:rPr>
@@ -8198,9 +8016,6 @@
           <w:szCs w:val="24"/>
         </w:rPr>
       </w:pPr>
-      <w:bookmarkStart w:id="17" w:name="_GoBack"/>
-      <w:bookmarkEnd w:id="17"/>
-      <w:proofErr w:type="gramStart"/>
       <w:r>
         <w:rPr>
           <w:sz w:val="24"/>
@@ -8215,7 +8030,6 @@
         </w:rPr>
         <w:t>elephone  number</w:t>
       </w:r>
-      <w:proofErr w:type="gramEnd"/>
       <w:r>
         <w:rPr>
           <w:sz w:val="24"/>
@@ -8554,7 +8368,7 @@
           <w:szCs w:val="28"/>
         </w:rPr>
       </w:pPr>
-      <w:bookmarkStart w:id="18" w:name="_Toc480555144"/>
+      <w:bookmarkStart w:id="17" w:name="_Toc480555144"/>
       <w:r>
         <w:rPr>
           <w:b/>
@@ -8563,7 +8377,7 @@
         </w:rPr>
         <w:t>COMMUNICATION</w:t>
       </w:r>
-      <w:bookmarkEnd w:id="18"/>
+      <w:bookmarkEnd w:id="17"/>
       <w:r>
         <w:rPr>
           <w:b/>
@@ -9077,7 +8891,7 @@
           <w:szCs w:val="24"/>
         </w:rPr>
       </w:pPr>
-      <w:commentRangeStart w:id="19"/>
+      <w:commentRangeStart w:id="18"/>
       <w:r>
         <w:rPr>
           <w:rFonts w:cs="Arial"/>
@@ -9415,12 +9229,12 @@
         </w:rPr>
         <w:t xml:space="preserve"> </w:t>
       </w:r>
-      <w:commentRangeEnd w:id="19"/>
+      <w:commentRangeEnd w:id="18"/>
       <w:r>
         <w:rPr>
           <w:rStyle w:val="CommentReference"/>
         </w:rPr>
-        <w:commentReference w:id="19"/>
+        <w:commentReference w:id="18"/>
       </w:r>
     </w:p>
     <w:p>
@@ -9478,7 +9292,6 @@
         </w:rPr>
         <w:t xml:space="preserve">a </w:t>
       </w:r>
-      <w:proofErr w:type="gramStart"/>
       <w:r>
         <w:rPr>
           <w:rFonts w:cs="Arial"/>
@@ -9497,7 +9310,6 @@
         </w:rPr>
         <w:t>[</w:t>
       </w:r>
-      <w:proofErr w:type="gramEnd"/>
       <w:r>
         <w:rPr>
           <w:rFonts w:cs="Arial"/>
@@ -9645,7 +9457,7 @@
           <w:szCs w:val="28"/>
         </w:rPr>
       </w:pPr>
-      <w:bookmarkStart w:id="20" w:name="_Toc480555145"/>
+      <w:bookmarkStart w:id="19" w:name="_Toc480555145"/>
       <w:r>
         <w:rPr>
           <w:b/>
@@ -9654,7 +9466,7 @@
         </w:rPr>
         <w:t>DETAILS OF THE LET PROPERTY</w:t>
       </w:r>
-      <w:bookmarkEnd w:id="20"/>
+      <w:bookmarkEnd w:id="19"/>
     </w:p>
     <w:p>
       <w:pPr>
@@ -9729,23 +9541,7 @@
           <w:sz w:val="24"/>
           <w:szCs w:val="24"/>
         </w:rPr>
-        <w:t>«</w:t>
-      </w:r>
-      <w:proofErr w:type="spellStart"/>
-      <w:r>
-        <w:rPr>
-          <w:sz w:val="24"/>
-          <w:szCs w:val="24"/>
-        </w:rPr>
-        <w:t>propertyAddress</w:t>
-      </w:r>
-      <w:proofErr w:type="spellEnd"/>
-      <w:r>
-        <w:rPr>
-          <w:sz w:val="24"/>
-          <w:szCs w:val="24"/>
-        </w:rPr>
-        <w:t>»</w:t>
+        <w:t>«propertyAddress»</w:t>
       </w:r>
       <w:r>
         <w:rPr>
@@ -9923,23 +9719,7 @@
           <w:sz w:val="24"/>
           <w:szCs w:val="24"/>
         </w:rPr>
-        <w:t>«</w:t>
-      </w:r>
-      <w:proofErr w:type="spellStart"/>
-      <w:r>
-        <w:rPr>
-          <w:sz w:val="24"/>
-          <w:szCs w:val="24"/>
-        </w:rPr>
-        <w:t>propertyType</w:t>
-      </w:r>
-      <w:proofErr w:type="spellEnd"/>
-      <w:r>
-        <w:rPr>
-          <w:sz w:val="24"/>
-          <w:szCs w:val="24"/>
-        </w:rPr>
-        <w:t>»</w:t>
+        <w:t>«propertyType»</w:t>
       </w:r>
       <w:r>
         <w:rPr>
@@ -10152,23 +9932,7 @@
           <w:sz w:val="24"/>
           <w:szCs w:val="24"/>
         </w:rPr>
-        <w:t>«</w:t>
-      </w:r>
-      <w:proofErr w:type="spellStart"/>
-      <w:r>
-        <w:rPr>
-          <w:sz w:val="24"/>
-          <w:szCs w:val="24"/>
-        </w:rPr>
-        <w:t>propertyIncludedAreasOrFacilities</w:t>
-      </w:r>
-      <w:proofErr w:type="spellEnd"/>
-      <w:r>
-        <w:rPr>
-          <w:sz w:val="24"/>
-          <w:szCs w:val="24"/>
-        </w:rPr>
-        <w:t>»</w:t>
+        <w:t>«propertyIncludedAreasOrFacilities»</w:t>
       </w:r>
       <w:r>
         <w:rPr>
@@ -10406,23 +10170,7 @@
           <w:sz w:val="24"/>
           <w:szCs w:val="24"/>
         </w:rPr>
-        <w:t>«</w:t>
-      </w:r>
-      <w:proofErr w:type="spellStart"/>
-      <w:r>
-        <w:rPr>
-          <w:sz w:val="24"/>
-          <w:szCs w:val="24"/>
-        </w:rPr>
-        <w:t>propertyExcludedAreasFacilities</w:t>
-      </w:r>
-      <w:proofErr w:type="spellEnd"/>
-      <w:r>
-        <w:rPr>
-          <w:sz w:val="24"/>
-          <w:szCs w:val="24"/>
-        </w:rPr>
-        <w:t>»</w:t>
+        <w:t>«propertyExcludedAreasFacilities»</w:t>
       </w:r>
       <w:r>
         <w:rPr>
@@ -10543,25 +10291,7 @@
           <w:sz w:val="24"/>
           <w:szCs w:val="24"/>
         </w:rPr>
-        <w:t>«</w:t>
-      </w:r>
-      <w:proofErr w:type="spellStart"/>
-      <w:r>
-        <w:rPr>
-          <w:b/>
-          <w:sz w:val="24"/>
-          <w:szCs w:val="24"/>
-        </w:rPr>
-        <w:t>furnishingType</w:t>
-      </w:r>
-      <w:proofErr w:type="spellEnd"/>
-      <w:r>
-        <w:rPr>
-          <w:b/>
-          <w:sz w:val="24"/>
-          <w:szCs w:val="24"/>
-        </w:rPr>
-        <w:t>»</w:t>
+        <w:t>«furnishingType»</w:t>
       </w:r>
       <w:r>
         <w:rPr>
@@ -10754,7 +10484,7 @@
         </w:rPr>
         <w:t xml:space="preserve">rent pressure zone, there will be a cap on the amount that the rent can increase by.  You can check whether the Let Property shown above is located in a rent pressure zone on the Scottish Government’s web page at </w:t>
       </w:r>
-      <w:commentRangeStart w:id="21"/>
+      <w:commentRangeStart w:id="20"/>
       <w:r>
         <w:rPr>
           <w:rFonts w:cs="Arial"/>
@@ -10788,12 +10518,12 @@
         </w:rPr>
         <w:t>.</w:t>
       </w:r>
-      <w:commentRangeEnd w:id="21"/>
+      <w:commentRangeEnd w:id="20"/>
       <w:r>
         <w:rPr>
           <w:rStyle w:val="CommentReference"/>
         </w:rPr>
-        <w:commentReference w:id="21"/>
+        <w:commentReference w:id="20"/>
       </w:r>
     </w:p>
     <w:p>
@@ -10868,8 +10598,8 @@
         <w:lastRenderedPageBreak/>
         <w:t>T</w:t>
       </w:r>
+      <w:commentRangeStart w:id="21"/>
       <w:commentRangeStart w:id="22"/>
-      <w:commentRangeStart w:id="23"/>
       <w:r>
         <w:rPr>
           <w:b/>
@@ -10975,114 +10705,114 @@
         </w:rPr>
         <w:t xml:space="preserve">.  </w:t>
       </w:r>
+      <w:commentRangeEnd w:id="21"/>
+      <w:r>
+        <w:rPr>
+          <w:rStyle w:val="CommentReference"/>
+          <w:b/>
+        </w:rPr>
+        <w:commentReference w:id="21"/>
+      </w:r>
+    </w:p>
+    <w:p>
+      <w:pPr>
+        <w:rPr>
+          <w:b/>
+          <w:sz w:val="24"/>
+          <w:szCs w:val="24"/>
+        </w:rPr>
+      </w:pPr>
+    </w:p>
+    <w:p>
+      <w:pPr>
+        <w:rPr>
+          <w:sz w:val="24"/>
+          <w:szCs w:val="24"/>
+          <w:u w:val="single"/>
+        </w:rPr>
+      </w:pPr>
+      <w:r>
+        <w:rPr>
+          <w:sz w:val="24"/>
+          <w:szCs w:val="24"/>
+        </w:rPr>
+        <w:t xml:space="preserve">HMO 24-hour contact number: </w:t>
+      </w:r>
+      <w:r>
+        <w:rPr>
+          <w:sz w:val="24"/>
+          <w:szCs w:val="24"/>
+        </w:rPr>
+        <w:fldChar w:fldCharType="begin"/>
+      </w:r>
+      <w:r>
+        <w:rPr>
+          <w:sz w:val="24"/>
+          <w:szCs w:val="24"/>
+        </w:rPr>
+        <w:instrText xml:space="preserve"> MERGEFIELD hmoContactNumber \* MERGEFORMAT </w:instrText>
+      </w:r>
+      <w:r>
+        <w:rPr>
+          <w:sz w:val="24"/>
+          <w:szCs w:val="24"/>
+        </w:rPr>
+        <w:fldChar w:fldCharType="separate"/>
+      </w:r>
+      <w:r>
+        <w:rPr>
+          <w:noProof/>
+          <w:sz w:val="24"/>
+          <w:szCs w:val="24"/>
+        </w:rPr>
+        <w:t>«hmoContactNumber»</w:t>
+      </w:r>
+      <w:r>
+        <w:rPr>
+          <w:sz w:val="24"/>
+          <w:szCs w:val="24"/>
+        </w:rPr>
+        <w:fldChar w:fldCharType="end"/>
+      </w:r>
+    </w:p>
+    <w:p>
+      <w:pPr>
+        <w:rPr>
+          <w:sz w:val="24"/>
+          <w:szCs w:val="24"/>
+        </w:rPr>
+      </w:pPr>
+    </w:p>
+    <w:p>
+      <w:pPr>
+        <w:rPr>
+          <w:b/>
+          <w:sz w:val="24"/>
+          <w:szCs w:val="24"/>
+        </w:rPr>
+      </w:pPr>
+      <w:r>
+        <w:rPr>
+          <w:sz w:val="24"/>
+          <w:szCs w:val="24"/>
+        </w:rPr>
+        <w:t>HMO registration expiry date</w:t>
+      </w:r>
+      <w:r>
+        <w:rPr>
+          <w:sz w:val="24"/>
+          <w:szCs w:val="24"/>
+        </w:rPr>
+        <w:t xml:space="preserve">: </w:t>
+      </w:r>
       <w:commentRangeEnd w:id="22"/>
       <w:r>
         <w:rPr>
           <w:rStyle w:val="CommentReference"/>
-          <w:b/>
+          <w:sz w:val="24"/>
+          <w:szCs w:val="24"/>
         </w:rPr>
         <w:commentReference w:id="22"/>
-      </w:r>
-    </w:p>
-    <w:p>
-      <w:pPr>
-        <w:rPr>
-          <w:b/>
-          <w:sz w:val="24"/>
-          <w:szCs w:val="24"/>
-        </w:rPr>
-      </w:pPr>
-    </w:p>
-    <w:p>
-      <w:pPr>
-        <w:rPr>
-          <w:sz w:val="24"/>
-          <w:szCs w:val="24"/>
-          <w:u w:val="single"/>
-        </w:rPr>
-      </w:pPr>
-      <w:r>
-        <w:rPr>
-          <w:sz w:val="24"/>
-          <w:szCs w:val="24"/>
-        </w:rPr>
-        <w:t xml:space="preserve">HMO 24-hour contact number: </w:t>
-      </w:r>
-      <w:r>
-        <w:rPr>
-          <w:sz w:val="24"/>
-          <w:szCs w:val="24"/>
-        </w:rPr>
-        <w:fldChar w:fldCharType="begin"/>
-      </w:r>
-      <w:r>
-        <w:rPr>
-          <w:sz w:val="24"/>
-          <w:szCs w:val="24"/>
-        </w:rPr>
-        <w:instrText xml:space="preserve"> MERGEFIELD hmoContactNumber \* MERGEFORMAT </w:instrText>
-      </w:r>
-      <w:r>
-        <w:rPr>
-          <w:sz w:val="24"/>
-          <w:szCs w:val="24"/>
-        </w:rPr>
-        <w:fldChar w:fldCharType="separate"/>
-      </w:r>
-      <w:r>
-        <w:rPr>
-          <w:noProof/>
-          <w:sz w:val="24"/>
-          <w:szCs w:val="24"/>
-        </w:rPr>
-        <w:t>«hmoContactNumber»</w:t>
-      </w:r>
-      <w:r>
-        <w:rPr>
-          <w:sz w:val="24"/>
-          <w:szCs w:val="24"/>
-        </w:rPr>
-        <w:fldChar w:fldCharType="end"/>
-      </w:r>
-    </w:p>
-    <w:p>
-      <w:pPr>
-        <w:rPr>
-          <w:sz w:val="24"/>
-          <w:szCs w:val="24"/>
-        </w:rPr>
-      </w:pPr>
-    </w:p>
-    <w:p>
-      <w:pPr>
-        <w:rPr>
-          <w:b/>
-          <w:sz w:val="24"/>
-          <w:szCs w:val="24"/>
-        </w:rPr>
-      </w:pPr>
-      <w:r>
-        <w:rPr>
-          <w:sz w:val="24"/>
-          <w:szCs w:val="24"/>
-        </w:rPr>
-        <w:t>HMO registration expiry date</w:t>
-      </w:r>
-      <w:r>
-        <w:rPr>
-          <w:sz w:val="24"/>
-          <w:szCs w:val="24"/>
-        </w:rPr>
-        <w:t xml:space="preserve">: </w:t>
-      </w:r>
-      <w:commentRangeEnd w:id="23"/>
-      <w:r>
-        <w:rPr>
-          <w:rStyle w:val="CommentReference"/>
-          <w:sz w:val="24"/>
-          <w:szCs w:val="24"/>
-        </w:rPr>
-        <w:commentReference w:id="23"/>
       </w:r>
       <w:r>
         <w:rPr>
@@ -11188,7 +10918,7 @@
         </w:rPr>
         <w:tab/>
       </w:r>
-      <w:bookmarkStart w:id="24" w:name="_Toc480555146"/>
+      <w:bookmarkStart w:id="23" w:name="_Toc480555146"/>
       <w:r>
         <w:rPr>
           <w:b/>
@@ -11197,7 +10927,7 @@
         </w:rPr>
         <w:t>DATE WHEN TENANCY STARTS</w:t>
       </w:r>
-      <w:bookmarkEnd w:id="24"/>
+      <w:bookmarkEnd w:id="23"/>
     </w:p>
     <w:p>
       <w:pPr>
@@ -11320,25 +11050,7 @@
           <w:sz w:val="24"/>
           <w:szCs w:val="24"/>
         </w:rPr>
-        <w:t>«</w:t>
-      </w:r>
-      <w:proofErr w:type="spellStart"/>
-      <w:r>
-        <w:rPr>
-          <w:b/>
-          <w:sz w:val="24"/>
-          <w:szCs w:val="24"/>
-        </w:rPr>
-        <w:t>tenancyStartDate</w:t>
-      </w:r>
-      <w:proofErr w:type="spellEnd"/>
-      <w:r>
-        <w:rPr>
-          <w:b/>
-          <w:sz w:val="24"/>
-          <w:szCs w:val="24"/>
-        </w:rPr>
-        <w:t>»</w:t>
+        <w:t>«tenancyStartDate»</w:t>
       </w:r>
       <w:r>
         <w:rPr>
@@ -11466,7 +11178,7 @@
           <w:szCs w:val="28"/>
         </w:rPr>
       </w:pPr>
-      <w:bookmarkStart w:id="25" w:name="_Toc480555147"/>
+      <w:bookmarkStart w:id="24" w:name="_Toc480555147"/>
       <w:r>
         <w:rPr>
           <w:b/>
@@ -11475,7 +11187,7 @@
         </w:rPr>
         <w:t>OCCUPATION AND USE OF THE LET PROPERTY</w:t>
       </w:r>
-      <w:bookmarkEnd w:id="25"/>
+      <w:bookmarkEnd w:id="24"/>
     </w:p>
     <w:p>
       <w:pPr>
@@ -11745,7 +11457,7 @@
         </w:rPr>
         <w:tab/>
       </w:r>
-      <w:bookmarkStart w:id="26" w:name="_Toc480555148"/>
+      <w:bookmarkStart w:id="25" w:name="_Toc480555148"/>
       <w:r>
         <w:rPr>
           <w:b/>
@@ -11754,7 +11466,7 @@
         </w:rPr>
         <w:t>RENT</w:t>
       </w:r>
-      <w:bookmarkEnd w:id="26"/>
+      <w:bookmarkEnd w:id="25"/>
       <w:r>
         <w:rPr>
           <w:b/>
@@ -11830,25 +11542,7 @@
           <w:sz w:val="24"/>
           <w:szCs w:val="24"/>
         </w:rPr>
-        <w:t>«</w:t>
-      </w:r>
-      <w:proofErr w:type="spellStart"/>
-      <w:r>
-        <w:rPr>
-          <w:b/>
-          <w:sz w:val="24"/>
-          <w:szCs w:val="24"/>
-        </w:rPr>
-        <w:t>rentAmount</w:t>
-      </w:r>
-      <w:proofErr w:type="spellEnd"/>
-      <w:r>
-        <w:rPr>
-          <w:b/>
-          <w:sz w:val="24"/>
-          <w:szCs w:val="24"/>
-        </w:rPr>
-        <w:t>»</w:t>
+        <w:t>«rentAmount»</w:t>
       </w:r>
       <w:r>
         <w:rPr>
@@ -12393,7 +12087,7 @@
           <w:sz w:val="24"/>
           <w:szCs w:val="24"/>
         </w:rPr>
-        <w:instrText xml:space="preserve"> MERGEFIELD rentPaymentDay \* MERGEFORMAT </w:instrText>
+        <w:instrText xml:space="preserve"> MERGEFIELD rentPaymentDayOrDate \* MERGEFORMAT </w:instrText>
       </w:r>
       <w:r>
         <w:rPr>
@@ -12406,28 +12100,11 @@
       <w:r>
         <w:rPr>
           <w:b/>
-          <w:sz w:val="24"/>
-          <w:szCs w:val="24"/>
-        </w:rPr>
-        <w:t>«</w:t>
-      </w:r>
-      <w:proofErr w:type="spellStart"/>
-      <w:r>
-        <w:rPr>
-          <w:b/>
-          <w:sz w:val="24"/>
-          <w:szCs w:val="24"/>
-        </w:rPr>
-        <w:t>rentPaymentDay</w:t>
-      </w:r>
-      <w:proofErr w:type="spellEnd"/>
-      <w:r>
-        <w:rPr>
-          <w:b/>
-          <w:sz w:val="24"/>
-          <w:szCs w:val="24"/>
-        </w:rPr>
-        <w:t>»</w:t>
+          <w:noProof/>
+          <w:sz w:val="24"/>
+          <w:szCs w:val="24"/>
+        </w:rPr>
+        <w:t>«rentPaymentDayOrDate»</w:t>
       </w:r>
       <w:r>
         <w:rPr>
@@ -12444,177 +12121,82 @@
           <w:sz w:val="24"/>
           <w:szCs w:val="24"/>
         </w:rPr>
+        <w:t xml:space="preserve"> and then subsequently on </w:t>
+      </w:r>
+      <w:r>
+        <w:rPr>
+          <w:rFonts w:cs="Arial"/>
+          <w:b/>
+          <w:sz w:val="24"/>
+          <w:szCs w:val="24"/>
+        </w:rPr>
+        <w:t xml:space="preserve">or before the same </w:t>
+      </w:r>
+      <w:r>
+        <w:rPr>
+          <w:rFonts w:cs="Arial"/>
+          <w:b/>
+          <w:sz w:val="24"/>
+          <w:szCs w:val="24"/>
+        </w:rPr>
+        <w:fldChar w:fldCharType="begin"/>
+      </w:r>
+      <w:r>
+        <w:rPr>
+          <w:rFonts w:cs="Arial"/>
+          <w:b/>
+          <w:sz w:val="24"/>
+          <w:szCs w:val="24"/>
+        </w:rPr>
+        <w:instrText xml:space="preserve"> MERGEFIELD rentPaymentSchedule \* MERGEFORMAT </w:instrText>
+      </w:r>
+      <w:r>
+        <w:rPr>
+          <w:rFonts w:cs="Arial"/>
+          <w:b/>
+          <w:sz w:val="24"/>
+          <w:szCs w:val="24"/>
+        </w:rPr>
+        <w:fldChar w:fldCharType="separate"/>
+      </w:r>
+      <w:r>
+        <w:rPr>
+          <w:rFonts w:cs="Arial"/>
+          <w:b/>
+          <w:noProof/>
+          <w:sz w:val="24"/>
+          <w:szCs w:val="24"/>
+        </w:rPr>
+        <w:t>«rentPaymentSchedule»</w:t>
+      </w:r>
+      <w:r>
+        <w:rPr>
+          <w:rFonts w:cs="Arial"/>
+          <w:b/>
+          <w:sz w:val="24"/>
+          <w:szCs w:val="24"/>
+        </w:rPr>
+        <w:fldChar w:fldCharType="end"/>
+      </w:r>
+      <w:r>
+        <w:rPr>
+          <w:rFonts w:cs="Arial"/>
+          <w:b/>
+          <w:sz w:val="24"/>
+          <w:szCs w:val="24"/>
+        </w:rPr>
         <w:t xml:space="preserve"> </w:t>
       </w:r>
-      <w:r>
-        <w:rPr>
-          <w:rFonts w:cs="Arial"/>
-          <w:i/>
-          <w:sz w:val="24"/>
-          <w:szCs w:val="24"/>
-        </w:rPr>
-        <w:t>(</w:t>
-      </w:r>
-      <w:r>
-        <w:rPr>
-          <w:rFonts w:cs="Arial"/>
-          <w:i/>
-          <w:sz w:val="24"/>
-          <w:szCs w:val="24"/>
-        </w:rPr>
-        <w:t>insert d</w:t>
-      </w:r>
-      <w:r>
-        <w:rPr>
-          <w:rFonts w:cs="Arial"/>
-          <w:i/>
-          <w:sz w:val="24"/>
-          <w:szCs w:val="24"/>
-        </w:rPr>
-        <w:t>ay/</w:t>
-      </w:r>
-      <w:r>
-        <w:rPr>
-          <w:rFonts w:cs="Arial"/>
-          <w:i/>
-          <w:sz w:val="24"/>
-          <w:szCs w:val="24"/>
-        </w:rPr>
-        <w:t>d</w:t>
-      </w:r>
-      <w:r>
-        <w:rPr>
-          <w:rFonts w:cs="Arial"/>
-          <w:i/>
-          <w:sz w:val="24"/>
-          <w:szCs w:val="24"/>
-        </w:rPr>
-        <w:t>ate)</w:t>
-      </w:r>
-      <w:r>
-        <w:rPr>
-          <w:rFonts w:cs="Arial"/>
-          <w:b/>
-          <w:sz w:val="24"/>
-          <w:szCs w:val="24"/>
-        </w:rPr>
-        <w:t xml:space="preserve"> and then subsequently on </w:t>
-      </w:r>
-      <w:r>
-        <w:rPr>
-          <w:rFonts w:cs="Arial"/>
-          <w:b/>
-          <w:sz w:val="24"/>
-          <w:szCs w:val="24"/>
-        </w:rPr>
-        <w:t xml:space="preserve">or before the same </w:t>
-      </w:r>
-      <w:r>
-        <w:rPr>
-          <w:rFonts w:cs="Arial"/>
-          <w:b/>
-          <w:sz w:val="24"/>
-          <w:szCs w:val="24"/>
-        </w:rPr>
-        <w:t>[</w:t>
-      </w:r>
-      <w:r>
-        <w:rPr>
-          <w:rFonts w:cs="Arial"/>
-          <w:b/>
-          <w:sz w:val="24"/>
-          <w:szCs w:val="24"/>
-          <w:shd w:val="clear" w:color="auto" w:fill="F2F2F2"/>
-        </w:rPr>
-        <w:t>da</w:t>
-      </w:r>
-      <w:r>
-        <w:rPr>
-          <w:rFonts w:cs="Arial"/>
-          <w:b/>
-          <w:sz w:val="24"/>
-          <w:szCs w:val="24"/>
-          <w:shd w:val="clear" w:color="auto" w:fill="F2F2F2"/>
-        </w:rPr>
-        <w:t>y of each week/fortnight/four week</w:t>
-      </w:r>
-      <w:r>
-        <w:rPr>
-          <w:rFonts w:cs="Arial"/>
-          <w:b/>
-          <w:sz w:val="24"/>
-          <w:szCs w:val="24"/>
-          <w:shd w:val="clear" w:color="auto" w:fill="F2F2F2"/>
-        </w:rPr>
-        <w:t>ly period/</w:t>
-      </w:r>
-      <w:r>
-        <w:rPr>
-          <w:rFonts w:cs="Arial"/>
-          <w:b/>
-          <w:sz w:val="24"/>
-          <w:szCs w:val="24"/>
-          <w:shd w:val="clear" w:color="auto" w:fill="F2F2F2"/>
-        </w:rPr>
-        <w:t xml:space="preserve">date each </w:t>
-      </w:r>
-      <w:r>
-        <w:rPr>
-          <w:rFonts w:cs="Arial"/>
-          <w:b/>
-          <w:sz w:val="24"/>
-          <w:szCs w:val="24"/>
-          <w:shd w:val="clear" w:color="auto" w:fill="F2F2F2"/>
-        </w:rPr>
-        <w:t>calendar month</w:t>
-      </w:r>
-      <w:r>
-        <w:rPr>
-          <w:rFonts w:cs="Arial"/>
-          <w:b/>
-          <w:sz w:val="24"/>
-          <w:szCs w:val="24"/>
-          <w:shd w:val="clear" w:color="auto" w:fill="F2F2F2"/>
-        </w:rPr>
-        <w:t xml:space="preserve">/date </w:t>
-      </w:r>
-      <w:r>
-        <w:rPr>
-          <w:rFonts w:cs="Arial"/>
-          <w:b/>
-          <w:sz w:val="24"/>
-          <w:szCs w:val="24"/>
-          <w:shd w:val="clear" w:color="auto" w:fill="F2F2F2"/>
-        </w:rPr>
-        <w:t>each</w:t>
-      </w:r>
-      <w:r>
-        <w:rPr>
-          <w:rFonts w:cs="Arial"/>
-          <w:b/>
-          <w:sz w:val="24"/>
-          <w:szCs w:val="24"/>
-          <w:shd w:val="clear" w:color="auto" w:fill="F2F2F2"/>
-        </w:rPr>
-        <w:t xml:space="preserve"> year</w:t>
-      </w:r>
-      <w:r>
-        <w:rPr>
-          <w:rFonts w:cs="Arial"/>
-          <w:b/>
-          <w:sz w:val="24"/>
-          <w:szCs w:val="24"/>
-        </w:rPr>
-        <w:t>]</w:t>
-      </w:r>
-      <w:r>
-        <w:rPr>
-          <w:rFonts w:cs="Arial"/>
-          <w:b/>
-          <w:sz w:val="24"/>
-          <w:szCs w:val="24"/>
-        </w:rPr>
-        <w:t xml:space="preserve"> thereafter</w:t>
+      <w:bookmarkStart w:id="26" w:name="_GoBack"/>
+      <w:bookmarkEnd w:id="26"/>
+      <w:r>
+        <w:rPr>
+          <w:rFonts w:cs="Arial"/>
+          <w:b/>
+          <w:sz w:val="24"/>
+          <w:szCs w:val="24"/>
+        </w:rPr>
+        <w:t>thereafter</w:t>
       </w:r>
       <w:r>
         <w:rPr>
@@ -12691,23 +12273,7 @@
           <w:sz w:val="24"/>
           <w:szCs w:val="24"/>
         </w:rPr>
-        <w:t>«</w:t>
-      </w:r>
-      <w:proofErr w:type="spellStart"/>
-      <w:r>
-        <w:rPr>
-          <w:sz w:val="24"/>
-          <w:szCs w:val="24"/>
-        </w:rPr>
-        <w:t>rentPaymentMethod</w:t>
-      </w:r>
-      <w:proofErr w:type="spellEnd"/>
-      <w:r>
-        <w:rPr>
-          <w:sz w:val="24"/>
-          <w:szCs w:val="24"/>
-        </w:rPr>
-        <w:t>»</w:t>
+        <w:t>«rentPaymentMethod»</w:t>
       </w:r>
       <w:r>
         <w:rPr>
@@ -13252,29 +12818,7 @@
           <w:sz w:val="24"/>
           <w:szCs w:val="24"/>
         </w:rPr>
-        <w:t xml:space="preserve">rent cannot be increased more than once in any </w:t>
-      </w:r>
-      <w:proofErr w:type="gramStart"/>
-      <w:r>
-        <w:rPr>
-          <w:rFonts w:cs="Arial"/>
-          <w:b/>
-          <w:bCs/>
-          <w:sz w:val="24"/>
-          <w:szCs w:val="24"/>
-        </w:rPr>
-        <w:t>twelve month</w:t>
-      </w:r>
-      <w:proofErr w:type="gramEnd"/>
-      <w:r>
-        <w:rPr>
-          <w:rFonts w:cs="Arial"/>
-          <w:b/>
-          <w:bCs/>
-          <w:sz w:val="24"/>
-          <w:szCs w:val="24"/>
-        </w:rPr>
-        <w:t xml:space="preserve"> period</w:t>
+        <w:t>rent cannot be increased more than once in any twelve month period</w:t>
       </w:r>
       <w:r>
         <w:rPr>
@@ -15480,105 +15024,60 @@
           <w:sz w:val="24"/>
           <w:szCs w:val="24"/>
         </w:rPr>
-        <w:t xml:space="preserve">More information can be found in the Tenancy Deposit Schemes (Scotland) Regulations </w:t>
-      </w:r>
-      <w:proofErr w:type="gramStart"/>
-      <w:r>
-        <w:rPr>
-          <w:rFonts w:cs="Arial"/>
-          <w:b/>
-          <w:sz w:val="24"/>
-          <w:szCs w:val="24"/>
-        </w:rPr>
-        <w:t>2011.(</w:t>
-      </w:r>
-      <w:proofErr w:type="gramEnd"/>
-      <w:r>
-        <w:rPr>
-          <w:rFonts w:cs="Arial"/>
-          <w:b/>
-          <w:sz w:val="24"/>
-          <w:szCs w:val="24"/>
-        </w:rPr>
-        <w:fldChar w:fldCharType="begin"/>
-      </w:r>
-      <w:r>
-        <w:rPr>
-          <w:rFonts w:cs="Arial"/>
-          <w:b/>
-          <w:sz w:val="24"/>
-          <w:szCs w:val="24"/>
-        </w:rPr>
-        <w:instrText xml:space="preserve"> HYPERLINK "http://www.legislation.gov.uk/ssi/2011/176/contents/made" </w:instrText>
-      </w:r>
-      <w:r>
-        <w:rPr>
-          <w:rFonts w:cs="Arial"/>
-          <w:b/>
-          <w:sz w:val="24"/>
-          <w:szCs w:val="24"/>
-        </w:rPr>
-        <w:fldChar w:fldCharType="separate"/>
-      </w:r>
-      <w:r>
-        <w:rPr>
-          <w:rStyle w:val="Hyperlink"/>
-          <w:rFonts w:cs="Arial"/>
-          <w:b/>
-          <w:sz w:val="24"/>
-          <w:szCs w:val="24"/>
-        </w:rPr>
-        <w:t>http://www.legis</w:t>
-      </w:r>
-      <w:r>
-        <w:rPr>
-          <w:rStyle w:val="Hyperlink"/>
-          <w:rFonts w:cs="Arial"/>
-          <w:b/>
-          <w:sz w:val="24"/>
-          <w:szCs w:val="24"/>
-        </w:rPr>
-        <w:t>l</w:t>
-      </w:r>
-      <w:r>
-        <w:rPr>
-          <w:rStyle w:val="Hyperlink"/>
-          <w:rFonts w:cs="Arial"/>
-          <w:b/>
-          <w:sz w:val="24"/>
-          <w:szCs w:val="24"/>
-        </w:rPr>
-        <w:t>ation.gov.uk</w:t>
-      </w:r>
-      <w:r>
-        <w:rPr>
-          <w:rStyle w:val="Hyperlink"/>
-          <w:rFonts w:cs="Arial"/>
-          <w:b/>
-          <w:sz w:val="24"/>
-          <w:szCs w:val="24"/>
-        </w:rPr>
-        <w:t>/</w:t>
-      </w:r>
-      <w:r>
-        <w:rPr>
-          <w:rStyle w:val="Hyperlink"/>
-          <w:rFonts w:cs="Arial"/>
-          <w:b/>
-          <w:sz w:val="24"/>
-          <w:szCs w:val="24"/>
-        </w:rPr>
-        <w:t>ssi/2011/176/contents/made</w:t>
-      </w:r>
-      <w:r>
-        <w:rPr>
-          <w:rFonts w:cs="Arial"/>
-          <w:b/>
-          <w:sz w:val="24"/>
-          <w:szCs w:val="24"/>
-        </w:rPr>
-        <w:fldChar w:fldCharType="end"/>
-      </w:r>
+        <w:t>More information can be found in the Tenancy Deposit Schemes (Scotland) Regulations 2011.(</w:t>
+      </w:r>
+      <w:hyperlink r:id="rId17" w:history="1">
+        <w:r>
+          <w:rPr>
+            <w:rStyle w:val="Hyperlink"/>
+            <w:rFonts w:cs="Arial"/>
+            <w:b/>
+            <w:sz w:val="24"/>
+            <w:szCs w:val="24"/>
+          </w:rPr>
+          <w:t>http://www.legis</w:t>
+        </w:r>
+        <w:r>
+          <w:rPr>
+            <w:rStyle w:val="Hyperlink"/>
+            <w:rFonts w:cs="Arial"/>
+            <w:b/>
+            <w:sz w:val="24"/>
+            <w:szCs w:val="24"/>
+          </w:rPr>
+          <w:t>l</w:t>
+        </w:r>
+        <w:r>
+          <w:rPr>
+            <w:rStyle w:val="Hyperlink"/>
+            <w:rFonts w:cs="Arial"/>
+            <w:b/>
+            <w:sz w:val="24"/>
+            <w:szCs w:val="24"/>
+          </w:rPr>
+          <w:t>ation.gov.uk</w:t>
+        </w:r>
+        <w:r>
+          <w:rPr>
+            <w:rStyle w:val="Hyperlink"/>
+            <w:rFonts w:cs="Arial"/>
+            <w:b/>
+            <w:sz w:val="24"/>
+            <w:szCs w:val="24"/>
+          </w:rPr>
+          <w:t>/</w:t>
+        </w:r>
+        <w:r>
+          <w:rPr>
+            <w:rStyle w:val="Hyperlink"/>
+            <w:rFonts w:cs="Arial"/>
+            <w:b/>
+            <w:sz w:val="24"/>
+            <w:szCs w:val="24"/>
+          </w:rPr>
+          <w:t>ssi/2011/176/contents/made</w:t>
+        </w:r>
+      </w:hyperlink>
       <w:r>
         <w:rPr>
           <w:rFonts w:cs="Arial"/>
@@ -17670,27 +17169,7 @@
           <w:sz w:val="24"/>
           <w:szCs w:val="24"/>
         </w:rPr>
-        <w:t xml:space="preserve">The Tenant agrees to tell the Landlord if he or she is to be absent from the Let Property for any reason for a period of more than 21 days. The Tenant must take such measures as the Landlord may reasonably require </w:t>
-      </w:r>
-      <w:proofErr w:type="gramStart"/>
-      <w:r>
-        <w:rPr>
-          <w:rFonts w:cs="Arial"/>
-          <w:b/>
-          <w:sz w:val="24"/>
-          <w:szCs w:val="24"/>
-        </w:rPr>
-        <w:t>to secure</w:t>
-      </w:r>
-      <w:proofErr w:type="gramEnd"/>
-      <w:r>
-        <w:rPr>
-          <w:rFonts w:cs="Arial"/>
-          <w:b/>
-          <w:sz w:val="24"/>
-          <w:szCs w:val="24"/>
-        </w:rPr>
-        <w:t xml:space="preserve"> the Let Property prior to such absence and take appropriate reasonable measures to meet the ‘Reasonable Care’ </w:t>
+        <w:t xml:space="preserve">The Tenant agrees to tell the Landlord if he or she is to be absent from the Let Property for any reason for a period of more than 21 days. The Tenant must take such measures as the Landlord may reasonably require to secure the Let Property prior to such absence and take appropriate reasonable measures to meet the ‘Reasonable Care’ </w:t>
       </w:r>
       <w:r>
         <w:rPr>
@@ -19533,27 +19012,7 @@
           <w:sz w:val="24"/>
           <w:szCs w:val="24"/>
         </w:rPr>
-        <w:t xml:space="preserve">appliance </w:t>
-      </w:r>
-      <w:proofErr w:type="gramStart"/>
-      <w:r>
-        <w:rPr>
-          <w:rFonts w:cs="Arial"/>
-          <w:b/>
-          <w:sz w:val="24"/>
-          <w:szCs w:val="24"/>
-        </w:rPr>
-        <w:t>( excluding</w:t>
-      </w:r>
-      <w:proofErr w:type="gramEnd"/>
-      <w:r>
-        <w:rPr>
-          <w:rFonts w:cs="Arial"/>
-          <w:b/>
-          <w:sz w:val="24"/>
-          <w:szCs w:val="24"/>
-        </w:rPr>
-        <w:t xml:space="preserve"> an appliance used solely for cooking ) or where a </w:t>
+        <w:t xml:space="preserve">appliance ( excluding an appliance used solely for cooking ) or where a </w:t>
       </w:r>
       <w:r>
         <w:rPr>
@@ -21851,19 +21310,8 @@
           <w:sz w:val="24"/>
           <w:szCs w:val="24"/>
         </w:rPr>
-        <w:t xml:space="preserve">greement, the Landlord must give to the </w:t>
-      </w:r>
-      <w:proofErr w:type="gramStart"/>
-      <w:r>
-        <w:rPr>
-          <w:rFonts w:cs="Arial"/>
-          <w:b/>
-          <w:sz w:val="24"/>
-          <w:szCs w:val="24"/>
-        </w:rPr>
-        <w:t>Tenant:-</w:t>
-      </w:r>
-      <w:proofErr w:type="gramEnd"/>
+        <w:t>greement, the Landlord must give to the Tenant:-</w:t>
+      </w:r>
     </w:p>
     <w:p>
       <w:pPr>
@@ -22284,9 +21732,8 @@
           <w:lang w:eastAsia="en-GB"/>
         </w:rPr>
         <w:lastRenderedPageBreak/>
-        <w:t xml:space="preserve">Property which the </w:t>
-      </w:r>
-      <w:proofErr w:type="gramStart"/>
+        <w:t>Property which the Landlord</w:t>
+      </w:r>
       <w:r>
         <w:rPr>
           <w:rFonts w:cs="Arial"/>
@@ -22295,7 +21742,7 @@
           <w:szCs w:val="24"/>
           <w:lang w:eastAsia="en-GB"/>
         </w:rPr>
-        <w:t>Landlord</w:t>
+        <w:t xml:space="preserve"> </w:t>
       </w:r>
       <w:r>
         <w:rPr>
@@ -22305,28 +21752,7 @@
           <w:szCs w:val="24"/>
           <w:lang w:eastAsia="en-GB"/>
         </w:rPr>
-        <w:t xml:space="preserve"> </w:t>
-      </w:r>
-      <w:r>
-        <w:rPr>
-          <w:rFonts w:cs="Arial"/>
-          <w:b/>
-          <w:sz w:val="24"/>
-          <w:szCs w:val="24"/>
-          <w:lang w:eastAsia="en-GB"/>
-        </w:rPr>
-        <w:t xml:space="preserve"> is</w:t>
-      </w:r>
-      <w:proofErr w:type="gramEnd"/>
-      <w:r>
-        <w:rPr>
-          <w:rFonts w:cs="Arial"/>
-          <w:b/>
-          <w:sz w:val="24"/>
-          <w:szCs w:val="24"/>
-          <w:lang w:eastAsia="en-GB"/>
-        </w:rPr>
-        <w:t xml:space="preserve"> required to or is</w:t>
+        <w:t xml:space="preserve"> is required to or is</w:t>
       </w:r>
       <w:r>
         <w:rPr>
@@ -23018,25 +22444,7 @@
           <w:sz w:val="24"/>
           <w:szCs w:val="24"/>
         </w:rPr>
-        <w:t xml:space="preserve">fail to control pets properly or allow them to foul or cause damage to </w:t>
-      </w:r>
-      <w:proofErr w:type="gramStart"/>
-      <w:r>
-        <w:rPr>
-          <w:b/>
-          <w:sz w:val="24"/>
-          <w:szCs w:val="24"/>
-        </w:rPr>
-        <w:t>other</w:t>
-      </w:r>
-      <w:proofErr w:type="gramEnd"/>
-      <w:r>
-        <w:rPr>
-          <w:b/>
-          <w:sz w:val="24"/>
-          <w:szCs w:val="24"/>
-        </w:rPr>
-        <w:t xml:space="preserve"> people’s property;</w:t>
+        <w:t>fail to control pets properly or allow them to foul or cause damage to other people’s property;</w:t>
       </w:r>
     </w:p>
     <w:p>
@@ -23695,18 +23103,8 @@
           <w:sz w:val="24"/>
           <w:szCs w:val="24"/>
         </w:rPr>
-        <w:t xml:space="preserve">This Tenancy may be ended </w:t>
-      </w:r>
-      <w:proofErr w:type="gramStart"/>
-      <w:r>
-        <w:rPr>
-          <w:b/>
-          <w:sz w:val="24"/>
-          <w:szCs w:val="24"/>
-        </w:rPr>
-        <w:t>by:-</w:t>
-      </w:r>
-      <w:proofErr w:type="gramEnd"/>
+        <w:t>This Tenancy may be ended by:-</w:t>
+      </w:r>
     </w:p>
     <w:p>
       <w:pPr>
@@ -23768,25 +23166,7 @@
           <w:sz w:val="24"/>
           <w:szCs w:val="24"/>
         </w:rPr>
-        <w:t xml:space="preserve">The Tenant giving the Landlord at least 28 days’ notice in writing to terminate the tenancy, or an earlier date if the Landlord is content to waive the minimum </w:t>
-      </w:r>
-      <w:proofErr w:type="gramStart"/>
-      <w:r>
-        <w:rPr>
-          <w:b/>
-          <w:sz w:val="24"/>
-          <w:szCs w:val="24"/>
-        </w:rPr>
-        <w:t>28 day</w:t>
-      </w:r>
-      <w:proofErr w:type="gramEnd"/>
-      <w:r>
-        <w:rPr>
-          <w:b/>
-          <w:sz w:val="24"/>
-          <w:szCs w:val="24"/>
-        </w:rPr>
-        <w:t xml:space="preserve"> notice period.  Where the </w:t>
+        <w:t xml:space="preserve">The Tenant giving the Landlord at least 28 days’ notice in writing to terminate the tenancy, or an earlier date if the Landlord is content to waive the minimum 28 day notice period.  Where the </w:t>
       </w:r>
       <w:r>
         <w:rPr>
@@ -23972,18 +23352,8 @@
           <w:sz w:val="24"/>
           <w:szCs w:val="24"/>
         </w:rPr>
-        <w:t xml:space="preserve">only possible using one of the 18 grounds for eviction set out in schedule 3 of the Private Housing (Tenancies) (Scotland) Act 2016 applies).  This can happen </w:t>
-      </w:r>
-      <w:proofErr w:type="gramStart"/>
-      <w:r>
-        <w:rPr>
-          <w:b/>
-          <w:sz w:val="24"/>
-          <w:szCs w:val="24"/>
-        </w:rPr>
-        <w:t>either:-</w:t>
-      </w:r>
-      <w:proofErr w:type="gramEnd"/>
+        <w:t>only possible using one of the 18 grounds for eviction set out in schedule 3 of the Private Housing (Tenancies) (Scotland) Act 2016 applies).  This can happen either:-</w:t>
+      </w:r>
     </w:p>
     <w:p>
       <w:pPr>
@@ -24107,7 +23477,6 @@
           <w:szCs w:val="24"/>
         </w:rPr>
       </w:pPr>
-      <w:proofErr w:type="gramStart"/>
       <w:r>
         <w:rPr>
           <w:b/>
@@ -24116,7 +23485,6 @@
         </w:rPr>
         <w:t>or:-</w:t>
       </w:r>
-      <w:proofErr w:type="gramEnd"/>
     </w:p>
     <w:p>
       <w:pPr>
@@ -25428,25 +24796,7 @@
           <w:b/>
           <w:szCs w:val="24"/>
         </w:rPr>
-        <w:t xml:space="preserve">or is convicted of an </w:t>
-      </w:r>
-      <w:proofErr w:type="spellStart"/>
-      <w:r>
-        <w:rPr>
-          <w:rFonts w:ascii="Arial" w:hAnsi="Arial" w:cs="Arial"/>
-          <w:b/>
-          <w:szCs w:val="24"/>
-        </w:rPr>
-        <w:t>imprisonable</w:t>
-      </w:r>
-      <w:proofErr w:type="spellEnd"/>
-      <w:r>
-        <w:rPr>
-          <w:rFonts w:ascii="Arial" w:hAnsi="Arial" w:cs="Arial"/>
-          <w:b/>
-          <w:szCs w:val="24"/>
-        </w:rPr>
-        <w:t xml:space="preserve"> offence committed in </w:t>
+        <w:t xml:space="preserve">or is convicted of an imprisonable offence committed in </w:t>
       </w:r>
       <w:r>
         <w:rPr>
@@ -27569,25 +26919,7 @@
           <w:b/>
           <w:szCs w:val="24"/>
         </w:rPr>
-        <w:t xml:space="preserve">n is made after the </w:t>
-      </w:r>
-      <w:proofErr w:type="gramStart"/>
-      <w:r>
-        <w:rPr>
-          <w:rFonts w:ascii="Arial" w:hAnsi="Arial" w:cs="Arial"/>
-          <w:b/>
-          <w:szCs w:val="24"/>
-        </w:rPr>
-        <w:t>12 month</w:t>
-      </w:r>
-      <w:proofErr w:type="gramEnd"/>
-      <w:r>
-        <w:rPr>
-          <w:rFonts w:ascii="Arial" w:hAnsi="Arial" w:cs="Arial"/>
-          <w:b/>
-          <w:szCs w:val="24"/>
-        </w:rPr>
-        <w:t xml:space="preserve"> period has elapsed.)</w:t>
+        <w:t>n is made after the 12 month period has elapsed.)</w:t>
       </w:r>
     </w:p>
     <w:p>
@@ -32228,33 +31560,21 @@
       </w:pPr>
     </w:p>
     <w:p>
-      <w:r>
-        <w:fldChar w:fldCharType="begin"/>
-      </w:r>
-      <w:r>
-        <w:instrText xml:space="preserve"> MERGEFIELD guarentorSignatures \* MERGEFORMAT </w:instrText>
-      </w:r>
-      <w:r>
-        <w:fldChar w:fldCharType="separate"/>
-      </w:r>
-      <w:r>
-        <w:t>«</w:t>
-      </w:r>
-      <w:proofErr w:type="spellStart"/>
-      <w:r>
-        <w:rPr>
-          <w:sz w:val="24"/>
-          <w:szCs w:val="24"/>
-        </w:rPr>
-        <w:t>guarentorSignatures</w:t>
-      </w:r>
-      <w:proofErr w:type="spellEnd"/>
-      <w:r>
-        <w:t>»</w:t>
-      </w:r>
-      <w:r>
-        <w:fldChar w:fldCharType="end"/>
-      </w:r>
+      <w:fldSimple w:instr=" MERGEFIELD guarentorSignatures \* MERGEFORMAT ">
+        <w:r>
+          <w:t>«</w:t>
+        </w:r>
+        <w:r>
+          <w:rPr>
+            <w:sz w:val="24"/>
+            <w:szCs w:val="24"/>
+          </w:rPr>
+          <w:t>guarentorSignatures</w:t>
+        </w:r>
+        <w:r>
+          <w:t>»</w:t>
+        </w:r>
+      </w:fldSimple>
     </w:p>
     <w:p>
       <w:pPr>
@@ -32657,23 +31977,7 @@
           <w:sz w:val="24"/>
           <w:szCs w:val="24"/>
         </w:rPr>
-        <w:t>«</w:t>
-      </w:r>
-      <w:proofErr w:type="spellStart"/>
-      <w:r>
-        <w:rPr>
-          <w:sz w:val="24"/>
-          <w:szCs w:val="24"/>
-        </w:rPr>
-        <w:t>tenantSignatures</w:t>
-      </w:r>
-      <w:proofErr w:type="spellEnd"/>
-      <w:r>
-        <w:rPr>
-          <w:sz w:val="24"/>
-          <w:szCs w:val="24"/>
-        </w:rPr>
-        <w:t>»</w:t>
+        <w:t>«tenantSignatures»</w:t>
       </w:r>
       <w:r>
         <w:rPr>
@@ -32743,23 +32047,7 @@
           <w:sz w:val="24"/>
           <w:szCs w:val="24"/>
         </w:rPr>
-        <w:t xml:space="preserve">Must be easy read – understood by a </w:t>
-      </w:r>
-      <w:proofErr w:type="gramStart"/>
-      <w:r>
-        <w:rPr>
-          <w:sz w:val="24"/>
-          <w:szCs w:val="24"/>
-        </w:rPr>
-        <w:t>12 year old</w:t>
-      </w:r>
-      <w:proofErr w:type="gramEnd"/>
-      <w:r>
-        <w:rPr>
-          <w:sz w:val="24"/>
-          <w:szCs w:val="24"/>
-        </w:rPr>
-        <w:t>.</w:t>
+        <w:t>Must be easy read – understood by a 12 year old.</w:t>
       </w:r>
     </w:p>
     <w:p>
@@ -33026,13 +32314,8 @@
         <w:annotationRef/>
       </w:r>
       <w:r>
-        <w:t xml:space="preserve">Kirsten, I’ve added a definition of </w:t>
-      </w:r>
-      <w:proofErr w:type="spellStart"/>
-      <w:r>
-        <w:t>ing</w:t>
-      </w:r>
-      <w:proofErr w:type="spellEnd"/>
+        <w:t>Kirsten, I’ve added a definition of ing</w:t>
+      </w:r>
       <w:r>
         <w:t>, gr</w:t>
       </w:r>
@@ -33041,7 +32324,7 @@
       </w:r>
     </w:p>
   </w:comment>
-  <w:comment w:id="19" w:author="208204" w:date="2017-03-30T15:23:00Z" w:initials="SG">
+  <w:comment w:id="18" w:author="208204" w:date="2017-03-30T15:23:00Z" w:initials="SG">
     <w:p>
       <w:pPr>
         <w:pStyle w:val="CommentText"/>
@@ -33059,19 +32342,11 @@
         <w:t>paragraphs</w:t>
       </w:r>
       <w:r>
-        <w:t xml:space="preserve"> will only be required if the chosen </w:t>
-      </w:r>
-      <w:proofErr w:type="spellStart"/>
-      <w:r>
-        <w:t>comms</w:t>
-      </w:r>
-      <w:proofErr w:type="spellEnd"/>
-      <w:r>
-        <w:t xml:space="preserve"> methods is electronic.</w:t>
+        <w:t xml:space="preserve"> will only be required if the chosen comms methods is electronic.</w:t>
       </w:r>
     </w:p>
   </w:comment>
-  <w:comment w:id="21" w:author="208204" w:date="2017-03-22T16:08:00Z" w:initials="SG">
+  <w:comment w:id="20" w:author="208204" w:date="2017-03-22T16:08:00Z" w:initials="SG">
     <w:p>
       <w:pPr>
         <w:pStyle w:val="CommentText"/>
@@ -33084,6 +32359,25 @@
       </w:r>
       <w:r>
         <w:t>Insert link</w:t>
+      </w:r>
+    </w:p>
+  </w:comment>
+  <w:comment w:id="21" w:author="u040740" w:date="2017-03-22T16:11:00Z" w:initials="AG">
+    <w:p>
+      <w:pPr>
+        <w:pStyle w:val="CommentText"/>
+      </w:pPr>
+      <w:r>
+        <w:rPr>
+          <w:rStyle w:val="CommentReference"/>
+        </w:rPr>
+        <w:annotationRef/>
+      </w:r>
+      <w:r>
+        <w:t>In electronic version, if the property is not an HMO, the 2 lines below are not required.  If the property is an HMO the 2 lines below must be completed</w:t>
+      </w:r>
+      <w:r>
+        <w:t>.</w:t>
       </w:r>
     </w:p>
   </w:comment>
@@ -33099,25 +32393,6 @@
         <w:annotationRef/>
       </w:r>
       <w:r>
-        <w:t>In electronic version, if the property is not an HMO, the 2 lines below are not required.  If the property is an HMO the 2 lines below must be completed</w:t>
-      </w:r>
-      <w:r>
-        <w:t>.</w:t>
-      </w:r>
-    </w:p>
-  </w:comment>
-  <w:comment w:id="23" w:author="u040740" w:date="2017-03-22T16:11:00Z" w:initials="AG">
-    <w:p>
-      <w:pPr>
-        <w:pStyle w:val="CommentText"/>
-      </w:pPr>
-      <w:r>
-        <w:rPr>
-          <w:rStyle w:val="CommentReference"/>
-        </w:rPr>
-        <w:annotationRef/>
-      </w:r>
-      <w:r>
         <w:t xml:space="preserve">These fields will </w:t>
       </w:r>
       <w:r>
@@ -33184,15 +32459,7 @@
         <w:t xml:space="preserve">I </w:t>
       </w:r>
       <w:r>
-        <w:t xml:space="preserve">appreciate some types of properties are exempt from Landlord Registration (ASB Act), but I’m not entirely sure whether any of those exempted properties types would use a PRT anyway.  The exemptions to LL </w:t>
-      </w:r>
-      <w:proofErr w:type="spellStart"/>
-      <w:r>
-        <w:t>Reg</w:t>
-      </w:r>
-      <w:proofErr w:type="spellEnd"/>
-      <w:r>
-        <w:t xml:space="preserve"> are more about what the property is actually being used for as opposed to the type of landlord who’s letting the property.  Grateful for your advice. </w:t>
+        <w:t xml:space="preserve">appreciate some types of properties are exempt from Landlord Registration (ASB Act), but I’m not entirely sure whether any of those exempted properties types would use a PRT anyway.  The exemptions to LL Reg are more about what the property is actually being used for as opposed to the type of landlord who’s letting the property.  Grateful for your advice. </w:t>
       </w:r>
     </w:p>
   </w:comment>
@@ -33256,15 +32523,7 @@
         <w:annotationRef/>
       </w:r>
       <w:r>
-        <w:t xml:space="preserve">Kirsten, you ok with us adding this?  It’s similar to the text in the </w:t>
-      </w:r>
-      <w:proofErr w:type="spellStart"/>
-      <w:r>
-        <w:t>ex notes</w:t>
-      </w:r>
-      <w:proofErr w:type="spellEnd"/>
-      <w:r>
-        <w:t>.</w:t>
+        <w:t>Kirsten, you ok with us adding this?  It’s similar to the text in the ex notes.</w:t>
       </w:r>
     </w:p>
   </w:comment>
@@ -33383,14 +32642,12 @@
         <w:u w:val="single"/>
       </w:rPr>
     </w:pPr>
-    <w:proofErr w:type="gramStart"/>
     <w:r>
       <w:rPr>
         <w:u w:val="single"/>
       </w:rPr>
       <w:t>Key:-</w:t>
     </w:r>
-    <w:proofErr w:type="gramEnd"/>
   </w:p>
   <w:p>
     <w:pPr>
@@ -33438,15 +32695,7 @@
       <w:t xml:space="preserve"> - a </w:t>
     </w:r>
     <w:r>
-      <w:t xml:space="preserve">landlord can </w:t>
-    </w:r>
-    <w:proofErr w:type="gramStart"/>
-    <w:r>
-      <w:t>chose</w:t>
-    </w:r>
-    <w:proofErr w:type="gramEnd"/>
-    <w:r>
-      <w:t xml:space="preserve"> to include </w:t>
+      <w:t xml:space="preserve">landlord can chose to include </w:t>
     </w:r>
     <w:r>
       <w:t>this if he or she wishes</w:t>
@@ -33501,14 +32750,12 @@
         <w:u w:val="single"/>
       </w:rPr>
     </w:pPr>
-    <w:proofErr w:type="gramStart"/>
     <w:r>
       <w:rPr>
         <w:u w:val="single"/>
       </w:rPr>
       <w:t>Key:-</w:t>
     </w:r>
-    <w:proofErr w:type="gramEnd"/>
   </w:p>
   <w:p>
     <w:pPr>
@@ -33529,15 +32776,7 @@
       <w:pStyle w:val="Footer"/>
     </w:pPr>
     <w:r>
-      <w:t xml:space="preserve">Normal Text: Discretionary clauses - a landlord can </w:t>
-    </w:r>
-    <w:proofErr w:type="gramStart"/>
-    <w:r>
-      <w:t>chose</w:t>
-    </w:r>
-    <w:proofErr w:type="gramEnd"/>
-    <w:r>
-      <w:t xml:space="preserve"> to include this if he or she wishes</w:t>
+      <w:t>Normal Text: Discretionary clauses - a landlord can chose to include this if he or she wishes</w:t>
     </w:r>
   </w:p>
   <w:p>
@@ -33558,7 +32797,7 @@
       <w:rPr>
         <w:noProof/>
       </w:rPr>
-      <w:t>6</w:t>
+      <w:t>8</w:t>
     </w:r>
     <w:r>
       <w:rPr>
@@ -41114,7 +40353,7 @@
 </file>
 
 <file path=customXml/itemProps2.xml><?xml version="1.0" encoding="utf-8"?>
-<ds:datastoreItem xmlns:ds="http://schemas.openxmlformats.org/officeDocument/2006/customXml" ds:itemID="{C5497A83-F409-7B4D-B6CF-C7ED266F8590}">
+<ds:datastoreItem xmlns:ds="http://schemas.openxmlformats.org/officeDocument/2006/customXml" ds:itemID="{4003011F-9381-CB43-911D-8F65A83DF684}">
   <ds:schemaRefs>
     <ds:schemaRef ds:uri="http://schemas.openxmlformats.org/officeDocument/2006/bibliography"/>
   </ds:schemaRefs>

</xml_diff>

<commit_message>
MGS-3196 changed address format (removed tab)
</commit_message>
<xml_diff>
--- a/housing-service/src/main/resources/templates/model-tenancy-agreement.docx
+++ b/housing-service/src/main/resources/templates/model-tenancy-agreement.docx
@@ -4463,7 +4463,23 @@
           <w:sz w:val="24"/>
           <w:szCs w:val="24"/>
         </w:rPr>
-        <w:t xml:space="preserve">which contain square brackets [       ], indicate </w:t>
+        <w:t xml:space="preserve">which contain square brackets [     </w:t>
+      </w:r>
+      <w:proofErr w:type="gramStart"/>
+      <w:r>
+        <w:rPr>
+          <w:sz w:val="24"/>
+          <w:szCs w:val="24"/>
+        </w:rPr>
+        <w:t xml:space="preserve">  ]</w:t>
+      </w:r>
+      <w:proofErr w:type="gramEnd"/>
+      <w:r>
+        <w:rPr>
+          <w:sz w:val="24"/>
+          <w:szCs w:val="24"/>
+        </w:rPr>
+        <w:t xml:space="preserve">, indicate </w:t>
       </w:r>
       <w:r>
         <w:rPr>
@@ -4860,7 +4876,23 @@
           <w:sz w:val="24"/>
           <w:szCs w:val="24"/>
         </w:rPr>
-        <w:t>First-tier Tribunal: the First-tier Tribunal for Scotland</w:t>
+        <w:t xml:space="preserve">First-tier Tribunal: </w:t>
+      </w:r>
+      <w:proofErr w:type="gramStart"/>
+      <w:r>
+        <w:rPr>
+          <w:sz w:val="24"/>
+          <w:szCs w:val="24"/>
+        </w:rPr>
+        <w:t>the</w:t>
+      </w:r>
+      <w:proofErr w:type="gramEnd"/>
+      <w:r>
+        <w:rPr>
+          <w:sz w:val="24"/>
+          <w:szCs w:val="24"/>
+        </w:rPr>
+        <w:t xml:space="preserve"> First-tier Tribunal for Scotland</w:t>
       </w:r>
       <w:r>
         <w:rPr>
@@ -6300,7 +6332,25 @@
           <w:sz w:val="24"/>
           <w:szCs w:val="24"/>
         </w:rPr>
-        <w:t>sets limits on the number of people who can occupy a house, relative to both the number and floor area of the rooms available as sleeping accommodation. For this purpose, children aged at least one but less than 10 count as half of a person, while children under the age of one do not count at all. Rooms of less than 50 square feet are not taken into account.</w:t>
+        <w:t xml:space="preserve">sets limits on the number of people who can occupy a house, relative to both the number and floor area of the rooms available as sleeping accommodation. For this purpose, children aged at least one but less than 10 </w:t>
+      </w:r>
+      <w:proofErr w:type="gramStart"/>
+      <w:r>
+        <w:rPr>
+          <w:rFonts w:cs="Arial"/>
+          <w:sz w:val="24"/>
+          <w:szCs w:val="24"/>
+        </w:rPr>
+        <w:t>count</w:t>
+      </w:r>
+      <w:proofErr w:type="gramEnd"/>
+      <w:r>
+        <w:rPr>
+          <w:rFonts w:cs="Arial"/>
+          <w:sz w:val="24"/>
+          <w:szCs w:val="24"/>
+        </w:rPr>
+        <w:t xml:space="preserve"> as half of a person, while children under the age of one do not count at all. Rooms of less than 50 square feet are not taken into account.</w:t>
       </w:r>
     </w:p>
     <w:p>
@@ -6524,7 +6574,27 @@
           <w:sz w:val="24"/>
           <w:szCs w:val="24"/>
         </w:rPr>
-        <w:t xml:space="preserve"> and Address(es)</w:t>
+        <w:t xml:space="preserve"> and Address(</w:t>
+      </w:r>
+      <w:proofErr w:type="spellStart"/>
+      <w:r>
+        <w:rPr>
+          <w:rFonts w:cs="Arial"/>
+          <w:b/>
+          <w:sz w:val="24"/>
+          <w:szCs w:val="24"/>
+        </w:rPr>
+        <w:t>es</w:t>
+      </w:r>
+      <w:proofErr w:type="spellEnd"/>
+      <w:r>
+        <w:rPr>
+          <w:rFonts w:cs="Arial"/>
+          <w:b/>
+          <w:sz w:val="24"/>
+          <w:szCs w:val="24"/>
+        </w:rPr>
+        <w:t>)</w:t>
       </w:r>
       <w:r>
         <w:rPr>
@@ -6758,7 +6828,25 @@
           <w:sz w:val="24"/>
           <w:szCs w:val="24"/>
         </w:rPr>
-        <w:t>Email address(es):</w:t>
+        <w:t>Email address(</w:t>
+      </w:r>
+      <w:proofErr w:type="spellStart"/>
+      <w:r>
+        <w:rPr>
+          <w:rFonts w:cs="Arial"/>
+          <w:sz w:val="24"/>
+          <w:szCs w:val="24"/>
+        </w:rPr>
+        <w:t>es</w:t>
+      </w:r>
+      <w:proofErr w:type="spellEnd"/>
+      <w:r>
+        <w:rPr>
+          <w:rFonts w:cs="Arial"/>
+          <w:sz w:val="24"/>
+          <w:szCs w:val="24"/>
+        </w:rPr>
+        <w:t>):</w:t>
       </w:r>
     </w:p>
     <w:p>
@@ -6794,7 +6882,23 @@
           <w:sz w:val="24"/>
           <w:szCs w:val="24"/>
         </w:rPr>
-        <w:t>«tenantEmails»</w:t>
+        <w:t>«</w:t>
+      </w:r>
+      <w:proofErr w:type="spellStart"/>
+      <w:r>
+        <w:rPr>
+          <w:sz w:val="24"/>
+          <w:szCs w:val="24"/>
+        </w:rPr>
+        <w:t>tenantEmails</w:t>
+      </w:r>
+      <w:proofErr w:type="spellEnd"/>
+      <w:r>
+        <w:rPr>
+          <w:sz w:val="24"/>
+          <w:szCs w:val="24"/>
+        </w:rPr>
+        <w:t>»</w:t>
       </w:r>
       <w:r>
         <w:rPr>
@@ -6857,7 +6961,23 @@
           <w:sz w:val="24"/>
           <w:szCs w:val="24"/>
         </w:rPr>
-        <w:t>«tenantPhoneNumbers»</w:t>
+        <w:t>«</w:t>
+      </w:r>
+      <w:proofErr w:type="spellStart"/>
+      <w:r>
+        <w:rPr>
+          <w:sz w:val="24"/>
+          <w:szCs w:val="24"/>
+        </w:rPr>
+        <w:t>tenantPhoneNumbers</w:t>
+      </w:r>
+      <w:proofErr w:type="spellEnd"/>
+      <w:r>
+        <w:rPr>
+          <w:sz w:val="24"/>
+          <w:szCs w:val="24"/>
+        </w:rPr>
+        <w:t>»</w:t>
       </w:r>
       <w:r>
         <w:rPr>
@@ -6919,21 +7039,33 @@
         </w:rPr>
         <w:t xml:space="preserve">Name: </w:t>
       </w:r>
-      <w:fldSimple w:instr=" MERGEFIELD lettingAgentName \* MERGEFORMAT ">
-        <w:r>
-          <w:t>«</w:t>
-        </w:r>
-        <w:r>
-          <w:rPr>
-            <w:sz w:val="24"/>
-            <w:szCs w:val="24"/>
-          </w:rPr>
-          <w:t>lettingAgentName</w:t>
-        </w:r>
-        <w:r>
-          <w:t>»</w:t>
-        </w:r>
-      </w:fldSimple>
+      <w:r>
+        <w:fldChar w:fldCharType="begin"/>
+      </w:r>
+      <w:r>
+        <w:instrText xml:space="preserve"> MERGEFIELD lettingAgentName \* MERGEFORMAT </w:instrText>
+      </w:r>
+      <w:r>
+        <w:fldChar w:fldCharType="separate"/>
+      </w:r>
+      <w:r>
+        <w:t>«</w:t>
+      </w:r>
+      <w:proofErr w:type="spellStart"/>
+      <w:r>
+        <w:rPr>
+          <w:sz w:val="24"/>
+          <w:szCs w:val="24"/>
+        </w:rPr>
+        <w:t>lettingAgentName</w:t>
+      </w:r>
+      <w:proofErr w:type="spellEnd"/>
+      <w:r>
+        <w:t>»</w:t>
+      </w:r>
+      <w:r>
+        <w:fldChar w:fldCharType="end"/>
+      </w:r>
       <w:r>
         <w:tab/>
       </w:r>
@@ -7024,12 +7156,21 @@
         </w:rPr>
         <w:t>«letting</w:t>
       </w:r>
-      <w:r>
-        <w:rPr>
-          <w:sz w:val="24"/>
-          <w:szCs w:val="24"/>
-        </w:rPr>
-        <w:t>AgentAddress»</w:t>
+      <w:proofErr w:type="spellStart"/>
+      <w:r>
+        <w:rPr>
+          <w:sz w:val="24"/>
+          <w:szCs w:val="24"/>
+        </w:rPr>
+        <w:t>AgentAddress</w:t>
+      </w:r>
+      <w:proofErr w:type="spellEnd"/>
+      <w:r>
+        <w:rPr>
+          <w:sz w:val="24"/>
+          <w:szCs w:val="24"/>
+        </w:rPr>
+        <w:t>»</w:t>
       </w:r>
       <w:r>
         <w:rPr>
@@ -7297,7 +7438,23 @@
           <w:sz w:val="24"/>
           <w:szCs w:val="24"/>
         </w:rPr>
-        <w:t>«lettingAgentServices»</w:t>
+        <w:t>«</w:t>
+      </w:r>
+      <w:proofErr w:type="spellStart"/>
+      <w:r>
+        <w:rPr>
+          <w:sz w:val="24"/>
+          <w:szCs w:val="24"/>
+        </w:rPr>
+        <w:t>lettingAgentServices</w:t>
+      </w:r>
+      <w:proofErr w:type="spellEnd"/>
+      <w:r>
+        <w:rPr>
+          <w:sz w:val="24"/>
+          <w:szCs w:val="24"/>
+        </w:rPr>
+        <w:t>»</w:t>
       </w:r>
       <w:r>
         <w:rPr>
@@ -7366,7 +7523,23 @@
           <w:sz w:val="24"/>
           <w:szCs w:val="24"/>
         </w:rPr>
-        <w:t>«lettingAgentPointOfContact»</w:t>
+        <w:t>«</w:t>
+      </w:r>
+      <w:proofErr w:type="spellStart"/>
+      <w:r>
+        <w:rPr>
+          <w:sz w:val="24"/>
+          <w:szCs w:val="24"/>
+        </w:rPr>
+        <w:t>lettingAgentPointOfContact</w:t>
+      </w:r>
+      <w:proofErr w:type="spellEnd"/>
+      <w:r>
+        <w:rPr>
+          <w:sz w:val="24"/>
+          <w:szCs w:val="24"/>
+        </w:rPr>
+        <w:t>»</w:t>
       </w:r>
       <w:r>
         <w:rPr>
@@ -7891,12 +8064,21 @@
         </w:rPr>
         <w:t>(</w:t>
       </w:r>
-      <w:r>
-        <w:rPr>
-          <w:sz w:val="24"/>
-          <w:szCs w:val="24"/>
-        </w:rPr>
-        <w:t>es)</w:t>
+      <w:proofErr w:type="spellStart"/>
+      <w:r>
+        <w:rPr>
+          <w:sz w:val="24"/>
+          <w:szCs w:val="24"/>
+        </w:rPr>
+        <w:t>es</w:t>
+      </w:r>
+      <w:proofErr w:type="spellEnd"/>
+      <w:r>
+        <w:rPr>
+          <w:sz w:val="24"/>
+          <w:szCs w:val="24"/>
+        </w:rPr>
+        <w:t>)</w:t>
       </w:r>
       <w:r>
         <w:rPr>
@@ -8016,6 +8198,7 @@
           <w:szCs w:val="24"/>
         </w:rPr>
       </w:pPr>
+      <w:proofErr w:type="gramStart"/>
       <w:r>
         <w:rPr>
           <w:sz w:val="24"/>
@@ -8030,6 +8213,7 @@
         </w:rPr>
         <w:t>elephone  number</w:t>
       </w:r>
+      <w:proofErr w:type="gramEnd"/>
       <w:r>
         <w:rPr>
           <w:sz w:val="24"/>
@@ -9292,6 +9476,7 @@
         </w:rPr>
         <w:t xml:space="preserve">a </w:t>
       </w:r>
+      <w:proofErr w:type="gramStart"/>
       <w:r>
         <w:rPr>
           <w:rFonts w:cs="Arial"/>
@@ -9310,6 +9495,7 @@
         </w:rPr>
         <w:t>[</w:t>
       </w:r>
+      <w:proofErr w:type="gramEnd"/>
       <w:r>
         <w:rPr>
           <w:rFonts w:cs="Arial"/>
@@ -9541,7 +9727,23 @@
           <w:sz w:val="24"/>
           <w:szCs w:val="24"/>
         </w:rPr>
-        <w:t>«propertyAddress»</w:t>
+        <w:t>«</w:t>
+      </w:r>
+      <w:proofErr w:type="spellStart"/>
+      <w:r>
+        <w:rPr>
+          <w:sz w:val="24"/>
+          <w:szCs w:val="24"/>
+        </w:rPr>
+        <w:t>propertyAddress</w:t>
+      </w:r>
+      <w:proofErr w:type="spellEnd"/>
+      <w:r>
+        <w:rPr>
+          <w:sz w:val="24"/>
+          <w:szCs w:val="24"/>
+        </w:rPr>
+        <w:t>»</w:t>
       </w:r>
       <w:r>
         <w:rPr>
@@ -9719,7 +9921,23 @@
           <w:sz w:val="24"/>
           <w:szCs w:val="24"/>
         </w:rPr>
-        <w:t>«propertyType»</w:t>
+        <w:t>«</w:t>
+      </w:r>
+      <w:proofErr w:type="spellStart"/>
+      <w:r>
+        <w:rPr>
+          <w:sz w:val="24"/>
+          <w:szCs w:val="24"/>
+        </w:rPr>
+        <w:t>propertyType</w:t>
+      </w:r>
+      <w:proofErr w:type="spellEnd"/>
+      <w:r>
+        <w:rPr>
+          <w:sz w:val="24"/>
+          <w:szCs w:val="24"/>
+        </w:rPr>
+        <w:t>»</w:t>
       </w:r>
       <w:r>
         <w:rPr>
@@ -9932,7 +10150,23 @@
           <w:sz w:val="24"/>
           <w:szCs w:val="24"/>
         </w:rPr>
-        <w:t>«propertyIncludedAreasOrFacilities»</w:t>
+        <w:t>«</w:t>
+      </w:r>
+      <w:proofErr w:type="spellStart"/>
+      <w:r>
+        <w:rPr>
+          <w:sz w:val="24"/>
+          <w:szCs w:val="24"/>
+        </w:rPr>
+        <w:t>propertyIncludedAreasOrFacilities</w:t>
+      </w:r>
+      <w:proofErr w:type="spellEnd"/>
+      <w:r>
+        <w:rPr>
+          <w:sz w:val="24"/>
+          <w:szCs w:val="24"/>
+        </w:rPr>
+        <w:t>»</w:t>
       </w:r>
       <w:r>
         <w:rPr>
@@ -10170,7 +10404,23 @@
           <w:sz w:val="24"/>
           <w:szCs w:val="24"/>
         </w:rPr>
-        <w:t>«propertyExcludedAreasFacilities»</w:t>
+        <w:t>«</w:t>
+      </w:r>
+      <w:proofErr w:type="spellStart"/>
+      <w:r>
+        <w:rPr>
+          <w:sz w:val="24"/>
+          <w:szCs w:val="24"/>
+        </w:rPr>
+        <w:t>propertyExcludedAreasFacilities</w:t>
+      </w:r>
+      <w:proofErr w:type="spellEnd"/>
+      <w:r>
+        <w:rPr>
+          <w:sz w:val="24"/>
+          <w:szCs w:val="24"/>
+        </w:rPr>
+        <w:t>»</w:t>
       </w:r>
       <w:r>
         <w:rPr>
@@ -10291,7 +10541,25 @@
           <w:sz w:val="24"/>
           <w:szCs w:val="24"/>
         </w:rPr>
-        <w:t>«furnishingType»</w:t>
+        <w:t>«</w:t>
+      </w:r>
+      <w:proofErr w:type="spellStart"/>
+      <w:r>
+        <w:rPr>
+          <w:b/>
+          <w:sz w:val="24"/>
+          <w:szCs w:val="24"/>
+        </w:rPr>
+        <w:t>furnishingType</w:t>
+      </w:r>
+      <w:proofErr w:type="spellEnd"/>
+      <w:r>
+        <w:rPr>
+          <w:b/>
+          <w:sz w:val="24"/>
+          <w:szCs w:val="24"/>
+        </w:rPr>
+        <w:t>»</w:t>
       </w:r>
       <w:r>
         <w:rPr>
@@ -11050,7 +11318,25 @@
           <w:sz w:val="24"/>
           <w:szCs w:val="24"/>
         </w:rPr>
-        <w:t>«tenancyStartDate»</w:t>
+        <w:t>«</w:t>
+      </w:r>
+      <w:proofErr w:type="spellStart"/>
+      <w:r>
+        <w:rPr>
+          <w:b/>
+          <w:sz w:val="24"/>
+          <w:szCs w:val="24"/>
+        </w:rPr>
+        <w:t>tenancyStartDate</w:t>
+      </w:r>
+      <w:proofErr w:type="spellEnd"/>
+      <w:r>
+        <w:rPr>
+          <w:b/>
+          <w:sz w:val="24"/>
+          <w:szCs w:val="24"/>
+        </w:rPr>
+        <w:t>»</w:t>
       </w:r>
       <w:r>
         <w:rPr>
@@ -11542,7 +11828,25 @@
           <w:sz w:val="24"/>
           <w:szCs w:val="24"/>
         </w:rPr>
-        <w:t>«rentAmount»</w:t>
+        <w:t>«</w:t>
+      </w:r>
+      <w:proofErr w:type="spellStart"/>
+      <w:r>
+        <w:rPr>
+          <w:b/>
+          <w:sz w:val="24"/>
+          <w:szCs w:val="24"/>
+        </w:rPr>
+        <w:t>rentAmount</w:t>
+      </w:r>
+      <w:proofErr w:type="spellEnd"/>
+      <w:r>
+        <w:rPr>
+          <w:b/>
+          <w:sz w:val="24"/>
+          <w:szCs w:val="24"/>
+        </w:rPr>
+        <w:t>»</w:t>
       </w:r>
       <w:r>
         <w:rPr>
@@ -12271,7 +12575,23 @@
           <w:sz w:val="24"/>
           <w:szCs w:val="24"/>
         </w:rPr>
-        <w:t>«rentPaymentMethod»</w:t>
+        <w:t>«</w:t>
+      </w:r>
+      <w:proofErr w:type="spellStart"/>
+      <w:r>
+        <w:rPr>
+          <w:sz w:val="24"/>
+          <w:szCs w:val="24"/>
+        </w:rPr>
+        <w:t>rentPaymentMethod</w:t>
+      </w:r>
+      <w:proofErr w:type="spellEnd"/>
+      <w:r>
+        <w:rPr>
+          <w:sz w:val="24"/>
+          <w:szCs w:val="24"/>
+        </w:rPr>
+        <w:t>»</w:t>
       </w:r>
       <w:r>
         <w:rPr>
@@ -12816,7 +13136,29 @@
           <w:sz w:val="24"/>
           <w:szCs w:val="24"/>
         </w:rPr>
-        <w:t>rent cannot be increased more than once in any twelve month period</w:t>
+        <w:t xml:space="preserve">rent cannot be increased more than once in any </w:t>
+      </w:r>
+      <w:proofErr w:type="gramStart"/>
+      <w:r>
+        <w:rPr>
+          <w:rFonts w:cs="Arial"/>
+          <w:b/>
+          <w:bCs/>
+          <w:sz w:val="24"/>
+          <w:szCs w:val="24"/>
+        </w:rPr>
+        <w:t>twelve month</w:t>
+      </w:r>
+      <w:proofErr w:type="gramEnd"/>
+      <w:r>
+        <w:rPr>
+          <w:rFonts w:cs="Arial"/>
+          <w:b/>
+          <w:bCs/>
+          <w:sz w:val="24"/>
+          <w:szCs w:val="24"/>
+        </w:rPr>
+        <w:t xml:space="preserve"> period</w:t>
       </w:r>
       <w:r>
         <w:rPr>
@@ -15022,60 +15364,105 @@
           <w:sz w:val="24"/>
           <w:szCs w:val="24"/>
         </w:rPr>
-        <w:t>More information can be found in the Tenancy Deposit Schemes (Scotland) Regulations 2011.(</w:t>
-      </w:r>
-      <w:hyperlink r:id="rId17" w:history="1">
-        <w:r>
-          <w:rPr>
-            <w:rStyle w:val="Hyperlink"/>
-            <w:rFonts w:cs="Arial"/>
-            <w:b/>
-            <w:sz w:val="24"/>
-            <w:szCs w:val="24"/>
-          </w:rPr>
-          <w:t>http://www.legis</w:t>
-        </w:r>
-        <w:r>
-          <w:rPr>
-            <w:rStyle w:val="Hyperlink"/>
-            <w:rFonts w:cs="Arial"/>
-            <w:b/>
-            <w:sz w:val="24"/>
-            <w:szCs w:val="24"/>
-          </w:rPr>
-          <w:t>l</w:t>
-        </w:r>
-        <w:r>
-          <w:rPr>
-            <w:rStyle w:val="Hyperlink"/>
-            <w:rFonts w:cs="Arial"/>
-            <w:b/>
-            <w:sz w:val="24"/>
-            <w:szCs w:val="24"/>
-          </w:rPr>
-          <w:t>ation.gov.uk</w:t>
-        </w:r>
-        <w:r>
-          <w:rPr>
-            <w:rStyle w:val="Hyperlink"/>
-            <w:rFonts w:cs="Arial"/>
-            <w:b/>
-            <w:sz w:val="24"/>
-            <w:szCs w:val="24"/>
-          </w:rPr>
-          <w:t>/</w:t>
-        </w:r>
-        <w:r>
-          <w:rPr>
-            <w:rStyle w:val="Hyperlink"/>
-            <w:rFonts w:cs="Arial"/>
-            <w:b/>
-            <w:sz w:val="24"/>
-            <w:szCs w:val="24"/>
-          </w:rPr>
-          <w:t>ssi/2011/176/contents/made</w:t>
-        </w:r>
-      </w:hyperlink>
+        <w:t xml:space="preserve">More information can be found in the Tenancy Deposit Schemes (Scotland) Regulations </w:t>
+      </w:r>
+      <w:proofErr w:type="gramStart"/>
+      <w:r>
+        <w:rPr>
+          <w:rFonts w:cs="Arial"/>
+          <w:b/>
+          <w:sz w:val="24"/>
+          <w:szCs w:val="24"/>
+        </w:rPr>
+        <w:t>2011.(</w:t>
+      </w:r>
+      <w:proofErr w:type="gramEnd"/>
+      <w:r>
+        <w:rPr>
+          <w:rFonts w:cs="Arial"/>
+          <w:b/>
+          <w:sz w:val="24"/>
+          <w:szCs w:val="24"/>
+        </w:rPr>
+        <w:fldChar w:fldCharType="begin"/>
+      </w:r>
+      <w:r>
+        <w:rPr>
+          <w:rFonts w:cs="Arial"/>
+          <w:b/>
+          <w:sz w:val="24"/>
+          <w:szCs w:val="24"/>
+        </w:rPr>
+        <w:instrText xml:space="preserve"> HYPERLINK "http://www.legislation.gov.uk/ssi/2011/176/contents/made" </w:instrText>
+      </w:r>
+      <w:r>
+        <w:rPr>
+          <w:rFonts w:cs="Arial"/>
+          <w:b/>
+          <w:sz w:val="24"/>
+          <w:szCs w:val="24"/>
+        </w:rPr>
+        <w:fldChar w:fldCharType="separate"/>
+      </w:r>
+      <w:r>
+        <w:rPr>
+          <w:rStyle w:val="Hyperlink"/>
+          <w:rFonts w:cs="Arial"/>
+          <w:b/>
+          <w:sz w:val="24"/>
+          <w:szCs w:val="24"/>
+        </w:rPr>
+        <w:t>http://www.legis</w:t>
+      </w:r>
+      <w:r>
+        <w:rPr>
+          <w:rStyle w:val="Hyperlink"/>
+          <w:rFonts w:cs="Arial"/>
+          <w:b/>
+          <w:sz w:val="24"/>
+          <w:szCs w:val="24"/>
+        </w:rPr>
+        <w:t>l</w:t>
+      </w:r>
+      <w:r>
+        <w:rPr>
+          <w:rStyle w:val="Hyperlink"/>
+          <w:rFonts w:cs="Arial"/>
+          <w:b/>
+          <w:sz w:val="24"/>
+          <w:szCs w:val="24"/>
+        </w:rPr>
+        <w:t>ation.gov.uk</w:t>
+      </w:r>
+      <w:r>
+        <w:rPr>
+          <w:rStyle w:val="Hyperlink"/>
+          <w:rFonts w:cs="Arial"/>
+          <w:b/>
+          <w:sz w:val="24"/>
+          <w:szCs w:val="24"/>
+        </w:rPr>
+        <w:t>/</w:t>
+      </w:r>
+      <w:r>
+        <w:rPr>
+          <w:rStyle w:val="Hyperlink"/>
+          <w:rFonts w:cs="Arial"/>
+          <w:b/>
+          <w:sz w:val="24"/>
+          <w:szCs w:val="24"/>
+        </w:rPr>
+        <w:t>ssi/2011/176/contents/made</w:t>
+      </w:r>
+      <w:r>
+        <w:rPr>
+          <w:rFonts w:cs="Arial"/>
+          <w:b/>
+          <w:sz w:val="24"/>
+          <w:szCs w:val="24"/>
+        </w:rPr>
+        <w:fldChar w:fldCharType="end"/>
+      </w:r>
       <w:r>
         <w:rPr>
           <w:rFonts w:cs="Arial"/>
@@ -17167,7 +17554,27 @@
           <w:sz w:val="24"/>
           <w:szCs w:val="24"/>
         </w:rPr>
-        <w:t xml:space="preserve">The Tenant agrees to tell the Landlord if he or she is to be absent from the Let Property for any reason for a period of more than 21 days. The Tenant must take such measures as the Landlord may reasonably require to secure the Let Property prior to such absence and take appropriate reasonable measures to meet the ‘Reasonable Care’ </w:t>
+        <w:t xml:space="preserve">The Tenant agrees to tell the Landlord if he or she is to be absent from the Let Property for any reason for a period of more than 21 days. The Tenant must take such measures as the Landlord may reasonably require </w:t>
+      </w:r>
+      <w:proofErr w:type="gramStart"/>
+      <w:r>
+        <w:rPr>
+          <w:rFonts w:cs="Arial"/>
+          <w:b/>
+          <w:sz w:val="24"/>
+          <w:szCs w:val="24"/>
+        </w:rPr>
+        <w:t>to secure</w:t>
+      </w:r>
+      <w:proofErr w:type="gramEnd"/>
+      <w:r>
+        <w:rPr>
+          <w:rFonts w:cs="Arial"/>
+          <w:b/>
+          <w:sz w:val="24"/>
+          <w:szCs w:val="24"/>
+        </w:rPr>
+        <w:t xml:space="preserve"> the Let Property prior to such absence and take appropriate reasonable measures to meet the ‘Reasonable Care’ </w:t>
       </w:r>
       <w:r>
         <w:rPr>
@@ -19010,7 +19417,27 @@
           <w:sz w:val="24"/>
           <w:szCs w:val="24"/>
         </w:rPr>
-        <w:t xml:space="preserve">appliance ( excluding an appliance used solely for cooking ) or where a </w:t>
+        <w:t xml:space="preserve">appliance </w:t>
+      </w:r>
+      <w:proofErr w:type="gramStart"/>
+      <w:r>
+        <w:rPr>
+          <w:rFonts w:cs="Arial"/>
+          <w:b/>
+          <w:sz w:val="24"/>
+          <w:szCs w:val="24"/>
+        </w:rPr>
+        <w:t>( excluding</w:t>
+      </w:r>
+      <w:proofErr w:type="gramEnd"/>
+      <w:r>
+        <w:rPr>
+          <w:rFonts w:cs="Arial"/>
+          <w:b/>
+          <w:sz w:val="24"/>
+          <w:szCs w:val="24"/>
+        </w:rPr>
+        <w:t xml:space="preserve"> an appliance used solely for cooking ) or where a </w:t>
       </w:r>
       <w:r>
         <w:rPr>
@@ -21308,8 +21735,19 @@
           <w:sz w:val="24"/>
           <w:szCs w:val="24"/>
         </w:rPr>
-        <w:t>greement, the Landlord must give to the Tenant:-</w:t>
-      </w:r>
+        <w:t xml:space="preserve">greement, the Landlord must give to the </w:t>
+      </w:r>
+      <w:proofErr w:type="gramStart"/>
+      <w:r>
+        <w:rPr>
+          <w:rFonts w:cs="Arial"/>
+          <w:b/>
+          <w:sz w:val="24"/>
+          <w:szCs w:val="24"/>
+        </w:rPr>
+        <w:t>Tenant:-</w:t>
+      </w:r>
+      <w:proofErr w:type="gramEnd"/>
     </w:p>
     <w:p>
       <w:pPr>
@@ -21730,8 +22168,9 @@
           <w:lang w:eastAsia="en-GB"/>
         </w:rPr>
         <w:lastRenderedPageBreak/>
-        <w:t>Property which the Landlord</w:t>
-      </w:r>
+        <w:t xml:space="preserve">Property which the </w:t>
+      </w:r>
+      <w:proofErr w:type="gramStart"/>
       <w:r>
         <w:rPr>
           <w:rFonts w:cs="Arial"/>
@@ -21740,6 +22179,16 @@
           <w:szCs w:val="24"/>
           <w:lang w:eastAsia="en-GB"/>
         </w:rPr>
+        <w:t>Landlord</w:t>
+      </w:r>
+      <w:r>
+        <w:rPr>
+          <w:rFonts w:cs="Arial"/>
+          <w:b/>
+          <w:sz w:val="24"/>
+          <w:szCs w:val="24"/>
+          <w:lang w:eastAsia="en-GB"/>
+        </w:rPr>
         <w:t xml:space="preserve"> </w:t>
       </w:r>
       <w:r>
@@ -21750,7 +22199,18 @@
           <w:szCs w:val="24"/>
           <w:lang w:eastAsia="en-GB"/>
         </w:rPr>
-        <w:t xml:space="preserve"> is required to or is</w:t>
+        <w:t xml:space="preserve"> is</w:t>
+      </w:r>
+      <w:proofErr w:type="gramEnd"/>
+      <w:r>
+        <w:rPr>
+          <w:rFonts w:cs="Arial"/>
+          <w:b/>
+          <w:sz w:val="24"/>
+          <w:szCs w:val="24"/>
+          <w:lang w:eastAsia="en-GB"/>
+        </w:rPr>
+        <w:t xml:space="preserve"> required to or is</w:t>
       </w:r>
       <w:r>
         <w:rPr>
@@ -22442,7 +22902,25 @@
           <w:sz w:val="24"/>
           <w:szCs w:val="24"/>
         </w:rPr>
-        <w:t>fail to control pets properly or allow them to foul or cause damage to other people’s property;</w:t>
+        <w:t xml:space="preserve">fail to control pets properly or allow them to foul or cause damage to </w:t>
+      </w:r>
+      <w:proofErr w:type="gramStart"/>
+      <w:r>
+        <w:rPr>
+          <w:b/>
+          <w:sz w:val="24"/>
+          <w:szCs w:val="24"/>
+        </w:rPr>
+        <w:t>other</w:t>
+      </w:r>
+      <w:proofErr w:type="gramEnd"/>
+      <w:r>
+        <w:rPr>
+          <w:b/>
+          <w:sz w:val="24"/>
+          <w:szCs w:val="24"/>
+        </w:rPr>
+        <w:t xml:space="preserve"> people’s property;</w:t>
       </w:r>
     </w:p>
     <w:p>
@@ -23101,8 +23579,18 @@
           <w:sz w:val="24"/>
           <w:szCs w:val="24"/>
         </w:rPr>
-        <w:t>This Tenancy may be ended by:-</w:t>
-      </w:r>
+        <w:t xml:space="preserve">This Tenancy may be ended </w:t>
+      </w:r>
+      <w:proofErr w:type="gramStart"/>
+      <w:r>
+        <w:rPr>
+          <w:b/>
+          <w:sz w:val="24"/>
+          <w:szCs w:val="24"/>
+        </w:rPr>
+        <w:t>by:-</w:t>
+      </w:r>
+      <w:proofErr w:type="gramEnd"/>
     </w:p>
     <w:p>
       <w:pPr>
@@ -23164,7 +23652,25 @@
           <w:sz w:val="24"/>
           <w:szCs w:val="24"/>
         </w:rPr>
-        <w:t xml:space="preserve">The Tenant giving the Landlord at least 28 days’ notice in writing to terminate the tenancy, or an earlier date if the Landlord is content to waive the minimum 28 day notice period.  Where the </w:t>
+        <w:t xml:space="preserve">The Tenant giving the Landlord at least 28 days’ notice in writing to terminate the tenancy, or an earlier date if the Landlord is content to waive the minimum </w:t>
+      </w:r>
+      <w:proofErr w:type="gramStart"/>
+      <w:r>
+        <w:rPr>
+          <w:b/>
+          <w:sz w:val="24"/>
+          <w:szCs w:val="24"/>
+        </w:rPr>
+        <w:t>28 day</w:t>
+      </w:r>
+      <w:proofErr w:type="gramEnd"/>
+      <w:r>
+        <w:rPr>
+          <w:b/>
+          <w:sz w:val="24"/>
+          <w:szCs w:val="24"/>
+        </w:rPr>
+        <w:t xml:space="preserve"> notice period.  Where the </w:t>
       </w:r>
       <w:r>
         <w:rPr>
@@ -23350,8 +23856,18 @@
           <w:sz w:val="24"/>
           <w:szCs w:val="24"/>
         </w:rPr>
-        <w:t>only possible using one of the 18 grounds for eviction set out in schedule 3 of the Private Housing (Tenancies) (Scotland) Act 2016 applies).  This can happen either:-</w:t>
-      </w:r>
+        <w:t xml:space="preserve">only possible using one of the 18 grounds for eviction set out in schedule 3 of the Private Housing (Tenancies) (Scotland) Act 2016 applies).  This can happen </w:t>
+      </w:r>
+      <w:proofErr w:type="gramStart"/>
+      <w:r>
+        <w:rPr>
+          <w:b/>
+          <w:sz w:val="24"/>
+          <w:szCs w:val="24"/>
+        </w:rPr>
+        <w:t>either:-</w:t>
+      </w:r>
+      <w:proofErr w:type="gramEnd"/>
     </w:p>
     <w:p>
       <w:pPr>
@@ -23475,6 +23991,7 @@
           <w:szCs w:val="24"/>
         </w:rPr>
       </w:pPr>
+      <w:proofErr w:type="gramStart"/>
       <w:r>
         <w:rPr>
           <w:b/>
@@ -23483,6 +24000,7 @@
         </w:rPr>
         <w:t>or:-</w:t>
       </w:r>
+      <w:proofErr w:type="gramEnd"/>
     </w:p>
     <w:p>
       <w:pPr>
@@ -24794,7 +25312,25 @@
           <w:b/>
           <w:szCs w:val="24"/>
         </w:rPr>
-        <w:t xml:space="preserve">or is convicted of an imprisonable offence committed in </w:t>
+        <w:t xml:space="preserve">or is convicted of an </w:t>
+      </w:r>
+      <w:proofErr w:type="spellStart"/>
+      <w:r>
+        <w:rPr>
+          <w:rFonts w:ascii="Arial" w:hAnsi="Arial" w:cs="Arial"/>
+          <w:b/>
+          <w:szCs w:val="24"/>
+        </w:rPr>
+        <w:t>imprisonable</w:t>
+      </w:r>
+      <w:proofErr w:type="spellEnd"/>
+      <w:r>
+        <w:rPr>
+          <w:rFonts w:ascii="Arial" w:hAnsi="Arial" w:cs="Arial"/>
+          <w:b/>
+          <w:szCs w:val="24"/>
+        </w:rPr>
+        <w:t xml:space="preserve"> offence committed in </w:t>
       </w:r>
       <w:r>
         <w:rPr>
@@ -26909,7 +27445,25 @@
           <w:b/>
           <w:szCs w:val="24"/>
         </w:rPr>
-        <w:t>n is made after the 12 month period has elapsed.)</w:t>
+        <w:t xml:space="preserve">n is made after the </w:t>
+      </w:r>
+      <w:proofErr w:type="gramStart"/>
+      <w:r>
+        <w:rPr>
+          <w:rFonts w:ascii="Arial" w:hAnsi="Arial" w:cs="Arial"/>
+          <w:b/>
+          <w:szCs w:val="24"/>
+        </w:rPr>
+        <w:t>12 month</w:t>
+      </w:r>
+      <w:proofErr w:type="gramEnd"/>
+      <w:r>
+        <w:rPr>
+          <w:rFonts w:ascii="Arial" w:hAnsi="Arial" w:cs="Arial"/>
+          <w:b/>
+          <w:szCs w:val="24"/>
+        </w:rPr>
+        <w:t xml:space="preserve"> period has elapsed.)</w:t>
       </w:r>
     </w:p>
     <w:p>
@@ -28543,7 +29097,23 @@
           <w:sz w:val="24"/>
           <w:szCs w:val="24"/>
         </w:rPr>
-        <w:t>«binsAndRecycling»</w:t>
+        <w:t>«</w:t>
+      </w:r>
+      <w:proofErr w:type="spellStart"/>
+      <w:r>
+        <w:rPr>
+          <w:sz w:val="24"/>
+          <w:szCs w:val="24"/>
+        </w:rPr>
+        <w:t>binsAndRecycling</w:t>
+      </w:r>
+      <w:proofErr w:type="spellEnd"/>
+      <w:r>
+        <w:rPr>
+          <w:sz w:val="24"/>
+          <w:szCs w:val="24"/>
+        </w:rPr>
+        <w:t>»</w:t>
       </w:r>
       <w:r>
         <w:rPr>
@@ -28889,54 +29459,38 @@
           <w:szCs w:val="28"/>
         </w:rPr>
         <w:lastRenderedPageBreak/>
-        <w:t>SMOKING</w:t>
+        <w:t>SMOKIN</w:t>
       </w:r>
       <w:bookmarkEnd w:id="83"/>
-    </w:p>
-    <w:p>
-      <w:pPr>
-        <w:pStyle w:val="Heading2"/>
+      <w:r>
         <w:rPr>
           <w:sz w:val="28"/>
           <w:szCs w:val="28"/>
         </w:rPr>
-      </w:pPr>
-      <w:r>
-        <w:rPr>
-          <w:sz w:val="28"/>
-          <w:szCs w:val="28"/>
-        </w:rPr>
-        <w:fldChar w:fldCharType="begin"/>
-      </w:r>
-      <w:r>
-        <w:rPr>
-          <w:sz w:val="28"/>
-          <w:szCs w:val="28"/>
-        </w:rPr>
-        <w:instrText xml:space="preserve"> MERGEFIELD smoking \* MERGEFORMAT </w:instrText>
-      </w:r>
-      <w:r>
-        <w:rPr>
-          <w:sz w:val="28"/>
-          <w:szCs w:val="28"/>
-        </w:rPr>
-        <w:fldChar w:fldCharType="separate"/>
-      </w:r>
-      <w:r>
-        <w:rPr>
-          <w:noProof/>
-          <w:sz w:val="28"/>
-          <w:szCs w:val="28"/>
-        </w:rPr>
-        <w:t>«smoking»</w:t>
-      </w:r>
-      <w:r>
-        <w:rPr>
-          <w:sz w:val="28"/>
-          <w:szCs w:val="28"/>
-        </w:rPr>
-        <w:fldChar w:fldCharType="end"/>
-      </w:r>
+        <w:t>G</w:t>
+      </w:r>
+    </w:p>
+    <w:p>
+      <w:fldSimple w:instr=" MERGEFIELD smoking \* MERGEFORMAT ">
+        <w:r>
+          <w:rPr>
+            <w:noProof/>
+            <w:sz w:val="24"/>
+            <w:szCs w:val="24"/>
+          </w:rPr>
+          <w:t>«</w:t>
+        </w:r>
+        <w:bookmarkStart w:id="84" w:name="_GoBack"/>
+        <w:r>
+          <w:rPr>
+            <w:noProof/>
+            <w:sz w:val="24"/>
+            <w:szCs w:val="24"/>
+          </w:rPr>
+          <w:t>smoking»</w:t>
+        </w:r>
+        <w:bookmarkEnd w:id="84"/>
+      </w:fldSimple>
     </w:p>
     <w:p>
       <w:pPr>
@@ -28967,7 +29521,7 @@
           <w:docGrid w:linePitch="272"/>
         </w:sectPr>
       </w:pPr>
-      <w:bookmarkStart w:id="84" w:name="_Toc480555181"/>
+      <w:bookmarkStart w:id="85" w:name="_Toc480555181"/>
     </w:p>
     <w:p>
       <w:pPr>
@@ -28989,7 +29543,7 @@
         <w:lastRenderedPageBreak/>
         <w:t>LIQUID PETROLEUM GAS (LPG)</w:t>
       </w:r>
-      <w:bookmarkEnd w:id="84"/>
+      <w:bookmarkEnd w:id="85"/>
     </w:p>
     <w:p>
       <w:pPr>
@@ -29063,7 +29617,7 @@
           <w:docGrid w:linePitch="272"/>
         </w:sectPr>
       </w:pPr>
-      <w:bookmarkStart w:id="85" w:name="_Toc480555182"/>
+      <w:bookmarkStart w:id="86" w:name="_Toc480555182"/>
     </w:p>
     <w:p>
       <w:pPr>
@@ -29085,7 +29639,7 @@
         <w:lastRenderedPageBreak/>
         <w:t>ADD ANY ADDITIONAL TENANCY TERMS HERE</w:t>
       </w:r>
-      <w:bookmarkEnd w:id="85"/>
+      <w:bookmarkEnd w:id="86"/>
     </w:p>
     <w:p>
       <w:pPr>
@@ -29162,8 +29716,6 @@
           <w:docGrid w:linePitch="272"/>
         </w:sectPr>
       </w:pPr>
-      <w:bookmarkStart w:id="86" w:name="_GoBack"/>
-      <w:bookmarkEnd w:id="86"/>
     </w:p>
     <w:p>
       <w:pPr>
@@ -29390,21 +29942,33 @@
       </w:pPr>
     </w:p>
     <w:p>
-      <w:fldSimple w:instr=" MERGEFIELD guarentorSignatures \* MERGEFORMAT ">
-        <w:r>
-          <w:t>«</w:t>
-        </w:r>
-        <w:r>
-          <w:rPr>
-            <w:sz w:val="24"/>
-            <w:szCs w:val="24"/>
-          </w:rPr>
-          <w:t>guarentorSignatures</w:t>
-        </w:r>
-        <w:r>
-          <w:t>»</w:t>
-        </w:r>
-      </w:fldSimple>
+      <w:r>
+        <w:fldChar w:fldCharType="begin"/>
+      </w:r>
+      <w:r>
+        <w:instrText xml:space="preserve"> MERGEFIELD guarentorSignatures \* MERGEFORMAT </w:instrText>
+      </w:r>
+      <w:r>
+        <w:fldChar w:fldCharType="separate"/>
+      </w:r>
+      <w:r>
+        <w:t>«</w:t>
+      </w:r>
+      <w:proofErr w:type="spellStart"/>
+      <w:r>
+        <w:rPr>
+          <w:sz w:val="24"/>
+          <w:szCs w:val="24"/>
+        </w:rPr>
+        <w:t>guarentorSignatures</w:t>
+      </w:r>
+      <w:proofErr w:type="spellEnd"/>
+      <w:r>
+        <w:t>»</w:t>
+      </w:r>
+      <w:r>
+        <w:fldChar w:fldCharType="end"/>
+      </w:r>
     </w:p>
     <w:p>
       <w:pPr>
@@ -29807,7 +30371,23 @@
           <w:sz w:val="24"/>
           <w:szCs w:val="24"/>
         </w:rPr>
-        <w:t>«tenantSignatures»</w:t>
+        <w:t>«</w:t>
+      </w:r>
+      <w:proofErr w:type="spellStart"/>
+      <w:r>
+        <w:rPr>
+          <w:sz w:val="24"/>
+          <w:szCs w:val="24"/>
+        </w:rPr>
+        <w:t>tenantSignatures</w:t>
+      </w:r>
+      <w:proofErr w:type="spellEnd"/>
+      <w:r>
+        <w:rPr>
+          <w:sz w:val="24"/>
+          <w:szCs w:val="24"/>
+        </w:rPr>
+        <w:t>»</w:t>
       </w:r>
       <w:r>
         <w:rPr>
@@ -29877,7 +30457,23 @@
           <w:sz w:val="24"/>
           <w:szCs w:val="24"/>
         </w:rPr>
-        <w:t>Must be easy read – understood by a 12 year old.</w:t>
+        <w:t xml:space="preserve">Must be easy read – understood by a </w:t>
+      </w:r>
+      <w:proofErr w:type="gramStart"/>
+      <w:r>
+        <w:rPr>
+          <w:sz w:val="24"/>
+          <w:szCs w:val="24"/>
+        </w:rPr>
+        <w:t>12 year old</w:t>
+      </w:r>
+      <w:proofErr w:type="gramEnd"/>
+      <w:r>
+        <w:rPr>
+          <w:sz w:val="24"/>
+          <w:szCs w:val="24"/>
+        </w:rPr>
+        <w:t>.</w:t>
       </w:r>
     </w:p>
     <w:p>
@@ -30144,8 +30740,13 @@
         <w:annotationRef/>
       </w:r>
       <w:r>
-        <w:t>Kirsten, I’ve added a definition of ing</w:t>
-      </w:r>
+        <w:t xml:space="preserve">Kirsten, I’ve added a definition of </w:t>
+      </w:r>
+      <w:proofErr w:type="spellStart"/>
+      <w:r>
+        <w:t>ing</w:t>
+      </w:r>
+      <w:proofErr w:type="spellEnd"/>
       <w:r>
         <w:t>, gr</w:t>
       </w:r>
@@ -30172,7 +30773,15 @@
         <w:t>paragraphs</w:t>
       </w:r>
       <w:r>
-        <w:t xml:space="preserve"> will only be required if the chosen comms methods is electronic.</w:t>
+        <w:t xml:space="preserve"> will only be required if the chosen </w:t>
+      </w:r>
+      <w:proofErr w:type="spellStart"/>
+      <w:r>
+        <w:t>comms</w:t>
+      </w:r>
+      <w:proofErr w:type="spellEnd"/>
+      <w:r>
+        <w:t xml:space="preserve"> methods is electronic.</w:t>
       </w:r>
     </w:p>
   </w:comment>
@@ -30289,7 +30898,15 @@
         <w:t xml:space="preserve">I </w:t>
       </w:r>
       <w:r>
-        <w:t xml:space="preserve">appreciate some types of properties are exempt from Landlord Registration (ASB Act), but I’m not entirely sure whether any of those exempted properties types would use a PRT anyway.  The exemptions to LL Reg are more about what the property is actually being used for as opposed to the type of landlord who’s letting the property.  Grateful for your advice. </w:t>
+        <w:t xml:space="preserve">appreciate some types of properties are exempt from Landlord Registration (ASB Act), but I’m not entirely sure whether any of those exempted properties types would use a PRT anyway.  The exemptions to LL </w:t>
+      </w:r>
+      <w:proofErr w:type="spellStart"/>
+      <w:r>
+        <w:t>Reg</w:t>
+      </w:r>
+      <w:proofErr w:type="spellEnd"/>
+      <w:r>
+        <w:t xml:space="preserve"> are more about what the property is actually being used for as opposed to the type of landlord who’s letting the property.  Grateful for your advice. </w:t>
       </w:r>
     </w:p>
   </w:comment>
@@ -30353,7 +30970,15 @@
         <w:annotationRef/>
       </w:r>
       <w:r>
-        <w:t>Kirsten, you ok with us adding this?  It’s similar to the text in the ex notes.</w:t>
+        <w:t xml:space="preserve">Kirsten, you ok with us adding this?  It’s similar to the text in the </w:t>
+      </w:r>
+      <w:proofErr w:type="spellStart"/>
+      <w:r>
+        <w:t>ex notes</w:t>
+      </w:r>
+      <w:proofErr w:type="spellEnd"/>
+      <w:r>
+        <w:t>.</w:t>
       </w:r>
     </w:p>
   </w:comment>
@@ -30472,12 +31097,14 @@
         <w:u w:val="single"/>
       </w:rPr>
     </w:pPr>
+    <w:proofErr w:type="gramStart"/>
     <w:r>
       <w:rPr>
         <w:u w:val="single"/>
       </w:rPr>
       <w:t>Key:-</w:t>
     </w:r>
+    <w:proofErr w:type="gramEnd"/>
   </w:p>
   <w:p>
     <w:pPr>
@@ -30525,7 +31152,15 @@
       <w:t xml:space="preserve"> - a </w:t>
     </w:r>
     <w:r>
-      <w:t xml:space="preserve">landlord can chose to include </w:t>
+      <w:t xml:space="preserve">landlord can </w:t>
+    </w:r>
+    <w:proofErr w:type="gramStart"/>
+    <w:r>
+      <w:t>chose</w:t>
+    </w:r>
+    <w:proofErr w:type="gramEnd"/>
+    <w:r>
+      <w:t xml:space="preserve"> to include </w:t>
     </w:r>
     <w:r>
       <w:t>this if he or she wishes</w:t>
@@ -30580,12 +31215,14 @@
         <w:u w:val="single"/>
       </w:rPr>
     </w:pPr>
+    <w:proofErr w:type="gramStart"/>
     <w:r>
       <w:rPr>
         <w:u w:val="single"/>
       </w:rPr>
       <w:t>Key:-</w:t>
     </w:r>
+    <w:proofErr w:type="gramEnd"/>
   </w:p>
   <w:p>
     <w:pPr>
@@ -30606,7 +31243,15 @@
       <w:pStyle w:val="Footer"/>
     </w:pPr>
     <w:r>
-      <w:t>Normal Text: Discretionary clauses - a landlord can chose to include this if he or she wishes</w:t>
+      <w:t xml:space="preserve">Normal Text: Discretionary clauses - a landlord can </w:t>
+    </w:r>
+    <w:proofErr w:type="gramStart"/>
+    <w:r>
+      <w:t>chose</w:t>
+    </w:r>
+    <w:proofErr w:type="gramEnd"/>
+    <w:r>
+      <w:t xml:space="preserve"> to include this if he or she wishes</w:t>
     </w:r>
   </w:p>
   <w:p>
@@ -30627,7 +31272,7 @@
       <w:rPr>
         <w:noProof/>
       </w:rPr>
-      <w:t>25</w:t>
+      <w:t>24</w:t>
     </w:r>
     <w:r>
       <w:rPr>
@@ -38183,7 +38828,7 @@
 </file>
 
 <file path=customXml/itemProps2.xml><?xml version="1.0" encoding="utf-8"?>
-<ds:datastoreItem xmlns:ds="http://schemas.openxmlformats.org/officeDocument/2006/customXml" ds:itemID="{5800BB54-38AD-604D-9867-6B52BC91D3BC}">
+<ds:datastoreItem xmlns:ds="http://schemas.openxmlformats.org/officeDocument/2006/customXml" ds:itemID="{16F2D0BE-07EE-F949-AD5D-F161E641E0B9}">
   <ds:schemaRefs>
     <ds:schemaRef ds:uri="http://schemas.openxmlformats.org/officeDocument/2006/bibliography"/>
   </ds:schemaRefs>

</xml_diff>

<commit_message>
MGS-3356 added utilities to optional terms
</commit_message>
<xml_diff>
--- a/housing-service/src/main/resources/templates/model-tenancy-agreement.docx
+++ b/housing-service/src/main/resources/templates/model-tenancy-agreement.docx
@@ -4463,23 +4463,7 @@
           <w:sz w:val="24"/>
           <w:szCs w:val="24"/>
         </w:rPr>
-        <w:t xml:space="preserve">which contain square brackets [     </w:t>
-      </w:r>
-      <w:proofErr w:type="gramStart"/>
-      <w:r>
-        <w:rPr>
-          <w:sz w:val="24"/>
-          <w:szCs w:val="24"/>
-        </w:rPr>
-        <w:t xml:space="preserve">  ]</w:t>
-      </w:r>
-      <w:proofErr w:type="gramEnd"/>
-      <w:r>
-        <w:rPr>
-          <w:sz w:val="24"/>
-          <w:szCs w:val="24"/>
-        </w:rPr>
-        <w:t xml:space="preserve">, indicate </w:t>
+        <w:t xml:space="preserve">which contain square brackets [       ], indicate </w:t>
       </w:r>
       <w:r>
         <w:rPr>
@@ -4876,23 +4860,7 @@
           <w:sz w:val="24"/>
           <w:szCs w:val="24"/>
         </w:rPr>
-        <w:t xml:space="preserve">First-tier Tribunal: </w:t>
-      </w:r>
-      <w:proofErr w:type="gramStart"/>
-      <w:r>
-        <w:rPr>
-          <w:sz w:val="24"/>
-          <w:szCs w:val="24"/>
-        </w:rPr>
-        <w:t>the</w:t>
-      </w:r>
-      <w:proofErr w:type="gramEnd"/>
-      <w:r>
-        <w:rPr>
-          <w:sz w:val="24"/>
-          <w:szCs w:val="24"/>
-        </w:rPr>
-        <w:t xml:space="preserve"> First-tier Tribunal for Scotland</w:t>
+        <w:t>First-tier Tribunal: the First-tier Tribunal for Scotland</w:t>
       </w:r>
       <w:r>
         <w:rPr>
@@ -6332,25 +6300,7 @@
           <w:sz w:val="24"/>
           <w:szCs w:val="24"/>
         </w:rPr>
-        <w:t xml:space="preserve">sets limits on the number of people who can occupy a house, relative to both the number and floor area of the rooms available as sleeping accommodation. For this purpose, children aged at least one but less than 10 </w:t>
-      </w:r>
-      <w:proofErr w:type="gramStart"/>
-      <w:r>
-        <w:rPr>
-          <w:rFonts w:cs="Arial"/>
-          <w:sz w:val="24"/>
-          <w:szCs w:val="24"/>
-        </w:rPr>
-        <w:t>count</w:t>
-      </w:r>
-      <w:proofErr w:type="gramEnd"/>
-      <w:r>
-        <w:rPr>
-          <w:rFonts w:cs="Arial"/>
-          <w:sz w:val="24"/>
-          <w:szCs w:val="24"/>
-        </w:rPr>
-        <w:t xml:space="preserve"> as half of a person, while children under the age of one do not count at all. Rooms of less than 50 square feet are not taken into account.</w:t>
+        <w:t>sets limits on the number of people who can occupy a house, relative to both the number and floor area of the rooms available as sleeping accommodation. For this purpose, children aged at least one but less than 10 count as half of a person, while children under the age of one do not count at all. Rooms of less than 50 square feet are not taken into account.</w:t>
       </w:r>
     </w:p>
     <w:p>
@@ -6574,27 +6524,7 @@
           <w:sz w:val="24"/>
           <w:szCs w:val="24"/>
         </w:rPr>
-        <w:t xml:space="preserve"> and Address(</w:t>
-      </w:r>
-      <w:proofErr w:type="spellStart"/>
-      <w:r>
-        <w:rPr>
-          <w:rFonts w:cs="Arial"/>
-          <w:b/>
-          <w:sz w:val="24"/>
-          <w:szCs w:val="24"/>
-        </w:rPr>
-        <w:t>es</w:t>
-      </w:r>
-      <w:proofErr w:type="spellEnd"/>
-      <w:r>
-        <w:rPr>
-          <w:rFonts w:cs="Arial"/>
-          <w:b/>
-          <w:sz w:val="24"/>
-          <w:szCs w:val="24"/>
-        </w:rPr>
-        <w:t>)</w:t>
+        <w:t xml:space="preserve"> and Address(es)</w:t>
       </w:r>
       <w:r>
         <w:rPr>
@@ -6828,25 +6758,7 @@
           <w:sz w:val="24"/>
           <w:szCs w:val="24"/>
         </w:rPr>
-        <w:t>Email address(</w:t>
-      </w:r>
-      <w:proofErr w:type="spellStart"/>
-      <w:r>
-        <w:rPr>
-          <w:rFonts w:cs="Arial"/>
-          <w:sz w:val="24"/>
-          <w:szCs w:val="24"/>
-        </w:rPr>
-        <w:t>es</w:t>
-      </w:r>
-      <w:proofErr w:type="spellEnd"/>
-      <w:r>
-        <w:rPr>
-          <w:rFonts w:cs="Arial"/>
-          <w:sz w:val="24"/>
-          <w:szCs w:val="24"/>
-        </w:rPr>
-        <w:t>):</w:t>
+        <w:t>Email address(es):</w:t>
       </w:r>
     </w:p>
     <w:p>
@@ -6882,23 +6794,7 @@
           <w:sz w:val="24"/>
           <w:szCs w:val="24"/>
         </w:rPr>
-        <w:t>«</w:t>
-      </w:r>
-      <w:proofErr w:type="spellStart"/>
-      <w:r>
-        <w:rPr>
-          <w:sz w:val="24"/>
-          <w:szCs w:val="24"/>
-        </w:rPr>
-        <w:t>tenantEmails</w:t>
-      </w:r>
-      <w:proofErr w:type="spellEnd"/>
-      <w:r>
-        <w:rPr>
-          <w:sz w:val="24"/>
-          <w:szCs w:val="24"/>
-        </w:rPr>
-        <w:t>»</w:t>
+        <w:t>«tenantEmails»</w:t>
       </w:r>
       <w:r>
         <w:rPr>
@@ -6961,23 +6857,7 @@
           <w:sz w:val="24"/>
           <w:szCs w:val="24"/>
         </w:rPr>
-        <w:t>«</w:t>
-      </w:r>
-      <w:proofErr w:type="spellStart"/>
-      <w:r>
-        <w:rPr>
-          <w:sz w:val="24"/>
-          <w:szCs w:val="24"/>
-        </w:rPr>
-        <w:t>tenantPhoneNumbers</w:t>
-      </w:r>
-      <w:proofErr w:type="spellEnd"/>
-      <w:r>
-        <w:rPr>
-          <w:sz w:val="24"/>
-          <w:szCs w:val="24"/>
-        </w:rPr>
-        <w:t>»</w:t>
+        <w:t>«tenantPhoneNumbers»</w:t>
       </w:r>
       <w:r>
         <w:rPr>
@@ -7039,33 +6919,21 @@
         </w:rPr>
         <w:t xml:space="preserve">Name: </w:t>
       </w:r>
-      <w:r>
-        <w:fldChar w:fldCharType="begin"/>
-      </w:r>
-      <w:r>
-        <w:instrText xml:space="preserve"> MERGEFIELD lettingAgentName \* MERGEFORMAT </w:instrText>
-      </w:r>
-      <w:r>
-        <w:fldChar w:fldCharType="separate"/>
-      </w:r>
-      <w:r>
-        <w:t>«</w:t>
-      </w:r>
-      <w:proofErr w:type="spellStart"/>
-      <w:r>
-        <w:rPr>
-          <w:sz w:val="24"/>
-          <w:szCs w:val="24"/>
-        </w:rPr>
-        <w:t>lettingAgentName</w:t>
-      </w:r>
-      <w:proofErr w:type="spellEnd"/>
-      <w:r>
-        <w:t>»</w:t>
-      </w:r>
-      <w:r>
-        <w:fldChar w:fldCharType="end"/>
-      </w:r>
+      <w:fldSimple w:instr=" MERGEFIELD lettingAgentName \* MERGEFORMAT ">
+        <w:r>
+          <w:t>«</w:t>
+        </w:r>
+        <w:r>
+          <w:rPr>
+            <w:sz w:val="24"/>
+            <w:szCs w:val="24"/>
+          </w:rPr>
+          <w:t>lettingAgentName</w:t>
+        </w:r>
+        <w:r>
+          <w:t>»</w:t>
+        </w:r>
+      </w:fldSimple>
       <w:r>
         <w:tab/>
       </w:r>
@@ -7156,21 +7024,12 @@
         </w:rPr>
         <w:t>«letting</w:t>
       </w:r>
-      <w:proofErr w:type="spellStart"/>
-      <w:r>
-        <w:rPr>
-          <w:sz w:val="24"/>
-          <w:szCs w:val="24"/>
-        </w:rPr>
-        <w:t>AgentAddress</w:t>
-      </w:r>
-      <w:proofErr w:type="spellEnd"/>
-      <w:r>
-        <w:rPr>
-          <w:sz w:val="24"/>
-          <w:szCs w:val="24"/>
-        </w:rPr>
-        <w:t>»</w:t>
+      <w:r>
+        <w:rPr>
+          <w:sz w:val="24"/>
+          <w:szCs w:val="24"/>
+        </w:rPr>
+        <w:t>AgentAddress»</w:t>
       </w:r>
       <w:r>
         <w:rPr>
@@ -7438,23 +7297,7 @@
           <w:sz w:val="24"/>
           <w:szCs w:val="24"/>
         </w:rPr>
-        <w:t>«</w:t>
-      </w:r>
-      <w:proofErr w:type="spellStart"/>
-      <w:r>
-        <w:rPr>
-          <w:sz w:val="24"/>
-          <w:szCs w:val="24"/>
-        </w:rPr>
-        <w:t>lettingAgentServices</w:t>
-      </w:r>
-      <w:proofErr w:type="spellEnd"/>
-      <w:r>
-        <w:rPr>
-          <w:sz w:val="24"/>
-          <w:szCs w:val="24"/>
-        </w:rPr>
-        <w:t>»</w:t>
+        <w:t>«lettingAgentServices»</w:t>
       </w:r>
       <w:r>
         <w:rPr>
@@ -7523,23 +7366,7 @@
           <w:sz w:val="24"/>
           <w:szCs w:val="24"/>
         </w:rPr>
-        <w:t>«</w:t>
-      </w:r>
-      <w:proofErr w:type="spellStart"/>
-      <w:r>
-        <w:rPr>
-          <w:sz w:val="24"/>
-          <w:szCs w:val="24"/>
-        </w:rPr>
-        <w:t>lettingAgentPointOfContact</w:t>
-      </w:r>
-      <w:proofErr w:type="spellEnd"/>
-      <w:r>
-        <w:rPr>
-          <w:sz w:val="24"/>
-          <w:szCs w:val="24"/>
-        </w:rPr>
-        <w:t>»</w:t>
+        <w:t>«lettingAgentPointOfContact»</w:t>
       </w:r>
       <w:r>
         <w:rPr>
@@ -8064,21 +7891,12 @@
         </w:rPr>
         <w:t>(</w:t>
       </w:r>
-      <w:proofErr w:type="spellStart"/>
-      <w:r>
-        <w:rPr>
-          <w:sz w:val="24"/>
-          <w:szCs w:val="24"/>
-        </w:rPr>
-        <w:t>es</w:t>
-      </w:r>
-      <w:proofErr w:type="spellEnd"/>
-      <w:r>
-        <w:rPr>
-          <w:sz w:val="24"/>
-          <w:szCs w:val="24"/>
-        </w:rPr>
-        <w:t>)</w:t>
+      <w:r>
+        <w:rPr>
+          <w:sz w:val="24"/>
+          <w:szCs w:val="24"/>
+        </w:rPr>
+        <w:t>es)</w:t>
       </w:r>
       <w:r>
         <w:rPr>
@@ -8198,7 +8016,6 @@
           <w:szCs w:val="24"/>
         </w:rPr>
       </w:pPr>
-      <w:proofErr w:type="gramStart"/>
       <w:r>
         <w:rPr>
           <w:sz w:val="24"/>
@@ -8213,7 +8030,6 @@
         </w:rPr>
         <w:t>elephone  number</w:t>
       </w:r>
-      <w:proofErr w:type="gramEnd"/>
       <w:r>
         <w:rPr>
           <w:sz w:val="24"/>
@@ -9476,7 +9292,6 @@
         </w:rPr>
         <w:t xml:space="preserve">a </w:t>
       </w:r>
-      <w:proofErr w:type="gramStart"/>
       <w:r>
         <w:rPr>
           <w:rFonts w:cs="Arial"/>
@@ -9495,7 +9310,6 @@
         </w:rPr>
         <w:t>[</w:t>
       </w:r>
-      <w:proofErr w:type="gramEnd"/>
       <w:r>
         <w:rPr>
           <w:rFonts w:cs="Arial"/>
@@ -9727,23 +9541,7 @@
           <w:sz w:val="24"/>
           <w:szCs w:val="24"/>
         </w:rPr>
-        <w:t>«</w:t>
-      </w:r>
-      <w:proofErr w:type="spellStart"/>
-      <w:r>
-        <w:rPr>
-          <w:sz w:val="24"/>
-          <w:szCs w:val="24"/>
-        </w:rPr>
-        <w:t>propertyAddress</w:t>
-      </w:r>
-      <w:proofErr w:type="spellEnd"/>
-      <w:r>
-        <w:rPr>
-          <w:sz w:val="24"/>
-          <w:szCs w:val="24"/>
-        </w:rPr>
-        <w:t>»</w:t>
+        <w:t>«propertyAddress»</w:t>
       </w:r>
       <w:r>
         <w:rPr>
@@ -9921,23 +9719,7 @@
           <w:sz w:val="24"/>
           <w:szCs w:val="24"/>
         </w:rPr>
-        <w:t>«</w:t>
-      </w:r>
-      <w:proofErr w:type="spellStart"/>
-      <w:r>
-        <w:rPr>
-          <w:sz w:val="24"/>
-          <w:szCs w:val="24"/>
-        </w:rPr>
-        <w:t>propertyType</w:t>
-      </w:r>
-      <w:proofErr w:type="spellEnd"/>
-      <w:r>
-        <w:rPr>
-          <w:sz w:val="24"/>
-          <w:szCs w:val="24"/>
-        </w:rPr>
-        <w:t>»</w:t>
+        <w:t>«propertyType»</w:t>
       </w:r>
       <w:r>
         <w:rPr>
@@ -10150,23 +9932,7 @@
           <w:sz w:val="24"/>
           <w:szCs w:val="24"/>
         </w:rPr>
-        <w:t>«</w:t>
-      </w:r>
-      <w:proofErr w:type="spellStart"/>
-      <w:r>
-        <w:rPr>
-          <w:sz w:val="24"/>
-          <w:szCs w:val="24"/>
-        </w:rPr>
-        <w:t>propertyIncludedAreasOrFacilities</w:t>
-      </w:r>
-      <w:proofErr w:type="spellEnd"/>
-      <w:r>
-        <w:rPr>
-          <w:sz w:val="24"/>
-          <w:szCs w:val="24"/>
-        </w:rPr>
-        <w:t>»</w:t>
+        <w:t>«propertyIncludedAreasOrFacilities»</w:t>
       </w:r>
       <w:r>
         <w:rPr>
@@ -10404,23 +10170,7 @@
           <w:sz w:val="24"/>
           <w:szCs w:val="24"/>
         </w:rPr>
-        <w:t>«</w:t>
-      </w:r>
-      <w:proofErr w:type="spellStart"/>
-      <w:r>
-        <w:rPr>
-          <w:sz w:val="24"/>
-          <w:szCs w:val="24"/>
-        </w:rPr>
-        <w:t>propertyExcludedAreasFacilities</w:t>
-      </w:r>
-      <w:proofErr w:type="spellEnd"/>
-      <w:r>
-        <w:rPr>
-          <w:sz w:val="24"/>
-          <w:szCs w:val="24"/>
-        </w:rPr>
-        <w:t>»</w:t>
+        <w:t>«propertyExcludedAreasFacilities»</w:t>
       </w:r>
       <w:r>
         <w:rPr>
@@ -10541,25 +10291,7 @@
           <w:sz w:val="24"/>
           <w:szCs w:val="24"/>
         </w:rPr>
-        <w:t>«</w:t>
-      </w:r>
-      <w:proofErr w:type="spellStart"/>
-      <w:r>
-        <w:rPr>
-          <w:b/>
-          <w:sz w:val="24"/>
-          <w:szCs w:val="24"/>
-        </w:rPr>
-        <w:t>furnishingType</w:t>
-      </w:r>
-      <w:proofErr w:type="spellEnd"/>
-      <w:r>
-        <w:rPr>
-          <w:b/>
-          <w:sz w:val="24"/>
-          <w:szCs w:val="24"/>
-        </w:rPr>
-        <w:t>»</w:t>
+        <w:t>«furnishingType»</w:t>
       </w:r>
       <w:r>
         <w:rPr>
@@ -11318,25 +11050,7 @@
           <w:sz w:val="24"/>
           <w:szCs w:val="24"/>
         </w:rPr>
-        <w:t>«</w:t>
-      </w:r>
-      <w:proofErr w:type="spellStart"/>
-      <w:r>
-        <w:rPr>
-          <w:b/>
-          <w:sz w:val="24"/>
-          <w:szCs w:val="24"/>
-        </w:rPr>
-        <w:t>tenancyStartDate</w:t>
-      </w:r>
-      <w:proofErr w:type="spellEnd"/>
-      <w:r>
-        <w:rPr>
-          <w:b/>
-          <w:sz w:val="24"/>
-          <w:szCs w:val="24"/>
-        </w:rPr>
-        <w:t>»</w:t>
+        <w:t>«tenancyStartDate»</w:t>
       </w:r>
       <w:r>
         <w:rPr>
@@ -11828,25 +11542,7 @@
           <w:sz w:val="24"/>
           <w:szCs w:val="24"/>
         </w:rPr>
-        <w:t>«</w:t>
-      </w:r>
-      <w:proofErr w:type="spellStart"/>
-      <w:r>
-        <w:rPr>
-          <w:b/>
-          <w:sz w:val="24"/>
-          <w:szCs w:val="24"/>
-        </w:rPr>
-        <w:t>rentAmount</w:t>
-      </w:r>
-      <w:proofErr w:type="spellEnd"/>
-      <w:r>
-        <w:rPr>
-          <w:b/>
-          <w:sz w:val="24"/>
-          <w:szCs w:val="24"/>
-        </w:rPr>
-        <w:t>»</w:t>
+        <w:t>«rentAmount»</w:t>
       </w:r>
       <w:r>
         <w:rPr>
@@ -12575,23 +12271,7 @@
           <w:sz w:val="24"/>
           <w:szCs w:val="24"/>
         </w:rPr>
-        <w:t>«</w:t>
-      </w:r>
-      <w:proofErr w:type="spellStart"/>
-      <w:r>
-        <w:rPr>
-          <w:sz w:val="24"/>
-          <w:szCs w:val="24"/>
-        </w:rPr>
-        <w:t>rentPaymentMethod</w:t>
-      </w:r>
-      <w:proofErr w:type="spellEnd"/>
-      <w:r>
-        <w:rPr>
-          <w:sz w:val="24"/>
-          <w:szCs w:val="24"/>
-        </w:rPr>
-        <w:t>»</w:t>
+        <w:t>«rentPaymentMethod»</w:t>
       </w:r>
       <w:r>
         <w:rPr>
@@ -13136,29 +12816,7 @@
           <w:sz w:val="24"/>
           <w:szCs w:val="24"/>
         </w:rPr>
-        <w:t xml:space="preserve">rent cannot be increased more than once in any </w:t>
-      </w:r>
-      <w:proofErr w:type="gramStart"/>
-      <w:r>
-        <w:rPr>
-          <w:rFonts w:cs="Arial"/>
-          <w:b/>
-          <w:bCs/>
-          <w:sz w:val="24"/>
-          <w:szCs w:val="24"/>
-        </w:rPr>
-        <w:t>twelve month</w:t>
-      </w:r>
-      <w:proofErr w:type="gramEnd"/>
-      <w:r>
-        <w:rPr>
-          <w:rFonts w:cs="Arial"/>
-          <w:b/>
-          <w:bCs/>
-          <w:sz w:val="24"/>
-          <w:szCs w:val="24"/>
-        </w:rPr>
-        <w:t xml:space="preserve"> period</w:t>
+        <w:t>rent cannot be increased more than once in any twelve month period</w:t>
       </w:r>
       <w:r>
         <w:rPr>
@@ -15364,105 +15022,20 @@
           <w:sz w:val="24"/>
           <w:szCs w:val="24"/>
         </w:rPr>
-        <w:t xml:space="preserve">More information can be found in the Tenancy Deposit Schemes (Scotland) Regulations </w:t>
-      </w:r>
-      <w:proofErr w:type="gramStart"/>
-      <w:r>
-        <w:rPr>
-          <w:rFonts w:cs="Arial"/>
-          <w:b/>
-          <w:sz w:val="24"/>
-          <w:szCs w:val="24"/>
-        </w:rPr>
-        <w:t>2011.(</w:t>
-      </w:r>
-      <w:proofErr w:type="gramEnd"/>
-      <w:r>
-        <w:rPr>
-          <w:rFonts w:cs="Arial"/>
-          <w:b/>
-          <w:sz w:val="24"/>
-          <w:szCs w:val="24"/>
-        </w:rPr>
-        <w:fldChar w:fldCharType="begin"/>
-      </w:r>
-      <w:r>
-        <w:rPr>
-          <w:rFonts w:cs="Arial"/>
-          <w:b/>
-          <w:sz w:val="24"/>
-          <w:szCs w:val="24"/>
-        </w:rPr>
-        <w:instrText xml:space="preserve"> HYPERLINK "http://www.legislation.gov.uk/ssi/2011/176/contents/made" </w:instrText>
-      </w:r>
-      <w:r>
-        <w:rPr>
-          <w:rFonts w:cs="Arial"/>
-          <w:b/>
-          <w:sz w:val="24"/>
-          <w:szCs w:val="24"/>
-        </w:rPr>
-        <w:fldChar w:fldCharType="separate"/>
-      </w:r>
-      <w:r>
-        <w:rPr>
-          <w:rStyle w:val="Hyperlink"/>
-          <w:rFonts w:cs="Arial"/>
-          <w:b/>
-          <w:sz w:val="24"/>
-          <w:szCs w:val="24"/>
-        </w:rPr>
-        <w:t>http://www.legis</w:t>
-      </w:r>
-      <w:r>
-        <w:rPr>
-          <w:rStyle w:val="Hyperlink"/>
-          <w:rFonts w:cs="Arial"/>
-          <w:b/>
-          <w:sz w:val="24"/>
-          <w:szCs w:val="24"/>
-        </w:rPr>
-        <w:t>l</w:t>
-      </w:r>
-      <w:r>
-        <w:rPr>
-          <w:rStyle w:val="Hyperlink"/>
-          <w:rFonts w:cs="Arial"/>
-          <w:b/>
-          <w:sz w:val="24"/>
-          <w:szCs w:val="24"/>
-        </w:rPr>
-        <w:t>ation.gov.uk</w:t>
-      </w:r>
-      <w:r>
-        <w:rPr>
-          <w:rStyle w:val="Hyperlink"/>
-          <w:rFonts w:cs="Arial"/>
-          <w:b/>
-          <w:sz w:val="24"/>
-          <w:szCs w:val="24"/>
-        </w:rPr>
-        <w:t>/</w:t>
-      </w:r>
-      <w:r>
-        <w:rPr>
-          <w:rStyle w:val="Hyperlink"/>
-          <w:rFonts w:cs="Arial"/>
-          <w:b/>
-          <w:sz w:val="24"/>
-          <w:szCs w:val="24"/>
-        </w:rPr>
-        <w:t>ssi/2011/176/contents/made</w:t>
-      </w:r>
-      <w:r>
-        <w:rPr>
-          <w:rFonts w:cs="Arial"/>
-          <w:b/>
-          <w:sz w:val="24"/>
-          <w:szCs w:val="24"/>
-        </w:rPr>
-        <w:fldChar w:fldCharType="end"/>
-      </w:r>
+        <w:t>More information can be found in the Tenancy Deposit Schemes (Scotland) Regulations 2011.(</w:t>
+      </w:r>
+      <w:hyperlink r:id="rId17" w:history="1">
+        <w:r>
+          <w:rPr>
+            <w:rStyle w:val="Hyperlink"/>
+            <w:rFonts w:cs="Arial"/>
+            <w:b/>
+            <w:sz w:val="24"/>
+            <w:szCs w:val="24"/>
+          </w:rPr>
+          <w:t>http://www.legislation.gov.uk/ssi/2011/176/contents/made</w:t>
+        </w:r>
+      </w:hyperlink>
       <w:r>
         <w:rPr>
           <w:rFonts w:cs="Arial"/>
@@ -17554,27 +17127,7 @@
           <w:sz w:val="24"/>
           <w:szCs w:val="24"/>
         </w:rPr>
-        <w:t xml:space="preserve">The Tenant agrees to tell the Landlord if he or she is to be absent from the Let Property for any reason for a period of more than 21 days. The Tenant must take such measures as the Landlord may reasonably require </w:t>
-      </w:r>
-      <w:proofErr w:type="gramStart"/>
-      <w:r>
-        <w:rPr>
-          <w:rFonts w:cs="Arial"/>
-          <w:b/>
-          <w:sz w:val="24"/>
-          <w:szCs w:val="24"/>
-        </w:rPr>
-        <w:t>to secure</w:t>
-      </w:r>
-      <w:proofErr w:type="gramEnd"/>
-      <w:r>
-        <w:rPr>
-          <w:rFonts w:cs="Arial"/>
-          <w:b/>
-          <w:sz w:val="24"/>
-          <w:szCs w:val="24"/>
-        </w:rPr>
-        <w:t xml:space="preserve"> the Let Property prior to such absence and take appropriate reasonable measures to meet the ‘Reasonable Care’ </w:t>
+        <w:t xml:space="preserve">The Tenant agrees to tell the Landlord if he or she is to be absent from the Let Property for any reason for a period of more than 21 days. The Tenant must take such measures as the Landlord may reasonably require to secure the Let Property prior to such absence and take appropriate reasonable measures to meet the ‘Reasonable Care’ </w:t>
       </w:r>
       <w:r>
         <w:rPr>
@@ -19417,27 +18970,7 @@
           <w:sz w:val="24"/>
           <w:szCs w:val="24"/>
         </w:rPr>
-        <w:t xml:space="preserve">appliance </w:t>
-      </w:r>
-      <w:proofErr w:type="gramStart"/>
-      <w:r>
-        <w:rPr>
-          <w:rFonts w:cs="Arial"/>
-          <w:b/>
-          <w:sz w:val="24"/>
-          <w:szCs w:val="24"/>
-        </w:rPr>
-        <w:t>( excluding</w:t>
-      </w:r>
-      <w:proofErr w:type="gramEnd"/>
-      <w:r>
-        <w:rPr>
-          <w:rFonts w:cs="Arial"/>
-          <w:b/>
-          <w:sz w:val="24"/>
-          <w:szCs w:val="24"/>
-        </w:rPr>
-        <w:t xml:space="preserve"> an appliance used solely for cooking ) or where a </w:t>
+        <w:t xml:space="preserve">appliance ( excluding an appliance used solely for cooking ) or where a </w:t>
       </w:r>
       <w:r>
         <w:rPr>
@@ -21735,19 +21268,8 @@
           <w:sz w:val="24"/>
           <w:szCs w:val="24"/>
         </w:rPr>
-        <w:t xml:space="preserve">greement, the Landlord must give to the </w:t>
-      </w:r>
-      <w:proofErr w:type="gramStart"/>
-      <w:r>
-        <w:rPr>
-          <w:rFonts w:cs="Arial"/>
-          <w:b/>
-          <w:sz w:val="24"/>
-          <w:szCs w:val="24"/>
-        </w:rPr>
-        <w:t>Tenant:-</w:t>
-      </w:r>
-      <w:proofErr w:type="gramEnd"/>
+        <w:t>greement, the Landlord must give to the Tenant:-</w:t>
+      </w:r>
     </w:p>
     <w:p>
       <w:pPr>
@@ -22168,9 +21690,8 @@
           <w:lang w:eastAsia="en-GB"/>
         </w:rPr>
         <w:lastRenderedPageBreak/>
-        <w:t xml:space="preserve">Property which the </w:t>
-      </w:r>
-      <w:proofErr w:type="gramStart"/>
+        <w:t>Property which the Landlord</w:t>
+      </w:r>
       <w:r>
         <w:rPr>
           <w:rFonts w:cs="Arial"/>
@@ -22179,7 +21700,7 @@
           <w:szCs w:val="24"/>
           <w:lang w:eastAsia="en-GB"/>
         </w:rPr>
-        <w:t>Landlord</w:t>
+        <w:t xml:space="preserve"> </w:t>
       </w:r>
       <w:r>
         <w:rPr>
@@ -22189,28 +21710,7 @@
           <w:szCs w:val="24"/>
           <w:lang w:eastAsia="en-GB"/>
         </w:rPr>
-        <w:t xml:space="preserve"> </w:t>
-      </w:r>
-      <w:r>
-        <w:rPr>
-          <w:rFonts w:cs="Arial"/>
-          <w:b/>
-          <w:sz w:val="24"/>
-          <w:szCs w:val="24"/>
-          <w:lang w:eastAsia="en-GB"/>
-        </w:rPr>
-        <w:t xml:space="preserve"> is</w:t>
-      </w:r>
-      <w:proofErr w:type="gramEnd"/>
-      <w:r>
-        <w:rPr>
-          <w:rFonts w:cs="Arial"/>
-          <w:b/>
-          <w:sz w:val="24"/>
-          <w:szCs w:val="24"/>
-          <w:lang w:eastAsia="en-GB"/>
-        </w:rPr>
-        <w:t xml:space="preserve"> required to or is</w:t>
+        <w:t xml:space="preserve"> is required to or is</w:t>
       </w:r>
       <w:r>
         <w:rPr>
@@ -22902,25 +22402,7 @@
           <w:sz w:val="24"/>
           <w:szCs w:val="24"/>
         </w:rPr>
-        <w:t xml:space="preserve">fail to control pets properly or allow them to foul or cause damage to </w:t>
-      </w:r>
-      <w:proofErr w:type="gramStart"/>
-      <w:r>
-        <w:rPr>
-          <w:b/>
-          <w:sz w:val="24"/>
-          <w:szCs w:val="24"/>
-        </w:rPr>
-        <w:t>other</w:t>
-      </w:r>
-      <w:proofErr w:type="gramEnd"/>
-      <w:r>
-        <w:rPr>
-          <w:b/>
-          <w:sz w:val="24"/>
-          <w:szCs w:val="24"/>
-        </w:rPr>
-        <w:t xml:space="preserve"> people’s property;</w:t>
+        <w:t>fail to control pets properly or allow them to foul or cause damage to other people’s property;</w:t>
       </w:r>
     </w:p>
     <w:p>
@@ -23579,18 +23061,8 @@
           <w:sz w:val="24"/>
           <w:szCs w:val="24"/>
         </w:rPr>
-        <w:t xml:space="preserve">This Tenancy may be ended </w:t>
-      </w:r>
-      <w:proofErr w:type="gramStart"/>
-      <w:r>
-        <w:rPr>
-          <w:b/>
-          <w:sz w:val="24"/>
-          <w:szCs w:val="24"/>
-        </w:rPr>
-        <w:t>by:-</w:t>
-      </w:r>
-      <w:proofErr w:type="gramEnd"/>
+        <w:t>This Tenancy may be ended by:-</w:t>
+      </w:r>
     </w:p>
     <w:p>
       <w:pPr>
@@ -23652,25 +23124,7 @@
           <w:sz w:val="24"/>
           <w:szCs w:val="24"/>
         </w:rPr>
-        <w:t xml:space="preserve">The Tenant giving the Landlord at least 28 days’ notice in writing to terminate the tenancy, or an earlier date if the Landlord is content to waive the minimum </w:t>
-      </w:r>
-      <w:proofErr w:type="gramStart"/>
-      <w:r>
-        <w:rPr>
-          <w:b/>
-          <w:sz w:val="24"/>
-          <w:szCs w:val="24"/>
-        </w:rPr>
-        <w:t>28 day</w:t>
-      </w:r>
-      <w:proofErr w:type="gramEnd"/>
-      <w:r>
-        <w:rPr>
-          <w:b/>
-          <w:sz w:val="24"/>
-          <w:szCs w:val="24"/>
-        </w:rPr>
-        <w:t xml:space="preserve"> notice period.  Where the </w:t>
+        <w:t xml:space="preserve">The Tenant giving the Landlord at least 28 days’ notice in writing to terminate the tenancy, or an earlier date if the Landlord is content to waive the minimum 28 day notice period.  Where the </w:t>
       </w:r>
       <w:r>
         <w:rPr>
@@ -23856,18 +23310,8 @@
           <w:sz w:val="24"/>
           <w:szCs w:val="24"/>
         </w:rPr>
-        <w:t xml:space="preserve">only possible using one of the 18 grounds for eviction set out in schedule 3 of the Private Housing (Tenancies) (Scotland) Act 2016 applies).  This can happen </w:t>
-      </w:r>
-      <w:proofErr w:type="gramStart"/>
-      <w:r>
-        <w:rPr>
-          <w:b/>
-          <w:sz w:val="24"/>
-          <w:szCs w:val="24"/>
-        </w:rPr>
-        <w:t>either:-</w:t>
-      </w:r>
-      <w:proofErr w:type="gramEnd"/>
+        <w:t>only possible using one of the 18 grounds for eviction set out in schedule 3 of the Private Housing (Tenancies) (Scotland) Act 2016 applies).  This can happen either:-</w:t>
+      </w:r>
     </w:p>
     <w:p>
       <w:pPr>
@@ -23991,7 +23435,6 @@
           <w:szCs w:val="24"/>
         </w:rPr>
       </w:pPr>
-      <w:proofErr w:type="gramStart"/>
       <w:r>
         <w:rPr>
           <w:b/>
@@ -24000,7 +23443,6 @@
         </w:rPr>
         <w:t>or:-</w:t>
       </w:r>
-      <w:proofErr w:type="gramEnd"/>
     </w:p>
     <w:p>
       <w:pPr>
@@ -25312,25 +24754,7 @@
           <w:b/>
           <w:szCs w:val="24"/>
         </w:rPr>
-        <w:t xml:space="preserve">or is convicted of an </w:t>
-      </w:r>
-      <w:proofErr w:type="spellStart"/>
-      <w:r>
-        <w:rPr>
-          <w:rFonts w:ascii="Arial" w:hAnsi="Arial" w:cs="Arial"/>
-          <w:b/>
-          <w:szCs w:val="24"/>
-        </w:rPr>
-        <w:t>imprisonable</w:t>
-      </w:r>
-      <w:proofErr w:type="spellEnd"/>
-      <w:r>
-        <w:rPr>
-          <w:rFonts w:ascii="Arial" w:hAnsi="Arial" w:cs="Arial"/>
-          <w:b/>
-          <w:szCs w:val="24"/>
-        </w:rPr>
-        <w:t xml:space="preserve"> offence committed in </w:t>
+        <w:t xml:space="preserve">or is convicted of an imprisonable offence committed in </w:t>
       </w:r>
       <w:r>
         <w:rPr>
@@ -27445,25 +26869,7 @@
           <w:b/>
           <w:szCs w:val="24"/>
         </w:rPr>
-        <w:t xml:space="preserve">n is made after the </w:t>
-      </w:r>
-      <w:proofErr w:type="gramStart"/>
-      <w:r>
-        <w:rPr>
-          <w:rFonts w:ascii="Arial" w:hAnsi="Arial" w:cs="Arial"/>
-          <w:b/>
-          <w:szCs w:val="24"/>
-        </w:rPr>
-        <w:t>12 month</w:t>
-      </w:r>
-      <w:proofErr w:type="gramEnd"/>
-      <w:r>
-        <w:rPr>
-          <w:rFonts w:ascii="Arial" w:hAnsi="Arial" w:cs="Arial"/>
-          <w:b/>
-          <w:szCs w:val="24"/>
-        </w:rPr>
-        <w:t xml:space="preserve"> period has elapsed.)</w:t>
+        <w:t>n is made after the 12 month period has elapsed.)</w:t>
       </w:r>
     </w:p>
     <w:p>
@@ -27774,563 +27180,62 @@
       <w:pPr>
         <w:rPr>
           <w:rFonts w:cs="Arial"/>
+          <w:sz w:val="24"/>
+          <w:szCs w:val="24"/>
+        </w:rPr>
+      </w:pPr>
+      <w:r>
+        <w:rPr>
+          <w:rFonts w:cs="Arial"/>
+          <w:sz w:val="24"/>
+          <w:szCs w:val="24"/>
+        </w:rPr>
+        <w:fldChar w:fldCharType="begin"/>
+      </w:r>
+      <w:r>
+        <w:rPr>
+          <w:rFonts w:cs="Arial"/>
+          <w:sz w:val="24"/>
+          <w:szCs w:val="24"/>
+        </w:rPr>
+        <w:instrText xml:space="preserve"> MERGEFIELD utilities \* MERGEFORMAT </w:instrText>
+      </w:r>
+      <w:r>
+        <w:rPr>
+          <w:rFonts w:cs="Arial"/>
+          <w:sz w:val="24"/>
+          <w:szCs w:val="24"/>
+        </w:rPr>
+        <w:fldChar w:fldCharType="separate"/>
+      </w:r>
+      <w:r>
+        <w:rPr>
+          <w:rFonts w:cs="Arial"/>
+          <w:noProof/>
+          <w:sz w:val="24"/>
+          <w:szCs w:val="24"/>
+        </w:rPr>
+        <w:t>«utilities»</w:t>
+      </w:r>
+      <w:r>
+        <w:rPr>
+          <w:rFonts w:cs="Arial"/>
+          <w:sz w:val="24"/>
+          <w:szCs w:val="24"/>
+        </w:rPr>
+        <w:fldChar w:fldCharType="end"/>
+      </w:r>
+    </w:p>
+    <w:p>
+      <w:pPr>
+        <w:rPr>
+          <w:rFonts w:cs="Arial"/>
           <w:sz w:val="28"/>
           <w:szCs w:val="28"/>
         </w:rPr>
       </w:pPr>
-    </w:p>
-    <w:p>
-      <w:pPr>
-        <w:rPr>
-          <w:rFonts w:cs="Arial"/>
-          <w:sz w:val="24"/>
-          <w:szCs w:val="24"/>
-        </w:rPr>
-      </w:pPr>
-      <w:r>
-        <w:rPr>
-          <w:rFonts w:cs="Arial"/>
-          <w:sz w:val="24"/>
-          <w:szCs w:val="24"/>
-        </w:rPr>
-        <w:t xml:space="preserve">The </w:t>
-      </w:r>
-      <w:r>
-        <w:rPr>
-          <w:rFonts w:cs="Arial"/>
-          <w:sz w:val="24"/>
-          <w:szCs w:val="24"/>
-        </w:rPr>
-        <w:t>Tenant</w:t>
-      </w:r>
-      <w:r>
-        <w:rPr>
-          <w:rFonts w:cs="Arial"/>
-          <w:sz w:val="24"/>
-          <w:szCs w:val="24"/>
-        </w:rPr>
-        <w:t xml:space="preserve"> undertakes to ensure that the accounts for the supply to the </w:t>
-      </w:r>
-      <w:r>
-        <w:rPr>
-          <w:rFonts w:cs="Arial"/>
-          <w:sz w:val="24"/>
-          <w:szCs w:val="24"/>
-        </w:rPr>
-        <w:t>L</w:t>
-      </w:r>
-      <w:r>
-        <w:rPr>
-          <w:rFonts w:cs="Arial"/>
-          <w:sz w:val="24"/>
-          <w:szCs w:val="24"/>
-        </w:rPr>
-        <w:t xml:space="preserve">et </w:t>
-      </w:r>
-      <w:r>
-        <w:rPr>
-          <w:rFonts w:cs="Arial"/>
-          <w:sz w:val="24"/>
-          <w:szCs w:val="24"/>
-        </w:rPr>
-        <w:t>P</w:t>
-      </w:r>
-      <w:r>
-        <w:rPr>
-          <w:rFonts w:cs="Arial"/>
-          <w:sz w:val="24"/>
-          <w:szCs w:val="24"/>
-        </w:rPr>
-        <w:t xml:space="preserve">roperty </w:t>
-      </w:r>
-      <w:r>
-        <w:rPr>
-          <w:rFonts w:cs="Arial"/>
-          <w:sz w:val="24"/>
-          <w:szCs w:val="24"/>
-        </w:rPr>
-        <w:t xml:space="preserve">of </w:t>
-      </w:r>
-      <w:r>
-        <w:rPr>
-          <w:rFonts w:cs="Arial"/>
-          <w:sz w:val="24"/>
-          <w:szCs w:val="24"/>
-        </w:rPr>
-        <w:fldChar w:fldCharType="begin"/>
-      </w:r>
-      <w:r>
-        <w:rPr>
-          <w:rFonts w:cs="Arial"/>
-          <w:sz w:val="24"/>
-          <w:szCs w:val="24"/>
-        </w:rPr>
-        <w:instrText xml:space="preserve"> MERGEFIELD tenantUtilitiesResponsibility \* MERGEFORMAT </w:instrText>
-      </w:r>
-      <w:r>
-        <w:rPr>
-          <w:rFonts w:cs="Arial"/>
-          <w:sz w:val="24"/>
-          <w:szCs w:val="24"/>
-        </w:rPr>
-        <w:fldChar w:fldCharType="separate"/>
-      </w:r>
-      <w:r>
-        <w:rPr>
-          <w:rFonts w:cs="Arial"/>
-          <w:noProof/>
-          <w:sz w:val="24"/>
-          <w:szCs w:val="24"/>
-        </w:rPr>
-        <w:t>«tenantUtilitiesResponsibility»</w:t>
-      </w:r>
-      <w:r>
-        <w:rPr>
-          <w:rFonts w:cs="Arial"/>
-          <w:sz w:val="24"/>
-          <w:szCs w:val="24"/>
-        </w:rPr>
-        <w:fldChar w:fldCharType="end"/>
-      </w:r>
-      <w:r>
-        <w:rPr>
-          <w:rFonts w:cs="Arial"/>
-          <w:sz w:val="24"/>
-          <w:szCs w:val="24"/>
-        </w:rPr>
-        <w:t xml:space="preserve"> are entered in his </w:t>
-      </w:r>
-      <w:r>
-        <w:rPr>
-          <w:rFonts w:cs="Arial"/>
-          <w:sz w:val="24"/>
-          <w:szCs w:val="24"/>
-        </w:rPr>
-        <w:t xml:space="preserve">or her </w:t>
-      </w:r>
-      <w:r>
-        <w:rPr>
-          <w:rFonts w:cs="Arial"/>
-          <w:sz w:val="24"/>
-          <w:szCs w:val="24"/>
-        </w:rPr>
-        <w:t xml:space="preserve">name with the relevant supplier. The </w:t>
-      </w:r>
-      <w:r>
-        <w:rPr>
-          <w:rFonts w:cs="Arial"/>
-          <w:sz w:val="24"/>
-          <w:szCs w:val="24"/>
-        </w:rPr>
-        <w:t>Tenant</w:t>
-      </w:r>
-      <w:r>
-        <w:rPr>
-          <w:rFonts w:cs="Arial"/>
-          <w:sz w:val="24"/>
-          <w:szCs w:val="24"/>
-        </w:rPr>
-        <w:t xml:space="preserve"> agrees to pay promptly all sums that become due for </w:t>
-      </w:r>
-      <w:r>
-        <w:rPr>
-          <w:rFonts w:cs="Arial"/>
-          <w:sz w:val="24"/>
-          <w:szCs w:val="24"/>
-        </w:rPr>
-        <w:t>these supplies</w:t>
-      </w:r>
-      <w:r>
-        <w:rPr>
-          <w:rFonts w:cs="Arial"/>
-          <w:sz w:val="24"/>
-          <w:szCs w:val="24"/>
-        </w:rPr>
-        <w:t xml:space="preserve"> relative to the period of the tenancy. </w:t>
-      </w:r>
-    </w:p>
-    <w:p>
-      <w:pPr>
-        <w:rPr>
-          <w:rFonts w:cs="Arial"/>
-          <w:sz w:val="24"/>
-          <w:szCs w:val="24"/>
-        </w:rPr>
-      </w:pPr>
-    </w:p>
-    <w:p>
-      <w:pPr>
-        <w:rPr>
-          <w:rFonts w:cs="Arial"/>
-          <w:sz w:val="24"/>
-          <w:szCs w:val="24"/>
-        </w:rPr>
-      </w:pPr>
-      <w:r>
-        <w:rPr>
-          <w:rFonts w:cs="Arial"/>
-          <w:sz w:val="24"/>
-          <w:szCs w:val="24"/>
-        </w:rPr>
-        <w:t xml:space="preserve">The </w:t>
-      </w:r>
-      <w:r>
-        <w:rPr>
-          <w:rFonts w:cs="Arial"/>
-          <w:sz w:val="24"/>
-          <w:szCs w:val="24"/>
-        </w:rPr>
-        <w:t>Tenant</w:t>
-      </w:r>
-      <w:r>
-        <w:rPr>
-          <w:rFonts w:cs="Arial"/>
-          <w:sz w:val="24"/>
-          <w:szCs w:val="24"/>
-        </w:rPr>
-        <w:t xml:space="preserve"> agrees to make the necessary arrangements with the suppliers to settle all</w:t>
-      </w:r>
-      <w:r>
-        <w:rPr>
-          <w:rFonts w:cs="Arial"/>
-          <w:sz w:val="24"/>
-          <w:szCs w:val="24"/>
-        </w:rPr>
-        <w:t xml:space="preserve"> accounts for these services at the end of the tenancy</w:t>
-      </w:r>
-      <w:r>
-        <w:rPr>
-          <w:rFonts w:cs="Arial"/>
-          <w:sz w:val="24"/>
-          <w:szCs w:val="24"/>
-        </w:rPr>
-        <w:t>.</w:t>
-      </w:r>
-      <w:r>
-        <w:rPr>
-          <w:rFonts w:cs="Arial"/>
-          <w:sz w:val="24"/>
-          <w:szCs w:val="24"/>
-        </w:rPr>
-        <w:t xml:space="preserve"> </w:t>
-      </w:r>
-    </w:p>
-    <w:p>
-      <w:pPr>
-        <w:rPr>
-          <w:rFonts w:cs="Arial"/>
-          <w:sz w:val="24"/>
-          <w:szCs w:val="24"/>
-        </w:rPr>
-      </w:pPr>
-    </w:p>
-    <w:p>
-      <w:pPr>
-        <w:rPr>
-          <w:rFonts w:cs="Arial"/>
-          <w:sz w:val="24"/>
-          <w:szCs w:val="24"/>
-        </w:rPr>
-      </w:pPr>
-      <w:r>
-        <w:rPr>
-          <w:rFonts w:cs="Arial"/>
-          <w:sz w:val="24"/>
-          <w:szCs w:val="24"/>
-        </w:rPr>
-        <w:t xml:space="preserve">If there are any sums outstanding at the end of the tenancy incurred by the </w:t>
-      </w:r>
-      <w:r>
-        <w:rPr>
-          <w:rFonts w:cs="Arial"/>
-          <w:sz w:val="24"/>
-          <w:szCs w:val="24"/>
-        </w:rPr>
-        <w:t>T</w:t>
-      </w:r>
-      <w:r>
-        <w:rPr>
-          <w:rFonts w:cs="Arial"/>
-          <w:sz w:val="24"/>
-          <w:szCs w:val="24"/>
-        </w:rPr>
-        <w:t xml:space="preserve">enant, </w:t>
-      </w:r>
-      <w:r>
-        <w:rPr>
-          <w:rFonts w:cs="Arial"/>
-          <w:sz w:val="24"/>
-          <w:szCs w:val="24"/>
-        </w:rPr>
-        <w:t>the Landlord</w:t>
-      </w:r>
-      <w:r>
-        <w:rPr>
-          <w:rFonts w:cs="Arial"/>
-          <w:sz w:val="24"/>
-          <w:szCs w:val="24"/>
-        </w:rPr>
-        <w:t xml:space="preserve"> </w:t>
-      </w:r>
-      <w:r>
-        <w:rPr>
-          <w:rFonts w:cs="Arial"/>
-          <w:sz w:val="24"/>
-          <w:szCs w:val="24"/>
-        </w:rPr>
-        <w:t xml:space="preserve">can apply </w:t>
-      </w:r>
-      <w:r>
-        <w:rPr>
-          <w:rFonts w:cs="Arial"/>
-          <w:sz w:val="24"/>
-          <w:szCs w:val="24"/>
-        </w:rPr>
-        <w:t xml:space="preserve">to the relevant tenancy deposit scheme </w:t>
-      </w:r>
-      <w:r>
-        <w:rPr>
-          <w:rFonts w:cs="Arial"/>
-          <w:sz w:val="24"/>
-          <w:szCs w:val="24"/>
-        </w:rPr>
-        <w:t>for these</w:t>
-      </w:r>
-      <w:r>
-        <w:rPr>
-          <w:rFonts w:cs="Arial"/>
-          <w:sz w:val="24"/>
-          <w:szCs w:val="24"/>
-        </w:rPr>
-        <w:t xml:space="preserve"> </w:t>
-      </w:r>
-      <w:r>
-        <w:rPr>
-          <w:rFonts w:cs="Arial"/>
-          <w:sz w:val="24"/>
-          <w:szCs w:val="24"/>
-        </w:rPr>
-        <w:t xml:space="preserve">costs </w:t>
-      </w:r>
-      <w:r>
-        <w:rPr>
-          <w:rFonts w:cs="Arial"/>
-          <w:sz w:val="24"/>
-          <w:szCs w:val="24"/>
-        </w:rPr>
-        <w:t xml:space="preserve">to </w:t>
-      </w:r>
-      <w:r>
-        <w:rPr>
-          <w:rStyle w:val="CommentReference"/>
-        </w:rPr>
-        <w:annotationRef/>
-      </w:r>
-      <w:r>
-        <w:rPr>
-          <w:rFonts w:cs="Arial"/>
-          <w:sz w:val="24"/>
-          <w:szCs w:val="24"/>
-        </w:rPr>
-        <w:t>be deducted from any deposit paid by the Tenant.</w:t>
-      </w:r>
-      <w:r>
-        <w:rPr>
-          <w:rFonts w:cs="Arial"/>
-          <w:sz w:val="24"/>
-          <w:szCs w:val="24"/>
-        </w:rPr>
-        <w:t xml:space="preserve"> If the costs involved are greater than the amount held by the tenancy deposit scheme, the Tenant will remain liable for these costs, and </w:t>
-      </w:r>
-      <w:r>
-        <w:rPr>
-          <w:rFonts w:cs="Arial"/>
-          <w:sz w:val="24"/>
-          <w:szCs w:val="24"/>
-        </w:rPr>
-        <w:t>the Landlord may take action t</w:t>
-      </w:r>
-      <w:r>
-        <w:rPr>
-          <w:rFonts w:cs="Arial"/>
-          <w:sz w:val="24"/>
-          <w:szCs w:val="24"/>
-        </w:rPr>
-        <w:t>o recover these costs from the Tenant.</w:t>
-      </w:r>
-    </w:p>
-    <w:p>
-      <w:pPr>
-        <w:rPr>
-          <w:rFonts w:cs="Arial"/>
-          <w:sz w:val="28"/>
-          <w:szCs w:val="28"/>
-        </w:rPr>
-      </w:pPr>
-    </w:p>
-    <w:p>
-      <w:pPr>
-        <w:rPr>
-          <w:rFonts w:cs="Arial"/>
-          <w:sz w:val="24"/>
-          <w:szCs w:val="24"/>
-        </w:rPr>
-      </w:pPr>
-      <w:r>
-        <w:rPr>
-          <w:rFonts w:cs="Arial"/>
-          <w:sz w:val="24"/>
-          <w:szCs w:val="24"/>
-        </w:rPr>
-        <w:t xml:space="preserve">The Tenant </w:t>
-      </w:r>
-      <w:r>
-        <w:rPr>
-          <w:rFonts w:cs="Arial"/>
-          <w:sz w:val="24"/>
-          <w:szCs w:val="24"/>
-        </w:rPr>
-        <w:t xml:space="preserve">has the right to </w:t>
-      </w:r>
-      <w:r>
-        <w:rPr>
-          <w:rFonts w:cs="Arial"/>
-          <w:sz w:val="24"/>
-          <w:szCs w:val="24"/>
-        </w:rPr>
-        <w:t xml:space="preserve">change supplier </w:t>
-      </w:r>
-      <w:r>
-        <w:rPr>
-          <w:rFonts w:cs="Arial"/>
-          <w:sz w:val="24"/>
-          <w:szCs w:val="24"/>
-        </w:rPr>
-        <w:t xml:space="preserve">if he or she pays the energy supplier directly for gas or electricity. This includes if </w:t>
-      </w:r>
-      <w:r>
-        <w:rPr>
-          <w:rFonts w:cs="Arial"/>
-          <w:sz w:val="24"/>
-          <w:szCs w:val="24"/>
-        </w:rPr>
-        <w:t xml:space="preserve">the Tenant </w:t>
-      </w:r>
-      <w:r>
-        <w:rPr>
-          <w:rFonts w:cs="Arial"/>
-          <w:sz w:val="24"/>
-          <w:szCs w:val="24"/>
-        </w:rPr>
-        <w:t>ha</w:t>
-      </w:r>
-      <w:r>
-        <w:rPr>
-          <w:rFonts w:cs="Arial"/>
-          <w:sz w:val="24"/>
-          <w:szCs w:val="24"/>
-        </w:rPr>
-        <w:t>s</w:t>
-      </w:r>
-      <w:r>
-        <w:rPr>
-          <w:rFonts w:cs="Arial"/>
-          <w:sz w:val="24"/>
-          <w:szCs w:val="24"/>
-        </w:rPr>
-        <w:t xml:space="preserve"> a prepayment meter.</w:t>
-      </w:r>
-      <w:r>
-        <w:rPr>
-          <w:rFonts w:cs="Arial"/>
-          <w:sz w:val="24"/>
-          <w:szCs w:val="24"/>
-        </w:rPr>
-        <w:t xml:space="preserve"> The Tenant agrees to inform the Landlord if they choose to change the utilities supplier, and to provide the Landlord with details of the new supplier.</w:t>
-      </w:r>
-    </w:p>
-    <w:p>
-      <w:pPr>
-        <w:rPr>
-          <w:rFonts w:cs="Arial"/>
-          <w:sz w:val="24"/>
-          <w:szCs w:val="24"/>
-        </w:rPr>
-      </w:pPr>
-    </w:p>
-    <w:p>
-      <w:pPr>
-        <w:rPr>
-          <w:rFonts w:cs="Arial"/>
-          <w:sz w:val="24"/>
-          <w:szCs w:val="24"/>
-        </w:rPr>
-      </w:pPr>
-      <w:r>
-        <w:rPr>
-          <w:rFonts w:cs="Arial"/>
-          <w:sz w:val="24"/>
-          <w:szCs w:val="24"/>
-        </w:rPr>
-        <w:t xml:space="preserve">If the Tenant allows the meter to be changed </w:t>
-      </w:r>
-      <w:r>
-        <w:rPr>
-          <w:rFonts w:cs="Arial"/>
-          <w:sz w:val="24"/>
-          <w:szCs w:val="24"/>
-        </w:rPr>
-        <w:t xml:space="preserve">from or </w:t>
-      </w:r>
-      <w:r>
-        <w:rPr>
-          <w:rFonts w:cs="Arial"/>
-          <w:sz w:val="24"/>
-          <w:szCs w:val="24"/>
-        </w:rPr>
-        <w:t>to a pre-payment meter during the tenancy, the Tenant is responsible for the</w:t>
-      </w:r>
-      <w:r>
-        <w:rPr>
-          <w:rFonts w:cs="Arial"/>
-          <w:sz w:val="24"/>
-          <w:szCs w:val="24"/>
-        </w:rPr>
-        <w:t xml:space="preserve"> reasonable</w:t>
-      </w:r>
-      <w:r>
-        <w:rPr>
-          <w:rFonts w:cs="Arial"/>
-          <w:sz w:val="24"/>
-          <w:szCs w:val="24"/>
-        </w:rPr>
-        <w:t xml:space="preserve"> cost of changing the meter back over at the end of the tenancy</w:t>
-      </w:r>
-      <w:r>
-        <w:rPr>
-          <w:rFonts w:cs="Arial"/>
-          <w:sz w:val="24"/>
-          <w:szCs w:val="24"/>
-        </w:rPr>
-        <w:t>, unless the Landlord wishes it to remain</w:t>
-      </w:r>
-      <w:r>
-        <w:rPr>
-          <w:rFonts w:cs="Arial"/>
-          <w:sz w:val="24"/>
-          <w:szCs w:val="24"/>
-        </w:rPr>
-        <w:t>.</w:t>
-      </w:r>
-    </w:p>
-    <w:p>
-      <w:pPr>
-        <w:rPr>
-          <w:rFonts w:cs="Arial"/>
-          <w:sz w:val="28"/>
-          <w:szCs w:val="28"/>
-        </w:rPr>
-      </w:pPr>
+      <w:bookmarkStart w:id="75" w:name="_GoBack"/>
+      <w:bookmarkEnd w:id="75"/>
     </w:p>
     <w:p>
       <w:pPr>
@@ -28352,7 +27257,7 @@
           <w:docGrid w:linePitch="272"/>
         </w:sectPr>
       </w:pPr>
-      <w:bookmarkStart w:id="75" w:name="_Toc480555172"/>
+      <w:bookmarkStart w:id="76" w:name="_Toc480555172"/>
     </w:p>
     <w:p>
       <w:pPr>
@@ -28374,7 +27279,7 @@
         <w:lastRenderedPageBreak/>
         <w:t>ALTERATIONS</w:t>
       </w:r>
-      <w:bookmarkEnd w:id="75"/>
+      <w:bookmarkEnd w:id="76"/>
       <w:r>
         <w:rPr>
           <w:sz w:val="28"/>
@@ -28760,7 +27665,7 @@
           <w:docGrid w:linePitch="272"/>
         </w:sectPr>
       </w:pPr>
-      <w:bookmarkStart w:id="76" w:name="_Toc480555173"/>
+      <w:bookmarkStart w:id="77" w:name="_Toc480555173"/>
     </w:p>
     <w:p>
       <w:pPr>
@@ -28782,7 +27687,7 @@
         <w:lastRenderedPageBreak/>
         <w:t>COMMON PARTS</w:t>
       </w:r>
-      <w:bookmarkEnd w:id="76"/>
+      <w:bookmarkEnd w:id="77"/>
     </w:p>
     <w:p>
       <w:r>
@@ -28839,7 +27744,7 @@
           <w:docGrid w:linePitch="272"/>
         </w:sectPr>
       </w:pPr>
-      <w:bookmarkStart w:id="77" w:name="_Toc480555174"/>
+      <w:bookmarkStart w:id="78" w:name="_Toc480555174"/>
     </w:p>
     <w:p>
       <w:pPr>
@@ -28859,7 +27764,7 @@
         </w:rPr>
         <w:t>GARDEN</w:t>
       </w:r>
-      <w:bookmarkEnd w:id="77"/>
+      <w:bookmarkEnd w:id="78"/>
     </w:p>
     <w:p>
       <w:pPr>
@@ -28933,7 +27838,7 @@
           <w:docGrid w:linePitch="272"/>
         </w:sectPr>
       </w:pPr>
-      <w:bookmarkStart w:id="78" w:name="_Toc480555175"/>
+      <w:bookmarkStart w:id="79" w:name="_Toc480555175"/>
     </w:p>
     <w:p>
       <w:pPr>
@@ -28947,7 +27852,7 @@
         <w:lastRenderedPageBreak/>
         <w:t>ROOF</w:t>
       </w:r>
-      <w:bookmarkEnd w:id="78"/>
+      <w:bookmarkEnd w:id="79"/>
     </w:p>
     <w:p>
       <w:pPr>
@@ -29014,7 +27919,7 @@
           <w:docGrid w:linePitch="272"/>
         </w:sectPr>
       </w:pPr>
-      <w:bookmarkStart w:id="79" w:name="_Toc480555176"/>
+      <w:bookmarkStart w:id="80" w:name="_Toc480555176"/>
     </w:p>
     <w:p>
       <w:pPr>
@@ -29028,7 +27933,7 @@
         <w:lastRenderedPageBreak/>
         <w:t>BINS AND RECYCLING</w:t>
       </w:r>
-      <w:bookmarkEnd w:id="79"/>
+      <w:bookmarkEnd w:id="80"/>
       <w:r>
         <w:tab/>
       </w:r>
@@ -29062,6 +27967,27 @@
           <w:sz w:val="24"/>
           <w:szCs w:val="24"/>
         </w:rPr>
+        <w:fldChar w:fldCharType="end"/>
+      </w:r>
+      <w:r>
+        <w:rPr>
+          <w:sz w:val="24"/>
+          <w:szCs w:val="24"/>
+        </w:rPr>
+        <w:fldChar w:fldCharType="begin"/>
+      </w:r>
+      <w:r>
+        <w:rPr>
+          <w:sz w:val="24"/>
+          <w:szCs w:val="24"/>
+        </w:rPr>
+        <w:instrText xml:space="preserve"> MERGEFIELD binsAndRecycling \* MERGEFORMAT </w:instrText>
+      </w:r>
+      <w:r>
+        <w:rPr>
+          <w:sz w:val="24"/>
+          <w:szCs w:val="24"/>
+        </w:rPr>
         <w:fldChar w:fldCharType="separate"/>
       </w:r>
       <w:r>
@@ -29069,51 +27995,7 @@
           <w:sz w:val="24"/>
           <w:szCs w:val="24"/>
         </w:rPr>
-        <w:fldChar w:fldCharType="end"/>
-      </w:r>
-      <w:r>
-        <w:rPr>
-          <w:sz w:val="24"/>
-          <w:szCs w:val="24"/>
-        </w:rPr>
-        <w:fldChar w:fldCharType="begin"/>
-      </w:r>
-      <w:r>
-        <w:rPr>
-          <w:sz w:val="24"/>
-          <w:szCs w:val="24"/>
-        </w:rPr>
-        <w:instrText xml:space="preserve"> MERGEFIELD binsAndRecycling \* MERGEFORMAT </w:instrText>
-      </w:r>
-      <w:r>
-        <w:rPr>
-          <w:sz w:val="24"/>
-          <w:szCs w:val="24"/>
-        </w:rPr>
-        <w:fldChar w:fldCharType="separate"/>
-      </w:r>
-      <w:r>
-        <w:rPr>
-          <w:sz w:val="24"/>
-          <w:szCs w:val="24"/>
-        </w:rPr>
-        <w:t>«</w:t>
-      </w:r>
-      <w:proofErr w:type="spellStart"/>
-      <w:r>
-        <w:rPr>
-          <w:sz w:val="24"/>
-          <w:szCs w:val="24"/>
-        </w:rPr>
-        <w:t>binsAndRecycling</w:t>
-      </w:r>
-      <w:proofErr w:type="spellEnd"/>
-      <w:r>
-        <w:rPr>
-          <w:sz w:val="24"/>
-          <w:szCs w:val="24"/>
-        </w:rPr>
-        <w:t>»</w:t>
+        <w:t>«binsAndRecycling»</w:t>
       </w:r>
       <w:r>
         <w:rPr>
@@ -29148,7 +28030,7 @@
           <w:docGrid w:linePitch="272"/>
         </w:sectPr>
       </w:pPr>
-      <w:bookmarkStart w:id="80" w:name="_Toc480555177"/>
+      <w:bookmarkStart w:id="81" w:name="_Toc480555177"/>
     </w:p>
     <w:p>
       <w:pPr>
@@ -29162,7 +28044,7 @@
         <w:lastRenderedPageBreak/>
         <w:t>STORAGE</w:t>
       </w:r>
-      <w:bookmarkEnd w:id="80"/>
+      <w:bookmarkEnd w:id="81"/>
     </w:p>
     <w:p>
       <w:pPr>
@@ -29235,7 +28117,7 @@
           <w:docGrid w:linePitch="272"/>
         </w:sectPr>
       </w:pPr>
-      <w:bookmarkStart w:id="81" w:name="_Toc480555178"/>
+      <w:bookmarkStart w:id="82" w:name="_Toc480555178"/>
     </w:p>
     <w:p>
       <w:pPr>
@@ -29257,7 +28139,7 @@
         <w:lastRenderedPageBreak/>
         <w:t>DANGEROUS SUBSTANCES</w:t>
       </w:r>
-      <w:bookmarkEnd w:id="81"/>
+      <w:bookmarkEnd w:id="82"/>
     </w:p>
     <w:p>
       <w:pPr>
@@ -29330,7 +28212,7 @@
           <w:docGrid w:linePitch="272"/>
         </w:sectPr>
       </w:pPr>
-      <w:bookmarkStart w:id="82" w:name="_Toc480555179"/>
+      <w:bookmarkStart w:id="83" w:name="_Toc480555179"/>
     </w:p>
     <w:p>
       <w:pPr>
@@ -29352,7 +28234,7 @@
         <w:lastRenderedPageBreak/>
         <w:t>PETS</w:t>
       </w:r>
-      <w:bookmarkEnd w:id="82"/>
+      <w:bookmarkEnd w:id="83"/>
       <w:r>
         <w:rPr>
           <w:sz w:val="28"/>
@@ -29439,7 +28321,7 @@
           <w:docGrid w:linePitch="272"/>
         </w:sectPr>
       </w:pPr>
-      <w:bookmarkStart w:id="83" w:name="_Toc480555180"/>
+      <w:bookmarkStart w:id="84" w:name="_Toc480555180"/>
     </w:p>
     <w:p>
       <w:pPr>
@@ -29461,7 +28343,7 @@
         <w:lastRenderedPageBreak/>
         <w:t>SMOKIN</w:t>
       </w:r>
-      <w:bookmarkEnd w:id="83"/>
+      <w:bookmarkEnd w:id="84"/>
       <w:r>
         <w:rPr>
           <w:sz w:val="28"/>
@@ -29478,18 +28360,8 @@
             <w:sz w:val="24"/>
             <w:szCs w:val="24"/>
           </w:rPr>
-          <w:t>«</w:t>
-        </w:r>
-        <w:bookmarkStart w:id="84" w:name="_GoBack"/>
-        <w:r>
-          <w:rPr>
-            <w:noProof/>
-            <w:sz w:val="24"/>
-            <w:szCs w:val="24"/>
-          </w:rPr>
-          <w:t>smoking»</w:t>
-        </w:r>
-        <w:bookmarkEnd w:id="84"/>
+          <w:t>«smoking»</w:t>
+        </w:r>
       </w:fldSimple>
     </w:p>
     <w:p>
@@ -29942,33 +28814,21 @@
       </w:pPr>
     </w:p>
     <w:p>
-      <w:r>
-        <w:fldChar w:fldCharType="begin"/>
-      </w:r>
-      <w:r>
-        <w:instrText xml:space="preserve"> MERGEFIELD guarentorSignatures \* MERGEFORMAT </w:instrText>
-      </w:r>
-      <w:r>
-        <w:fldChar w:fldCharType="separate"/>
-      </w:r>
-      <w:r>
-        <w:t>«</w:t>
-      </w:r>
-      <w:proofErr w:type="spellStart"/>
-      <w:r>
-        <w:rPr>
-          <w:sz w:val="24"/>
-          <w:szCs w:val="24"/>
-        </w:rPr>
-        <w:t>guarentorSignatures</w:t>
-      </w:r>
-      <w:proofErr w:type="spellEnd"/>
-      <w:r>
-        <w:t>»</w:t>
-      </w:r>
-      <w:r>
-        <w:fldChar w:fldCharType="end"/>
-      </w:r>
+      <w:fldSimple w:instr=" MERGEFIELD guarentorSignatures \* MERGEFORMAT ">
+        <w:r>
+          <w:t>«</w:t>
+        </w:r>
+        <w:r>
+          <w:rPr>
+            <w:sz w:val="24"/>
+            <w:szCs w:val="24"/>
+          </w:rPr>
+          <w:t>guarentorSignatures</w:t>
+        </w:r>
+        <w:r>
+          <w:t>»</w:t>
+        </w:r>
+      </w:fldSimple>
     </w:p>
     <w:p>
       <w:pPr>
@@ -30371,23 +29231,7 @@
           <w:sz w:val="24"/>
           <w:szCs w:val="24"/>
         </w:rPr>
-        <w:t>«</w:t>
-      </w:r>
-      <w:proofErr w:type="spellStart"/>
-      <w:r>
-        <w:rPr>
-          <w:sz w:val="24"/>
-          <w:szCs w:val="24"/>
-        </w:rPr>
-        <w:t>tenantSignatures</w:t>
-      </w:r>
-      <w:proofErr w:type="spellEnd"/>
-      <w:r>
-        <w:rPr>
-          <w:sz w:val="24"/>
-          <w:szCs w:val="24"/>
-        </w:rPr>
-        <w:t>»</w:t>
+        <w:t>«tenantSignatures»</w:t>
       </w:r>
       <w:r>
         <w:rPr>
@@ -30457,23 +29301,7 @@
           <w:sz w:val="24"/>
           <w:szCs w:val="24"/>
         </w:rPr>
-        <w:t xml:space="preserve">Must be easy read – understood by a </w:t>
-      </w:r>
-      <w:proofErr w:type="gramStart"/>
-      <w:r>
-        <w:rPr>
-          <w:sz w:val="24"/>
-          <w:szCs w:val="24"/>
-        </w:rPr>
-        <w:t>12 year old</w:t>
-      </w:r>
-      <w:proofErr w:type="gramEnd"/>
-      <w:r>
-        <w:rPr>
-          <w:sz w:val="24"/>
-          <w:szCs w:val="24"/>
-        </w:rPr>
-        <w:t>.</w:t>
+        <w:t>Must be easy read – understood by a 12 year old.</w:t>
       </w:r>
     </w:p>
     <w:p>
@@ -30586,13 +29414,7 @@
         <w:annotationRef/>
       </w:r>
       <w:r>
-        <w:t>Include title of secondary legislation</w:t>
-      </w:r>
-      <w:r>
-        <w:t xml:space="preserve"> once known</w:t>
-      </w:r>
-      <w:r>
-        <w:t>.</w:t>
+        <w:t>Include title of secondary legislation once known.</w:t>
       </w:r>
     </w:p>
   </w:comment>
@@ -30608,22 +29430,7 @@
         <w:annotationRef/>
       </w:r>
       <w:r>
-        <w:t>Full l</w:t>
-      </w:r>
-      <w:r>
-        <w:t>ist</w:t>
-      </w:r>
-      <w:r>
-        <w:t xml:space="preserve"> of all relevant legislation</w:t>
-      </w:r>
-      <w:r>
-        <w:t xml:space="preserve"> to be included either as part of easy read notes or </w:t>
-      </w:r>
-      <w:r>
-        <w:t xml:space="preserve">as </w:t>
-      </w:r>
-      <w:r>
-        <w:t>separate annex.</w:t>
+        <w:t>Full list of all relevant legislation to be included either as part of easy read notes or as separate annex.</w:t>
       </w:r>
     </w:p>
   </w:comment>
@@ -30655,25 +29462,7 @@
         <w:annotationRef/>
       </w:r>
       <w:r>
-        <w:t>This will be added o</w:t>
-      </w:r>
-      <w:r>
-        <w:t xml:space="preserve">nce </w:t>
-      </w:r>
-      <w:r>
-        <w:t xml:space="preserve">the </w:t>
-      </w:r>
-      <w:r>
-        <w:t>content</w:t>
-      </w:r>
-      <w:r>
-        <w:t xml:space="preserve"> has been </w:t>
-      </w:r>
-      <w:r>
-        <w:t>finalised</w:t>
-      </w:r>
-      <w:r>
-        <w:t>.</w:t>
+        <w:t>This will be added once the content has been finalised.</w:t>
       </w:r>
     </w:p>
   </w:comment>
@@ -30689,10 +29478,7 @@
         <w:annotationRef/>
       </w:r>
       <w:r>
-        <w:t xml:space="preserve">Kirsten, </w:t>
-      </w:r>
-      <w:r>
-        <w:t xml:space="preserve">statutory references will not mean anything to most people, so I have tried to use simple language in this section.  We can ask Morton and Fraser to include as an Annex to the Janet and John the statutory references. </w:t>
+        <w:t xml:space="preserve">Kirsten, statutory references will not mean anything to most people, so I have tried to use simple language in this section.  We can ask Morton and Fraser to include as an Annex to the Janet and John the statutory references. </w:t>
       </w:r>
     </w:p>
   </w:comment>
@@ -30740,18 +29526,7 @@
         <w:annotationRef/>
       </w:r>
       <w:r>
-        <w:t xml:space="preserve">Kirsten, I’ve added a definition of </w:t>
-      </w:r>
-      <w:proofErr w:type="spellStart"/>
-      <w:r>
-        <w:t>ing</w:t>
-      </w:r>
-      <w:proofErr w:type="spellEnd"/>
-      <w:r>
-        <w:t>, gr</w:t>
-      </w:r>
-      <w:r>
-        <w:t>ateful if you could check its accuracy along with the definitions I’ve added for ‘the room standard’ and ‘the space standard’ below.</w:t>
+        <w:t>Kirsten, I’ve added a definition of ing, grateful if you could check its accuracy along with the definitions I’ve added for ‘the room standard’ and ‘the space standard’ below.</w:t>
       </w:r>
     </w:p>
   </w:comment>
@@ -30767,21 +29542,7 @@
         <w:annotationRef/>
       </w:r>
       <w:r>
-        <w:t xml:space="preserve">These </w:t>
-      </w:r>
-      <w:r>
-        <w:t>paragraphs</w:t>
-      </w:r>
-      <w:r>
-        <w:t xml:space="preserve"> will only be required if the chosen </w:t>
-      </w:r>
-      <w:proofErr w:type="spellStart"/>
-      <w:r>
-        <w:t>comms</w:t>
-      </w:r>
-      <w:proofErr w:type="spellEnd"/>
-      <w:r>
-        <w:t xml:space="preserve"> methods is electronic.</w:t>
+        <w:t>These paragraphs will only be required if the chosen comms methods is electronic.</w:t>
       </w:r>
     </w:p>
   </w:comment>
@@ -30813,10 +29574,7 @@
         <w:annotationRef/>
       </w:r>
       <w:r>
-        <w:t>In electronic version, if the property is not an HMO, the 2 lines below are not required.  If the property is an HMO the 2 lines below must be completed</w:t>
-      </w:r>
-      <w:r>
-        <w:t>.</w:t>
+        <w:t>In electronic version, if the property is not an HMO, the 2 lines below are not required.  If the property is an HMO the 2 lines below must be completed.</w:t>
       </w:r>
     </w:p>
   </w:comment>
@@ -30832,16 +29590,7 @@
         <w:annotationRef/>
       </w:r>
       <w:r>
-        <w:t xml:space="preserve">These fields will </w:t>
-      </w:r>
-      <w:r>
-        <w:t xml:space="preserve">be mandatory if the </w:t>
-      </w:r>
-      <w:r>
-        <w:t>property is an HMO</w:t>
-      </w:r>
-      <w:r>
-        <w:t>.</w:t>
+        <w:t>These fields will be mandatory if the property is an HMO.</w:t>
       </w:r>
     </w:p>
   </w:comment>
@@ -30889,24 +29638,7 @@
         <w:annotationRef/>
       </w:r>
       <w:r>
-        <w:t>Kirsten, some stakeholders have asked us to remove this text as it</w:t>
-      </w:r>
-      <w:r>
-        <w:t xml:space="preserve"> complicates what should be a simple sentence.  </w:t>
-      </w:r>
-      <w:r>
-        <w:t xml:space="preserve">I </w:t>
-      </w:r>
-      <w:r>
-        <w:t xml:space="preserve">appreciate some types of properties are exempt from Landlord Registration (ASB Act), but I’m not entirely sure whether any of those exempted properties types would use a PRT anyway.  The exemptions to LL </w:t>
-      </w:r>
-      <w:proofErr w:type="spellStart"/>
-      <w:r>
-        <w:t>Reg</w:t>
-      </w:r>
-      <w:proofErr w:type="spellEnd"/>
-      <w:r>
-        <w:t xml:space="preserve"> are more about what the property is actually being used for as opposed to the type of landlord who’s letting the property.  Grateful for your advice. </w:t>
+        <w:t xml:space="preserve">Kirsten, some stakeholders have asked us to remove this text as it complicates what should be a simple sentence.  I appreciate some types of properties are exempt from Landlord Registration (ASB Act), but I’m not entirely sure whether any of those exempted properties types would use a PRT anyway.  The exemptions to LL Reg are more about what the property is actually being used for as opposed to the type of landlord who’s letting the property.  Grateful for your advice. </w:t>
       </w:r>
     </w:p>
   </w:comment>
@@ -30970,15 +29702,7 @@
         <w:annotationRef/>
       </w:r>
       <w:r>
-        <w:t xml:space="preserve">Kirsten, you ok with us adding this?  It’s similar to the text in the </w:t>
-      </w:r>
-      <w:proofErr w:type="spellStart"/>
-      <w:r>
-        <w:t>ex notes</w:t>
-      </w:r>
-      <w:proofErr w:type="spellEnd"/>
-      <w:r>
-        <w:t>.</w:t>
+        <w:t>Kirsten, you ok with us adding this?  It’s similar to the text in the ex notes.</w:t>
       </w:r>
     </w:p>
   </w:comment>
@@ -31026,16 +29750,7 @@
         <w:annotationRef/>
       </w:r>
       <w:r>
-        <w:t xml:space="preserve">To be </w:t>
-      </w:r>
-      <w:r>
-        <w:t xml:space="preserve">developed </w:t>
-      </w:r>
-      <w:r>
-        <w:t>at a</w:t>
-      </w:r>
-      <w:r>
-        <w:t xml:space="preserve"> later date once terms decided. </w:t>
+        <w:t xml:space="preserve">To be developed at a later date once terms decided. </w:t>
       </w:r>
     </w:p>
   </w:comment>
@@ -31097,14 +29812,12 @@
         <w:u w:val="single"/>
       </w:rPr>
     </w:pPr>
-    <w:proofErr w:type="gramStart"/>
     <w:r>
       <w:rPr>
         <w:u w:val="single"/>
       </w:rPr>
       <w:t>Key:-</w:t>
     </w:r>
-    <w:proofErr w:type="gramEnd"/>
   </w:p>
   <w:p>
     <w:pPr>
@@ -31123,10 +29836,7 @@
       <w:t xml:space="preserve">: </w:t>
     </w:r>
     <w:r>
-      <w:t>Mandatory clauses - core rights and obligations</w:t>
-    </w:r>
-    <w:r>
-      <w:t xml:space="preserve"> </w:t>
+      <w:t xml:space="preserve">Mandatory clauses - core rights and obligations </w:t>
     </w:r>
   </w:p>
   <w:p>
@@ -31134,36 +29844,7 @@
       <w:pStyle w:val="Footer"/>
     </w:pPr>
     <w:r>
-      <w:t>Normal Text</w:t>
-    </w:r>
-    <w:r>
-      <w:t xml:space="preserve">: </w:t>
-    </w:r>
-    <w:r>
-      <w:t xml:space="preserve">Discretionary </w:t>
-    </w:r>
-    <w:r>
-      <w:t>c</w:t>
-    </w:r>
-    <w:r>
-      <w:t>lauses</w:t>
-    </w:r>
-    <w:r>
-      <w:t xml:space="preserve"> - a </w:t>
-    </w:r>
-    <w:r>
-      <w:t xml:space="preserve">landlord can </w:t>
-    </w:r>
-    <w:proofErr w:type="gramStart"/>
-    <w:r>
-      <w:t>chose</w:t>
-    </w:r>
-    <w:proofErr w:type="gramEnd"/>
-    <w:r>
-      <w:t xml:space="preserve"> to include </w:t>
-    </w:r>
-    <w:r>
-      <w:t>this if he or she wishes</w:t>
+      <w:t>Normal Text: Discretionary clauses - a landlord can chose to include this if he or she wishes</w:t>
     </w:r>
   </w:p>
 </w:ftr>
@@ -31215,14 +29896,12 @@
         <w:u w:val="single"/>
       </w:rPr>
     </w:pPr>
-    <w:proofErr w:type="gramStart"/>
     <w:r>
       <w:rPr>
         <w:u w:val="single"/>
       </w:rPr>
       <w:t>Key:-</w:t>
     </w:r>
-    <w:proofErr w:type="gramEnd"/>
   </w:p>
   <w:p>
     <w:pPr>
@@ -31243,15 +29922,7 @@
       <w:pStyle w:val="Footer"/>
     </w:pPr>
     <w:r>
-      <w:t xml:space="preserve">Normal Text: Discretionary clauses - a landlord can </w:t>
-    </w:r>
-    <w:proofErr w:type="gramStart"/>
-    <w:r>
-      <w:t>chose</w:t>
-    </w:r>
-    <w:proofErr w:type="gramEnd"/>
-    <w:r>
-      <w:t xml:space="preserve"> to include this if he or she wishes</w:t>
+      <w:t>Normal Text: Discretionary clauses - a landlord can chose to include this if he or she wishes</w:t>
     </w:r>
   </w:p>
   <w:p>
@@ -31272,7 +29943,7 @@
       <w:rPr>
         <w:noProof/>
       </w:rPr>
-      <w:t>24</w:t>
+      <w:t>23</w:t>
     </w:r>
     <w:r>
       <w:rPr>
@@ -31374,63 +30045,7 @@
             <w:sz w:val="18"/>
             <w:szCs w:val="18"/>
           </w:rPr>
-          <w:t>Scottish Government Statuto</w:t>
-        </w:r>
-        <w:r>
-          <w:rPr>
-            <w:rStyle w:val="Hyperlink"/>
-            <w:sz w:val="18"/>
-            <w:szCs w:val="18"/>
-          </w:rPr>
-          <w:t>r</w:t>
-        </w:r>
-        <w:r>
-          <w:rPr>
-            <w:rStyle w:val="Hyperlink"/>
-            <w:sz w:val="18"/>
-            <w:szCs w:val="18"/>
-          </w:rPr>
-          <w:t>y Guidan</w:t>
-        </w:r>
-        <w:r>
-          <w:rPr>
-            <w:rStyle w:val="Hyperlink"/>
-            <w:sz w:val="18"/>
-            <w:szCs w:val="18"/>
-          </w:rPr>
-          <w:t>c</w:t>
-        </w:r>
-        <w:r>
-          <w:rPr>
-            <w:rStyle w:val="Hyperlink"/>
-            <w:sz w:val="18"/>
-            <w:szCs w:val="18"/>
-          </w:rPr>
-          <w:t>e for the P</w:t>
-        </w:r>
-        <w:r>
-          <w:rPr>
-            <w:rStyle w:val="Hyperlink"/>
-            <w:sz w:val="18"/>
-            <w:szCs w:val="18"/>
-          </w:rPr>
-          <w:t>r</w:t>
-        </w:r>
-        <w:r>
-          <w:rPr>
-            <w:rStyle w:val="Hyperlink"/>
-            <w:sz w:val="18"/>
-            <w:szCs w:val="18"/>
-          </w:rPr>
-          <w:t>o</w:t>
-        </w:r>
-        <w:r>
-          <w:rPr>
-            <w:rStyle w:val="Hyperlink"/>
-            <w:sz w:val="18"/>
-            <w:szCs w:val="18"/>
-          </w:rPr>
-          <w:t>vision of Carbon Monoxide Alarms in Private Rented Housing</w:t>
+          <w:t>Scottish Government Statutory Guidance for the Provision of Carbon Monoxide Alarms in Private Rented Housing</w:t>
         </w:r>
       </w:hyperlink>
       <w:r>
@@ -31483,6 +30098,7 @@
         <v:shape id="PowerPlusWaterMarkObject4500411" o:spid="_x0000_s2051" type="#_x0000_t136" style="position:absolute;margin-left:0;margin-top:0;width:454.5pt;height:181.8pt;rotation:315;z-index:-251658240;mso-position-horizontal:center;mso-position-horizontal-relative:margin;mso-position-vertical:center;mso-position-vertical-relative:margin" o:allowincell="f" fillcolor="silver" stroked="f">
           <v:fill opacity=".5"/>
           <v:textpath style="font-family:&quot;Arial&quot;;font-size:1pt" string="DRAFT"/>
+          <w10:wrap anchorx="margin" anchory="margin"/>
         </v:shape>
       </w:pict>
     </w:r>
@@ -31497,19 +30113,7 @@
       <w:pStyle w:val="Header"/>
     </w:pPr>
     <w:r>
-      <w:t>Version</w:t>
-    </w:r>
-    <w:r>
-      <w:t xml:space="preserve"> 3</w:t>
-    </w:r>
-    <w:r>
-      <w:t xml:space="preserve">: </w:t>
-    </w:r>
-    <w:r>
-      <w:t>2</w:t>
-    </w:r>
-    <w:r>
-      <w:t>4 April 2017</w:t>
+      <w:t>Version 3: 24 April 2017</w:t>
     </w:r>
     <w:r>
       <w:rPr>
@@ -31543,6 +30147,7 @@
         <v:shape id="PowerPlusWaterMarkObject4500410" o:spid="_x0000_s2050" type="#_x0000_t136" style="position:absolute;margin-left:0;margin-top:0;width:454.5pt;height:181.8pt;rotation:315;z-index:-251659264;mso-position-horizontal:center;mso-position-horizontal-relative:margin;mso-position-vertical:center;mso-position-vertical-relative:margin" o:allowincell="f" fillcolor="silver" stroked="f">
           <v:fill opacity=".5"/>
           <v:textpath style="font-family:&quot;Arial&quot;;font-size:1pt" string="DRAFT"/>
+          <w10:wrap anchorx="margin" anchory="margin"/>
         </v:shape>
       </w:pict>
     </w:r>
@@ -31559,7 +30164,6 @@
     <w:lvl w:ilvl="0">
       <w:start w:val="1"/>
       <w:numFmt w:val="decimal"/>
-      <w:pStyle w:val="Heading1"/>
       <w:lvlText w:val="%1."/>
       <w:legacy w:legacy="1" w:legacySpace="288" w:legacyIndent="720"/>
       <w:lvlJc w:val="left"/>
@@ -31567,7 +30171,6 @@
     <w:lvl w:ilvl="1">
       <w:start w:val="1"/>
       <w:numFmt w:val="decimal"/>
-      <w:pStyle w:val="Heading2"/>
       <w:lvlText w:val="%1.%2"/>
       <w:legacy w:legacy="1" w:legacySpace="284" w:legacyIndent="720"/>
       <w:lvlJc w:val="left"/>
@@ -31575,7 +30178,6 @@
     <w:lvl w:ilvl="2">
       <w:start w:val="1"/>
       <w:numFmt w:val="decimal"/>
-      <w:pStyle w:val="Heading3"/>
       <w:lvlText w:val="%1.%2.%3"/>
       <w:legacy w:legacy="1" w:legacySpace="284" w:legacyIndent="720"/>
       <w:lvlJc w:val="left"/>
@@ -37619,15 +36221,6 @@
   </w:num>
   <w:num w:numId="40">
     <w:abstractNumId w:val="3"/>
-    <w:lvlOverride w:ilvl="0"/>
-    <w:lvlOverride w:ilvl="1"/>
-    <w:lvlOverride w:ilvl="2"/>
-    <w:lvlOverride w:ilvl="3"/>
-    <w:lvlOverride w:ilvl="4"/>
-    <w:lvlOverride w:ilvl="5"/>
-    <w:lvlOverride w:ilvl="6"/>
-    <w:lvlOverride w:ilvl="7"/>
-    <w:lvlOverride w:ilvl="8"/>
   </w:num>
   <w:num w:numId="41">
     <w:abstractNumId w:val="20"/>
@@ -37688,15 +36281,6 @@
   </w:num>
   <w:num w:numId="57">
     <w:abstractNumId w:val="18"/>
-    <w:lvlOverride w:ilvl="0"/>
-    <w:lvlOverride w:ilvl="1"/>
-    <w:lvlOverride w:ilvl="2"/>
-    <w:lvlOverride w:ilvl="3"/>
-    <w:lvlOverride w:ilvl="4"/>
-    <w:lvlOverride w:ilvl="5"/>
-    <w:lvlOverride w:ilvl="6"/>
-    <w:lvlOverride w:ilvl="7"/>
-    <w:lvlOverride w:ilvl="8"/>
   </w:num>
   <w:num w:numId="58">
     <w:abstractNumId w:val="47"/>
@@ -37712,15 +36296,6 @@
   </w:num>
   <w:num w:numId="62">
     <w:abstractNumId w:val="13"/>
-    <w:lvlOverride w:ilvl="0"/>
-    <w:lvlOverride w:ilvl="1"/>
-    <w:lvlOverride w:ilvl="2"/>
-    <w:lvlOverride w:ilvl="3"/>
-    <w:lvlOverride w:ilvl="4"/>
-    <w:lvlOverride w:ilvl="5"/>
-    <w:lvlOverride w:ilvl="6"/>
-    <w:lvlOverride w:ilvl="7"/>
-    <w:lvlOverride w:ilvl="8"/>
   </w:num>
   <w:numIdMacAtCleanup w:val="53"/>
 </w:numbering>
@@ -37761,6 +36336,50 @@
     <w:lsdException w:name="Strong" w:qFormat="1"/>
     <w:lsdException w:name="Emphasis" w:qFormat="1"/>
     <w:lsdException w:name="Normal (Web)" w:uiPriority="99"/>
+    <w:lsdException w:name="Normal Table" w:semiHidden="1" w:unhideWhenUsed="1"/>
+    <w:lsdException w:name="Table Simple 1" w:semiHidden="1" w:unhideWhenUsed="1"/>
+    <w:lsdException w:name="Table Simple 2" w:semiHidden="1" w:unhideWhenUsed="1"/>
+    <w:lsdException w:name="Table Simple 3" w:semiHidden="1" w:unhideWhenUsed="1"/>
+    <w:lsdException w:name="Table Classic 1" w:semiHidden="1" w:unhideWhenUsed="1"/>
+    <w:lsdException w:name="Table Classic 2" w:semiHidden="1" w:unhideWhenUsed="1"/>
+    <w:lsdException w:name="Table Classic 3" w:semiHidden="1" w:unhideWhenUsed="1"/>
+    <w:lsdException w:name="Table Classic 4" w:semiHidden="1" w:unhideWhenUsed="1"/>
+    <w:lsdException w:name="Table Colorful 1" w:semiHidden="1" w:unhideWhenUsed="1"/>
+    <w:lsdException w:name="Table Colorful 2" w:semiHidden="1" w:unhideWhenUsed="1"/>
+    <w:lsdException w:name="Table Colorful 3" w:semiHidden="1" w:unhideWhenUsed="1"/>
+    <w:lsdException w:name="Table Columns 1" w:semiHidden="1" w:unhideWhenUsed="1"/>
+    <w:lsdException w:name="Table Columns 2" w:semiHidden="1" w:unhideWhenUsed="1"/>
+    <w:lsdException w:name="Table Columns 3" w:semiHidden="1" w:unhideWhenUsed="1"/>
+    <w:lsdException w:name="Table Columns 4" w:semiHidden="1" w:unhideWhenUsed="1"/>
+    <w:lsdException w:name="Table Columns 5" w:semiHidden="1" w:unhideWhenUsed="1"/>
+    <w:lsdException w:name="Table Grid 1" w:semiHidden="1" w:unhideWhenUsed="1"/>
+    <w:lsdException w:name="Table Grid 2" w:semiHidden="1" w:unhideWhenUsed="1"/>
+    <w:lsdException w:name="Table Grid 3" w:semiHidden="1" w:unhideWhenUsed="1"/>
+    <w:lsdException w:name="Table Grid 4" w:semiHidden="1" w:unhideWhenUsed="1"/>
+    <w:lsdException w:name="Table Grid 5" w:semiHidden="1" w:unhideWhenUsed="1"/>
+    <w:lsdException w:name="Table Grid 6" w:semiHidden="1" w:unhideWhenUsed="1"/>
+    <w:lsdException w:name="Table Grid 7" w:semiHidden="1" w:unhideWhenUsed="1"/>
+    <w:lsdException w:name="Table Grid 8" w:semiHidden="1" w:unhideWhenUsed="1"/>
+    <w:lsdException w:name="Table List 1" w:semiHidden="1" w:unhideWhenUsed="1"/>
+    <w:lsdException w:name="Table List 2" w:semiHidden="1" w:unhideWhenUsed="1"/>
+    <w:lsdException w:name="Table List 3" w:semiHidden="1" w:unhideWhenUsed="1"/>
+    <w:lsdException w:name="Table List 4" w:semiHidden="1" w:unhideWhenUsed="1"/>
+    <w:lsdException w:name="Table List 5" w:semiHidden="1" w:unhideWhenUsed="1"/>
+    <w:lsdException w:name="Table List 6" w:semiHidden="1" w:unhideWhenUsed="1"/>
+    <w:lsdException w:name="Table List 7" w:semiHidden="1" w:unhideWhenUsed="1"/>
+    <w:lsdException w:name="Table List 8" w:semiHidden="1" w:unhideWhenUsed="1"/>
+    <w:lsdException w:name="Table 3D effects 1" w:semiHidden="1" w:unhideWhenUsed="1"/>
+    <w:lsdException w:name="Table 3D effects 2" w:semiHidden="1" w:unhideWhenUsed="1"/>
+    <w:lsdException w:name="Table 3D effects 3" w:semiHidden="1" w:unhideWhenUsed="1"/>
+    <w:lsdException w:name="Table Contemporary" w:semiHidden="1" w:unhideWhenUsed="1"/>
+    <w:lsdException w:name="Table Elegant" w:semiHidden="1" w:unhideWhenUsed="1"/>
+    <w:lsdException w:name="Table Professional" w:semiHidden="1" w:unhideWhenUsed="1"/>
+    <w:lsdException w:name="Table Subtle 1" w:semiHidden="1" w:unhideWhenUsed="1"/>
+    <w:lsdException w:name="Table Subtle 2" w:semiHidden="1" w:unhideWhenUsed="1"/>
+    <w:lsdException w:name="Table Web 1" w:semiHidden="1" w:unhideWhenUsed="1"/>
+    <w:lsdException w:name="Table Web 2" w:semiHidden="1" w:unhideWhenUsed="1"/>
+    <w:lsdException w:name="Table Web 3" w:semiHidden="1" w:unhideWhenUsed="1"/>
+    <w:lsdException w:name="Table Theme" w:semiHidden="1" w:unhideWhenUsed="1"/>
     <w:lsdException w:name="Note Level 1" w:semiHidden="1" w:uiPriority="99" w:unhideWhenUsed="1"/>
     <w:lsdException w:name="Note Level 2" w:semiHidden="1" w:uiPriority="99" w:unhideWhenUsed="1"/>
     <w:lsdException w:name="Note Level 3" w:semiHidden="1" w:uiPriority="99" w:unhideWhenUsed="1"/>
@@ -38103,11 +36722,15 @@
   </w:style>
   <w:style w:type="character" w:default="1" w:styleId="DefaultParagraphFont">
     <w:name w:val="Default Paragraph Font"/>
+    <w:uiPriority w:val="1"/>
     <w:semiHidden/>
+    <w:unhideWhenUsed/>
   </w:style>
   <w:style w:type="table" w:default="1" w:styleId="TableNormal">
     <w:name w:val="Normal Table"/>
+    <w:uiPriority w:val="99"/>
     <w:semiHidden/>
+    <w:unhideWhenUsed/>
     <w:tblPr>
       <w:tblInd w:w="0" w:type="dxa"/>
       <w:tblCellMar>
@@ -38120,7 +36743,9 @@
   </w:style>
   <w:style w:type="numbering" w:default="1" w:styleId="NoList">
     <w:name w:val="No List"/>
+    <w:uiPriority w:val="99"/>
     <w:semiHidden/>
+    <w:unhideWhenUsed/>
   </w:style>
   <w:style w:type="paragraph" w:styleId="Header">
     <w:name w:val="header"/>
@@ -38828,7 +37453,7 @@
 </file>
 
 <file path=customXml/itemProps2.xml><?xml version="1.0" encoding="utf-8"?>
-<ds:datastoreItem xmlns:ds="http://schemas.openxmlformats.org/officeDocument/2006/customXml" ds:itemID="{16F2D0BE-07EE-F949-AD5D-F161E641E0B9}">
+<ds:datastoreItem xmlns:ds="http://schemas.openxmlformats.org/officeDocument/2006/customXml" ds:itemID="{FCFB1B4E-4515-7049-87BE-78D37FCA3D03}">
   <ds:schemaRefs>
     <ds:schemaRef ds:uri="http://schemas.openxmlformats.org/officeDocument/2006/bibliography"/>
   </ds:schemaRefs>

</xml_diff>

<commit_message>
MGS-6453 fixes for mta updates
</commit_message>
<xml_diff>
--- a/housing-service/src/main/resources/templates/model-tenancy-agreement.docx
+++ b/housing-service/src/main/resources/templates/model-tenancy-agreement.docx
@@ -20549,7 +20549,52 @@
           <w:szCs w:val="28"/>
           <w:u w:val="single"/>
         </w:rPr>
-        <w:t>Notice periods from 1 April 2021 to 30 September 2021</w:t>
+        <w:t xml:space="preserve">Notice periods from 1 April 2021 to </w:t>
+      </w:r>
+      <w:r>
+        <w:rPr>
+          <w:b/>
+          <w:sz w:val="28"/>
+          <w:szCs w:val="28"/>
+          <w:u w:val="single"/>
+        </w:rPr>
+        <w:t>31</w:t>
+      </w:r>
+      <w:r>
+        <w:rPr>
+          <w:b/>
+          <w:sz w:val="28"/>
+          <w:szCs w:val="28"/>
+          <w:u w:val="single"/>
+        </w:rPr>
+        <w:t xml:space="preserve"> </w:t>
+      </w:r>
+      <w:r>
+        <w:rPr>
+          <w:b/>
+          <w:sz w:val="28"/>
+          <w:szCs w:val="28"/>
+          <w:u w:val="single"/>
+        </w:rPr>
+        <w:t>March</w:t>
+      </w:r>
+      <w:r>
+        <w:rPr>
+          <w:b/>
+          <w:sz w:val="28"/>
+          <w:szCs w:val="28"/>
+          <w:u w:val="single"/>
+        </w:rPr>
+        <w:t xml:space="preserve"> 202</w:t>
+      </w:r>
+      <w:r>
+        <w:rPr>
+          <w:b/>
+          <w:sz w:val="28"/>
+          <w:szCs w:val="28"/>
+          <w:u w:val="single"/>
+        </w:rPr>
+        <w:t>2</w:t>
       </w:r>
     </w:p>
     <w:p>
@@ -21259,7 +21304,43 @@
           <w:u w:val="single"/>
         </w:rPr>
         <w:lastRenderedPageBreak/>
-        <w:t xml:space="preserve">Notice periods from 1 October 2021 onwards (if no COVID-19 amendments in force) </w:t>
+        <w:t xml:space="preserve">Notice periods from 1 </w:t>
+      </w:r>
+      <w:r>
+        <w:rPr>
+          <w:b/>
+          <w:sz w:val="28"/>
+          <w:szCs w:val="28"/>
+          <w:u w:val="single"/>
+        </w:rPr>
+        <w:t>April</w:t>
+      </w:r>
+      <w:r>
+        <w:rPr>
+          <w:b/>
+          <w:sz w:val="28"/>
+          <w:szCs w:val="28"/>
+          <w:u w:val="single"/>
+        </w:rPr>
+        <w:t xml:space="preserve"> 202</w:t>
+      </w:r>
+      <w:r>
+        <w:rPr>
+          <w:b/>
+          <w:sz w:val="28"/>
+          <w:szCs w:val="28"/>
+          <w:u w:val="single"/>
+        </w:rPr>
+        <w:t>2</w:t>
+      </w:r>
+      <w:r>
+        <w:rPr>
+          <w:b/>
+          <w:sz w:val="28"/>
+          <w:szCs w:val="28"/>
+          <w:u w:val="single"/>
+        </w:rPr>
+        <w:t xml:space="preserve"> onwards (if no COVID-19 amendments in force) </w:t>
       </w:r>
     </w:p>
     <w:p>
@@ -40657,35 +40738,45 @@
         <w:pStyle w:val="BodyText1"/>
         <w:jc w:val="left"/>
         <w:rPr>
-          <w:sz w:val="24"/>
-          <w:szCs w:val="24"/>
-        </w:rPr>
-      </w:pPr>
-      <w:r>
-        <w:rPr>
-          <w:sz w:val="24"/>
-          <w:szCs w:val="24"/>
+          <w:b/>
+          <w:sz w:val="28"/>
+          <w:szCs w:val="28"/>
+          <w:u w:val="single"/>
+        </w:rPr>
+      </w:pPr>
+      <w:r>
+        <w:rPr>
+          <w:b/>
+          <w:sz w:val="28"/>
+          <w:szCs w:val="28"/>
+          <w:u w:val="single"/>
         </w:rPr>
         <w:t xml:space="preserve">Notice periods from 1 April 2021 to </w:t>
       </w:r>
       <w:r>
         <w:rPr>
-          <w:sz w:val="24"/>
-          <w:szCs w:val="24"/>
+          <w:b/>
+          <w:sz w:val="28"/>
+          <w:szCs w:val="28"/>
+          <w:u w:val="single"/>
         </w:rPr>
         <w:t>31 March</w:t>
       </w:r>
       <w:r>
         <w:rPr>
-          <w:sz w:val="24"/>
-          <w:szCs w:val="24"/>
+          <w:b/>
+          <w:sz w:val="28"/>
+          <w:szCs w:val="28"/>
+          <w:u w:val="single"/>
         </w:rPr>
         <w:t xml:space="preserve"> 202</w:t>
       </w:r>
       <w:r>
         <w:rPr>
-          <w:sz w:val="24"/>
-          <w:szCs w:val="24"/>
+          <w:b/>
+          <w:sz w:val="28"/>
+          <w:szCs w:val="28"/>
+          <w:u w:val="single"/>
         </w:rPr>
         <w:t>2</w:t>
       </w:r>
@@ -40747,6 +40838,8 @@
         </w:rPr>
         <w:t>3</w:t>
       </w:r>
+      <w:bookmarkStart w:id="54" w:name="_GoBack"/>
+      <w:bookmarkEnd w:id="54"/>
       <w:r>
         <w:rPr>
           <w:b/>
@@ -41841,7 +41934,7 @@
           <w:szCs w:val="24"/>
         </w:rPr>
       </w:pPr>
-      <w:bookmarkStart w:id="54" w:name="_Ref487018414"/>
+      <w:bookmarkStart w:id="55" w:name="_Ref487018414"/>
       <w:r>
         <w:rPr>
           <w:b/>
@@ -43509,7 +43602,7 @@
         </w:rPr>
         <w:t xml:space="preserve">18. </w:t>
       </w:r>
-      <w:bookmarkEnd w:id="54"/>
+      <w:bookmarkEnd w:id="55"/>
       <w:r>
         <w:rPr>
           <w:b/>
@@ -43720,8 +43813,6 @@
         </w:rPr>
         <w:t>2</w:t>
       </w:r>
-      <w:bookmarkStart w:id="55" w:name="_GoBack"/>
-      <w:bookmarkEnd w:id="55"/>
       <w:r>
         <w:rPr>
           <w:b/>
@@ -61073,7 +61164,7 @@
 </file>
 
 <file path=customXml/itemProps2.xml><?xml version="1.0" encoding="utf-8"?>
-<ds:datastoreItem xmlns:ds="http://schemas.openxmlformats.org/officeDocument/2006/customXml" ds:itemID="{63EC756B-9C56-204E-A73E-3A0090F2C530}">
+<ds:datastoreItem xmlns:ds="http://schemas.openxmlformats.org/officeDocument/2006/customXml" ds:itemID="{5B259E25-537F-3446-96AA-36AD908D7764}">
   <ds:schemaRefs>
     <ds:schemaRef ds:uri="http://schemas.openxmlformats.org/officeDocument/2006/bibliography"/>
   </ds:schemaRefs>

</xml_diff>

<commit_message>
MGS-6453 fix mta easy read notes cover page
</commit_message>
<xml_diff>
--- a/housing-service/src/main/resources/templates/model-tenancy-agreement.docx
+++ b/housing-service/src/main/resources/templates/model-tenancy-agreement.docx
@@ -28523,8 +28523,20 @@
                 <w:sz w:val="40"/>
                 <w:szCs w:val="40"/>
               </w:rPr>
-              <w:t>31 March 2020</w:t>
+              <w:t>31 March 202</w:t>
             </w:r>
+            <w:r>
+              <w:rPr>
+                <w:rFonts w:cs="Arial"/>
+                <w:b/>
+                <w:i/>
+                <w:sz w:val="40"/>
+                <w:szCs w:val="40"/>
+              </w:rPr>
+              <w:t>2</w:t>
+            </w:r>
+            <w:bookmarkStart w:id="50" w:name="_GoBack"/>
+            <w:bookmarkEnd w:id="50"/>
             <w:r>
               <w:rPr>
                 <w:rFonts w:cs="Arial"/>
@@ -34416,7 +34428,7 @@
           <w:b/>
         </w:rPr>
       </w:pPr>
-      <w:bookmarkStart w:id="50" w:name="_Ref487097927"/>
+      <w:bookmarkStart w:id="51" w:name="_Ref487097927"/>
       <w:r>
         <w:rPr>
           <w:rFonts w:cs="Arial"/>
@@ -34424,7 +34436,7 @@
         </w:rPr>
         <w:t>Reasonable Care</w:t>
       </w:r>
-      <w:bookmarkEnd w:id="50"/>
+      <w:bookmarkEnd w:id="51"/>
     </w:p>
     <w:p>
       <w:pPr>
@@ -35557,7 +35569,7 @@
           <w:szCs w:val="24"/>
         </w:rPr>
       </w:pPr>
-      <w:bookmarkStart w:id="51" w:name="_Ref487096232"/>
+      <w:bookmarkStart w:id="52" w:name="_Ref487096232"/>
       <w:r>
         <w:rPr>
           <w:rFonts w:cs="Arial"/>
@@ -35566,7 +35578,7 @@
         </w:rPr>
         <w:t>Gas Safety</w:t>
       </w:r>
-      <w:bookmarkEnd w:id="51"/>
+      <w:bookmarkEnd w:id="52"/>
     </w:p>
     <w:p>
       <w:pPr>
@@ -35940,7 +35952,7 @@
           <w:szCs w:val="24"/>
         </w:rPr>
       </w:pPr>
-      <w:bookmarkStart w:id="52" w:name="_Ref487096251"/>
+      <w:bookmarkStart w:id="53" w:name="_Ref487096251"/>
       <w:r>
         <w:rPr>
           <w:rFonts w:cs="Arial"/>
@@ -35949,7 +35961,7 @@
         </w:rPr>
         <w:t>Electrical Safety</w:t>
       </w:r>
-      <w:bookmarkEnd w:id="52"/>
+      <w:bookmarkEnd w:id="53"/>
       <w:r>
         <w:rPr>
           <w:rFonts w:cs="Arial"/>
@@ -36900,7 +36912,7 @@
           <w:szCs w:val="24"/>
         </w:rPr>
       </w:pPr>
-      <w:bookmarkStart w:id="53" w:name="_Ref487096274"/>
+      <w:bookmarkStart w:id="54" w:name="_Ref487096274"/>
       <w:r>
         <w:rPr>
           <w:rFonts w:cs="Arial"/>
@@ -36909,7 +36921,7 @@
         </w:rPr>
         <w:t>Energy Performance Certificate</w:t>
       </w:r>
-      <w:bookmarkEnd w:id="53"/>
+      <w:bookmarkEnd w:id="54"/>
       <w:r>
         <w:rPr>
           <w:rFonts w:cs="Arial"/>
@@ -40838,8 +40850,6 @@
         </w:rPr>
         <w:t>3</w:t>
       </w:r>
-      <w:bookmarkStart w:id="54" w:name="_GoBack"/>
-      <w:bookmarkEnd w:id="54"/>
       <w:r>
         <w:rPr>
           <w:b/>
@@ -61164,7 +61174,7 @@
 </file>
 
 <file path=customXml/itemProps2.xml><?xml version="1.0" encoding="utf-8"?>
-<ds:datastoreItem xmlns:ds="http://schemas.openxmlformats.org/officeDocument/2006/customXml" ds:itemID="{5B259E25-537F-3446-96AA-36AD908D7764}">
+<ds:datastoreItem xmlns:ds="http://schemas.openxmlformats.org/officeDocument/2006/customXml" ds:itemID="{E4E96370-1DD8-2B4D-A159-A39AAB5C6334}">
   <ds:schemaRefs>
     <ds:schemaRef ds:uri="http://schemas.openxmlformats.org/officeDocument/2006/bibliography"/>
   </ds:schemaRefs>

</xml_diff>

<commit_message>
MGS-6453 fix mta easy read nots typo
</commit_message>
<xml_diff>
--- a/housing-service/src/main/resources/templates/model-tenancy-agreement.docx
+++ b/housing-service/src/main/resources/templates/model-tenancy-agreement.docx
@@ -687,14 +687,7 @@
         <w:rPr>
           <w:sz w:val="24"/>
         </w:rPr>
-        <w:t xml:space="preserve">Your landlord can only increase your rent once in a 12-month </w:t>
-      </w:r>
-      <w:proofErr w:type="gramStart"/>
-      <w:r>
-        <w:rPr>
-          <w:sz w:val="24"/>
-        </w:rPr>
-        <w:t>period,</w:t>
+        <w:t>Your landlord can only increase your rent once in a 12-month period,</w:t>
       </w:r>
       <w:r>
         <w:rPr>
@@ -706,14 +699,7 @@
         <w:rPr>
           <w:sz w:val="24"/>
         </w:rPr>
-        <w:t>and</w:t>
-      </w:r>
-      <w:proofErr w:type="gramEnd"/>
-      <w:r>
-        <w:rPr>
-          <w:sz w:val="24"/>
-        </w:rPr>
-        <w:t xml:space="preserve"> must give you at least three months’ notice that they are going to do this. </w:t>
+        <w:t xml:space="preserve">and must give you at least three months’ notice that they are going to do this. </w:t>
       </w:r>
       <w:r>
         <w:rPr>
@@ -778,25 +764,7 @@
           <w:sz w:val="24"/>
           <w:szCs w:val="24"/>
         </w:rPr>
-        <w:t xml:space="preserve">If you have paid a landlord a deposit, they must pay it into an approved tenancy deposit </w:t>
-      </w:r>
-      <w:proofErr w:type="gramStart"/>
-      <w:r>
-        <w:rPr>
-          <w:rFonts w:eastAsia="Calibri" w:cs="Arial"/>
-          <w:sz w:val="24"/>
-          <w:szCs w:val="24"/>
-        </w:rPr>
-        <w:t>scheme, and</w:t>
-      </w:r>
-      <w:proofErr w:type="gramEnd"/>
-      <w:r>
-        <w:rPr>
-          <w:rFonts w:eastAsia="Calibri" w:cs="Arial"/>
-          <w:sz w:val="24"/>
-          <w:szCs w:val="24"/>
-        </w:rPr>
-        <w:t xml:space="preserve"> give you further information about this within </w:t>
+        <w:t xml:space="preserve">If you have paid a landlord a deposit, they must pay it into an approved tenancy deposit scheme, and give you further information about this within </w:t>
       </w:r>
       <w:r>
         <w:rPr>
@@ -5054,30 +5022,14 @@
           <w:sz w:val="24"/>
           <w:szCs w:val="24"/>
         </w:rPr>
-        <w:t xml:space="preserve">     </w:t>
-      </w:r>
-      <w:proofErr w:type="gramStart"/>
-      <w:r>
-        <w:rPr>
-          <w:sz w:val="24"/>
-          <w:szCs w:val="24"/>
-        </w:rPr>
-        <w:t xml:space="preserve">  </w:t>
-      </w:r>
-      <w:r>
-        <w:rPr>
-          <w:sz w:val="24"/>
-          <w:szCs w:val="24"/>
-        </w:rPr>
-        <w:t>]</w:t>
-      </w:r>
-      <w:proofErr w:type="gramEnd"/>
-      <w:r>
-        <w:rPr>
-          <w:sz w:val="24"/>
-          <w:szCs w:val="24"/>
-        </w:rPr>
-        <w:t>, this indicates clauses with options depending on the terms of the tenancy (such as frequency of rent payments).</w:t>
+        <w:t xml:space="preserve">       </w:t>
+      </w:r>
+      <w:r>
+        <w:rPr>
+          <w:sz w:val="24"/>
+          <w:szCs w:val="24"/>
+        </w:rPr>
+        <w:t>], this indicates clauses with options depending on the terms of the tenancy (such as frequency of rent payments).</w:t>
       </w:r>
     </w:p>
     <w:p>
@@ -5688,21 +5640,7 @@
         <w:rPr>
           <w:rFonts w:ascii="Arial" w:hAnsi="Arial" w:cs="Arial"/>
         </w:rPr>
-        <w:t xml:space="preserve">: </w:t>
-      </w:r>
-      <w:proofErr w:type="gramStart"/>
-      <w:r>
-        <w:rPr>
-          <w:rFonts w:ascii="Arial" w:hAnsi="Arial" w:cs="Arial"/>
-        </w:rPr>
-        <w:t>the</w:t>
-      </w:r>
-      <w:proofErr w:type="gramEnd"/>
-      <w:r>
-        <w:rPr>
-          <w:rFonts w:ascii="Arial" w:hAnsi="Arial" w:cs="Arial"/>
-        </w:rPr>
-        <w:t xml:space="preserve"> General Data Protection Regulation (EU) 2016/679 of the European Parliament and of the Council of 27 April 2016 on the protection of natural persons with regard to the processing of personal data and on the free movement of such data, and repealing Directive 95/46/EC.</w:t>
+        <w:t>: the General Data Protection Regulation (EU) 2016/679 of the European Parliament and of the Council of 27 April 2016 on the protection of natural persons with regard to the processing of personal data and on the free movement of such data, and repealing Directive 95/46/EC.</w:t>
       </w:r>
     </w:p>
     <w:p>
@@ -6743,25 +6681,7 @@
           <w:sz w:val="24"/>
           <w:szCs w:val="24"/>
         </w:rPr>
-        <w:t xml:space="preserve"> index (CPI) plus </w:t>
-      </w:r>
-      <w:proofErr w:type="gramStart"/>
-      <w:r>
-        <w:rPr>
-          <w:rFonts w:cs="Arial"/>
-          <w:sz w:val="24"/>
-          <w:szCs w:val="24"/>
-        </w:rPr>
-        <w:t>1%, and</w:t>
-      </w:r>
-      <w:proofErr w:type="gramEnd"/>
-      <w:r>
-        <w:rPr>
-          <w:rFonts w:cs="Arial"/>
-          <w:sz w:val="24"/>
-          <w:szCs w:val="24"/>
-        </w:rPr>
-        <w:t xml:space="preserve"> can last for up to 5 years. Landlords with property within a </w:t>
+        <w:t xml:space="preserve"> index (CPI) plus 1%, and can last for up to 5 years. Landlords with property within a </w:t>
       </w:r>
       <w:r>
         <w:rPr>
@@ -6992,25 +6912,7 @@
           <w:sz w:val="24"/>
           <w:szCs w:val="24"/>
         </w:rPr>
-        <w:t xml:space="preserve">The Tribunal: </w:t>
-      </w:r>
-      <w:proofErr w:type="gramStart"/>
-      <w:r>
-        <w:rPr>
-          <w:rFonts w:cs="Arial"/>
-          <w:sz w:val="24"/>
-          <w:szCs w:val="24"/>
-        </w:rPr>
-        <w:t>the</w:t>
-      </w:r>
-      <w:proofErr w:type="gramEnd"/>
-      <w:r>
-        <w:rPr>
-          <w:rFonts w:cs="Arial"/>
-          <w:sz w:val="24"/>
-          <w:szCs w:val="24"/>
-        </w:rPr>
-        <w:t xml:space="preserve"> First-tier Tribunal for Scotland Housing and Property Chamber, the body which deals with all civil disputes arising from a private residential tenancy.</w:t>
+        <w:t>The Tribunal: the First-tier Tribunal for Scotland Housing and Property Chamber, the body which deals with all civil disputes arising from a private residential tenancy.</w:t>
       </w:r>
     </w:p>
     <w:p>
@@ -13042,27 +12944,7 @@
           <w:sz w:val="24"/>
           <w:szCs w:val="24"/>
         </w:rPr>
-        <w:t xml:space="preserve">This is the preferred </w:t>
-      </w:r>
-      <w:proofErr w:type="gramStart"/>
-      <w:r>
-        <w:rPr>
-          <w:rFonts w:cs="Arial"/>
-          <w:b/>
-          <w:sz w:val="24"/>
-          <w:szCs w:val="24"/>
-        </w:rPr>
-        <w:t>method</w:t>
-      </w:r>
-      <w:proofErr w:type="gramEnd"/>
-      <w:r>
-        <w:rPr>
-          <w:rFonts w:cs="Arial"/>
-          <w:b/>
-          <w:sz w:val="24"/>
-          <w:szCs w:val="24"/>
-        </w:rPr>
-        <w:t xml:space="preserve"> but rent may be paid using another method if it is reasonable in the circumstances.</w:t>
+        <w:t>This is the preferred method but rent may be paid using another method if it is reasonable in the circumstances.</w:t>
       </w:r>
       <w:r>
         <w:rPr>
@@ -13410,29 +13292,7 @@
           <w:sz w:val="24"/>
           <w:szCs w:val="24"/>
         </w:rPr>
-        <w:t xml:space="preserve">rent cannot be increased more than once in any </w:t>
-      </w:r>
-      <w:proofErr w:type="gramStart"/>
-      <w:r>
-        <w:rPr>
-          <w:rFonts w:cs="Arial"/>
-          <w:b/>
-          <w:bCs/>
-          <w:sz w:val="24"/>
-          <w:szCs w:val="24"/>
-        </w:rPr>
-        <w:t>twelve month</w:t>
-      </w:r>
-      <w:proofErr w:type="gramEnd"/>
-      <w:r>
-        <w:rPr>
-          <w:rFonts w:cs="Arial"/>
-          <w:b/>
-          <w:bCs/>
-          <w:sz w:val="24"/>
-          <w:szCs w:val="24"/>
-        </w:rPr>
-        <w:t xml:space="preserve"> period</w:t>
+        <w:t>rent cannot be increased more than once in any twelve month period</w:t>
       </w:r>
       <w:r>
         <w:rPr>
@@ -15907,9 +15767,8 @@
           <w:szCs w:val="24"/>
           <w:lang w:eastAsia="en-GB"/>
         </w:rPr>
-        <w:t xml:space="preserve">Let </w:t>
-      </w:r>
-      <w:proofErr w:type="gramStart"/>
+        <w:t>Let P</w:t>
+      </w:r>
       <w:r>
         <w:rPr>
           <w:rFonts w:cs="Arial"/>
@@ -15918,28 +15777,7 @@
           <w:szCs w:val="24"/>
           <w:lang w:eastAsia="en-GB"/>
         </w:rPr>
-        <w:t>P</w:t>
-      </w:r>
-      <w:r>
-        <w:rPr>
-          <w:rFonts w:cs="Arial"/>
-          <w:b/>
-          <w:sz w:val="24"/>
-          <w:szCs w:val="24"/>
-          <w:lang w:eastAsia="en-GB"/>
-        </w:rPr>
-        <w:t>roperty</w:t>
-      </w:r>
-      <w:proofErr w:type="gramEnd"/>
-      <w:r>
-        <w:rPr>
-          <w:rFonts w:cs="Arial"/>
-          <w:b/>
-          <w:sz w:val="24"/>
-          <w:szCs w:val="24"/>
-          <w:lang w:eastAsia="en-GB"/>
-        </w:rPr>
-        <w:t xml:space="preserve"> the </w:t>
+        <w:t xml:space="preserve">roperty the </w:t>
       </w:r>
       <w:r>
         <w:rPr>
@@ -16663,27 +16501,7 @@
           <w:sz w:val="24"/>
           <w:szCs w:val="24"/>
         </w:rPr>
-        <w:t xml:space="preserve"> days. The Tenant must take such measures as the Landlord may reasonably require </w:t>
-      </w:r>
-      <w:proofErr w:type="gramStart"/>
-      <w:r>
-        <w:rPr>
-          <w:rFonts w:cs="Arial"/>
-          <w:b/>
-          <w:sz w:val="24"/>
-          <w:szCs w:val="24"/>
-        </w:rPr>
-        <w:t>to secure</w:t>
-      </w:r>
-      <w:proofErr w:type="gramEnd"/>
-      <w:r>
-        <w:rPr>
-          <w:rFonts w:cs="Arial"/>
-          <w:b/>
-          <w:sz w:val="24"/>
-          <w:szCs w:val="24"/>
-        </w:rPr>
-        <w:t xml:space="preserve"> the Let Property prior to such absence and take appropriate reasonable measures to meet the ‘Reasonable Care’ section below.</w:t>
+        <w:t xml:space="preserve"> days. The Tenant must take such measures as the Landlord may reasonably require to secure the Let Property prior to such absence and take appropriate reasonable measures to meet the ‘Reasonable Care’ section below.</w:t>
       </w:r>
     </w:p>
     <w:p>
@@ -18767,19 +18585,8 @@
           <w:sz w:val="24"/>
           <w:szCs w:val="24"/>
         </w:rPr>
-        <w:t xml:space="preserve">In addition to this Agreement, the Landlord must give to the </w:t>
-      </w:r>
-      <w:proofErr w:type="gramStart"/>
-      <w:r>
-        <w:rPr>
-          <w:rFonts w:cs="Arial"/>
-          <w:b/>
-          <w:sz w:val="24"/>
-          <w:szCs w:val="24"/>
-        </w:rPr>
-        <w:t>Tenant:-</w:t>
-      </w:r>
-      <w:proofErr w:type="gramEnd"/>
+        <w:t>In addition to this Agreement, the Landlord must give to the Tenant:-</w:t>
+      </w:r>
     </w:p>
     <w:p>
       <w:pPr>
@@ -19444,27 +19251,7 @@
           <w:sz w:val="24"/>
           <w:szCs w:val="24"/>
         </w:rPr>
-        <w:t xml:space="preserve">fail to control pets properly or allow them to foul or cause damage to </w:t>
-      </w:r>
-      <w:proofErr w:type="gramStart"/>
-      <w:r>
-        <w:rPr>
-          <w:rFonts w:cs="Arial"/>
-          <w:b/>
-          <w:sz w:val="24"/>
-          <w:szCs w:val="24"/>
-        </w:rPr>
-        <w:t>other</w:t>
-      </w:r>
-      <w:proofErr w:type="gramEnd"/>
-      <w:r>
-        <w:rPr>
-          <w:rFonts w:cs="Arial"/>
-          <w:b/>
-          <w:sz w:val="24"/>
-          <w:szCs w:val="24"/>
-        </w:rPr>
-        <w:t xml:space="preserve"> people’s property;</w:t>
+        <w:t>fail to control pets properly or allow them to foul or cause damage to other people’s property;</w:t>
       </w:r>
     </w:p>
     <w:p>
@@ -20085,19 +19872,8 @@
           <w:sz w:val="24"/>
           <w:szCs w:val="24"/>
         </w:rPr>
-        <w:t xml:space="preserve">This Tenancy may be ended </w:t>
-      </w:r>
-      <w:proofErr w:type="gramStart"/>
-      <w:r>
-        <w:rPr>
-          <w:rFonts w:cs="Arial"/>
-          <w:b/>
-          <w:sz w:val="24"/>
-          <w:szCs w:val="24"/>
-        </w:rPr>
-        <w:t>by:-</w:t>
-      </w:r>
-      <w:proofErr w:type="gramEnd"/>
+        <w:t>This Tenancy may be ended by:-</w:t>
+      </w:r>
     </w:p>
     <w:p>
       <w:pPr>
@@ -20165,27 +19941,7 @@
           <w:sz w:val="24"/>
           <w:szCs w:val="24"/>
         </w:rPr>
-        <w:t xml:space="preserve">The Tenant giving the Landlord at least 28 days’ notice in writing to terminate the tenancy, or an earlier date if the Landlord is content to waive the minimum </w:t>
-      </w:r>
-      <w:proofErr w:type="gramStart"/>
-      <w:r>
-        <w:rPr>
-          <w:rFonts w:cs="Arial"/>
-          <w:b/>
-          <w:sz w:val="24"/>
-          <w:szCs w:val="24"/>
-        </w:rPr>
-        <w:t>28 day</w:t>
-      </w:r>
-      <w:proofErr w:type="gramEnd"/>
-      <w:r>
-        <w:rPr>
-          <w:rFonts w:cs="Arial"/>
-          <w:b/>
-          <w:sz w:val="24"/>
-          <w:szCs w:val="24"/>
-        </w:rPr>
-        <w:t xml:space="preserve"> notice period. Where the Landlord agrees to waive the notice period, his or her agreement must be in writing. The tenancy will come to an end on the date specified in the notice or, where appropriate, the earlier date agreed between the Tenant and Landlord. To end a joint tenancy, all the Joint Tenants must agree to end the tenancy. O</w:t>
+        <w:t>The Tenant giving the Landlord at least 28 days’ notice in writing to terminate the tenancy, or an earlier date if the Landlord is content to waive the minimum 28 day notice period. Where the Landlord agrees to waive the notice period, his or her agreement must be in writing. The tenancy will come to an end on the date specified in the notice or, where appropriate, the earlier date agreed between the Tenant and Landlord. To end a joint tenancy, all the Joint Tenants must agree to end the tenancy. O</w:t>
       </w:r>
       <w:r>
         <w:rPr>
@@ -20264,19 +20020,8 @@
           <w:sz w:val="24"/>
           <w:szCs w:val="24"/>
         </w:rPr>
-        <w:t xml:space="preserve"> This can happen </w:t>
-      </w:r>
-      <w:proofErr w:type="gramStart"/>
-      <w:r>
-        <w:rPr>
-          <w:rFonts w:cs="Arial"/>
-          <w:b/>
-          <w:sz w:val="24"/>
-          <w:szCs w:val="24"/>
-        </w:rPr>
-        <w:t>either:-</w:t>
-      </w:r>
-      <w:proofErr w:type="gramEnd"/>
+        <w:t xml:space="preserve"> This can happen either:-</w:t>
+      </w:r>
     </w:p>
     <w:p>
       <w:pPr>
@@ -20351,7 +20096,6 @@
           <w:szCs w:val="24"/>
         </w:rPr>
       </w:pPr>
-      <w:proofErr w:type="gramStart"/>
       <w:r>
         <w:rPr>
           <w:rFonts w:cs="Arial"/>
@@ -20361,7 +20105,6 @@
         </w:rPr>
         <w:t>or:-</w:t>
       </w:r>
-      <w:proofErr w:type="gramEnd"/>
     </w:p>
     <w:p>
       <w:pPr>
@@ -20470,27 +20213,7 @@
           <w:sz w:val="24"/>
           <w:szCs w:val="24"/>
         </w:rPr>
-        <w:t xml:space="preserve">The Landlord can bring the tenancy to an end only if one of the 18 grounds for eviction apply. If the Landlord serves a Notice to Leave on the Tenant, he or she must specify which eviction ground(s) is being </w:t>
-      </w:r>
-      <w:proofErr w:type="gramStart"/>
-      <w:r>
-        <w:rPr>
-          <w:rFonts w:cs="Arial"/>
-          <w:b/>
-          <w:sz w:val="24"/>
-          <w:szCs w:val="24"/>
-        </w:rPr>
-        <w:t>used, and</w:t>
-      </w:r>
-      <w:proofErr w:type="gramEnd"/>
-      <w:r>
-        <w:rPr>
-          <w:rFonts w:cs="Arial"/>
-          <w:b/>
-          <w:sz w:val="24"/>
-          <w:szCs w:val="24"/>
-        </w:rPr>
-        <w:t xml:space="preserve"> give the reasons why they believe this eviction ground applies. </w:t>
+        <w:t xml:space="preserve">The Landlord can bring the tenancy to an end only if one of the 18 grounds for eviction apply. If the Landlord serves a Notice to Leave on the Tenant, he or she must specify which eviction ground(s) is being used, and give the reasons why they believe this eviction ground applies. </w:t>
       </w:r>
     </w:p>
     <w:p>
@@ -21357,18 +21080,8 @@
           <w:sz w:val="24"/>
           <w:szCs w:val="24"/>
         </w:rPr>
-        <w:t xml:space="preserve">This Tenancy may be ended </w:t>
-      </w:r>
-      <w:proofErr w:type="gramStart"/>
-      <w:r>
-        <w:rPr>
-          <w:b/>
-          <w:sz w:val="24"/>
-          <w:szCs w:val="24"/>
-        </w:rPr>
-        <w:t>by:-</w:t>
-      </w:r>
-      <w:proofErr w:type="gramEnd"/>
+        <w:t>This Tenancy may be ended by:-</w:t>
+      </w:r>
     </w:p>
     <w:p>
       <w:pPr>
@@ -21430,25 +21143,7 @@
           <w:sz w:val="24"/>
           <w:szCs w:val="24"/>
         </w:rPr>
-        <w:t xml:space="preserve">The Tenant giving the Landlord at least 28 days’ notice in writing to terminate the tenancy, or an earlier date if the Landlord is content to waive the minimum </w:t>
-      </w:r>
-      <w:proofErr w:type="gramStart"/>
-      <w:r>
-        <w:rPr>
-          <w:b/>
-          <w:sz w:val="24"/>
-          <w:szCs w:val="24"/>
-        </w:rPr>
-        <w:t>28 day</w:t>
-      </w:r>
-      <w:proofErr w:type="gramEnd"/>
-      <w:r>
-        <w:rPr>
-          <w:b/>
-          <w:sz w:val="24"/>
-          <w:szCs w:val="24"/>
-        </w:rPr>
-        <w:t xml:space="preserve"> notice period.  Where the </w:t>
+        <w:t xml:space="preserve">The Tenant giving the Landlord at least 28 days’ notice in writing to terminate the tenancy, or an earlier date if the Landlord is content to waive the minimum 28 day notice period.  Where the </w:t>
       </w:r>
       <w:r>
         <w:rPr>
@@ -21655,18 +21350,8 @@
           <w:sz w:val="24"/>
           <w:szCs w:val="24"/>
         </w:rPr>
-        <w:t xml:space="preserve">  This can happen </w:t>
-      </w:r>
-      <w:proofErr w:type="gramStart"/>
-      <w:r>
-        <w:rPr>
-          <w:b/>
-          <w:sz w:val="24"/>
-          <w:szCs w:val="24"/>
-        </w:rPr>
-        <w:t>either:-</w:t>
-      </w:r>
-      <w:proofErr w:type="gramEnd"/>
+        <w:t xml:space="preserve">  This can happen either:-</w:t>
+      </w:r>
     </w:p>
     <w:p>
       <w:pPr>
@@ -21790,7 +21475,6 @@
           <w:szCs w:val="24"/>
         </w:rPr>
       </w:pPr>
-      <w:proofErr w:type="gramStart"/>
       <w:r>
         <w:rPr>
           <w:b/>
@@ -21799,7 +21483,6 @@
         </w:rPr>
         <w:t>or:-</w:t>
       </w:r>
-      <w:proofErr w:type="gramEnd"/>
     </w:p>
     <w:p>
       <w:pPr>
@@ -21970,27 +21653,7 @@
           <w:sz w:val="24"/>
           <w:szCs w:val="24"/>
         </w:rPr>
-        <w:t xml:space="preserve">The Landlord can bring the tenancy to an end only if one of the 18 grounds for eviction apply.  If the Landlord serves a Notice to Leave on the Tenant, he or she must specify which eviction ground(s) is being </w:t>
-      </w:r>
-      <w:proofErr w:type="gramStart"/>
-      <w:r>
-        <w:rPr>
-          <w:rFonts w:cs="Arial"/>
-          <w:b/>
-          <w:sz w:val="24"/>
-          <w:szCs w:val="24"/>
-        </w:rPr>
-        <w:t>used, and</w:t>
-      </w:r>
-      <w:proofErr w:type="gramEnd"/>
-      <w:r>
-        <w:rPr>
-          <w:rFonts w:cs="Arial"/>
-          <w:b/>
-          <w:sz w:val="24"/>
-          <w:szCs w:val="24"/>
-        </w:rPr>
-        <w:t xml:space="preserve"> give the reasons why they believe this eviction ground applies. </w:t>
+        <w:t xml:space="preserve">The Landlord can bring the tenancy to an end only if one of the 18 grounds for eviction apply.  If the Landlord serves a Notice to Leave on the Tenant, he or she must specify which eviction ground(s) is being used, and give the reasons why they believe this eviction ground applies. </w:t>
       </w:r>
     </w:p>
     <w:p>
@@ -22899,25 +22562,7 @@
           <w:b/>
           <w:szCs w:val="24"/>
         </w:rPr>
-        <w:t xml:space="preserve"> intends to </w:t>
-      </w:r>
-      <w:proofErr w:type="gramStart"/>
-      <w:r>
-        <w:rPr>
-          <w:rFonts w:ascii="Arial" w:hAnsi="Arial" w:cs="Arial"/>
-          <w:b/>
-          <w:szCs w:val="24"/>
-        </w:rPr>
-        <w:t>refurbish</w:t>
-      </w:r>
-      <w:proofErr w:type="gramEnd"/>
-      <w:r>
-        <w:rPr>
-          <w:rFonts w:ascii="Arial" w:hAnsi="Arial" w:cs="Arial"/>
-          <w:b/>
-          <w:szCs w:val="24"/>
-        </w:rPr>
-        <w:t xml:space="preserve"> and this will entail significantly disruptive works to, or in relation to, the </w:t>
+        <w:t xml:space="preserve"> intends to refurbish and this will entail significantly disruptive works to, or in relation to, the </w:t>
       </w:r>
       <w:r>
         <w:rPr>
@@ -25512,25 +25157,7 @@
           <w:b/>
           <w:szCs w:val="24"/>
         </w:rPr>
-        <w:t xml:space="preserve">n is made after the </w:t>
-      </w:r>
-      <w:proofErr w:type="gramStart"/>
-      <w:r>
-        <w:rPr>
-          <w:rFonts w:ascii="Arial" w:hAnsi="Arial" w:cs="Arial"/>
-          <w:b/>
-          <w:szCs w:val="24"/>
-        </w:rPr>
-        <w:t>12 month</w:t>
-      </w:r>
-      <w:proofErr w:type="gramEnd"/>
-      <w:r>
-        <w:rPr>
-          <w:rFonts w:ascii="Arial" w:hAnsi="Arial" w:cs="Arial"/>
-          <w:b/>
-          <w:szCs w:val="24"/>
-        </w:rPr>
-        <w:t xml:space="preserve"> period has elapsed.)</w:t>
+        <w:t>n is made after the 12 month period has elapsed.)</w:t>
       </w:r>
     </w:p>
     <w:p>
@@ -26282,27 +25909,7 @@
           <w:sz w:val="24"/>
           <w:szCs w:val="24"/>
         </w:rPr>
-        <w:t xml:space="preserve"> the </w:t>
-      </w:r>
-      <w:proofErr w:type="gramStart"/>
-      <w:r>
-        <w:rPr>
-          <w:rFonts w:cs="Arial"/>
-          <w:b/>
-          <w:sz w:val="24"/>
-          <w:szCs w:val="24"/>
-        </w:rPr>
-        <w:t>adaptations</w:t>
-      </w:r>
-      <w:proofErr w:type="gramEnd"/>
-      <w:r>
-        <w:rPr>
-          <w:rFonts w:cs="Arial"/>
-          <w:b/>
-          <w:sz w:val="24"/>
-          <w:szCs w:val="24"/>
-        </w:rPr>
-        <w:t xml:space="preserve"> you may appeal to the Tribunal</w:t>
+        <w:t xml:space="preserve"> the adaptations you may appeal to the Tribunal</w:t>
       </w:r>
       <w:r>
         <w:rPr>
@@ -28471,9 +28078,8 @@
                 <w:sz w:val="40"/>
                 <w:szCs w:val="40"/>
               </w:rPr>
-              <w:t xml:space="preserve">1 </w:t>
+              <w:t>1 Ap</w:t>
             </w:r>
-            <w:proofErr w:type="spellStart"/>
             <w:r>
               <w:rPr>
                 <w:rFonts w:cs="Arial"/>
@@ -28482,9 +28088,10 @@
                 <w:sz w:val="40"/>
                 <w:szCs w:val="40"/>
               </w:rPr>
-              <w:t>Arpil</w:t>
+              <w:t>r</w:t>
             </w:r>
-            <w:proofErr w:type="spellEnd"/>
+            <w:bookmarkStart w:id="50" w:name="_GoBack"/>
+            <w:bookmarkEnd w:id="50"/>
             <w:r>
               <w:rPr>
                 <w:rFonts w:cs="Arial"/>
@@ -28493,7 +28100,7 @@
                 <w:sz w:val="40"/>
                 <w:szCs w:val="40"/>
               </w:rPr>
-              <w:t xml:space="preserve"> 202</w:t>
+              <w:t>il 202</w:t>
             </w:r>
             <w:r>
               <w:rPr>
@@ -28535,8 +28142,6 @@
               </w:rPr>
               <w:t>2</w:t>
             </w:r>
-            <w:bookmarkStart w:id="50" w:name="_GoBack"/>
-            <w:bookmarkEnd w:id="50"/>
             <w:r>
               <w:rPr>
                 <w:rFonts w:cs="Arial"/>
@@ -28819,23 +28424,7 @@
           <w:sz w:val="24"/>
           <w:szCs w:val="24"/>
         </w:rPr>
-        <w:t xml:space="preserve"> has used this model </w:t>
-      </w:r>
-      <w:proofErr w:type="gramStart"/>
-      <w:r>
-        <w:rPr>
-          <w:sz w:val="24"/>
-          <w:szCs w:val="24"/>
-        </w:rPr>
-        <w:t>agreement</w:t>
-      </w:r>
-      <w:proofErr w:type="gramEnd"/>
-      <w:r>
-        <w:rPr>
-          <w:sz w:val="24"/>
-          <w:szCs w:val="24"/>
-        </w:rPr>
-        <w:t xml:space="preserve"> so they must </w:t>
+        <w:t xml:space="preserve"> has used this model agreement so they must </w:t>
       </w:r>
       <w:r>
         <w:rPr>
@@ -28973,23 +28562,7 @@
           <w:sz w:val="24"/>
           <w:szCs w:val="24"/>
         </w:rPr>
-        <w:t xml:space="preserve">greement are things that laws say that you or your landlord must </w:t>
-      </w:r>
-      <w:proofErr w:type="gramStart"/>
-      <w:r>
-        <w:rPr>
-          <w:sz w:val="24"/>
-          <w:szCs w:val="24"/>
-        </w:rPr>
-        <w:t>do, or</w:t>
-      </w:r>
-      <w:proofErr w:type="gramEnd"/>
-      <w:r>
-        <w:rPr>
-          <w:sz w:val="24"/>
-          <w:szCs w:val="24"/>
-        </w:rPr>
-        <w:t xml:space="preserve"> must not do. The laws which say these things are listed at the end of these Notes. These Notes will help you understand these </w:t>
+        <w:t xml:space="preserve">greement are things that laws say that you or your landlord must do, or must not do. The laws which say these things are listed at the end of these Notes. These Notes will help you understand these </w:t>
       </w:r>
       <w:r>
         <w:rPr>
@@ -29595,25 +29168,7 @@
           <w:sz w:val="24"/>
           <w:szCs w:val="24"/>
         </w:rPr>
-        <w:t xml:space="preserve">If there is more than one person named on the Agreement as the </w:t>
-      </w:r>
-      <w:proofErr w:type="gramStart"/>
-      <w:r>
-        <w:rPr>
-          <w:rFonts w:cs="Arial"/>
-          <w:sz w:val="24"/>
-          <w:szCs w:val="24"/>
-        </w:rPr>
-        <w:t>Tenant</w:t>
-      </w:r>
-      <w:proofErr w:type="gramEnd"/>
-      <w:r>
-        <w:rPr>
-          <w:rFonts w:cs="Arial"/>
-          <w:sz w:val="24"/>
-          <w:szCs w:val="24"/>
-        </w:rPr>
-        <w:t xml:space="preserve"> the tenancy will be a </w:t>
+        <w:t xml:space="preserve">If there is more than one person named on the Agreement as the Tenant the tenancy will be a </w:t>
       </w:r>
       <w:r>
         <w:rPr>
@@ -29747,25 +29302,7 @@
           <w:sz w:val="24"/>
           <w:szCs w:val="24"/>
         </w:rPr>
-        <w:t xml:space="preserve">If the Agreement does not allow notices to be given by </w:t>
-      </w:r>
-      <w:proofErr w:type="gramStart"/>
-      <w:r>
-        <w:rPr>
-          <w:rFonts w:cs="Arial"/>
-          <w:sz w:val="24"/>
-          <w:szCs w:val="24"/>
-        </w:rPr>
-        <w:t>email</w:t>
-      </w:r>
-      <w:proofErr w:type="gramEnd"/>
-      <w:r>
-        <w:rPr>
-          <w:rFonts w:cs="Arial"/>
-          <w:sz w:val="24"/>
-          <w:szCs w:val="24"/>
-        </w:rPr>
-        <w:t xml:space="preserve"> then it is not essential for email addresses to be given. </w:t>
+        <w:t xml:space="preserve">If the Agreement does not allow notices to be given by email then it is not essential for email addresses to be given. </w:t>
       </w:r>
     </w:p>
     <w:p>
@@ -30269,25 +29806,7 @@
           <w:szCs w:val="24"/>
         </w:rPr>
         <w:lastRenderedPageBreak/>
-        <w:t xml:space="preserve">If the Landlord and Tenant agree that formal written notices will be given by email instead of by letter (see Note 4 – Communication) then email addresses must be shown here. If the Agreement does not allow notices to be given by </w:t>
-      </w:r>
-      <w:proofErr w:type="gramStart"/>
-      <w:r>
-        <w:rPr>
-          <w:rFonts w:cs="Arial"/>
-          <w:sz w:val="24"/>
-          <w:szCs w:val="24"/>
-        </w:rPr>
-        <w:t>email</w:t>
-      </w:r>
-      <w:proofErr w:type="gramEnd"/>
-      <w:r>
-        <w:rPr>
-          <w:rFonts w:cs="Arial"/>
-          <w:sz w:val="24"/>
-          <w:szCs w:val="24"/>
-        </w:rPr>
-        <w:t xml:space="preserve"> then email addresses don’t need to be given. </w:t>
+        <w:t xml:space="preserve">If the Landlord and Tenant agree that formal written notices will be given by email instead of by letter (see Note 4 – Communication) then email addresses must be shown here. If the Agreement does not allow notices to be given by email then email addresses don’t need to be given. </w:t>
       </w:r>
     </w:p>
     <w:p>
@@ -30350,29 +29869,7 @@
           <w:szCs w:val="24"/>
           <w:lang w:val="en"/>
         </w:rPr>
-        <w:t xml:space="preserve">private landlord is a "fit and proper person" before that landlord can rent out property. Landlords must </w:t>
-      </w:r>
-      <w:proofErr w:type="gramStart"/>
-      <w:r>
-        <w:rPr>
-          <w:rFonts w:cs="Arial"/>
-          <w:color w:val="auto"/>
-          <w:sz w:val="24"/>
-          <w:szCs w:val="24"/>
-          <w:lang w:val="en"/>
-        </w:rPr>
-        <w:t>register</w:t>
-      </w:r>
-      <w:proofErr w:type="gramEnd"/>
-      <w:r>
-        <w:rPr>
-          <w:rFonts w:cs="Arial"/>
-          <w:color w:val="auto"/>
-          <w:sz w:val="24"/>
-          <w:szCs w:val="24"/>
-          <w:lang w:val="en"/>
-        </w:rPr>
-        <w:t xml:space="preserve"> and tenants can check if their landlord has registered by looking them up at </w:t>
+        <w:t xml:space="preserve">private landlord is a "fit and proper person" before that landlord can rent out property. Landlords must register and tenants can check if their landlord has registered by looking them up at </w:t>
       </w:r>
       <w:hyperlink r:id="rId19" w:history="1">
         <w:r>
@@ -30489,25 +29986,7 @@
           <w:sz w:val="24"/>
           <w:szCs w:val="24"/>
         </w:rPr>
-        <w:t xml:space="preserve"> For </w:t>
-      </w:r>
-      <w:proofErr w:type="gramStart"/>
-      <w:r>
-        <w:rPr>
-          <w:rFonts w:cs="Arial"/>
-          <w:sz w:val="24"/>
-          <w:szCs w:val="24"/>
-        </w:rPr>
-        <w:t>example</w:t>
-      </w:r>
-      <w:proofErr w:type="gramEnd"/>
-      <w:r>
-        <w:rPr>
-          <w:rFonts w:cs="Arial"/>
-          <w:sz w:val="24"/>
-          <w:szCs w:val="24"/>
-        </w:rPr>
-        <w:t xml:space="preserve"> telling the tenant that the rent is to go up or that the Tenancy is being brought to an end. You should think about whether email would be the right way to receive important information. The landlord and the tenant must tell each other about changes to their email addresses.</w:t>
+        <w:t xml:space="preserve"> For example telling the tenant that the rent is to go up or that the Tenancy is being brought to an end. You should think about whether email would be the right way to receive important information. The landlord and the tenant must tell each other about changes to their email addresses.</w:t>
       </w:r>
     </w:p>
     <w:p>
@@ -30526,25 +30005,7 @@
           <w:sz w:val="24"/>
           <w:szCs w:val="24"/>
         </w:rPr>
-        <w:t xml:space="preserve">If you don’t inform your landlord about a change of email </w:t>
-      </w:r>
-      <w:proofErr w:type="gramStart"/>
-      <w:r>
-        <w:rPr>
-          <w:rFonts w:cs="Arial"/>
-          <w:sz w:val="24"/>
-          <w:szCs w:val="24"/>
-        </w:rPr>
-        <w:t>address</w:t>
-      </w:r>
-      <w:proofErr w:type="gramEnd"/>
-      <w:r>
-        <w:rPr>
-          <w:rFonts w:cs="Arial"/>
-          <w:sz w:val="24"/>
-          <w:szCs w:val="24"/>
-        </w:rPr>
-        <w:t xml:space="preserve"> you might miss an important email such as a Notice to Leave. That would mean that the Notice to Leave sent to the old email address would still be accepted by the Tribunal as having been properly sent even though the notice was not actually received by the tenant. In this case you can still be evicted.</w:t>
+        <w:t>If you don’t inform your landlord about a change of email address you might miss an important email such as a Notice to Leave. That would mean that the Notice to Leave sent to the old email address would still be accepted by the Tribunal as having been properly sent even though the notice was not actually received by the tenant. In this case you can still be evicted.</w:t>
       </w:r>
       <w:r>
         <w:rPr>
@@ -30623,25 +30084,7 @@
           <w:szCs w:val="24"/>
         </w:rPr>
         <w:lastRenderedPageBreak/>
-        <w:t xml:space="preserve">notice of removal - Paragraph 34.8 of the Act </w:t>
-      </w:r>
-      <w:proofErr w:type="gramStart"/>
-      <w:r>
-        <w:rPr>
-          <w:rFonts w:cs="Arial"/>
-          <w:sz w:val="24"/>
-          <w:szCs w:val="24"/>
-        </w:rPr>
-        <w:t>Of</w:t>
-      </w:r>
-      <w:proofErr w:type="gramEnd"/>
-      <w:r>
-        <w:rPr>
-          <w:rFonts w:cs="Arial"/>
-          <w:sz w:val="24"/>
-          <w:szCs w:val="24"/>
-        </w:rPr>
-        <w:t xml:space="preserve"> </w:t>
+        <w:t xml:space="preserve">notice of removal - Paragraph 34.8 of the Act Of </w:t>
       </w:r>
       <w:proofErr w:type="spellStart"/>
       <w:r>
@@ -31015,25 +30458,7 @@
           <w:szCs w:val="24"/>
         </w:rPr>
         <w:lastRenderedPageBreak/>
-        <w:t xml:space="preserve">If the property is an HMO, the Agreement should give the </w:t>
-      </w:r>
-      <w:proofErr w:type="gramStart"/>
-      <w:r>
-        <w:rPr>
-          <w:rFonts w:cs="Arial"/>
-          <w:sz w:val="24"/>
-          <w:szCs w:val="24"/>
-        </w:rPr>
-        <w:t>24 hour</w:t>
-      </w:r>
-      <w:proofErr w:type="gramEnd"/>
-      <w:r>
-        <w:rPr>
-          <w:rFonts w:cs="Arial"/>
-          <w:sz w:val="24"/>
-          <w:szCs w:val="24"/>
-        </w:rPr>
-        <w:t xml:space="preserve"> contact number and the date on which the licence for the HMO will finish. </w:t>
+        <w:t xml:space="preserve">If the property is an HMO, the Agreement should give the 24 hour contact number and the date on which the licence for the HMO will finish. </w:t>
       </w:r>
     </w:p>
     <w:p>
@@ -31462,25 +30887,7 @@
           <w:sz w:val="24"/>
           <w:szCs w:val="24"/>
         </w:rPr>
-        <w:t xml:space="preserve">The Agreement </w:t>
-      </w:r>
-      <w:proofErr w:type="gramStart"/>
-      <w:r>
-        <w:rPr>
-          <w:rFonts w:cs="Arial"/>
-          <w:sz w:val="24"/>
-          <w:szCs w:val="24"/>
-        </w:rPr>
-        <w:t>lets</w:t>
-      </w:r>
-      <w:proofErr w:type="gramEnd"/>
-      <w:r>
-        <w:rPr>
-          <w:rFonts w:cs="Arial"/>
-          <w:sz w:val="24"/>
-          <w:szCs w:val="24"/>
-        </w:rPr>
-        <w:t xml:space="preserve"> the landlord say how the rent should be paid. For example, the landlord might want the rent payments to be paid by bank transfer or by cheque. It is possible for the tenant to pay using another way, if that is fair. For instance, it might not be considered fair to pay the rent by a method which would result in a high bank charge to the landlord, such as payments made using some credit cards. </w:t>
+        <w:t xml:space="preserve">The Agreement lets the landlord say how the rent should be paid. For example, the landlord might want the rent payments to be paid by bank transfer or by cheque. It is possible for the tenant to pay using another way, if that is fair. For instance, it might not be considered fair to pay the rent by a method which would result in a high bank charge to the landlord, such as payments made using some credit cards. </w:t>
       </w:r>
     </w:p>
     <w:p>
@@ -31547,27 +30954,7 @@
           <w:sz w:val="24"/>
           <w:szCs w:val="24"/>
         </w:rPr>
-        <w:t xml:space="preserve">premium, the tenant should write and ask for a refund. If the landlord refuses to provide a refund, then a claim could be made through the Tribunal. The tenant could also contact the local council’s landlord registration team, or, if the landlord holds </w:t>
-      </w:r>
-      <w:proofErr w:type="gramStart"/>
-      <w:r>
-        <w:rPr>
-          <w:rFonts w:cs="Arial"/>
-          <w:color w:val="auto"/>
-          <w:sz w:val="24"/>
-          <w:szCs w:val="24"/>
-        </w:rPr>
-        <w:t>a</w:t>
-      </w:r>
-      <w:proofErr w:type="gramEnd"/>
-      <w:r>
-        <w:rPr>
-          <w:rFonts w:cs="Arial"/>
-          <w:color w:val="auto"/>
-          <w:sz w:val="24"/>
-          <w:szCs w:val="24"/>
-        </w:rPr>
-        <w:t xml:space="preserve"> HMO licence, the tenant could contact the local council’s licensing team to help with this. </w:t>
+        <w:t xml:space="preserve">premium, the tenant should write and ask for a refund. If the landlord refuses to provide a refund, then a claim could be made through the Tribunal. The tenant could also contact the local council’s landlord registration team, or, if the landlord holds a HMO licence, the tenant could contact the local council’s licensing team to help with this. </w:t>
       </w:r>
     </w:p>
     <w:p>
@@ -31671,25 +31058,7 @@
           <w:sz w:val="24"/>
           <w:szCs w:val="24"/>
         </w:rPr>
-        <w:t xml:space="preserve">If the tenant pays rent in </w:t>
-      </w:r>
-      <w:proofErr w:type="gramStart"/>
-      <w:r>
-        <w:rPr>
-          <w:rFonts w:cs="Arial"/>
-          <w:sz w:val="24"/>
-          <w:szCs w:val="24"/>
-        </w:rPr>
-        <w:t>cash</w:t>
-      </w:r>
-      <w:proofErr w:type="gramEnd"/>
-      <w:r>
-        <w:rPr>
-          <w:rFonts w:cs="Arial"/>
-          <w:sz w:val="24"/>
-          <w:szCs w:val="24"/>
-        </w:rPr>
-        <w:t xml:space="preserve"> then the landlord must give the tenant a written receipt. </w:t>
+        <w:t xml:space="preserve">If the tenant pays rent in cash then the landlord must give the tenant a written receipt. </w:t>
       </w:r>
     </w:p>
     <w:p>
@@ -31872,43 +31241,7 @@
           <w:sz w:val="24"/>
           <w:szCs w:val="24"/>
         </w:rPr>
-        <w:t xml:space="preserve">Tenants must follow certain steps to ask the Rent Officer to make this decision and there is a </w:t>
-      </w:r>
-      <w:proofErr w:type="gramStart"/>
-      <w:r>
-        <w:rPr>
-          <w:rFonts w:cs="Arial"/>
-          <w:sz w:val="24"/>
-          <w:szCs w:val="24"/>
-        </w:rPr>
-        <w:t>21 day</w:t>
-      </w:r>
-      <w:proofErr w:type="gramEnd"/>
-      <w:r>
-        <w:rPr>
-          <w:rFonts w:cs="Arial"/>
-          <w:sz w:val="24"/>
-          <w:szCs w:val="24"/>
-        </w:rPr>
-        <w:t xml:space="preserve"> time limit for this to be done. If these steps are not followed by the tenant within the </w:t>
-      </w:r>
-      <w:proofErr w:type="gramStart"/>
-      <w:r>
-        <w:rPr>
-          <w:rFonts w:cs="Arial"/>
-          <w:sz w:val="24"/>
-          <w:szCs w:val="24"/>
-        </w:rPr>
-        <w:t>21 day</w:t>
-      </w:r>
-      <w:proofErr w:type="gramEnd"/>
-      <w:r>
-        <w:rPr>
-          <w:rFonts w:cs="Arial"/>
-          <w:sz w:val="24"/>
-          <w:szCs w:val="24"/>
-        </w:rPr>
-        <w:t xml:space="preserve"> time limit then the tenant will lose their right to challenge the rent increase - and the rent will be increased to the amount wanted by the landlord.</w:t>
+        <w:t>Tenants must follow certain steps to ask the Rent Officer to make this decision and there is a 21 day time limit for this to be done. If these steps are not followed by the tenant within the 21 day time limit then the tenant will lose their right to challenge the rent increase - and the rent will be increased to the amount wanted by the landlord.</w:t>
       </w:r>
     </w:p>
     <w:p>
@@ -32059,25 +31392,7 @@
           <w:sz w:val="24"/>
           <w:szCs w:val="24"/>
         </w:rPr>
-        <w:t xml:space="preserve">All of this must be done within 21 days after the tenant receives the rent-increase notice. If this is not </w:t>
-      </w:r>
-      <w:proofErr w:type="gramStart"/>
-      <w:r>
-        <w:rPr>
-          <w:rFonts w:cs="Arial"/>
-          <w:sz w:val="24"/>
-          <w:szCs w:val="24"/>
-        </w:rPr>
-        <w:t>done</w:t>
-      </w:r>
-      <w:proofErr w:type="gramEnd"/>
-      <w:r>
-        <w:rPr>
-          <w:rFonts w:cs="Arial"/>
-          <w:sz w:val="24"/>
-          <w:szCs w:val="24"/>
-        </w:rPr>
-        <w:t xml:space="preserve"> then the rent increase will go ahead. </w:t>
+        <w:t xml:space="preserve">All of this must be done within 21 days after the tenant receives the rent-increase notice. If this is not done then the rent increase will go ahead. </w:t>
       </w:r>
     </w:p>
     <w:p>
@@ -32115,25 +31430,7 @@
           <w:sz w:val="24"/>
           <w:szCs w:val="24"/>
         </w:rPr>
-        <w:t xml:space="preserve">Part 3 of the rent-increase notice can also be returned to the landlord by the tenant to say if the tenant has not been given long enough notice of a rent increase - so if less than 3 months’ notice was given. If the landlord gives less than the 3 months' notice, then the tenant will not need to pay the increased rent until 3 months have passed. </w:t>
-      </w:r>
-      <w:proofErr w:type="gramStart"/>
-      <w:r>
-        <w:rPr>
-          <w:rFonts w:cs="Arial"/>
-          <w:sz w:val="24"/>
-          <w:szCs w:val="24"/>
-        </w:rPr>
-        <w:t>So</w:t>
-      </w:r>
-      <w:proofErr w:type="gramEnd"/>
-      <w:r>
-        <w:rPr>
-          <w:rFonts w:cs="Arial"/>
-          <w:sz w:val="24"/>
-          <w:szCs w:val="24"/>
-        </w:rPr>
-        <w:t xml:space="preserve"> the landlord cannot try and increase the rent on one month's notice for example.</w:t>
+        <w:t>Part 3 of the rent-increase notice can also be returned to the landlord by the tenant to say if the tenant has not been given long enough notice of a rent increase - so if less than 3 months’ notice was given. If the landlord gives less than the 3 months' notice, then the tenant will not need to pay the increased rent until 3 months have passed. So the landlord cannot try and increase the rent on one month's notice for example.</w:t>
       </w:r>
     </w:p>
     <w:p>
@@ -32197,18 +31494,8 @@
           <w:sz w:val="24"/>
           <w:szCs w:val="24"/>
         </w:rPr>
-        <w:t xml:space="preserve"> 8 – Rent). As the landlord cannot increase the rent higher than the cap, the tenant doesn’t need to pay any rent above the cap. The tenant has a number of </w:t>
-      </w:r>
-      <w:proofErr w:type="gramStart"/>
-      <w:r>
-        <w:rPr>
-          <w:rFonts w:cs="Arial"/>
-          <w:sz w:val="24"/>
-          <w:szCs w:val="24"/>
-        </w:rPr>
-        <w:t>options:-</w:t>
-      </w:r>
-      <w:proofErr w:type="gramEnd"/>
+        <w:t xml:space="preserve"> 8 – Rent). As the landlord cannot increase the rent higher than the cap, the tenant doesn’t need to pay any rent above the cap. The tenant has a number of options:-</w:t>
+      </w:r>
     </w:p>
     <w:p>
       <w:pPr>
@@ -32378,27 +31665,7 @@
           <w:sz w:val="24"/>
           <w:szCs w:val="24"/>
         </w:rPr>
-        <w:t>The total amount of the deposit cannot be more than 2 months' rent. If the tenant is charged more than two months' rent, then the tenant can contact Shelter Scotland or a Citizens Advice Bureau for advice about claiming back the extra amount. It is an offence to require payment of any premium (in addition to the rent and a refundable deposit of no more than two months</w:t>
-      </w:r>
-      <w:proofErr w:type="gramStart"/>
-      <w:r>
-        <w:rPr>
-          <w:rFonts w:cs="Arial"/>
-          <w:color w:val="000000"/>
-          <w:sz w:val="24"/>
-          <w:szCs w:val="24"/>
-        </w:rPr>
-        <w:t>’  rent</w:t>
-      </w:r>
-      <w:proofErr w:type="gramEnd"/>
-      <w:r>
-        <w:rPr>
-          <w:rFonts w:cs="Arial"/>
-          <w:color w:val="000000"/>
-          <w:sz w:val="24"/>
-          <w:szCs w:val="24"/>
-        </w:rPr>
-        <w:t xml:space="preserve">) as a condition of the grant, renewal or continuance of a tenancy. </w:t>
+        <w:t xml:space="preserve">The total amount of the deposit cannot be more than 2 months' rent. If the tenant is charged more than two months' rent, then the tenant can contact Shelter Scotland or a Citizens Advice Bureau for advice about claiming back the extra amount. It is an offence to require payment of any premium (in addition to the rent and a refundable deposit of no more than two months’  rent) as a condition of the grant, renewal or continuance of a tenancy. </w:t>
       </w:r>
     </w:p>
     <w:p>
@@ -32930,23 +32197,7 @@
           <w:rFonts w:ascii="Arial" w:hAnsi="Arial" w:cs="Arial"/>
           <w:color w:val="000000"/>
         </w:rPr>
-        <w:t xml:space="preserve">other amounts not </w:t>
-      </w:r>
-      <w:proofErr w:type="gramStart"/>
-      <w:r>
-        <w:rPr>
-          <w:rFonts w:ascii="Arial" w:hAnsi="Arial" w:cs="Arial"/>
-          <w:color w:val="000000"/>
-        </w:rPr>
-        <w:t>paid</w:t>
-      </w:r>
-      <w:proofErr w:type="gramEnd"/>
-      <w:r>
-        <w:rPr>
-          <w:rFonts w:ascii="Arial" w:hAnsi="Arial" w:cs="Arial"/>
-          <w:color w:val="000000"/>
-        </w:rPr>
-        <w:t xml:space="preserve"> or the cost of any repairs needed if the tenant caused the damage </w:t>
+        <w:t xml:space="preserve">other amounts not paid or the cost of any repairs needed if the tenant caused the damage </w:t>
       </w:r>
     </w:p>
     <w:p>
@@ -34293,25 +33544,7 @@
           <w:szCs w:val="24"/>
         </w:rPr>
         <w:lastRenderedPageBreak/>
-        <w:t xml:space="preserve">Any defect or breakdown caused by normal wear and tear does not need to be paid for by the tenant. Wear and tear </w:t>
-      </w:r>
-      <w:proofErr w:type="gramStart"/>
-      <w:r>
-        <w:rPr>
-          <w:rFonts w:cs="Arial"/>
-          <w:sz w:val="24"/>
-          <w:szCs w:val="24"/>
-        </w:rPr>
-        <w:t>is</w:t>
-      </w:r>
-      <w:proofErr w:type="gramEnd"/>
-      <w:r>
-        <w:rPr>
-          <w:rFonts w:cs="Arial"/>
-          <w:sz w:val="24"/>
-          <w:szCs w:val="24"/>
-        </w:rPr>
-        <w:t xml:space="preserve"> allowed, because if you use something in the normal way, then it will become worn out over time. The tenant should not have to pay to replace things which have just been worn out by being used in a normal way. </w:t>
+        <w:t xml:space="preserve">Any defect or breakdown caused by normal wear and tear does not need to be paid for by the tenant. Wear and tear is allowed, because if you use something in the normal way, then it will become worn out over time. The tenant should not have to pay to replace things which have just been worn out by being used in a normal way. </w:t>
       </w:r>
     </w:p>
     <w:p>
@@ -35527,25 +34760,7 @@
           <w:sz w:val="24"/>
           <w:szCs w:val="24"/>
         </w:rPr>
-        <w:t xml:space="preserve">Sometimes the landlord might be responsible, along with owners of homes nearby, to keep certain common parts of a building or walls between two properties in good repair.  Examples of this might be where the property is a flat in a tenement building. In that case the common parts would usually include items such as the roof, common doors, the staircase giving access to all flats and the </w:t>
-      </w:r>
-      <w:proofErr w:type="gramStart"/>
-      <w:r>
-        <w:rPr>
-          <w:rFonts w:cs="Arial"/>
-          <w:sz w:val="24"/>
-          <w:szCs w:val="24"/>
-        </w:rPr>
-        <w:t>back court</w:t>
-      </w:r>
-      <w:proofErr w:type="gramEnd"/>
-      <w:r>
-        <w:rPr>
-          <w:rFonts w:cs="Arial"/>
-          <w:sz w:val="24"/>
-          <w:szCs w:val="24"/>
-        </w:rPr>
-        <w:t xml:space="preserve"> area. The landlord would need to carry out repairs to these things - but this would be shared with the owners of all of the other flats within the </w:t>
+        <w:t xml:space="preserve">Sometimes the landlord might be responsible, along with owners of homes nearby, to keep certain common parts of a building or walls between two properties in good repair.  Examples of this might be where the property is a flat in a tenement building. In that case the common parts would usually include items such as the roof, common doors, the staircase giving access to all flats and the back court area. The landlord would need to carry out repairs to these things - but this would be shared with the owners of all of the other flats within the </w:t>
       </w:r>
       <w:r>
         <w:rPr>
@@ -35643,25 +34858,7 @@
           <w:szCs w:val="24"/>
         </w:rPr>
         <w:lastRenderedPageBreak/>
-        <w:t xml:space="preserve">The landlord must make sure that the property is safe. If the tenant has any concerns about the safety of any gas item in the </w:t>
-      </w:r>
-      <w:proofErr w:type="gramStart"/>
-      <w:r>
-        <w:rPr>
-          <w:rFonts w:cs="Arial"/>
-          <w:sz w:val="24"/>
-          <w:szCs w:val="24"/>
-        </w:rPr>
-        <w:t>property, or</w:t>
-      </w:r>
-      <w:proofErr w:type="gramEnd"/>
-      <w:r>
-        <w:rPr>
-          <w:rFonts w:cs="Arial"/>
-          <w:sz w:val="24"/>
-          <w:szCs w:val="24"/>
-        </w:rPr>
-        <w:t xml:space="preserve"> knows that any gas appliances or pipework are not working properly - for example, there’s a smell of gas or the pilot light in a boiler does not stay lit - then the tenant must tell the landlord. </w:t>
+        <w:t xml:space="preserve">The landlord must make sure that the property is safe. If the tenant has any concerns about the safety of any gas item in the property, or knows that any gas appliances or pipework are not working properly - for example, there’s a smell of gas or the pilot light in a boiler does not stay lit - then the tenant must tell the landlord. </w:t>
       </w:r>
     </w:p>
     <w:p>
@@ -35745,16 +34942,7 @@
           <w:sz w:val="24"/>
           <w:szCs w:val="24"/>
         </w:rPr>
-        <w:t xml:space="preserve">Carbon monoxide detectors go off (so the alarm sounds) if carbon monoxide is present in a property.  Carbon monoxide is a dangerous gas which can cause illness or even death. Unlike the gas which powers the appliances in a property (like the boiler and hob), carbon monoxide does not have any smell - the only way to know that carbon monoxide is in a property is by having a carbon monoxide detector. Because of this, the landlord must have carbon monoxide detectors installed in the property if there are appliances which use </w:t>
-      </w:r>
-      <w:proofErr w:type="gramStart"/>
-      <w:r>
-        <w:rPr>
-          <w:rFonts w:cs="Arial"/>
-          <w:sz w:val="24"/>
-          <w:szCs w:val="24"/>
-        </w:rPr>
-        <w:t>carbon</w:t>
+        <w:t>Carbon monoxide detectors go off (so the alarm sounds) if carbon monoxide is present in a property.  Carbon monoxide is a dangerous gas which can cause illness or even death. Unlike the gas which powers the appliances in a property (like the boiler and hob), carbon monoxide does not have any smell - the only way to know that carbon monoxide is in a property is by having a carbon monoxide detector. Because of this, the landlord must have carbon monoxide detectors installed in the property if there are appliances which use carbon</w:t>
       </w:r>
       <w:r>
         <w:rPr>
@@ -35770,16 +34958,7 @@
           <w:sz w:val="24"/>
           <w:szCs w:val="24"/>
         </w:rPr>
-        <w:t>based</w:t>
-      </w:r>
-      <w:proofErr w:type="gramEnd"/>
-      <w:r>
-        <w:rPr>
-          <w:rFonts w:cs="Arial"/>
-          <w:sz w:val="24"/>
-          <w:szCs w:val="24"/>
-        </w:rPr>
-        <w:t xml:space="preserve"> fuel - which would be gas, wood, coal, other solid fuel or oil.</w:t>
+        <w:t>based fuel - which would be gas, wood, coal, other solid fuel or oil.</w:t>
       </w:r>
     </w:p>
     <w:p>
@@ -35821,25 +35000,7 @@
           <w:sz w:val="24"/>
           <w:szCs w:val="24"/>
         </w:rPr>
-        <w:t xml:space="preserve">each room or inter-connected space such as a garage, that has a fixed </w:t>
-      </w:r>
-      <w:proofErr w:type="gramStart"/>
-      <w:r>
-        <w:rPr>
-          <w:rFonts w:cs="Arial"/>
-          <w:sz w:val="24"/>
-          <w:szCs w:val="24"/>
-        </w:rPr>
-        <w:t>carbon based</w:t>
-      </w:r>
-      <w:proofErr w:type="gramEnd"/>
-      <w:r>
-        <w:rPr>
-          <w:rFonts w:cs="Arial"/>
-          <w:sz w:val="24"/>
-          <w:szCs w:val="24"/>
-        </w:rPr>
-        <w:t xml:space="preserve"> fuel powered appliance (except one solely used for cooking) - so, for example, every room or inter-connected space that has a fire, heater or a boiler; and</w:t>
+        <w:t>each room or inter-connected space such as a garage, that has a fixed carbon based fuel powered appliance (except one solely used for cooking) - so, for example, every room or inter-connected space that has a fire, heater or a boiler; and</w:t>
       </w:r>
     </w:p>
     <w:p>
@@ -35862,25 +35023,7 @@
           <w:sz w:val="24"/>
           <w:szCs w:val="24"/>
         </w:rPr>
-        <w:t xml:space="preserve">if the flue from any </w:t>
-      </w:r>
-      <w:proofErr w:type="gramStart"/>
-      <w:r>
-        <w:rPr>
-          <w:rFonts w:cs="Arial"/>
-          <w:sz w:val="24"/>
-          <w:szCs w:val="24"/>
-        </w:rPr>
-        <w:t>carbon based</w:t>
-      </w:r>
-      <w:proofErr w:type="gramEnd"/>
-      <w:r>
-        <w:rPr>
-          <w:rFonts w:cs="Arial"/>
-          <w:sz w:val="24"/>
-          <w:szCs w:val="24"/>
-        </w:rPr>
-        <w:t xml:space="preserve"> fuel powered appliance passes through any bedroom or living room, then in each of those rooms too.</w:t>
+        <w:t>if the flue from any carbon based fuel powered appliance passes through any bedroom or living room, then in each of those rooms too.</w:t>
       </w:r>
     </w:p>
     <w:p>
@@ -37541,25 +36684,7 @@
           <w:sz w:val="24"/>
           <w:szCs w:val="24"/>
         </w:rPr>
-        <w:t xml:space="preserve">Damage would be caused by negligence if it was not done on purpose but the person who caused the damage did not take normal care to avoid the damage. For example, a person is negligent if he leaves a skylight window open all day when rain is </w:t>
-      </w:r>
-      <w:proofErr w:type="gramStart"/>
-      <w:r>
-        <w:rPr>
-          <w:rFonts w:cs="Arial"/>
-          <w:sz w:val="24"/>
-          <w:szCs w:val="24"/>
-        </w:rPr>
-        <w:t>forecast</w:t>
-      </w:r>
-      <w:proofErr w:type="gramEnd"/>
-      <w:r>
-        <w:rPr>
-          <w:rFonts w:cs="Arial"/>
-          <w:sz w:val="24"/>
-          <w:szCs w:val="24"/>
-        </w:rPr>
-        <w:t xml:space="preserve"> and this results in the carpet and furnishings in the room below being damaged by the rain. Another example might be a person causes a burn mark to appear on a kitchen table by placing a pot, straight from a hot burner on the cooker hob, onto the table top.</w:t>
+        <w:t>Damage would be caused by negligence if it was not done on purpose but the person who caused the damage did not take normal care to avoid the damage. For example, a person is negligent if he leaves a skylight window open all day when rain is forecast and this results in the carpet and furnishings in the room below being damaged by the rain. Another example might be a person causes a burn mark to appear on a kitchen table by placing a pot, straight from a hot burner on the cooker hob, onto the table top.</w:t>
       </w:r>
     </w:p>
     <w:p>
@@ -38096,25 +37221,7 @@
           <w:sz w:val="24"/>
           <w:szCs w:val="24"/>
         </w:rPr>
-        <w:t xml:space="preserve">avoiding debris getting into the system - for example by making sure that any </w:t>
-      </w:r>
-      <w:proofErr w:type="gramStart"/>
-      <w:r>
-        <w:rPr>
-          <w:rFonts w:cs="Arial"/>
-          <w:sz w:val="24"/>
-          <w:szCs w:val="24"/>
-        </w:rPr>
-        <w:t>cold water</w:t>
-      </w:r>
-      <w:proofErr w:type="gramEnd"/>
-      <w:r>
-        <w:rPr>
-          <w:rFonts w:cs="Arial"/>
-          <w:sz w:val="24"/>
-          <w:szCs w:val="24"/>
-        </w:rPr>
-        <w:t xml:space="preserve"> tanks have a tight fitting lid; and </w:t>
+        <w:t xml:space="preserve">avoiding debris getting into the system - for example by making sure that any cold water tanks have a tight fitting lid; and </w:t>
       </w:r>
     </w:p>
     <w:p>
@@ -38524,25 +37631,7 @@
           <w:sz w:val="24"/>
           <w:szCs w:val="24"/>
         </w:rPr>
-        <w:t xml:space="preserve">If the tenant does not give </w:t>
-      </w:r>
-      <w:proofErr w:type="gramStart"/>
-      <w:r>
-        <w:rPr>
-          <w:rFonts w:cs="Arial"/>
-          <w:sz w:val="24"/>
-          <w:szCs w:val="24"/>
-        </w:rPr>
-        <w:t>consent</w:t>
-      </w:r>
-      <w:proofErr w:type="gramEnd"/>
-      <w:r>
-        <w:rPr>
-          <w:rFonts w:cs="Arial"/>
-          <w:sz w:val="24"/>
-          <w:szCs w:val="24"/>
-        </w:rPr>
-        <w:t xml:space="preserve"> then the landlord can apply to the Tribunal for an order to take access. The Tribunal will try and agree a date for access with the tenant. If the tenant refuses to agree a date for repairs than the Tribunal can fix a date when the landlord can enter.</w:t>
+        <w:t>If the tenant does not give consent then the landlord can apply to the Tribunal for an order to take access. The Tribunal will try and agree a date for access with the tenant. If the tenant refuses to agree a date for repairs than the Tribunal can fix a date when the landlord can enter.</w:t>
       </w:r>
     </w:p>
     <w:p>
@@ -38997,25 +38086,7 @@
           <w:sz w:val="24"/>
           <w:szCs w:val="24"/>
         </w:rPr>
-        <w:t xml:space="preserve">The landlord can </w:t>
-      </w:r>
-      <w:proofErr w:type="gramStart"/>
-      <w:r>
-        <w:rPr>
-          <w:rFonts w:cs="Arial"/>
-          <w:sz w:val="24"/>
-          <w:szCs w:val="24"/>
-        </w:rPr>
-        <w:t>take action</w:t>
-      </w:r>
-      <w:proofErr w:type="gramEnd"/>
-      <w:r>
-        <w:rPr>
-          <w:rFonts w:cs="Arial"/>
-          <w:sz w:val="24"/>
-          <w:szCs w:val="24"/>
-        </w:rPr>
-        <w:t xml:space="preserve"> against the tenant if there is a breach of the antisocial behaviour clause in the tenancy.</w:t>
+        <w:t>The landlord can take action against the tenant if there is a breach of the antisocial behaviour clause in the tenancy.</w:t>
       </w:r>
     </w:p>
     <w:p>
@@ -39034,25 +38105,7 @@
           <w:sz w:val="24"/>
           <w:szCs w:val="24"/>
         </w:rPr>
-        <w:t xml:space="preserve">Landlords have a responsibility to try to stop antisocial behaviour taking place. </w:t>
-      </w:r>
-      <w:proofErr w:type="gramStart"/>
-      <w:r>
-        <w:rPr>
-          <w:rFonts w:cs="Arial"/>
-          <w:sz w:val="24"/>
-          <w:szCs w:val="24"/>
-        </w:rPr>
-        <w:t>So</w:t>
-      </w:r>
-      <w:proofErr w:type="gramEnd"/>
-      <w:r>
-        <w:rPr>
-          <w:rFonts w:cs="Arial"/>
-          <w:sz w:val="24"/>
-          <w:szCs w:val="24"/>
-        </w:rPr>
-        <w:t xml:space="preserve"> if the tenant is involved in antisocial behaviour the landlord must do something to try to stop it. This could include:</w:t>
+        <w:t>Landlords have a responsibility to try to stop antisocial behaviour taking place. So if the tenant is involved in antisocial behaviour the landlord must do something to try to stop it. This could include:</w:t>
       </w:r>
     </w:p>
     <w:p>
@@ -39238,25 +38291,7 @@
           <w:sz w:val="24"/>
           <w:szCs w:val="24"/>
         </w:rPr>
-        <w:t xml:space="preserve">If a landlord does not try to stop the antisocial behaviour, the local council can serve an Antisocial Behaviour Notice on the landlord ordering the landlord to </w:t>
-      </w:r>
-      <w:proofErr w:type="gramStart"/>
-      <w:r>
-        <w:rPr>
-          <w:rFonts w:cs="Arial"/>
-          <w:sz w:val="24"/>
-          <w:szCs w:val="24"/>
-        </w:rPr>
-        <w:t>take action</w:t>
-      </w:r>
-      <w:proofErr w:type="gramEnd"/>
-      <w:r>
-        <w:rPr>
-          <w:rFonts w:cs="Arial"/>
-          <w:sz w:val="24"/>
-          <w:szCs w:val="24"/>
-        </w:rPr>
-        <w:t xml:space="preserve"> to deal with the problem, for example to evict the tenant, or at least warn the tenant that they may be evicted if they continue to behave in that way. </w:t>
+        <w:t xml:space="preserve">If a landlord does not try to stop the antisocial behaviour, the local council can serve an Antisocial Behaviour Notice on the landlord ordering the landlord to take action to deal with the problem, for example to evict the tenant, or at least warn the tenant that they may be evicted if they continue to behave in that way. </w:t>
       </w:r>
     </w:p>
     <w:p>
@@ -39373,25 +38408,7 @@
           <w:sz w:val="24"/>
           <w:szCs w:val="24"/>
         </w:rPr>
-        <w:t xml:space="preserve">the police - who can </w:t>
-      </w:r>
-      <w:proofErr w:type="gramStart"/>
-      <w:r>
-        <w:rPr>
-          <w:rFonts w:cs="Arial"/>
-          <w:sz w:val="24"/>
-          <w:szCs w:val="24"/>
-        </w:rPr>
-        <w:t>take action</w:t>
-      </w:r>
-      <w:proofErr w:type="gramEnd"/>
-      <w:r>
-        <w:rPr>
-          <w:rFonts w:cs="Arial"/>
-          <w:sz w:val="24"/>
-          <w:szCs w:val="24"/>
-        </w:rPr>
-        <w:t xml:space="preserve"> to stop certain behaviours.</w:t>
+        <w:t>the police - who can take action to stop certain behaviours.</w:t>
       </w:r>
     </w:p>
     <w:p>
@@ -39568,27 +38585,7 @@
           <w:szCs w:val="24"/>
           <w:lang w:val="en"/>
         </w:rPr>
-        <w:t xml:space="preserve">in some </w:t>
-      </w:r>
-      <w:proofErr w:type="gramStart"/>
-      <w:r>
-        <w:rPr>
-          <w:rFonts w:cs="Arial"/>
-          <w:sz w:val="24"/>
-          <w:szCs w:val="24"/>
-          <w:lang w:val="en"/>
-        </w:rPr>
-        <w:t>cases</w:t>
-      </w:r>
-      <w:proofErr w:type="gramEnd"/>
-      <w:r>
-        <w:rPr>
-          <w:rFonts w:cs="Arial"/>
-          <w:sz w:val="24"/>
-          <w:szCs w:val="24"/>
-          <w:lang w:val="en"/>
-        </w:rPr>
-        <w:t xml:space="preserve"> to make a claim through the Tribunal, if for example an Agreement contains a discriminatory clause that the Tribunal could remove or if that discrimination led to an unfair rent or unlawful eviction; or</w:t>
+        <w:t>in some cases to make a claim through the Tribunal, if for example an Agreement contains a discriminatory clause that the Tribunal could remove or if that discrimination led to an unfair rent or unlawful eviction; or</w:t>
       </w:r>
     </w:p>
     <w:p>
@@ -39809,18 +38806,8 @@
           <w:sz w:val="24"/>
           <w:szCs w:val="24"/>
         </w:rPr>
-        <w:t xml:space="preserve">Personal data shall </w:t>
-      </w:r>
-      <w:proofErr w:type="gramStart"/>
-      <w:r>
-        <w:rPr>
-          <w:rFonts w:cs="Arial"/>
-          <w:sz w:val="24"/>
-          <w:szCs w:val="24"/>
-        </w:rPr>
-        <w:t>be:-</w:t>
-      </w:r>
-      <w:proofErr w:type="gramEnd"/>
+        <w:t>Personal data shall be:-</w:t>
+      </w:r>
     </w:p>
     <w:p>
       <w:pPr>
@@ -40464,27 +39451,7 @@
           <w:sz w:val="24"/>
           <w:szCs w:val="24"/>
         </w:rPr>
-        <w:t xml:space="preserve">minimum </w:t>
-      </w:r>
-      <w:proofErr w:type="gramStart"/>
-      <w:r>
-        <w:rPr>
-          <w:rFonts w:cs="Arial"/>
-          <w:b/>
-          <w:sz w:val="24"/>
-          <w:szCs w:val="24"/>
-        </w:rPr>
-        <w:t>28 day</w:t>
-      </w:r>
-      <w:proofErr w:type="gramEnd"/>
-      <w:r>
-        <w:rPr>
-          <w:rFonts w:cs="Arial"/>
-          <w:b/>
-          <w:sz w:val="24"/>
-          <w:szCs w:val="24"/>
-        </w:rPr>
-        <w:t xml:space="preserve"> period </w:t>
+        <w:t xml:space="preserve">minimum 28 day period </w:t>
       </w:r>
       <w:r>
         <w:rPr>
@@ -40521,19 +39488,8 @@
           <w:sz w:val="24"/>
           <w:szCs w:val="24"/>
         </w:rPr>
-        <w:t xml:space="preserve">joint </w:t>
-      </w:r>
-      <w:proofErr w:type="gramStart"/>
-      <w:r>
-        <w:rPr>
-          <w:rFonts w:cs="Arial"/>
-          <w:b/>
-          <w:sz w:val="24"/>
-          <w:szCs w:val="24"/>
-        </w:rPr>
-        <w:t>tenancy</w:t>
-      </w:r>
-      <w:proofErr w:type="gramEnd"/>
+        <w:t>joint tenancy</w:t>
+      </w:r>
       <w:r>
         <w:rPr>
           <w:rFonts w:cs="Arial"/>
@@ -40560,25 +39516,7 @@
           <w:sz w:val="24"/>
           <w:szCs w:val="24"/>
         </w:rPr>
-        <w:t xml:space="preserve">If a joint tenant wants to end the tenancy by sending notice to the landlord by </w:t>
-      </w:r>
-      <w:proofErr w:type="gramStart"/>
-      <w:r>
-        <w:rPr>
-          <w:rFonts w:cs="Arial"/>
-          <w:sz w:val="24"/>
-          <w:szCs w:val="24"/>
-        </w:rPr>
-        <w:t>email</w:t>
-      </w:r>
-      <w:proofErr w:type="gramEnd"/>
-      <w:r>
-        <w:rPr>
-          <w:rFonts w:cs="Arial"/>
-          <w:sz w:val="24"/>
-          <w:szCs w:val="24"/>
-        </w:rPr>
-        <w:t xml:space="preserve"> then this would be done either:</w:t>
+        <w:t>If a joint tenant wants to end the tenancy by sending notice to the landlord by email then this would be done either:</w:t>
       </w:r>
     </w:p>
     <w:p>
@@ -41083,18 +40021,8 @@
           <w:sz w:val="24"/>
           <w:szCs w:val="24"/>
         </w:rPr>
-        <w:t xml:space="preserve"> will be set out in the Notice to Leave. There are four possible options for the </w:t>
-      </w:r>
-      <w:proofErr w:type="gramStart"/>
-      <w:r>
-        <w:rPr>
-          <w:rFonts w:cs="Arial"/>
-          <w:sz w:val="24"/>
-          <w:szCs w:val="24"/>
-        </w:rPr>
-        <w:t>tenant:-</w:t>
-      </w:r>
-      <w:proofErr w:type="gramEnd"/>
+        <w:t xml:space="preserve"> will be set out in the Notice to Leave. There are four possible options for the tenant:-</w:t>
+      </w:r>
     </w:p>
     <w:p>
       <w:pPr>
@@ -42228,21 +41156,7 @@
         <w:rPr>
           <w:sz w:val="24"/>
         </w:rPr>
-        <w:t xml:space="preserve">This ground applies if your landlord wants you to move out of the </w:t>
-      </w:r>
-      <w:proofErr w:type="gramStart"/>
-      <w:r>
-        <w:rPr>
-          <w:sz w:val="24"/>
-        </w:rPr>
-        <w:t>property</w:t>
-      </w:r>
-      <w:proofErr w:type="gramEnd"/>
-      <w:r>
-        <w:rPr>
-          <w:sz w:val="24"/>
-        </w:rPr>
-        <w:t xml:space="preserve"> so they can move in. Evidence could include an affidavit (a written statement, signed under oath in the presence of a Notary Public or a Justice of the Peace, that can be used as evidence at the Tribunal) saying this is what they are going to do. </w:t>
+        <w:t xml:space="preserve">This ground applies if your landlord wants you to move out of the property so they can move in. Evidence could include an affidavit (a written statement, signed under oath in the presence of a Notary Public or a Justice of the Peace, that can be used as evidence at the Tribunal) saying this is what they are going to do. </w:t>
       </w:r>
     </w:p>
     <w:p>
@@ -42292,21 +41206,7 @@
         <w:rPr>
           <w:sz w:val="24"/>
         </w:rPr>
-        <w:t xml:space="preserve">This ground applies if your landlord wants you to move </w:t>
-      </w:r>
-      <w:proofErr w:type="gramStart"/>
-      <w:r>
-        <w:rPr>
-          <w:sz w:val="24"/>
-        </w:rPr>
-        <w:t>out</w:t>
-      </w:r>
-      <w:proofErr w:type="gramEnd"/>
-      <w:r>
-        <w:rPr>
-          <w:sz w:val="24"/>
-        </w:rPr>
-        <w:t xml:space="preserve"> so they can use the property for something other than a home.  Evidence could include planning permission that will let them use the property for a different purpose. </w:t>
+        <w:t xml:space="preserve">This ground applies if your landlord wants you to move out so they can use the property for something other than a home.  Evidence could include planning permission that will let them use the property for a different purpose. </w:t>
       </w:r>
     </w:p>
     <w:p>
@@ -43031,21 +41931,7 @@
         <w:rPr>
           <w:sz w:val="24"/>
         </w:rPr>
-        <w:t xml:space="preserve">is a nuisance or </w:t>
-      </w:r>
-      <w:proofErr w:type="gramStart"/>
-      <w:r>
-        <w:rPr>
-          <w:sz w:val="24"/>
-        </w:rPr>
-        <w:t>annoyance</w:t>
-      </w:r>
-      <w:proofErr w:type="gramEnd"/>
-      <w:r>
-        <w:rPr>
-          <w:sz w:val="24"/>
-        </w:rPr>
-        <w:t xml:space="preserve"> </w:t>
+        <w:t xml:space="preserve">is a nuisance or annoyance </w:t>
       </w:r>
     </w:p>
     <w:p>
@@ -43551,35 +42437,7 @@
         <w:rPr>
           <w:sz w:val="24"/>
         </w:rPr>
-        <w:t xml:space="preserve">If you owe less than a month's rent (or are no longer in arrears) by the first day of the Tribunal hearing, the ground is </w:t>
-      </w:r>
-      <w:proofErr w:type="gramStart"/>
-      <w:r>
-        <w:rPr>
-          <w:sz w:val="24"/>
-        </w:rPr>
-        <w:t>discretionary</w:t>
-      </w:r>
-      <w:proofErr w:type="gramEnd"/>
-      <w:r>
-        <w:rPr>
-          <w:sz w:val="24"/>
-        </w:rPr>
-        <w:t xml:space="preserve"> and the Tribunal will decide whether it is reasonable to issue an eviction order. In deciding whether it is reasonable to evict, the Tribunal will consider whether you </w:t>
-      </w:r>
-      <w:proofErr w:type="gramStart"/>
-      <w:r>
-        <w:rPr>
-          <w:sz w:val="24"/>
-        </w:rPr>
-        <w:t>being</w:t>
-      </w:r>
-      <w:proofErr w:type="gramEnd"/>
-      <w:r>
-        <w:rPr>
-          <w:sz w:val="24"/>
-        </w:rPr>
-        <w:t xml:space="preserve"> in arrears is due to a delay or failure in the payment of a relevant benefit. </w:t>
+        <w:t xml:space="preserve">If you owe less than a month's rent (or are no longer in arrears) by the first day of the Tribunal hearing, the ground is discretionary and the Tribunal will decide whether it is reasonable to issue an eviction order. In deciding whether it is reasonable to evict, the Tribunal will consider whether you being in arrears is due to a delay or failure in the payment of a relevant benefit. </w:t>
       </w:r>
     </w:p>
     <w:p>
@@ -43746,21 +42604,7 @@
         <w:rPr>
           <w:sz w:val="24"/>
         </w:rPr>
-        <w:t xml:space="preserve">you never became an </w:t>
-      </w:r>
-      <w:proofErr w:type="gramStart"/>
-      <w:r>
-        <w:rPr>
-          <w:sz w:val="24"/>
-        </w:rPr>
-        <w:t>employee</w:t>
-      </w:r>
-      <w:proofErr w:type="gramEnd"/>
-      <w:r>
-        <w:rPr>
-          <w:sz w:val="24"/>
-        </w:rPr>
-        <w:t xml:space="preserve"> but your landlord applies on or after the date 12 months after the tenancy started </w:t>
+        <w:t xml:space="preserve">you never became an employee but your landlord applies on or after the date 12 months after the tenancy started </w:t>
       </w:r>
     </w:p>
     <w:p>
@@ -44148,17 +42992,8 @@
           <w:sz w:val="24"/>
           <w:szCs w:val="24"/>
         </w:rPr>
-        <w:t xml:space="preserve"> possible options for the </w:t>
-      </w:r>
-      <w:proofErr w:type="gramStart"/>
-      <w:r>
-        <w:rPr>
-          <w:sz w:val="24"/>
-          <w:szCs w:val="24"/>
-        </w:rPr>
-        <w:t>tenant:-</w:t>
-      </w:r>
-      <w:proofErr w:type="gramEnd"/>
+        <w:t xml:space="preserve"> possible options for the tenant:-</w:t>
+      </w:r>
     </w:p>
     <w:p>
       <w:pPr>
@@ -44514,23 +43349,7 @@
           <w:sz w:val="24"/>
           <w:szCs w:val="24"/>
         </w:rPr>
-        <w:t xml:space="preserve">which of the </w:t>
-      </w:r>
-      <w:proofErr w:type="gramStart"/>
-      <w:r>
-        <w:rPr>
-          <w:sz w:val="24"/>
-          <w:szCs w:val="24"/>
-        </w:rPr>
-        <w:t>18 eviction</w:t>
-      </w:r>
-      <w:proofErr w:type="gramEnd"/>
-      <w:r>
-        <w:rPr>
-          <w:sz w:val="24"/>
-          <w:szCs w:val="24"/>
-        </w:rPr>
-        <w:t xml:space="preserve"> ground(s) the landlord is using to end the Agreement; and </w:t>
+        <w:t xml:space="preserve">which of the 18 eviction ground(s) the landlord is using to end the Agreement; and </w:t>
       </w:r>
     </w:p>
     <w:p>
@@ -45723,23 +44542,7 @@
           <w:sz w:val="24"/>
           <w:szCs w:val="24"/>
         </w:rPr>
-        <w:t xml:space="preserve">Two of the eviction grounds can be mandatory in some cases and discretionary in some others. </w:t>
-      </w:r>
-      <w:proofErr w:type="gramStart"/>
-      <w:r>
-        <w:rPr>
-          <w:sz w:val="24"/>
-          <w:szCs w:val="24"/>
-        </w:rPr>
-        <w:t>So</w:t>
-      </w:r>
-      <w:proofErr w:type="gramEnd"/>
-      <w:r>
-        <w:rPr>
-          <w:sz w:val="24"/>
-          <w:szCs w:val="24"/>
-        </w:rPr>
-        <w:t xml:space="preserve"> if the Tribunal accepts that the ground applies, then:</w:t>
+        <w:t>Two of the eviction grounds can be mandatory in some cases and discretionary in some others. So if the Tribunal accepts that the ground applies, then:</w:t>
       </w:r>
     </w:p>
     <w:p>
@@ -45760,23 +44563,7 @@
           <w:sz w:val="24"/>
           <w:szCs w:val="24"/>
         </w:rPr>
-        <w:t xml:space="preserve">in some </w:t>
-      </w:r>
-      <w:proofErr w:type="gramStart"/>
-      <w:r>
-        <w:rPr>
-          <w:sz w:val="24"/>
-          <w:szCs w:val="24"/>
-        </w:rPr>
-        <w:t>cases</w:t>
-      </w:r>
-      <w:proofErr w:type="gramEnd"/>
-      <w:r>
-        <w:rPr>
-          <w:sz w:val="24"/>
-          <w:szCs w:val="24"/>
-        </w:rPr>
-        <w:t xml:space="preserve"> the Tribunal must issue the eviction order; but</w:t>
+        <w:t>in some cases the Tribunal must issue the eviction order; but</w:t>
       </w:r>
     </w:p>
     <w:p>
@@ -45883,17 +44670,8 @@
           <w:sz w:val="24"/>
           <w:szCs w:val="24"/>
         </w:rPr>
-        <w:t xml:space="preserve"> issue the eviction order) </w:t>
-      </w:r>
-      <w:proofErr w:type="gramStart"/>
-      <w:r>
-        <w:rPr>
-          <w:sz w:val="24"/>
-          <w:szCs w:val="24"/>
-        </w:rPr>
-        <w:t>if:-</w:t>
-      </w:r>
-      <w:proofErr w:type="gramEnd"/>
+        <w:t xml:space="preserve"> issue the eviction order) if:-</w:t>
+      </w:r>
     </w:p>
     <w:p>
       <w:pPr>
@@ -46003,17 +44781,8 @@
           <w:sz w:val="24"/>
           <w:szCs w:val="24"/>
         </w:rPr>
-        <w:t xml:space="preserve"> whether or not to issue the eviction order if the Tribunal considers it right to end the tenancy) </w:t>
-      </w:r>
-      <w:proofErr w:type="gramStart"/>
-      <w:r>
-        <w:rPr>
-          <w:sz w:val="24"/>
-          <w:szCs w:val="24"/>
-        </w:rPr>
-        <w:t>if:-</w:t>
-      </w:r>
-      <w:proofErr w:type="gramEnd"/>
+        <w:t xml:space="preserve"> whether or not to issue the eviction order if the Tribunal considers it right to end the tenancy) if:-</w:t>
+      </w:r>
     </w:p>
     <w:p>
       <w:pPr>
@@ -47945,25 +46714,7 @@
           <w:sz w:val="24"/>
           <w:szCs w:val="24"/>
         </w:rPr>
-        <w:t xml:space="preserve">A guarantor is not always asked for by a </w:t>
-      </w:r>
-      <w:proofErr w:type="gramStart"/>
-      <w:r>
-        <w:rPr>
-          <w:rFonts w:cs="Arial"/>
-          <w:sz w:val="24"/>
-          <w:szCs w:val="24"/>
-        </w:rPr>
-        <w:t>landlord</w:t>
-      </w:r>
-      <w:proofErr w:type="gramEnd"/>
-      <w:r>
-        <w:rPr>
-          <w:rFonts w:cs="Arial"/>
-          <w:sz w:val="24"/>
-          <w:szCs w:val="24"/>
-        </w:rPr>
-        <w:t xml:space="preserve"> but it is quite common for the landlord to ask for a </w:t>
+        <w:t xml:space="preserve">A guarantor is not always asked for by a landlord but it is quite common for the landlord to ask for a </w:t>
       </w:r>
       <w:r>
         <w:rPr>
@@ -48091,29 +46842,36 @@
           <w:szCs w:val="24"/>
           <w:lang w:val="en"/>
         </w:rPr>
-        <w:t>the guarantor is guaranteeing all the joint tenants and not just one particular tenant. The guarantor might have to pay costs which were due to another joint tenant(</w:t>
-      </w:r>
-      <w:proofErr w:type="gramStart"/>
-      <w:r>
+        <w:t xml:space="preserve">the guarantor is guaranteeing all the joint tenants and not just one particular tenant. The guarantor might have to pay costs which were due to another joint tenant(s)  not having paid rent or causing damage to the property. These costs can include legal costs in trying to get payment of the rent arrears or other costs. </w:t>
+      </w:r>
+    </w:p>
+    <w:p>
+      <w:pPr>
+        <w:pStyle w:val="BodyText1"/>
+        <w:jc w:val="left"/>
         <w:rPr>
           <w:rFonts w:cs="Arial"/>
           <w:color w:val="auto"/>
           <w:sz w:val="24"/>
           <w:szCs w:val="24"/>
-          <w:lang w:val="en"/>
-        </w:rPr>
-        <w:t>s)  not</w:t>
-      </w:r>
-      <w:proofErr w:type="gramEnd"/>
+        </w:rPr>
+      </w:pPr>
+      <w:r>
+        <w:rPr>
+          <w:rFonts w:cs="Arial"/>
+          <w:sz w:val="24"/>
+          <w:szCs w:val="24"/>
+        </w:rPr>
+        <w:t xml:space="preserve">If the tenant does not do something which they should, or does something that they should not do, </w:t>
+      </w:r>
       <w:r>
         <w:rPr>
           <w:rFonts w:cs="Arial"/>
           <w:color w:val="auto"/>
           <w:sz w:val="24"/>
           <w:szCs w:val="24"/>
-          <w:lang w:val="en"/>
-        </w:rPr>
-        <w:t xml:space="preserve"> having paid rent or causing damage to the property. These costs can include legal costs in trying to get payment of the rent arrears or other costs. </w:t>
+        </w:rPr>
+        <w:t>the landlord can get the guarantor to do what is required or to meet any costs of fixing what should not have been done.</w:t>
       </w:r>
     </w:p>
     <w:p>
@@ -48130,19 +46888,11 @@
       <w:r>
         <w:rPr>
           <w:rFonts w:cs="Arial"/>
-          <w:sz w:val="24"/>
-          <w:szCs w:val="24"/>
-        </w:rPr>
-        <w:t xml:space="preserve">If the tenant does not do something which they should, or does something that they should not do, </w:t>
-      </w:r>
-      <w:r>
-        <w:rPr>
-          <w:rFonts w:cs="Arial"/>
           <w:color w:val="auto"/>
           <w:sz w:val="24"/>
           <w:szCs w:val="24"/>
         </w:rPr>
-        <w:t>the landlord can get the guarantor to do what is required or to meet any costs of fixing what should not have been done.</w:t>
+        <w:t>For example, if the tenant does not pay rent or some other payment due under the tenancy, the landlord can claim it from the guarantor instead.</w:t>
       </w:r>
     </w:p>
     <w:p>
@@ -48163,7 +46913,7 @@
           <w:sz w:val="24"/>
           <w:szCs w:val="24"/>
         </w:rPr>
-        <w:t>For example, if the tenant does not pay rent or some other payment due under the tenancy, the landlord can claim it from the guarantor instead.</w:t>
+        <w:t>Also, if the tenant does not repair some damage to the property which was caused by the tenant, the landlord can ask the guarantor to repair the damage - or the landlord can do the repair themselves and then claim the cost from the tenant or from the guarantor.</w:t>
       </w:r>
     </w:p>
     <w:p>
@@ -48184,39 +46934,7 @@
           <w:sz w:val="24"/>
           <w:szCs w:val="24"/>
         </w:rPr>
-        <w:t>Also, if the tenant does not repair some damage to the property which was caused by the tenant, the landlord can ask the guarantor to repair the damage - or the landlord can do the repair themselves and then claim the cost from the tenant or from the guarantor.</w:t>
-      </w:r>
-    </w:p>
-    <w:p>
-      <w:pPr>
-        <w:pStyle w:val="BodyText1"/>
-        <w:jc w:val="left"/>
-        <w:rPr>
-          <w:rFonts w:cs="Arial"/>
-          <w:color w:val="auto"/>
-          <w:sz w:val="24"/>
-          <w:szCs w:val="24"/>
-        </w:rPr>
-      </w:pPr>
-      <w:proofErr w:type="gramStart"/>
-      <w:r>
-        <w:rPr>
-          <w:rFonts w:cs="Arial"/>
-          <w:color w:val="auto"/>
-          <w:sz w:val="24"/>
-          <w:szCs w:val="24"/>
-        </w:rPr>
-        <w:t>Also</w:t>
-      </w:r>
-      <w:proofErr w:type="gramEnd"/>
-      <w:r>
-        <w:rPr>
-          <w:rFonts w:cs="Arial"/>
-          <w:color w:val="auto"/>
-          <w:sz w:val="24"/>
-          <w:szCs w:val="24"/>
-        </w:rPr>
-        <w:t xml:space="preserve"> if the landlord:</w:t>
+        <w:t>Also if the landlord:</w:t>
       </w:r>
     </w:p>
     <w:p>
@@ -48263,25 +46981,7 @@
           <w:sz w:val="24"/>
           <w:szCs w:val="24"/>
         </w:rPr>
-        <w:t xml:space="preserve">pays other people, for example, lawyers and Sheriff Officers, to </w:t>
-      </w:r>
-      <w:proofErr w:type="gramStart"/>
-      <w:r>
-        <w:rPr>
-          <w:rFonts w:cs="Arial"/>
-          <w:sz w:val="24"/>
-          <w:szCs w:val="24"/>
-        </w:rPr>
-        <w:t>take action</w:t>
-      </w:r>
-      <w:proofErr w:type="gramEnd"/>
-      <w:r>
-        <w:rPr>
-          <w:rFonts w:cs="Arial"/>
-          <w:sz w:val="24"/>
-          <w:szCs w:val="24"/>
-        </w:rPr>
-        <w:t xml:space="preserve"> against the tenant to try to get the tenant to comply with their duties under the tenancy,</w:t>
+        <w:t>pays other people, for example, lawyers and Sheriff Officers, to take action against the tenant to try to get the tenant to comply with their duties under the tenancy,</w:t>
       </w:r>
     </w:p>
     <w:p>
@@ -49814,31 +48514,7 @@
           <w:sz w:val="24"/>
           <w:szCs w:val="24"/>
         </w:rPr>
-        <w:t xml:space="preserve">Offers gas safety advice and can </w:t>
-      </w:r>
-      <w:proofErr w:type="gramStart"/>
-      <w:r>
-        <w:rPr>
-          <w:rFonts w:cs="Arial"/>
-          <w:i/>
-          <w:iCs/>
-          <w:color w:val="000000"/>
-          <w:sz w:val="24"/>
-          <w:szCs w:val="24"/>
-        </w:rPr>
-        <w:t>take action</w:t>
-      </w:r>
-      <w:proofErr w:type="gramEnd"/>
-      <w:r>
-        <w:rPr>
-          <w:rFonts w:cs="Arial"/>
-          <w:i/>
-          <w:iCs/>
-          <w:color w:val="000000"/>
-          <w:sz w:val="24"/>
-          <w:szCs w:val="24"/>
-        </w:rPr>
-        <w:t xml:space="preserve"> to ensure that gas appliances in a property are safe.</w:t>
+        <w:t>Offers gas safety advice and can take action to ensure that gas appliances in a property are safe.</w:t>
       </w:r>
     </w:p>
     <w:p>
@@ -51472,14 +50148,12 @@
         <w:u w:val="single"/>
       </w:rPr>
     </w:pPr>
-    <w:proofErr w:type="gramStart"/>
     <w:r>
       <w:rPr>
         <w:u w:val="single"/>
       </w:rPr>
       <w:t>Key:-</w:t>
     </w:r>
-    <w:proofErr w:type="gramEnd"/>
   </w:p>
   <w:p>
     <w:pPr>
@@ -51506,15 +50180,7 @@
       <w:pStyle w:val="Footer"/>
     </w:pPr>
     <w:r>
-      <w:t xml:space="preserve">Normal Text: Discretionary clauses - a landlord can </w:t>
-    </w:r>
-    <w:proofErr w:type="gramStart"/>
-    <w:r>
-      <w:t>chose</w:t>
-    </w:r>
-    <w:proofErr w:type="gramEnd"/>
-    <w:r>
-      <w:t xml:space="preserve"> to include this if he or she wishes</w:t>
+      <w:t>Normal Text: Discretionary clauses - a landlord can chose to include this if he or she wishes</w:t>
     </w:r>
   </w:p>
 </w:ftr>
@@ -51566,14 +50232,12 @@
         <w:u w:val="single"/>
       </w:rPr>
     </w:pPr>
-    <w:proofErr w:type="gramStart"/>
     <w:r>
       <w:rPr>
         <w:u w:val="single"/>
       </w:rPr>
       <w:t>Key:-</w:t>
     </w:r>
-    <w:proofErr w:type="gramEnd"/>
   </w:p>
   <w:p>
     <w:pPr>
@@ -61174,7 +59838,7 @@
 </file>
 
 <file path=customXml/itemProps2.xml><?xml version="1.0" encoding="utf-8"?>
-<ds:datastoreItem xmlns:ds="http://schemas.openxmlformats.org/officeDocument/2006/customXml" ds:itemID="{E4E96370-1DD8-2B4D-A159-A39AAB5C6334}">
+<ds:datastoreItem xmlns:ds="http://schemas.openxmlformats.org/officeDocument/2006/customXml" ds:itemID="{2A6D6AE1-8423-134A-BBDC-43D50A5B96E9}">
   <ds:schemaRefs>
     <ds:schemaRef ds:uri="http://schemas.openxmlformats.org/officeDocument/2006/bibliography"/>
   </ds:schemaRefs>

</xml_diff>

<commit_message>
MGS-7249 Create a Tenancy Agreement content: update "Cost of Living Act" content in section 10
</commit_message>
<xml_diff>
--- a/housing-service/src/main/resources/templates/model-tenancy-agreement.docx
+++ b/housing-service/src/main/resources/templates/model-tenancy-agreement.docx
@@ -1,6 +1,6 @@
 
 <file path=word/document.xml><?xml version="1.0" encoding="utf-8"?>
-<w:document xmlns:wpc="http://schemas.microsoft.com/office/word/2010/wordprocessingCanvas" xmlns:cx="http://schemas.microsoft.com/office/drawing/2014/chartex" xmlns:cx1="http://schemas.microsoft.com/office/drawing/2015/9/8/chartex" xmlns:mc="http://schemas.openxmlformats.org/markup-compatibility/2006" xmlns:o="urn:schemas-microsoft-com:office:office" xmlns:r="http://schemas.openxmlformats.org/officeDocument/2006/relationships" xmlns:m="http://schemas.openxmlformats.org/officeDocument/2006/math" xmlns:v="urn:schemas-microsoft-com:vml" xmlns:wp14="http://schemas.microsoft.com/office/word/2010/wordprocessingDrawing" xmlns:wp="http://schemas.openxmlformats.org/drawingml/2006/wordprocessingDrawing" xmlns:w10="urn:schemas-microsoft-com:office:word" xmlns:w="http://schemas.openxmlformats.org/wordprocessingml/2006/main" xmlns:w14="http://schemas.microsoft.com/office/word/2010/wordml" xmlns:w15="http://schemas.microsoft.com/office/word/2012/wordml" xmlns:w16se="http://schemas.microsoft.com/office/word/2015/wordml/symex" xmlns:wpg="http://schemas.microsoft.com/office/word/2010/wordprocessingGroup" xmlns:wpi="http://schemas.microsoft.com/office/word/2010/wordprocessingInk" xmlns:wne="http://schemas.microsoft.com/office/word/2006/wordml" xmlns:wps="http://schemas.microsoft.com/office/word/2010/wordprocessingShape" mc:Ignorable="w14 w15 w16se wp14">
+<w:document xmlns:wpc="http://schemas.microsoft.com/office/word/2010/wordprocessingCanvas" xmlns:cx="http://schemas.microsoft.com/office/drawing/2014/chartex" xmlns:cx1="http://schemas.microsoft.com/office/drawing/2015/9/8/chartex" xmlns:cx2="http://schemas.microsoft.com/office/drawing/2015/10/21/chartex" xmlns:cx3="http://schemas.microsoft.com/office/drawing/2016/5/9/chartex" xmlns:cx4="http://schemas.microsoft.com/office/drawing/2016/5/10/chartex" xmlns:cx5="http://schemas.microsoft.com/office/drawing/2016/5/11/chartex" xmlns:cx6="http://schemas.microsoft.com/office/drawing/2016/5/12/chartex" xmlns:cx7="http://schemas.microsoft.com/office/drawing/2016/5/13/chartex" xmlns:cx8="http://schemas.microsoft.com/office/drawing/2016/5/14/chartex" xmlns:mc="http://schemas.openxmlformats.org/markup-compatibility/2006" xmlns:aink="http://schemas.microsoft.com/office/drawing/2016/ink" xmlns:am3d="http://schemas.microsoft.com/office/drawing/2017/model3d" xmlns:o="urn:schemas-microsoft-com:office:office" xmlns:oel="http://schemas.microsoft.com/office/2019/extlst" xmlns:r="http://schemas.openxmlformats.org/officeDocument/2006/relationships" xmlns:m="http://schemas.openxmlformats.org/officeDocument/2006/math" xmlns:v="urn:schemas-microsoft-com:vml" xmlns:wp14="http://schemas.microsoft.com/office/word/2010/wordprocessingDrawing" xmlns:wp="http://schemas.openxmlformats.org/drawingml/2006/wordprocessingDrawing" xmlns:w10="urn:schemas-microsoft-com:office:word" xmlns:w="http://schemas.openxmlformats.org/wordprocessingml/2006/main" xmlns:w14="http://schemas.microsoft.com/office/word/2010/wordml" xmlns:w15="http://schemas.microsoft.com/office/word/2012/wordml" xmlns:w16cex="http://schemas.microsoft.com/office/word/2018/wordml/cex" xmlns:w16cid="http://schemas.microsoft.com/office/word/2016/wordml/cid" xmlns:w16="http://schemas.microsoft.com/office/word/2018/wordml" xmlns:w16sdtdh="http://schemas.microsoft.com/office/word/2020/wordml/sdtdatahash" xmlns:w16se="http://schemas.microsoft.com/office/word/2015/wordml/symex" xmlns:wpg="http://schemas.microsoft.com/office/word/2010/wordprocessingGroup" xmlns:wpi="http://schemas.microsoft.com/office/word/2010/wordprocessingInk" xmlns:wne="http://schemas.microsoft.com/office/word/2006/wordml" xmlns:wps="http://schemas.microsoft.com/office/word/2010/wordprocessingShape" mc:Ignorable="w14 w15 w16se w16cid w16 w16cex w16sdtdh wp14">
   <w:body>
     <w:p>
       <w:pPr>
@@ -14106,6 +14106,53 @@
     <w:p>
       <w:pPr>
         <w:rPr>
+          <w:rFonts w:cs="Arial"/>
+          <w:b/>
+          <w:color w:val="000000"/>
+          <w:sz w:val="24"/>
+          <w:szCs w:val="24"/>
+          <w:lang w:val="en" w:eastAsia="en-GB"/>
+        </w:rPr>
+      </w:pPr>
+      <w:r>
+        <w:rPr>
+          <w:rFonts w:cs="Arial"/>
+          <w:b/>
+          <w:color w:val="000000"/>
+          <w:sz w:val="24"/>
+          <w:szCs w:val="24"/>
+          <w:lang w:val="en" w:eastAsia="en-GB"/>
+        </w:rPr>
+        <w:t xml:space="preserve">The Cost of Living (Tenant Protection)(Scotland) Act was introduced in October 2022. It is an emergency response to the situation caused by the impact of the cost crisis on people who rent their home in Scotland. From 6 September 2022, there is a temporary cap on rent increases during private tenancies. From 1 April 2023, the cap is set at 3% and is expected to stay in place until at least 30 September 2023. Private landlords can apply to Rent </w:t>
+      </w:r>
+      <w:r>
+        <w:rPr>
+          <w:rFonts w:cs="Arial"/>
+          <w:b/>
+          <w:color w:val="000000"/>
+          <w:sz w:val="24"/>
+          <w:szCs w:val="24"/>
+          <w:lang w:val="en" w:eastAsia="en-GB"/>
+        </w:rPr>
+        <w:lastRenderedPageBreak/>
+        <w:t>Service Scotland (RSS) for a rent increase of up to 6% to help cover certain increases in costs in defined and limited circumstances. Your landlord must inform you when they make this application.</w:t>
+      </w:r>
+    </w:p>
+    <w:p>
+      <w:pPr>
+        <w:rPr>
+          <w:rFonts w:cs="Arial"/>
+          <w:b/>
+          <w:color w:val="000000"/>
+          <w:sz w:val="24"/>
+          <w:szCs w:val="24"/>
+          <w:lang w:val="en" w:eastAsia="en-GB"/>
+        </w:rPr>
+      </w:pPr>
+    </w:p>
+    <w:p>
+      <w:pPr>
+        <w:rPr>
           <w:rFonts w:eastAsia="Calibri" w:cs="Arial"/>
           <w:b/>
           <w:bCs/>
@@ -14122,7 +14169,7 @@
           <w:szCs w:val="24"/>
           <w:lang w:val="en" w:eastAsia="en-GB"/>
         </w:rPr>
-        <w:t xml:space="preserve">The </w:t>
+        <w:t>Full details of the emergency measures can be found at the link:</w:t>
       </w:r>
       <w:r>
         <w:rPr>
@@ -14133,74 +14180,7 @@
           <w:szCs w:val="24"/>
           <w:lang w:val="en" w:eastAsia="en-GB"/>
         </w:rPr>
-        <w:t>Cost of Living (Tenant Protection) (Scotland) Act 2022</w:t>
-      </w:r>
-      <w:r>
-        <w:rPr>
-          <w:rFonts w:cs="Arial"/>
-          <w:b/>
-          <w:color w:val="000000"/>
-          <w:sz w:val="24"/>
-          <w:szCs w:val="24"/>
-          <w:lang w:val="en" w:eastAsia="en-GB"/>
-        </w:rPr>
-        <w:t xml:space="preserve"> sets a maximum permitted rate of rent increase which is set at zero and expected to remain at that level for the period to 31 March 2023. This rent cap is temporary and applies to any rent increase proposed on or after 6 September 2022 until the cap is raised or the temporary rent cap measures are brought to an end. </w:t>
-      </w:r>
-      <w:r>
-        <w:rPr>
-          <w:rFonts w:cs="Arial"/>
-          <w:b/>
-          <w:color w:val="000000"/>
-          <w:sz w:val="24"/>
-          <w:szCs w:val="24"/>
-          <w:lang w:val="en" w:eastAsia="en-GB"/>
-        </w:rPr>
-        <w:t xml:space="preserve">If the landlord can show an increase in certain costs associated with letting the </w:t>
-      </w:r>
-      <w:r>
-        <w:rPr>
-          <w:rFonts w:cs="Arial"/>
-          <w:b/>
-          <w:color w:val="000000"/>
-          <w:sz w:val="24"/>
-          <w:szCs w:val="24"/>
-          <w:lang w:val="en" w:eastAsia="en-GB"/>
-        </w:rPr>
-        <w:lastRenderedPageBreak/>
-        <w:t xml:space="preserve">property, they can apply to Rent Service Scotland for the rent to be increased above the level set by the rent cap. </w:t>
-      </w:r>
-      <w:r>
-        <w:rPr>
-          <w:rFonts w:cs="Arial"/>
-          <w:b/>
-          <w:color w:val="000000"/>
-          <w:sz w:val="24"/>
-          <w:szCs w:val="24"/>
-          <w:lang w:val="en" w:eastAsia="en-GB"/>
-        </w:rPr>
-        <w:t>Your landlord</w:t>
-      </w:r>
-      <w:r>
-        <w:rPr>
-          <w:rFonts w:cs="Arial"/>
-          <w:b/>
-          <w:color w:val="000000"/>
-          <w:sz w:val="24"/>
-          <w:szCs w:val="24"/>
-          <w:lang w:val="en" w:eastAsia="en-GB"/>
-        </w:rPr>
-        <w:t xml:space="preserve"> must inform you when they make this application.</w:t>
-      </w:r>
-      <w:r>
-        <w:rPr>
-          <w:rFonts w:cs="Arial"/>
-          <w:b/>
-          <w:color w:val="000000"/>
-          <w:sz w:val="24"/>
-          <w:szCs w:val="24"/>
-          <w:lang w:val="en" w:eastAsia="en-GB"/>
-        </w:rPr>
-        <w:t xml:space="preserve"> Full details of the emergency measures can be found at the link: </w:t>
+        <w:t xml:space="preserve"> </w:t>
       </w:r>
       <w:hyperlink r:id="rId14" w:history="1">
         <w:r>
@@ -15414,7 +15394,6 @@
           <w:sz w:val="24"/>
           <w:szCs w:val="24"/>
         </w:rPr>
-        <w:lastRenderedPageBreak/>
         <w:t>More information can be found in the Tenancy Deposit Schemes (Scotland) Regulations 2011.</w:t>
       </w:r>
       <w:r>
@@ -20738,17 +20717,7 @@
           <w:sz w:val="24"/>
           <w:szCs w:val="24"/>
         </w:rPr>
-        <w:t>tenan</w:t>
-      </w:r>
-      <w:bookmarkStart w:id="32" w:name="_GoBack"/>
-      <w:bookmarkEnd w:id="32"/>
-      <w:r>
-        <w:rPr>
-          <w:b/>
-          <w:sz w:val="24"/>
-          <w:szCs w:val="24"/>
-        </w:rPr>
-        <w:t>cy agreement</w:t>
+        <w:t>tenancy agreement</w:t>
       </w:r>
     </w:p>
     <w:p>
@@ -21113,7 +21082,7 @@
           <w:szCs w:val="24"/>
         </w:rPr>
       </w:pPr>
-      <w:bookmarkStart w:id="33" w:name="_Ref429649247"/>
+      <w:bookmarkStart w:id="32" w:name="_Ref429649247"/>
       <w:r>
         <w:rPr>
           <w:rFonts w:ascii="Arial" w:hAnsi="Arial" w:cs="Arial"/>
@@ -21184,7 +21153,7 @@
         </w:rPr>
         <w:t xml:space="preserve"> may seek eviction.  </w:t>
       </w:r>
-      <w:bookmarkEnd w:id="33"/>
+      <w:bookmarkEnd w:id="32"/>
     </w:p>
     <w:p>
       <w:pPr>
@@ -23746,7 +23715,7 @@
           <w:szCs w:val="28"/>
         </w:rPr>
       </w:pPr>
-      <w:bookmarkStart w:id="34" w:name="_Toc190647"/>
+      <w:bookmarkStart w:id="33" w:name="_Toc190647"/>
       <w:r>
         <w:rPr>
           <w:rFonts w:cs="Arial"/>
@@ -23755,7 +23724,7 @@
         </w:rPr>
         <w:t>CONTENTS AND CONDITION</w:t>
       </w:r>
-      <w:bookmarkEnd w:id="34"/>
+      <w:bookmarkEnd w:id="33"/>
       <w:r>
         <w:rPr>
           <w:rFonts w:cs="Arial"/>
@@ -23876,7 +23845,7 @@
           <w:szCs w:val="28"/>
         </w:rPr>
       </w:pPr>
-      <w:bookmarkStart w:id="35" w:name="_Toc190648"/>
+      <w:bookmarkStart w:id="34" w:name="_Toc190648"/>
       <w:r>
         <w:rPr>
           <w:rFonts w:cs="Arial"/>
@@ -23885,7 +23854,7 @@
         </w:rPr>
         <w:t>LOCAL AUTHORITY TAXES/CHARGES</w:t>
       </w:r>
-      <w:bookmarkEnd w:id="35"/>
+      <w:bookmarkEnd w:id="34"/>
       <w:r>
         <w:rPr>
           <w:rFonts w:cs="Arial"/>
@@ -24001,7 +23970,7 @@
           <w:szCs w:val="28"/>
         </w:rPr>
       </w:pPr>
-      <w:bookmarkStart w:id="36" w:name="_Toc190649"/>
+      <w:bookmarkStart w:id="35" w:name="_Toc190649"/>
       <w:r>
         <w:rPr>
           <w:rFonts w:cs="Arial"/>
@@ -24010,7 +23979,7 @@
         </w:rPr>
         <w:t>UTILITIES</w:t>
       </w:r>
-      <w:bookmarkEnd w:id="36"/>
+      <w:bookmarkEnd w:id="35"/>
       <w:r>
         <w:rPr>
           <w:rFonts w:cs="Arial"/>
@@ -24133,7 +24102,7 @@
           <w:szCs w:val="28"/>
         </w:rPr>
       </w:pPr>
-      <w:bookmarkStart w:id="37" w:name="_Toc190650"/>
+      <w:bookmarkStart w:id="36" w:name="_Toc190650"/>
       <w:r>
         <w:rPr>
           <w:rFonts w:cs="Arial"/>
@@ -24142,7 +24111,7 @@
         </w:rPr>
         <w:t>ALTERATIONS</w:t>
       </w:r>
-      <w:bookmarkEnd w:id="37"/>
+      <w:bookmarkEnd w:id="36"/>
       <w:r>
         <w:rPr>
           <w:rFonts w:cs="Arial"/>
@@ -24589,7 +24558,7 @@
           <w:szCs w:val="28"/>
         </w:rPr>
       </w:pPr>
-      <w:bookmarkStart w:id="38" w:name="_Toc190651"/>
+      <w:bookmarkStart w:id="37" w:name="_Toc190651"/>
       <w:r>
         <w:rPr>
           <w:rFonts w:cs="Arial"/>
@@ -24598,7 +24567,7 @@
         </w:rPr>
         <w:t>COMMON PARTS</w:t>
       </w:r>
-      <w:bookmarkEnd w:id="38"/>
+      <w:bookmarkEnd w:id="37"/>
     </w:p>
     <w:p>
       <w:pPr>
@@ -24711,7 +24680,7 @@
           <w:szCs w:val="28"/>
         </w:rPr>
       </w:pPr>
-      <w:bookmarkStart w:id="39" w:name="_Toc190652"/>
+      <w:bookmarkStart w:id="38" w:name="_Toc190652"/>
       <w:r>
         <w:rPr>
           <w:rFonts w:cs="Arial"/>
@@ -24720,7 +24689,7 @@
         </w:rPr>
         <w:t>PRIVATE GARDEN</w:t>
       </w:r>
-      <w:bookmarkEnd w:id="39"/>
+      <w:bookmarkEnd w:id="38"/>
     </w:p>
     <w:p>
       <w:pPr>
@@ -24833,7 +24802,7 @@
           <w:szCs w:val="28"/>
         </w:rPr>
       </w:pPr>
-      <w:bookmarkStart w:id="40" w:name="_Toc190653"/>
+      <w:bookmarkStart w:id="39" w:name="_Toc190653"/>
       <w:r>
         <w:rPr>
           <w:rFonts w:cs="Arial"/>
@@ -24842,7 +24811,7 @@
         </w:rPr>
         <w:t>ROOF</w:t>
       </w:r>
-      <w:bookmarkEnd w:id="40"/>
+      <w:bookmarkEnd w:id="39"/>
     </w:p>
     <w:p>
       <w:pPr>
@@ -24955,7 +24924,7 @@
           <w:szCs w:val="28"/>
         </w:rPr>
       </w:pPr>
-      <w:bookmarkStart w:id="41" w:name="_Toc190654"/>
+      <w:bookmarkStart w:id="40" w:name="_Toc190654"/>
       <w:r>
         <w:rPr>
           <w:rFonts w:cs="Arial"/>
@@ -24972,7 +24941,7 @@
         </w:rPr>
         <w:t>G</w:t>
       </w:r>
-      <w:bookmarkEnd w:id="41"/>
+      <w:bookmarkEnd w:id="40"/>
     </w:p>
     <w:p>
       <w:pPr>
@@ -25088,7 +25057,7 @@
           <w:szCs w:val="28"/>
         </w:rPr>
       </w:pPr>
-      <w:bookmarkStart w:id="42" w:name="_Toc190655"/>
+      <w:bookmarkStart w:id="41" w:name="_Toc190655"/>
       <w:r>
         <w:rPr>
           <w:rFonts w:cs="Arial"/>
@@ -25097,7 +25066,7 @@
         </w:rPr>
         <w:t>STORAGE</w:t>
       </w:r>
-      <w:bookmarkEnd w:id="42"/>
+      <w:bookmarkEnd w:id="41"/>
     </w:p>
     <w:p>
       <w:pPr>
@@ -25212,7 +25181,7 @@
           <w:szCs w:val="28"/>
         </w:rPr>
       </w:pPr>
-      <w:bookmarkStart w:id="43" w:name="_Toc190656"/>
+      <w:bookmarkStart w:id="42" w:name="_Toc190656"/>
       <w:r>
         <w:rPr>
           <w:rFonts w:cs="Arial"/>
@@ -25229,7 +25198,7 @@
         </w:rPr>
         <w:t xml:space="preserve"> including liquid petroleum gas</w:t>
       </w:r>
-      <w:bookmarkEnd w:id="43"/>
+      <w:bookmarkEnd w:id="42"/>
     </w:p>
     <w:p>
       <w:pPr>
@@ -25337,7 +25306,7 @@
           <w:szCs w:val="28"/>
         </w:rPr>
       </w:pPr>
-      <w:bookmarkStart w:id="44" w:name="_Toc190657"/>
+      <w:bookmarkStart w:id="43" w:name="_Toc190657"/>
       <w:r>
         <w:rPr>
           <w:rFonts w:cs="Arial"/>
@@ -25346,7 +25315,7 @@
         </w:rPr>
         <w:t>PETS</w:t>
       </w:r>
-      <w:bookmarkEnd w:id="44"/>
+      <w:bookmarkEnd w:id="43"/>
       <w:r>
         <w:rPr>
           <w:rFonts w:cs="Arial"/>
@@ -25469,7 +25438,7 @@
           <w:szCs w:val="28"/>
         </w:rPr>
       </w:pPr>
-      <w:bookmarkStart w:id="45" w:name="_Toc190658"/>
+      <w:bookmarkStart w:id="44" w:name="_Toc190658"/>
       <w:r>
         <w:rPr>
           <w:rFonts w:cs="Arial"/>
@@ -25478,7 +25447,7 @@
         </w:rPr>
         <w:t>SMOKING</w:t>
       </w:r>
-      <w:bookmarkEnd w:id="45"/>
+      <w:bookmarkEnd w:id="44"/>
     </w:p>
     <w:p>
       <w:pPr>
@@ -25571,7 +25540,7 @@
           <w:szCs w:val="28"/>
         </w:rPr>
       </w:pPr>
-      <w:bookmarkStart w:id="46" w:name="_Toc190659"/>
+      <w:bookmarkStart w:id="45" w:name="_Toc190659"/>
       <w:r>
         <w:rPr>
           <w:rFonts w:cs="Arial"/>
@@ -25580,7 +25549,7 @@
         </w:rPr>
         <w:t>ADDITIONAL TENANCY TERMS</w:t>
       </w:r>
-      <w:bookmarkEnd w:id="46"/>
+      <w:bookmarkEnd w:id="45"/>
     </w:p>
     <w:p>
       <w:pPr>
@@ -25689,7 +25658,7 @@
           <w:szCs w:val="28"/>
         </w:rPr>
       </w:pPr>
-      <w:bookmarkStart w:id="47" w:name="_Toc190660"/>
+      <w:bookmarkStart w:id="46" w:name="_Toc190660"/>
       <w:r>
         <w:rPr>
           <w:rFonts w:cs="Arial"/>
@@ -25698,7 +25667,7 @@
         </w:rPr>
         <w:t>THE GUARANTOR</w:t>
       </w:r>
-      <w:bookmarkEnd w:id="47"/>
+      <w:bookmarkEnd w:id="46"/>
     </w:p>
     <w:p>
       <w:pPr>
@@ -25952,7 +25921,7 @@
           <w:szCs w:val="28"/>
         </w:rPr>
       </w:pPr>
-      <w:bookmarkStart w:id="48" w:name="_Toc190661"/>
+      <w:bookmarkStart w:id="47" w:name="_Toc190661"/>
       <w:r>
         <w:rPr>
           <w:rFonts w:cs="Arial"/>
@@ -25961,7 +25930,7 @@
         </w:rPr>
         <w:t>DECLARATIONS</w:t>
       </w:r>
-      <w:bookmarkEnd w:id="48"/>
+      <w:bookmarkEnd w:id="47"/>
     </w:p>
     <w:p>
       <w:pPr>
@@ -26358,8 +26327,8 @@
           <w:szCs w:val="24"/>
         </w:rPr>
       </w:pPr>
-      <w:bookmarkStart w:id="49" w:name="_Toc495589975"/>
-      <w:bookmarkStart w:id="50" w:name="_Toc495593660"/>
+      <w:bookmarkStart w:id="48" w:name="_Toc495589975"/>
+      <w:bookmarkStart w:id="49" w:name="_Toc495593660"/>
       <w:r>
         <w:rPr>
           <w:rFonts w:cs="Arial"/>
@@ -26368,8 +26337,8 @@
         </w:rPr>
         <w:t>Private residential tenancies are not subject to the Requirements of Writing (Scotland) Act 1995, so this Agreement can be ‘signed’ by the Tenant(s) and Landlord(s) typing their names into the electronic document and sending it by email if all parties agree to this. A physical copy can be signed instead if this is preferred.</w:t>
       </w:r>
+      <w:bookmarkEnd w:id="48"/>
       <w:bookmarkEnd w:id="49"/>
-      <w:bookmarkEnd w:id="50"/>
       <w:r>
         <w:rPr>
           <w:rFonts w:cs="Arial"/>
@@ -32176,7 +32145,7 @@
           <w:b/>
         </w:rPr>
       </w:pPr>
-      <w:bookmarkStart w:id="51" w:name="_Ref487097927"/>
+      <w:bookmarkStart w:id="50" w:name="_Ref487097927"/>
       <w:r>
         <w:rPr>
           <w:rFonts w:cs="Arial"/>
@@ -32184,7 +32153,7 @@
         </w:rPr>
         <w:t>Reasonable Care</w:t>
       </w:r>
-      <w:bookmarkEnd w:id="51"/>
+      <w:bookmarkEnd w:id="50"/>
     </w:p>
     <w:p>
       <w:pPr>
@@ -33316,7 +33285,7 @@
           <w:szCs w:val="24"/>
         </w:rPr>
       </w:pPr>
-      <w:bookmarkStart w:id="52" w:name="_Ref487096232"/>
+      <w:bookmarkStart w:id="51" w:name="_Ref487096232"/>
       <w:r>
         <w:rPr>
           <w:rFonts w:cs="Arial"/>
@@ -33325,7 +33294,7 @@
         </w:rPr>
         <w:t>Gas Safety</w:t>
       </w:r>
-      <w:bookmarkEnd w:id="52"/>
+      <w:bookmarkEnd w:id="51"/>
     </w:p>
     <w:p>
       <w:pPr>
@@ -33627,7 +33596,7 @@
           <w:szCs w:val="24"/>
         </w:rPr>
       </w:pPr>
-      <w:bookmarkStart w:id="53" w:name="_Ref487096251"/>
+      <w:bookmarkStart w:id="52" w:name="_Ref487096251"/>
       <w:r>
         <w:rPr>
           <w:rFonts w:cs="Arial"/>
@@ -33636,7 +33605,7 @@
         </w:rPr>
         <w:t>Electrical Safety</w:t>
       </w:r>
-      <w:bookmarkEnd w:id="53"/>
+      <w:bookmarkEnd w:id="52"/>
       <w:r>
         <w:rPr>
           <w:rFonts w:cs="Arial"/>
@@ -34579,7 +34548,7 @@
           <w:szCs w:val="24"/>
         </w:rPr>
       </w:pPr>
-      <w:bookmarkStart w:id="54" w:name="_Ref487096274"/>
+      <w:bookmarkStart w:id="53" w:name="_Ref487096274"/>
       <w:r>
         <w:rPr>
           <w:rFonts w:cs="Arial"/>
@@ -34588,7 +34557,7 @@
         </w:rPr>
         <w:t>Energy Performance Certificate</w:t>
       </w:r>
-      <w:bookmarkEnd w:id="54"/>
+      <w:bookmarkEnd w:id="53"/>
       <w:r>
         <w:rPr>
           <w:rFonts w:cs="Arial"/>
@@ -39248,7 +39217,7 @@
           <w:szCs w:val="24"/>
         </w:rPr>
       </w:pPr>
-      <w:bookmarkStart w:id="55" w:name="_Ref487018414"/>
+      <w:bookmarkStart w:id="54" w:name="_Ref487018414"/>
       <w:r>
         <w:rPr>
           <w:b/>
@@ -41246,7 +41215,7 @@
         <w:t xml:space="preserve">This ground applies if an 'overcrowding statutory notice' has been served on your landlord because the property is overcrowded to the extent that it may affect the health of the people living there. </w:t>
       </w:r>
     </w:p>
-    <w:bookmarkEnd w:id="55"/>
+    <w:bookmarkEnd w:id="54"/>
     <w:p>
       <w:pPr>
         <w:pStyle w:val="BodyText"/>
@@ -46377,7 +46346,7 @@
 </file>
 
 <file path=word/endnotes.xml><?xml version="1.0" encoding="utf-8"?>
-<w:endnotes xmlns:wpc="http://schemas.microsoft.com/office/word/2010/wordprocessingCanvas" xmlns:cx="http://schemas.microsoft.com/office/drawing/2014/chartex" xmlns:cx1="http://schemas.microsoft.com/office/drawing/2015/9/8/chartex" xmlns:mc="http://schemas.openxmlformats.org/markup-compatibility/2006" xmlns:o="urn:schemas-microsoft-com:office:office" xmlns:r="http://schemas.openxmlformats.org/officeDocument/2006/relationships" xmlns:m="http://schemas.openxmlformats.org/officeDocument/2006/math" xmlns:v="urn:schemas-microsoft-com:vml" xmlns:wp14="http://schemas.microsoft.com/office/word/2010/wordprocessingDrawing" xmlns:wp="http://schemas.openxmlformats.org/drawingml/2006/wordprocessingDrawing" xmlns:w10="urn:schemas-microsoft-com:office:word" xmlns:w="http://schemas.openxmlformats.org/wordprocessingml/2006/main" xmlns:w14="http://schemas.microsoft.com/office/word/2010/wordml" xmlns:w15="http://schemas.microsoft.com/office/word/2012/wordml" xmlns:w16se="http://schemas.microsoft.com/office/word/2015/wordml/symex" xmlns:wpg="http://schemas.microsoft.com/office/word/2010/wordprocessingGroup" xmlns:wpi="http://schemas.microsoft.com/office/word/2010/wordprocessingInk" xmlns:wne="http://schemas.microsoft.com/office/word/2006/wordml" xmlns:wps="http://schemas.microsoft.com/office/word/2010/wordprocessingShape" mc:Ignorable="w14 w15 w16se wp14">
+<w:endnotes xmlns:wpc="http://schemas.microsoft.com/office/word/2010/wordprocessingCanvas" xmlns:cx="http://schemas.microsoft.com/office/drawing/2014/chartex" xmlns:cx1="http://schemas.microsoft.com/office/drawing/2015/9/8/chartex" xmlns:cx2="http://schemas.microsoft.com/office/drawing/2015/10/21/chartex" xmlns:cx3="http://schemas.microsoft.com/office/drawing/2016/5/9/chartex" xmlns:cx4="http://schemas.microsoft.com/office/drawing/2016/5/10/chartex" xmlns:cx5="http://schemas.microsoft.com/office/drawing/2016/5/11/chartex" xmlns:cx6="http://schemas.microsoft.com/office/drawing/2016/5/12/chartex" xmlns:cx7="http://schemas.microsoft.com/office/drawing/2016/5/13/chartex" xmlns:cx8="http://schemas.microsoft.com/office/drawing/2016/5/14/chartex" xmlns:mc="http://schemas.openxmlformats.org/markup-compatibility/2006" xmlns:aink="http://schemas.microsoft.com/office/drawing/2016/ink" xmlns:am3d="http://schemas.microsoft.com/office/drawing/2017/model3d" xmlns:o="urn:schemas-microsoft-com:office:office" xmlns:oel="http://schemas.microsoft.com/office/2019/extlst" xmlns:r="http://schemas.openxmlformats.org/officeDocument/2006/relationships" xmlns:m="http://schemas.openxmlformats.org/officeDocument/2006/math" xmlns:v="urn:schemas-microsoft-com:vml" xmlns:wp14="http://schemas.microsoft.com/office/word/2010/wordprocessingDrawing" xmlns:wp="http://schemas.openxmlformats.org/drawingml/2006/wordprocessingDrawing" xmlns:w10="urn:schemas-microsoft-com:office:word" xmlns:w="http://schemas.openxmlformats.org/wordprocessingml/2006/main" xmlns:w14="http://schemas.microsoft.com/office/word/2010/wordml" xmlns:w15="http://schemas.microsoft.com/office/word/2012/wordml" xmlns:w16cex="http://schemas.microsoft.com/office/word/2018/wordml/cex" xmlns:w16cid="http://schemas.microsoft.com/office/word/2016/wordml/cid" xmlns:w16="http://schemas.microsoft.com/office/word/2018/wordml" xmlns:w16sdtdh="http://schemas.microsoft.com/office/word/2020/wordml/sdtdatahash" xmlns:w16se="http://schemas.microsoft.com/office/word/2015/wordml/symex" xmlns:wpg="http://schemas.microsoft.com/office/word/2010/wordprocessingGroup" xmlns:wpi="http://schemas.microsoft.com/office/word/2010/wordprocessingInk" xmlns:wne="http://schemas.microsoft.com/office/word/2006/wordml" xmlns:wps="http://schemas.microsoft.com/office/word/2010/wordprocessingShape" mc:Ignorable="w14 w15 w16se w16cid w16 w16cex w16sdtdh wp14">
   <w:endnote w:type="separator" w:id="-1">
     <w:p>
       <w:r>
@@ -46396,7 +46365,7 @@
 </file>
 
 <file path=word/footer1.xml><?xml version="1.0" encoding="utf-8"?>
-<w:ftr xmlns:wpc="http://schemas.microsoft.com/office/word/2010/wordprocessingCanvas" xmlns:cx="http://schemas.microsoft.com/office/drawing/2014/chartex" xmlns:cx1="http://schemas.microsoft.com/office/drawing/2015/9/8/chartex" xmlns:mc="http://schemas.openxmlformats.org/markup-compatibility/2006" xmlns:o="urn:schemas-microsoft-com:office:office" xmlns:r="http://schemas.openxmlformats.org/officeDocument/2006/relationships" xmlns:m="http://schemas.openxmlformats.org/officeDocument/2006/math" xmlns:v="urn:schemas-microsoft-com:vml" xmlns:wp14="http://schemas.microsoft.com/office/word/2010/wordprocessingDrawing" xmlns:wp="http://schemas.openxmlformats.org/drawingml/2006/wordprocessingDrawing" xmlns:w10="urn:schemas-microsoft-com:office:word" xmlns:w="http://schemas.openxmlformats.org/wordprocessingml/2006/main" xmlns:w14="http://schemas.microsoft.com/office/word/2010/wordml" xmlns:w15="http://schemas.microsoft.com/office/word/2012/wordml" xmlns:w16se="http://schemas.microsoft.com/office/word/2015/wordml/symex" xmlns:wpg="http://schemas.microsoft.com/office/word/2010/wordprocessingGroup" xmlns:wpi="http://schemas.microsoft.com/office/word/2010/wordprocessingInk" xmlns:wne="http://schemas.microsoft.com/office/word/2006/wordml" xmlns:wps="http://schemas.microsoft.com/office/word/2010/wordprocessingShape" mc:Ignorable="w14 w15 w16se wp14">
+<w:ftr xmlns:wpc="http://schemas.microsoft.com/office/word/2010/wordprocessingCanvas" xmlns:cx="http://schemas.microsoft.com/office/drawing/2014/chartex" xmlns:cx1="http://schemas.microsoft.com/office/drawing/2015/9/8/chartex" xmlns:cx2="http://schemas.microsoft.com/office/drawing/2015/10/21/chartex" xmlns:cx3="http://schemas.microsoft.com/office/drawing/2016/5/9/chartex" xmlns:cx4="http://schemas.microsoft.com/office/drawing/2016/5/10/chartex" xmlns:cx5="http://schemas.microsoft.com/office/drawing/2016/5/11/chartex" xmlns:cx6="http://schemas.microsoft.com/office/drawing/2016/5/12/chartex" xmlns:cx7="http://schemas.microsoft.com/office/drawing/2016/5/13/chartex" xmlns:cx8="http://schemas.microsoft.com/office/drawing/2016/5/14/chartex" xmlns:mc="http://schemas.openxmlformats.org/markup-compatibility/2006" xmlns:aink="http://schemas.microsoft.com/office/drawing/2016/ink" xmlns:am3d="http://schemas.microsoft.com/office/drawing/2017/model3d" xmlns:o="urn:schemas-microsoft-com:office:office" xmlns:oel="http://schemas.microsoft.com/office/2019/extlst" xmlns:r="http://schemas.openxmlformats.org/officeDocument/2006/relationships" xmlns:m="http://schemas.openxmlformats.org/officeDocument/2006/math" xmlns:v="urn:schemas-microsoft-com:vml" xmlns:wp14="http://schemas.microsoft.com/office/word/2010/wordprocessingDrawing" xmlns:wp="http://schemas.openxmlformats.org/drawingml/2006/wordprocessingDrawing" xmlns:w10="urn:schemas-microsoft-com:office:word" xmlns:w="http://schemas.openxmlformats.org/wordprocessingml/2006/main" xmlns:w14="http://schemas.microsoft.com/office/word/2010/wordml" xmlns:w15="http://schemas.microsoft.com/office/word/2012/wordml" xmlns:w16cex="http://schemas.microsoft.com/office/word/2018/wordml/cex" xmlns:w16cid="http://schemas.microsoft.com/office/word/2016/wordml/cid" xmlns:w16="http://schemas.microsoft.com/office/word/2018/wordml" xmlns:w16sdtdh="http://schemas.microsoft.com/office/word/2020/wordml/sdtdatahash" xmlns:w16se="http://schemas.microsoft.com/office/word/2015/wordml/symex" xmlns:wpg="http://schemas.microsoft.com/office/word/2010/wordprocessingGroup" xmlns:wpi="http://schemas.microsoft.com/office/word/2010/wordprocessingInk" xmlns:wne="http://schemas.microsoft.com/office/word/2006/wordml" xmlns:wps="http://schemas.microsoft.com/office/word/2010/wordprocessingShape" mc:Ignorable="w14 w15 w16se w16cid w16 w16cex w16sdtdh wp14">
   <w:p>
     <w:pPr>
       <w:pStyle w:val="Footer"/>
@@ -46443,7 +46412,7 @@
 </file>
 
 <file path=word/footer2.xml><?xml version="1.0" encoding="utf-8"?>
-<w:ftr xmlns:wpc="http://schemas.microsoft.com/office/word/2010/wordprocessingCanvas" xmlns:cx="http://schemas.microsoft.com/office/drawing/2014/chartex" xmlns:cx1="http://schemas.microsoft.com/office/drawing/2015/9/8/chartex" xmlns:mc="http://schemas.openxmlformats.org/markup-compatibility/2006" xmlns:o="urn:schemas-microsoft-com:office:office" xmlns:r="http://schemas.openxmlformats.org/officeDocument/2006/relationships" xmlns:m="http://schemas.openxmlformats.org/officeDocument/2006/math" xmlns:v="urn:schemas-microsoft-com:vml" xmlns:wp14="http://schemas.microsoft.com/office/word/2010/wordprocessingDrawing" xmlns:wp="http://schemas.openxmlformats.org/drawingml/2006/wordprocessingDrawing" xmlns:w10="urn:schemas-microsoft-com:office:word" xmlns:w="http://schemas.openxmlformats.org/wordprocessingml/2006/main" xmlns:w14="http://schemas.microsoft.com/office/word/2010/wordml" xmlns:w15="http://schemas.microsoft.com/office/word/2012/wordml" xmlns:w16se="http://schemas.microsoft.com/office/word/2015/wordml/symex" xmlns:wpg="http://schemas.microsoft.com/office/word/2010/wordprocessingGroup" xmlns:wpi="http://schemas.microsoft.com/office/word/2010/wordprocessingInk" xmlns:wne="http://schemas.microsoft.com/office/word/2006/wordml" xmlns:wps="http://schemas.microsoft.com/office/word/2010/wordprocessingShape" mc:Ignorable="w14 w15 w16se wp14">
+<w:ftr xmlns:wpc="http://schemas.microsoft.com/office/word/2010/wordprocessingCanvas" xmlns:cx="http://schemas.microsoft.com/office/drawing/2014/chartex" xmlns:cx1="http://schemas.microsoft.com/office/drawing/2015/9/8/chartex" xmlns:cx2="http://schemas.microsoft.com/office/drawing/2015/10/21/chartex" xmlns:cx3="http://schemas.microsoft.com/office/drawing/2016/5/9/chartex" xmlns:cx4="http://schemas.microsoft.com/office/drawing/2016/5/10/chartex" xmlns:cx5="http://schemas.microsoft.com/office/drawing/2016/5/11/chartex" xmlns:cx6="http://schemas.microsoft.com/office/drawing/2016/5/12/chartex" xmlns:cx7="http://schemas.microsoft.com/office/drawing/2016/5/13/chartex" xmlns:cx8="http://schemas.microsoft.com/office/drawing/2016/5/14/chartex" xmlns:mc="http://schemas.openxmlformats.org/markup-compatibility/2006" xmlns:aink="http://schemas.microsoft.com/office/drawing/2016/ink" xmlns:am3d="http://schemas.microsoft.com/office/drawing/2017/model3d" xmlns:o="urn:schemas-microsoft-com:office:office" xmlns:oel="http://schemas.microsoft.com/office/2019/extlst" xmlns:r="http://schemas.openxmlformats.org/officeDocument/2006/relationships" xmlns:m="http://schemas.openxmlformats.org/officeDocument/2006/math" xmlns:v="urn:schemas-microsoft-com:vml" xmlns:wp14="http://schemas.microsoft.com/office/word/2010/wordprocessingDrawing" xmlns:wp="http://schemas.openxmlformats.org/drawingml/2006/wordprocessingDrawing" xmlns:w10="urn:schemas-microsoft-com:office:word" xmlns:w="http://schemas.openxmlformats.org/wordprocessingml/2006/main" xmlns:w14="http://schemas.microsoft.com/office/word/2010/wordml" xmlns:w15="http://schemas.microsoft.com/office/word/2012/wordml" xmlns:w16cex="http://schemas.microsoft.com/office/word/2018/wordml/cex" xmlns:w16cid="http://schemas.microsoft.com/office/word/2016/wordml/cid" xmlns:w16="http://schemas.microsoft.com/office/word/2018/wordml" xmlns:w16sdtdh="http://schemas.microsoft.com/office/word/2020/wordml/sdtdatahash" xmlns:w16se="http://schemas.microsoft.com/office/word/2015/wordml/symex" xmlns:wpg="http://schemas.microsoft.com/office/word/2010/wordprocessingGroup" xmlns:wpi="http://schemas.microsoft.com/office/word/2010/wordprocessingInk" xmlns:wne="http://schemas.microsoft.com/office/word/2006/wordml" xmlns:wps="http://schemas.microsoft.com/office/word/2010/wordprocessingShape" mc:Ignorable="w14 w15 w16se w16cid w16 w16cex w16sdtdh wp14">
   <w:p>
     <w:pPr>
       <w:pStyle w:val="Footer"/>
@@ -46480,7 +46449,7 @@
 </file>
 
 <file path=word/footer3.xml><?xml version="1.0" encoding="utf-8"?>
-<w:ftr xmlns:wpc="http://schemas.microsoft.com/office/word/2010/wordprocessingCanvas" xmlns:cx="http://schemas.microsoft.com/office/drawing/2014/chartex" xmlns:cx1="http://schemas.microsoft.com/office/drawing/2015/9/8/chartex" xmlns:mc="http://schemas.openxmlformats.org/markup-compatibility/2006" xmlns:o="urn:schemas-microsoft-com:office:office" xmlns:r="http://schemas.openxmlformats.org/officeDocument/2006/relationships" xmlns:m="http://schemas.openxmlformats.org/officeDocument/2006/math" xmlns:v="urn:schemas-microsoft-com:vml" xmlns:wp14="http://schemas.microsoft.com/office/word/2010/wordprocessingDrawing" xmlns:wp="http://schemas.openxmlformats.org/drawingml/2006/wordprocessingDrawing" xmlns:w10="urn:schemas-microsoft-com:office:word" xmlns:w="http://schemas.openxmlformats.org/wordprocessingml/2006/main" xmlns:w14="http://schemas.microsoft.com/office/word/2010/wordml" xmlns:w15="http://schemas.microsoft.com/office/word/2012/wordml" xmlns:w16se="http://schemas.microsoft.com/office/word/2015/wordml/symex" xmlns:wpg="http://schemas.microsoft.com/office/word/2010/wordprocessingGroup" xmlns:wpi="http://schemas.microsoft.com/office/word/2010/wordprocessingInk" xmlns:wne="http://schemas.microsoft.com/office/word/2006/wordml" xmlns:wps="http://schemas.microsoft.com/office/word/2010/wordprocessingShape" mc:Ignorable="w14 w15 w16se wp14">
+<w:ftr xmlns:wpc="http://schemas.microsoft.com/office/word/2010/wordprocessingCanvas" xmlns:cx="http://schemas.microsoft.com/office/drawing/2014/chartex" xmlns:cx1="http://schemas.microsoft.com/office/drawing/2015/9/8/chartex" xmlns:cx2="http://schemas.microsoft.com/office/drawing/2015/10/21/chartex" xmlns:cx3="http://schemas.microsoft.com/office/drawing/2016/5/9/chartex" xmlns:cx4="http://schemas.microsoft.com/office/drawing/2016/5/10/chartex" xmlns:cx5="http://schemas.microsoft.com/office/drawing/2016/5/11/chartex" xmlns:cx6="http://schemas.microsoft.com/office/drawing/2016/5/12/chartex" xmlns:cx7="http://schemas.microsoft.com/office/drawing/2016/5/13/chartex" xmlns:cx8="http://schemas.microsoft.com/office/drawing/2016/5/14/chartex" xmlns:mc="http://schemas.openxmlformats.org/markup-compatibility/2006" xmlns:aink="http://schemas.microsoft.com/office/drawing/2016/ink" xmlns:am3d="http://schemas.microsoft.com/office/drawing/2017/model3d" xmlns:o="urn:schemas-microsoft-com:office:office" xmlns:oel="http://schemas.microsoft.com/office/2019/extlst" xmlns:r="http://schemas.openxmlformats.org/officeDocument/2006/relationships" xmlns:m="http://schemas.openxmlformats.org/officeDocument/2006/math" xmlns:v="urn:schemas-microsoft-com:vml" xmlns:wp14="http://schemas.microsoft.com/office/word/2010/wordprocessingDrawing" xmlns:wp="http://schemas.openxmlformats.org/drawingml/2006/wordprocessingDrawing" xmlns:w10="urn:schemas-microsoft-com:office:word" xmlns:w="http://schemas.openxmlformats.org/wordprocessingml/2006/main" xmlns:w14="http://schemas.microsoft.com/office/word/2010/wordml" xmlns:w15="http://schemas.microsoft.com/office/word/2012/wordml" xmlns:w16cex="http://schemas.microsoft.com/office/word/2018/wordml/cex" xmlns:w16cid="http://schemas.microsoft.com/office/word/2016/wordml/cid" xmlns:w16="http://schemas.microsoft.com/office/word/2018/wordml" xmlns:w16sdtdh="http://schemas.microsoft.com/office/word/2020/wordml/sdtdatahash" xmlns:w16se="http://schemas.microsoft.com/office/word/2015/wordml/symex" xmlns:wpg="http://schemas.microsoft.com/office/word/2010/wordprocessingGroup" xmlns:wpi="http://schemas.microsoft.com/office/word/2010/wordprocessingInk" xmlns:wne="http://schemas.microsoft.com/office/word/2006/wordml" xmlns:wps="http://schemas.microsoft.com/office/word/2010/wordprocessingShape" mc:Ignorable="w14 w15 w16se w16cid w16 w16cex w16sdtdh wp14">
   <w:p>
     <w:pPr>
       <w:pStyle w:val="Footer"/>
@@ -46565,7 +46534,7 @@
 </file>
 
 <file path=word/footnotes.xml><?xml version="1.0" encoding="utf-8"?>
-<w:footnotes xmlns:wpc="http://schemas.microsoft.com/office/word/2010/wordprocessingCanvas" xmlns:cx="http://schemas.microsoft.com/office/drawing/2014/chartex" xmlns:cx1="http://schemas.microsoft.com/office/drawing/2015/9/8/chartex" xmlns:mc="http://schemas.openxmlformats.org/markup-compatibility/2006" xmlns:o="urn:schemas-microsoft-com:office:office" xmlns:r="http://schemas.openxmlformats.org/officeDocument/2006/relationships" xmlns:m="http://schemas.openxmlformats.org/officeDocument/2006/math" xmlns:v="urn:schemas-microsoft-com:vml" xmlns:wp14="http://schemas.microsoft.com/office/word/2010/wordprocessingDrawing" xmlns:wp="http://schemas.openxmlformats.org/drawingml/2006/wordprocessingDrawing" xmlns:w10="urn:schemas-microsoft-com:office:word" xmlns:w="http://schemas.openxmlformats.org/wordprocessingml/2006/main" xmlns:w14="http://schemas.microsoft.com/office/word/2010/wordml" xmlns:w15="http://schemas.microsoft.com/office/word/2012/wordml" xmlns:w16se="http://schemas.microsoft.com/office/word/2015/wordml/symex" xmlns:wpg="http://schemas.microsoft.com/office/word/2010/wordprocessingGroup" xmlns:wpi="http://schemas.microsoft.com/office/word/2010/wordprocessingInk" xmlns:wne="http://schemas.microsoft.com/office/word/2006/wordml" xmlns:wps="http://schemas.microsoft.com/office/word/2010/wordprocessingShape" mc:Ignorable="w14 w15 w16se wp14">
+<w:footnotes xmlns:wpc="http://schemas.microsoft.com/office/word/2010/wordprocessingCanvas" xmlns:cx="http://schemas.microsoft.com/office/drawing/2014/chartex" xmlns:cx1="http://schemas.microsoft.com/office/drawing/2015/9/8/chartex" xmlns:cx2="http://schemas.microsoft.com/office/drawing/2015/10/21/chartex" xmlns:cx3="http://schemas.microsoft.com/office/drawing/2016/5/9/chartex" xmlns:cx4="http://schemas.microsoft.com/office/drawing/2016/5/10/chartex" xmlns:cx5="http://schemas.microsoft.com/office/drawing/2016/5/11/chartex" xmlns:cx6="http://schemas.microsoft.com/office/drawing/2016/5/12/chartex" xmlns:cx7="http://schemas.microsoft.com/office/drawing/2016/5/13/chartex" xmlns:cx8="http://schemas.microsoft.com/office/drawing/2016/5/14/chartex" xmlns:mc="http://schemas.openxmlformats.org/markup-compatibility/2006" xmlns:aink="http://schemas.microsoft.com/office/drawing/2016/ink" xmlns:am3d="http://schemas.microsoft.com/office/drawing/2017/model3d" xmlns:o="urn:schemas-microsoft-com:office:office" xmlns:oel="http://schemas.microsoft.com/office/2019/extlst" xmlns:r="http://schemas.openxmlformats.org/officeDocument/2006/relationships" xmlns:m="http://schemas.openxmlformats.org/officeDocument/2006/math" xmlns:v="urn:schemas-microsoft-com:vml" xmlns:wp14="http://schemas.microsoft.com/office/word/2010/wordprocessingDrawing" xmlns:wp="http://schemas.openxmlformats.org/drawingml/2006/wordprocessingDrawing" xmlns:w10="urn:schemas-microsoft-com:office:word" xmlns:w="http://schemas.openxmlformats.org/wordprocessingml/2006/main" xmlns:w14="http://schemas.microsoft.com/office/word/2010/wordml" xmlns:w15="http://schemas.microsoft.com/office/word/2012/wordml" xmlns:w16cex="http://schemas.microsoft.com/office/word/2018/wordml/cex" xmlns:w16cid="http://schemas.microsoft.com/office/word/2016/wordml/cid" xmlns:w16="http://schemas.microsoft.com/office/word/2018/wordml" xmlns:w16sdtdh="http://schemas.microsoft.com/office/word/2020/wordml/sdtdatahash" xmlns:w16se="http://schemas.microsoft.com/office/word/2015/wordml/symex" xmlns:wpg="http://schemas.microsoft.com/office/word/2010/wordprocessingGroup" xmlns:wpi="http://schemas.microsoft.com/office/word/2010/wordprocessingInk" xmlns:wne="http://schemas.microsoft.com/office/word/2006/wordml" xmlns:wps="http://schemas.microsoft.com/office/word/2010/wordprocessingShape" mc:Ignorable="w14 w15 w16se w16cid w16 w16cex w16sdtdh wp14">
   <w:footnote w:type="separator" w:id="-1">
     <w:p>
       <w:r>
@@ -46649,7 +46618,7 @@
 </file>
 
 <file path=word/numbering.xml><?xml version="1.0" encoding="utf-8"?>
-<w:numbering xmlns:wpc="http://schemas.microsoft.com/office/word/2010/wordprocessingCanvas" xmlns:cx="http://schemas.microsoft.com/office/drawing/2014/chartex" xmlns:cx1="http://schemas.microsoft.com/office/drawing/2015/9/8/chartex" xmlns:mc="http://schemas.openxmlformats.org/markup-compatibility/2006" xmlns:o="urn:schemas-microsoft-com:office:office" xmlns:r="http://schemas.openxmlformats.org/officeDocument/2006/relationships" xmlns:m="http://schemas.openxmlformats.org/officeDocument/2006/math" xmlns:v="urn:schemas-microsoft-com:vml" xmlns:wp14="http://schemas.microsoft.com/office/word/2010/wordprocessingDrawing" xmlns:wp="http://schemas.openxmlformats.org/drawingml/2006/wordprocessingDrawing" xmlns:w10="urn:schemas-microsoft-com:office:word" xmlns:w="http://schemas.openxmlformats.org/wordprocessingml/2006/main" xmlns:w14="http://schemas.microsoft.com/office/word/2010/wordml" xmlns:w15="http://schemas.microsoft.com/office/word/2012/wordml" xmlns:w16se="http://schemas.microsoft.com/office/word/2015/wordml/symex" xmlns:wpg="http://schemas.microsoft.com/office/word/2010/wordprocessingGroup" xmlns:wpi="http://schemas.microsoft.com/office/word/2010/wordprocessingInk" xmlns:wne="http://schemas.microsoft.com/office/word/2006/wordml" xmlns:wps="http://schemas.microsoft.com/office/word/2010/wordprocessingShape" mc:Ignorable="w14 w15 w16se wp14">
+<w:numbering xmlns:wpc="http://schemas.microsoft.com/office/word/2010/wordprocessingCanvas" xmlns:cx="http://schemas.microsoft.com/office/drawing/2014/chartex" xmlns:cx1="http://schemas.microsoft.com/office/drawing/2015/9/8/chartex" xmlns:cx2="http://schemas.microsoft.com/office/drawing/2015/10/21/chartex" xmlns:cx3="http://schemas.microsoft.com/office/drawing/2016/5/9/chartex" xmlns:cx4="http://schemas.microsoft.com/office/drawing/2016/5/10/chartex" xmlns:cx5="http://schemas.microsoft.com/office/drawing/2016/5/11/chartex" xmlns:cx6="http://schemas.microsoft.com/office/drawing/2016/5/12/chartex" xmlns:cx7="http://schemas.microsoft.com/office/drawing/2016/5/13/chartex" xmlns:cx8="http://schemas.microsoft.com/office/drawing/2016/5/14/chartex" xmlns:mc="http://schemas.openxmlformats.org/markup-compatibility/2006" xmlns:aink="http://schemas.microsoft.com/office/drawing/2016/ink" xmlns:am3d="http://schemas.microsoft.com/office/drawing/2017/model3d" xmlns:o="urn:schemas-microsoft-com:office:office" xmlns:oel="http://schemas.microsoft.com/office/2019/extlst" xmlns:r="http://schemas.openxmlformats.org/officeDocument/2006/relationships" xmlns:m="http://schemas.openxmlformats.org/officeDocument/2006/math" xmlns:v="urn:schemas-microsoft-com:vml" xmlns:wp14="http://schemas.microsoft.com/office/word/2010/wordprocessingDrawing" xmlns:wp="http://schemas.openxmlformats.org/drawingml/2006/wordprocessingDrawing" xmlns:w10="urn:schemas-microsoft-com:office:word" xmlns:w="http://schemas.openxmlformats.org/wordprocessingml/2006/main" xmlns:w14="http://schemas.microsoft.com/office/word/2010/wordml" xmlns:w15="http://schemas.microsoft.com/office/word/2012/wordml" xmlns:w16cex="http://schemas.microsoft.com/office/word/2018/wordml/cex" xmlns:w16cid="http://schemas.microsoft.com/office/word/2016/wordml/cid" xmlns:w16="http://schemas.microsoft.com/office/word/2018/wordml" xmlns:w16sdtdh="http://schemas.microsoft.com/office/word/2020/wordml/sdtdatahash" xmlns:w16se="http://schemas.microsoft.com/office/word/2015/wordml/symex" xmlns:wpg="http://schemas.microsoft.com/office/word/2010/wordprocessingGroup" xmlns:wpi="http://schemas.microsoft.com/office/word/2010/wordprocessingInk" xmlns:wne="http://schemas.microsoft.com/office/word/2006/wordml" xmlns:wps="http://schemas.microsoft.com/office/word/2010/wordprocessingShape" mc:Ignorable="w14 w15 w16se w16cid w16 w16cex w16sdtdh wp14">
   <w:abstractNum w:abstractNumId="0" w15:restartNumberingAfterBreak="0">
     <w:nsid w:val="081658E9"/>
     <w:multiLevelType w:val="multilevel"/>
@@ -52372,118 +52341,118 @@
       </w:rPr>
     </w:lvl>
   </w:abstractNum>
-  <w:num w:numId="1">
+  <w:num w:numId="1" w16cid:durableId="346906245">
     <w:abstractNumId w:val="20"/>
   </w:num>
-  <w:num w:numId="2">
+  <w:num w:numId="2" w16cid:durableId="886910612">
     <w:abstractNumId w:val="5"/>
   </w:num>
-  <w:num w:numId="3">
+  <w:num w:numId="3" w16cid:durableId="1339692752">
     <w:abstractNumId w:val="10"/>
   </w:num>
-  <w:num w:numId="4">
+  <w:num w:numId="4" w16cid:durableId="1507865295">
     <w:abstractNumId w:val="46"/>
   </w:num>
-  <w:num w:numId="5">
+  <w:num w:numId="5" w16cid:durableId="1229876193">
     <w:abstractNumId w:val="36"/>
   </w:num>
-  <w:num w:numId="6">
+  <w:num w:numId="6" w16cid:durableId="1734621048">
     <w:abstractNumId w:val="8"/>
   </w:num>
-  <w:num w:numId="7">
+  <w:num w:numId="7" w16cid:durableId="76682255">
     <w:abstractNumId w:val="32"/>
   </w:num>
-  <w:num w:numId="8">
+  <w:num w:numId="8" w16cid:durableId="1800413651">
     <w:abstractNumId w:val="34"/>
     <w:lvlOverride w:ilvl="0">
       <w:startOverride w:val="1"/>
     </w:lvlOverride>
   </w:num>
-  <w:num w:numId="9">
+  <w:num w:numId="9" w16cid:durableId="1478380708">
     <w:abstractNumId w:val="23"/>
   </w:num>
-  <w:num w:numId="10">
+  <w:num w:numId="10" w16cid:durableId="1565750670">
     <w:abstractNumId w:val="42"/>
   </w:num>
-  <w:num w:numId="11">
+  <w:num w:numId="11" w16cid:durableId="799036636">
     <w:abstractNumId w:val="12"/>
   </w:num>
-  <w:num w:numId="12">
+  <w:num w:numId="12" w16cid:durableId="224730309">
     <w:abstractNumId w:val="38"/>
   </w:num>
-  <w:num w:numId="13">
+  <w:num w:numId="13" w16cid:durableId="585963559">
     <w:abstractNumId w:val="18"/>
   </w:num>
-  <w:num w:numId="14">
+  <w:num w:numId="14" w16cid:durableId="479925944">
     <w:abstractNumId w:val="31"/>
   </w:num>
-  <w:num w:numId="15">
+  <w:num w:numId="15" w16cid:durableId="523714514">
     <w:abstractNumId w:val="17"/>
   </w:num>
-  <w:num w:numId="16">
+  <w:num w:numId="16" w16cid:durableId="26104860">
     <w:abstractNumId w:val="25"/>
   </w:num>
-  <w:num w:numId="17">
+  <w:num w:numId="17" w16cid:durableId="1061833507">
     <w:abstractNumId w:val="40"/>
   </w:num>
-  <w:num w:numId="18">
+  <w:num w:numId="18" w16cid:durableId="329531766">
     <w:abstractNumId w:val="3"/>
   </w:num>
-  <w:num w:numId="19">
+  <w:num w:numId="19" w16cid:durableId="70393529">
     <w:abstractNumId w:val="47"/>
   </w:num>
-  <w:num w:numId="20">
+  <w:num w:numId="20" w16cid:durableId="1060902045">
     <w:abstractNumId w:val="44"/>
   </w:num>
-  <w:num w:numId="21">
+  <w:num w:numId="21" w16cid:durableId="299238278">
     <w:abstractNumId w:val="39"/>
   </w:num>
-  <w:num w:numId="22">
+  <w:num w:numId="22" w16cid:durableId="251092715">
     <w:abstractNumId w:val="22"/>
   </w:num>
-  <w:num w:numId="23">
+  <w:num w:numId="23" w16cid:durableId="980962167">
     <w:abstractNumId w:val="41"/>
   </w:num>
-  <w:num w:numId="24">
+  <w:num w:numId="24" w16cid:durableId="1638225302">
     <w:abstractNumId w:val="33"/>
   </w:num>
-  <w:num w:numId="25">
+  <w:num w:numId="25" w16cid:durableId="187640545">
     <w:abstractNumId w:val="21"/>
   </w:num>
-  <w:num w:numId="26">
+  <w:num w:numId="26" w16cid:durableId="631055630">
     <w:abstractNumId w:val="14"/>
   </w:num>
-  <w:num w:numId="27">
+  <w:num w:numId="27" w16cid:durableId="544024555">
     <w:abstractNumId w:val="26"/>
   </w:num>
-  <w:num w:numId="28">
+  <w:num w:numId="28" w16cid:durableId="177163380">
     <w:abstractNumId w:val="13"/>
   </w:num>
-  <w:num w:numId="29">
+  <w:num w:numId="29" w16cid:durableId="622661609">
     <w:abstractNumId w:val="29"/>
   </w:num>
-  <w:num w:numId="30">
+  <w:num w:numId="30" w16cid:durableId="25326974">
     <w:abstractNumId w:val="4"/>
   </w:num>
-  <w:num w:numId="31">
+  <w:num w:numId="31" w16cid:durableId="1157184161">
     <w:abstractNumId w:val="0"/>
   </w:num>
-  <w:num w:numId="32">
+  <w:num w:numId="32" w16cid:durableId="1674380486">
     <w:abstractNumId w:val="2"/>
   </w:num>
-  <w:num w:numId="33">
+  <w:num w:numId="33" w16cid:durableId="1169099781">
     <w:abstractNumId w:val="1"/>
   </w:num>
-  <w:num w:numId="34">
+  <w:num w:numId="34" w16cid:durableId="746610236">
     <w:abstractNumId w:val="45"/>
   </w:num>
-  <w:num w:numId="35">
+  <w:num w:numId="35" w16cid:durableId="203913124">
     <w:abstractNumId w:val="48"/>
   </w:num>
-  <w:num w:numId="36">
+  <w:num w:numId="36" w16cid:durableId="1406495075">
     <w:abstractNumId w:val="35"/>
   </w:num>
-  <w:num w:numId="37">
+  <w:num w:numId="37" w16cid:durableId="1854952794">
     <w:abstractNumId w:val="6"/>
     <w:lvlOverride w:ilvl="0">
       <w:startOverride w:val="1"/>
@@ -52497,43 +52466,43 @@
     <w:lvlOverride w:ilvl="7"/>
     <w:lvlOverride w:ilvl="8"/>
   </w:num>
-  <w:num w:numId="38">
+  <w:num w:numId="38" w16cid:durableId="1348023252">
     <w:abstractNumId w:val="37"/>
   </w:num>
-  <w:num w:numId="39">
+  <w:num w:numId="39" w16cid:durableId="1507675690">
     <w:abstractNumId w:val="16"/>
   </w:num>
-  <w:num w:numId="40">
+  <w:num w:numId="40" w16cid:durableId="210117840">
     <w:abstractNumId w:val="9"/>
   </w:num>
-  <w:num w:numId="41">
+  <w:num w:numId="41" w16cid:durableId="885607947">
     <w:abstractNumId w:val="11"/>
   </w:num>
-  <w:num w:numId="42">
+  <w:num w:numId="42" w16cid:durableId="787624303">
     <w:abstractNumId w:val="30"/>
   </w:num>
-  <w:num w:numId="43">
+  <w:num w:numId="43" w16cid:durableId="521477790">
     <w:abstractNumId w:val="15"/>
   </w:num>
-  <w:num w:numId="44">
+  <w:num w:numId="44" w16cid:durableId="1797986946">
     <w:abstractNumId w:val="27"/>
   </w:num>
-  <w:num w:numId="45">
+  <w:num w:numId="45" w16cid:durableId="1050882821">
     <w:abstractNumId w:val="19"/>
   </w:num>
-  <w:num w:numId="46">
+  <w:num w:numId="46" w16cid:durableId="2140150206">
     <w:abstractNumId w:val="7"/>
   </w:num>
-  <w:num w:numId="47">
+  <w:num w:numId="47" w16cid:durableId="439375312">
     <w:abstractNumId w:val="43"/>
   </w:num>
-  <w:num w:numId="48">
+  <w:num w:numId="48" w16cid:durableId="2043558319">
     <w:abstractNumId w:val="28"/>
   </w:num>
-  <w:num w:numId="49">
+  <w:num w:numId="49" w16cid:durableId="786779286">
     <w:abstractNumId w:val="24"/>
   </w:num>
-  <w:num w:numId="50">
+  <w:num w:numId="50" w16cid:durableId="403836863">
     <w:abstractNumId w:val="6"/>
   </w:num>
   <w:numIdMacAtCleanup w:val="50"/>
@@ -52541,7 +52510,7 @@
 </file>
 
 <file path=word/styles.xml><?xml version="1.0" encoding="utf-8"?>
-<w:styles xmlns:mc="http://schemas.openxmlformats.org/markup-compatibility/2006" xmlns:r="http://schemas.openxmlformats.org/officeDocument/2006/relationships" xmlns:w="http://schemas.openxmlformats.org/wordprocessingml/2006/main" xmlns:w14="http://schemas.microsoft.com/office/word/2010/wordml" xmlns:w15="http://schemas.microsoft.com/office/word/2012/wordml" xmlns:w16se="http://schemas.microsoft.com/office/word/2015/wordml/symex" mc:Ignorable="w14 w15 w16se">
+<w:styles xmlns:mc="http://schemas.openxmlformats.org/markup-compatibility/2006" xmlns:r="http://schemas.openxmlformats.org/officeDocument/2006/relationships" xmlns:w="http://schemas.openxmlformats.org/wordprocessingml/2006/main" xmlns:w14="http://schemas.microsoft.com/office/word/2010/wordml" xmlns:w15="http://schemas.microsoft.com/office/word/2012/wordml" xmlns:w16cex="http://schemas.microsoft.com/office/word/2018/wordml/cex" xmlns:w16cid="http://schemas.microsoft.com/office/word/2016/wordml/cid" xmlns:w16="http://schemas.microsoft.com/office/word/2018/wordml" xmlns:w16sdtdh="http://schemas.microsoft.com/office/word/2020/wordml/sdtdatahash" xmlns:w16se="http://schemas.microsoft.com/office/word/2015/wordml/symex" mc:Ignorable="w14 w15 w16se w16cid w16 w16cex w16sdtdh">
   <w:docDefaults>
     <w:rPrDefault>
       <w:rPr>
@@ -52551,7 +52520,7 @@
     </w:rPrDefault>
     <w:pPrDefault/>
   </w:docDefaults>
-  <w:latentStyles w:defLockedState="0" w:defUIPriority="0" w:defSemiHidden="0" w:defUnhideWhenUsed="0" w:defQFormat="0" w:count="371">
+  <w:latentStyles w:defLockedState="0" w:defUIPriority="0" w:defSemiHidden="0" w:defUnhideWhenUsed="0" w:defQFormat="0" w:count="376">
     <w:lsdException w:name="Normal" w:qFormat="1"/>
     <w:lsdException w:name="heading 1" w:qFormat="1"/>
     <w:lsdException w:name="heading 2" w:qFormat="1"/>
@@ -52591,11 +52560,11 @@
     <w:lsdException w:name="Strong" w:uiPriority="22" w:qFormat="1"/>
     <w:lsdException w:name="Emphasis" w:uiPriority="20" w:qFormat="1"/>
     <w:lsdException w:name="Normal (Web)" w:uiPriority="99"/>
+    <w:lsdException w:name="HTML Keyboard" w:semiHidden="1" w:unhideWhenUsed="1"/>
     <w:lsdException w:name="HTML Preformatted" w:semiHidden="1" w:unhideWhenUsed="1"/>
     <w:lsdException w:name="HTML Typewriter" w:semiHidden="1" w:unhideWhenUsed="1"/>
     <w:lsdException w:name="HTML Variable" w:semiHidden="1" w:unhideWhenUsed="1"/>
-    <w:lsdException w:name="Normal Table" w:semiHidden="1" w:unhideWhenUsed="1"/>
-    <w:lsdException w:name="annotation subject" w:uiPriority="99"/>
+    <w:lsdException w:name="annotation subject" w:semiHidden="1" w:uiPriority="99" w:unhideWhenUsed="1"/>
     <w:lsdException w:name="No List" w:semiHidden="1" w:uiPriority="99" w:unhideWhenUsed="1"/>
     <w:lsdException w:name="Outline List 1" w:semiHidden="1" w:unhideWhenUsed="1"/>
     <w:lsdException w:name="Outline List 2" w:semiHidden="1" w:unhideWhenUsed="1"/>
@@ -52637,11 +52606,8 @@
     <w:lsdException w:name="Table Contemporary" w:semiHidden="1" w:unhideWhenUsed="1"/>
     <w:lsdException w:name="Table Elegant" w:semiHidden="1" w:unhideWhenUsed="1"/>
     <w:lsdException w:name="Table Professional" w:semiHidden="1" w:unhideWhenUsed="1"/>
-    <w:lsdException w:name="Table Subtle 1" w:semiHidden="1" w:unhideWhenUsed="1"/>
     <w:lsdException w:name="Table Subtle 2" w:semiHidden="1" w:unhideWhenUsed="1"/>
     <w:lsdException w:name="Table Web 1" w:semiHidden="1" w:unhideWhenUsed="1"/>
-    <w:lsdException w:name="Table Web 2" w:semiHidden="1" w:unhideWhenUsed="1"/>
-    <w:lsdException w:name="Table Web 3" w:semiHidden="1" w:unhideWhenUsed="1"/>
     <w:lsdException w:name="Balloon Text" w:semiHidden="1" w:uiPriority="99" w:unhideWhenUsed="1"/>
     <w:lsdException w:name="Table Theme" w:semiHidden="1" w:unhideWhenUsed="1"/>
     <w:lsdException w:name="Placeholder Text" w:semiHidden="1" w:uiPriority="99"/>
@@ -52859,6 +52825,11 @@
     <w:lsdException w:name="List Table 5 Dark Accent 6" w:uiPriority="50"/>
     <w:lsdException w:name="List Table 6 Colorful Accent 6" w:uiPriority="51"/>
     <w:lsdException w:name="List Table 7 Colorful Accent 6" w:uiPriority="52"/>
+    <w:lsdException w:name="Mention" w:semiHidden="1" w:uiPriority="99" w:unhideWhenUsed="1"/>
+    <w:lsdException w:name="Smart Hyperlink" w:semiHidden="1" w:uiPriority="99" w:unhideWhenUsed="1"/>
+    <w:lsdException w:name="Hashtag" w:semiHidden="1" w:uiPriority="99" w:unhideWhenUsed="1"/>
+    <w:lsdException w:name="Unresolved Mention" w:semiHidden="1" w:uiPriority="99" w:unhideWhenUsed="1"/>
+    <w:lsdException w:name="Smart Link" w:semiHidden="1" w:uiPriority="99" w:unhideWhenUsed="1"/>
   </w:latentStyles>
   <w:style w:type="paragraph" w:default="1" w:styleId="Normal">
     <w:name w:val="Normal"/>
@@ -54349,8 +54320,8 @@
       <w:shd w:val="clear" w:color="auto" w:fill="E1DFDD"/>
     </w:rPr>
   </w:style>
-  <w:style w:type="character" w:customStyle="1" w:styleId="UnresolvedMention">
-    <w:name w:val="Unresolved Mention"/>
+  <w:style w:type="character" w:customStyle="1" w:styleId="UnresolvedMention2">
+    <w:name w:val="Unresolved Mention2"/>
     <w:basedOn w:val="DefaultParagraphFont"/>
     <w:uiPriority w:val="99"/>
     <w:semiHidden/>

</xml_diff>

<commit_message>
MGS-7323 Model Tenancy Agreement word doc content updates
</commit_message>
<xml_diff>
--- a/housing-service/src/main/resources/templates/model-tenancy-agreement.docx
+++ b/housing-service/src/main/resources/templates/model-tenancy-agreement.docx
@@ -1,6 +1,6 @@
 
 <file path=word/document.xml><?xml version="1.0" encoding="utf-8"?>
-<w:document xmlns:wpc="http://schemas.microsoft.com/office/word/2010/wordprocessingCanvas" xmlns:cx="http://schemas.microsoft.com/office/drawing/2014/chartex" xmlns:cx1="http://schemas.microsoft.com/office/drawing/2015/9/8/chartex" xmlns:cx2="http://schemas.microsoft.com/office/drawing/2015/10/21/chartex" xmlns:cx3="http://schemas.microsoft.com/office/drawing/2016/5/9/chartex" xmlns:cx4="http://schemas.microsoft.com/office/drawing/2016/5/10/chartex" xmlns:cx5="http://schemas.microsoft.com/office/drawing/2016/5/11/chartex" xmlns:cx6="http://schemas.microsoft.com/office/drawing/2016/5/12/chartex" xmlns:cx7="http://schemas.microsoft.com/office/drawing/2016/5/13/chartex" xmlns:cx8="http://schemas.microsoft.com/office/drawing/2016/5/14/chartex" xmlns:mc="http://schemas.openxmlformats.org/markup-compatibility/2006" xmlns:aink="http://schemas.microsoft.com/office/drawing/2016/ink" xmlns:am3d="http://schemas.microsoft.com/office/drawing/2017/model3d" xmlns:o="urn:schemas-microsoft-com:office:office" xmlns:oel="http://schemas.microsoft.com/office/2019/extlst" xmlns:r="http://schemas.openxmlformats.org/officeDocument/2006/relationships" xmlns:m="http://schemas.openxmlformats.org/officeDocument/2006/math" xmlns:v="urn:schemas-microsoft-com:vml" xmlns:wp14="http://schemas.microsoft.com/office/word/2010/wordprocessingDrawing" xmlns:wp="http://schemas.openxmlformats.org/drawingml/2006/wordprocessingDrawing" xmlns:w10="urn:schemas-microsoft-com:office:word" xmlns:w="http://schemas.openxmlformats.org/wordprocessingml/2006/main" xmlns:w14="http://schemas.microsoft.com/office/word/2010/wordml" xmlns:w15="http://schemas.microsoft.com/office/word/2012/wordml" xmlns:w16cex="http://schemas.microsoft.com/office/word/2018/wordml/cex" xmlns:w16cid="http://schemas.microsoft.com/office/word/2016/wordml/cid" xmlns:w16="http://schemas.microsoft.com/office/word/2018/wordml" xmlns:w16sdtdh="http://schemas.microsoft.com/office/word/2020/wordml/sdtdatahash" xmlns:w16se="http://schemas.microsoft.com/office/word/2015/wordml/symex" xmlns:wpg="http://schemas.microsoft.com/office/word/2010/wordprocessingGroup" xmlns:wpi="http://schemas.microsoft.com/office/word/2010/wordprocessingInk" xmlns:wne="http://schemas.microsoft.com/office/word/2006/wordml" xmlns:wps="http://schemas.microsoft.com/office/word/2010/wordprocessingShape" mc:Ignorable="w14 w15 w16se w16cid w16 w16cex w16sdtdh wp14">
+<w:document xmlns:wpc="http://schemas.microsoft.com/office/word/2010/wordprocessingCanvas" xmlns:cx="http://schemas.microsoft.com/office/drawing/2014/chartex" xmlns:cx1="http://schemas.microsoft.com/office/drawing/2015/9/8/chartex" xmlns:cx2="http://schemas.microsoft.com/office/drawing/2015/10/21/chartex" xmlns:cx3="http://schemas.microsoft.com/office/drawing/2016/5/9/chartex" xmlns:cx4="http://schemas.microsoft.com/office/drawing/2016/5/10/chartex" xmlns:cx5="http://schemas.microsoft.com/office/drawing/2016/5/11/chartex" xmlns:cx6="http://schemas.microsoft.com/office/drawing/2016/5/12/chartex" xmlns:cx7="http://schemas.microsoft.com/office/drawing/2016/5/13/chartex" xmlns:cx8="http://schemas.microsoft.com/office/drawing/2016/5/14/chartex" xmlns:mc="http://schemas.openxmlformats.org/markup-compatibility/2006" xmlns:aink="http://schemas.microsoft.com/office/drawing/2016/ink" xmlns:am3d="http://schemas.microsoft.com/office/drawing/2017/model3d" xmlns:o="urn:schemas-microsoft-com:office:office" xmlns:oel="http://schemas.microsoft.com/office/2019/extlst" xmlns:r="http://schemas.openxmlformats.org/officeDocument/2006/relationships" xmlns:m="http://schemas.openxmlformats.org/officeDocument/2006/math" xmlns:v="urn:schemas-microsoft-com:vml" xmlns:wp14="http://schemas.microsoft.com/office/word/2010/wordprocessingDrawing" xmlns:wp="http://schemas.openxmlformats.org/drawingml/2006/wordprocessingDrawing" xmlns:w10="urn:schemas-microsoft-com:office:word" xmlns:w="http://schemas.openxmlformats.org/wordprocessingml/2006/main" xmlns:w14="http://schemas.microsoft.com/office/word/2010/wordml" xmlns:w15="http://schemas.microsoft.com/office/word/2012/wordml" xmlns:w16cex="http://schemas.microsoft.com/office/word/2018/wordml/cex" xmlns:w16cid="http://schemas.microsoft.com/office/word/2016/wordml/cid" xmlns:w16="http://schemas.microsoft.com/office/word/2018/wordml" xmlns:w16du="http://schemas.microsoft.com/office/word/2023/wordml/word16du" xmlns:w16sdtdh="http://schemas.microsoft.com/office/word/2020/wordml/sdtdatahash" xmlns:w16se="http://schemas.microsoft.com/office/word/2015/wordml/symex" xmlns:wpg="http://schemas.microsoft.com/office/word/2010/wordprocessingGroup" xmlns:wpi="http://schemas.microsoft.com/office/word/2010/wordprocessingInk" xmlns:wne="http://schemas.microsoft.com/office/word/2006/wordml" xmlns:wps="http://schemas.microsoft.com/office/word/2010/wordprocessingShape" mc:Ignorable="w14 w15 w16se w16cid w16 w16cex w16sdtdh wp14">
   <w:body>
     <w:p>
       <w:pPr>
@@ -398,15 +398,7 @@
                 <w:bCs/>
               </w:rPr>
               <w:lastRenderedPageBreak/>
-              <w:t>October</w:t>
-            </w:r>
-            <w:r>
-              <w:rPr>
-                <w:rFonts w:ascii="Arial" w:hAnsi="Arial"/>
-                <w:b/>
-                <w:bCs/>
-              </w:rPr>
-              <w:t xml:space="preserve"> 2022</w:t>
+              <w:t>March 2023</w:t>
             </w:r>
           </w:p>
         </w:tc>
@@ -6652,7 +6644,25 @@
           <w:sz w:val="24"/>
           <w:szCs w:val="24"/>
         </w:rPr>
-        <w:t xml:space="preserve"> (RPZ)</w:t>
+        <w:t xml:space="preserve"> (</w:t>
+      </w:r>
+      <w:proofErr w:type="spellStart"/>
+      <w:r>
+        <w:rPr>
+          <w:rFonts w:cs="Arial"/>
+          <w:sz w:val="24"/>
+          <w:szCs w:val="24"/>
+        </w:rPr>
+        <w:t>RPZ</w:t>
+      </w:r>
+      <w:proofErr w:type="spellEnd"/>
+      <w:r>
+        <w:rPr>
+          <w:rFonts w:cs="Arial"/>
+          <w:sz w:val="24"/>
+          <w:szCs w:val="24"/>
+        </w:rPr>
+        <w:t>)</w:t>
       </w:r>
       <w:r>
         <w:rPr>
@@ -11987,7 +11997,27 @@
           <w:sz w:val="24"/>
           <w:szCs w:val="24"/>
         </w:rPr>
-        <w:t>«rentAmount»</w:t>
+        <w:t>«</w:t>
+      </w:r>
+      <w:proofErr w:type="spellStart"/>
+      <w:r>
+        <w:rPr>
+          <w:rFonts w:cs="Arial"/>
+          <w:b/>
+          <w:sz w:val="24"/>
+          <w:szCs w:val="24"/>
+        </w:rPr>
+        <w:t>rentAmount</w:t>
+      </w:r>
+      <w:proofErr w:type="spellEnd"/>
+      <w:r>
+        <w:rPr>
+          <w:rFonts w:cs="Arial"/>
+          <w:b/>
+          <w:sz w:val="24"/>
+          <w:szCs w:val="24"/>
+        </w:rPr>
+        <w:t>»</w:t>
       </w:r>
       <w:r>
         <w:rPr>
@@ -12268,7 +12298,27 @@
           <w:sz w:val="24"/>
           <w:szCs w:val="24"/>
         </w:rPr>
-        <w:t>«firstPaymentAmount»</w:t>
+        <w:t>«</w:t>
+      </w:r>
+      <w:proofErr w:type="spellStart"/>
+      <w:r>
+        <w:rPr>
+          <w:rFonts w:cs="Arial"/>
+          <w:b/>
+          <w:sz w:val="24"/>
+          <w:szCs w:val="24"/>
+        </w:rPr>
+        <w:t>firstPaymentAmount</w:t>
+      </w:r>
+      <w:proofErr w:type="spellEnd"/>
+      <w:r>
+        <w:rPr>
+          <w:rFonts w:cs="Arial"/>
+          <w:b/>
+          <w:sz w:val="24"/>
+          <w:szCs w:val="24"/>
+        </w:rPr>
+        <w:t>»</w:t>
       </w:r>
       <w:r>
         <w:rPr>
@@ -12412,7 +12462,27 @@
           <w:sz w:val="24"/>
           <w:szCs w:val="24"/>
         </w:rPr>
-        <w:t>«firstPaymentPeriodEnd»</w:t>
+        <w:t>«</w:t>
+      </w:r>
+      <w:proofErr w:type="spellStart"/>
+      <w:r>
+        <w:rPr>
+          <w:rFonts w:cs="Arial"/>
+          <w:b/>
+          <w:sz w:val="24"/>
+          <w:szCs w:val="24"/>
+        </w:rPr>
+        <w:t>firstPaymentPeriodEnd</w:t>
+      </w:r>
+      <w:proofErr w:type="spellEnd"/>
+      <w:r>
+        <w:rPr>
+          <w:rFonts w:cs="Arial"/>
+          <w:b/>
+          <w:sz w:val="24"/>
+          <w:szCs w:val="24"/>
+        </w:rPr>
+        <w:t>»</w:t>
       </w:r>
       <w:r>
         <w:rPr>
@@ -12587,6 +12657,7 @@
         </w:rPr>
         <w:t>«</w:t>
       </w:r>
+      <w:proofErr w:type="spellStart"/>
       <w:r>
         <w:rPr>
           <w:rFonts w:cs="Arial"/>
@@ -12603,7 +12674,17 @@
           <w:sz w:val="24"/>
           <w:szCs w:val="24"/>
         </w:rPr>
-        <w:t>entAmount»</w:t>
+        <w:t>entAmount</w:t>
+      </w:r>
+      <w:proofErr w:type="spellEnd"/>
+      <w:r>
+        <w:rPr>
+          <w:rFonts w:cs="Arial"/>
+          <w:b/>
+          <w:sz w:val="24"/>
+          <w:szCs w:val="24"/>
+        </w:rPr>
+        <w:t>»</w:t>
       </w:r>
       <w:r>
         <w:rPr>
@@ -13712,7 +13793,29 @@
           <w:sz w:val="24"/>
           <w:szCs w:val="24"/>
         </w:rPr>
-        <w:t>(RPZ)</w:t>
+        <w:t>(</w:t>
+      </w:r>
+      <w:proofErr w:type="spellStart"/>
+      <w:r>
+        <w:rPr>
+          <w:rFonts w:cs="Arial"/>
+          <w:b/>
+          <w:bCs/>
+          <w:sz w:val="24"/>
+          <w:szCs w:val="24"/>
+        </w:rPr>
+        <w:t>RPZ</w:t>
+      </w:r>
+      <w:proofErr w:type="spellEnd"/>
+      <w:r>
+        <w:rPr>
+          <w:rFonts w:cs="Arial"/>
+          <w:b/>
+          <w:bCs/>
+          <w:sz w:val="24"/>
+          <w:szCs w:val="24"/>
+        </w:rPr>
+        <w:t>)</w:t>
       </w:r>
       <w:r>
         <w:rPr>
@@ -17942,7 +18045,47 @@
           <w:sz w:val="24"/>
           <w:szCs w:val="24"/>
         </w:rPr>
-        <w:t>The Landlord must ensure that an electrical safety inspection is carried out at least every five years consisting of an Electrical Installation Condition Report (EICR) and Portable Appliance Testing (PAT) on appliances provided by the Landlord. The EICR must be completed by a suitably competent person</w:t>
+        <w:t>The Landlord must ensure that an electrical safety inspection is carried out at least every five years consisting of an Electrical Installation Condition Report (</w:t>
+      </w:r>
+      <w:proofErr w:type="spellStart"/>
+      <w:r>
+        <w:rPr>
+          <w:rFonts w:cs="Arial"/>
+          <w:b/>
+          <w:sz w:val="24"/>
+          <w:szCs w:val="24"/>
+        </w:rPr>
+        <w:t>EICR</w:t>
+      </w:r>
+      <w:proofErr w:type="spellEnd"/>
+      <w:r>
+        <w:rPr>
+          <w:rFonts w:cs="Arial"/>
+          <w:b/>
+          <w:sz w:val="24"/>
+          <w:szCs w:val="24"/>
+        </w:rPr>
+        <w:t xml:space="preserve">) and Portable Appliance Testing (PAT) on appliances provided by the Landlord. The </w:t>
+      </w:r>
+      <w:proofErr w:type="spellStart"/>
+      <w:r>
+        <w:rPr>
+          <w:rFonts w:cs="Arial"/>
+          <w:b/>
+          <w:sz w:val="24"/>
+          <w:szCs w:val="24"/>
+        </w:rPr>
+        <w:t>EICR</w:t>
+      </w:r>
+      <w:proofErr w:type="spellEnd"/>
+      <w:r>
+        <w:rPr>
+          <w:rFonts w:cs="Arial"/>
+          <w:b/>
+          <w:sz w:val="24"/>
+          <w:szCs w:val="24"/>
+        </w:rPr>
+        <w:t xml:space="preserve"> must be completed by a suitably competent person</w:t>
       </w:r>
       <w:r>
         <w:rPr>
@@ -18001,7 +18144,27 @@
           <w:sz w:val="24"/>
           <w:szCs w:val="24"/>
         </w:rPr>
-        <w:t xml:space="preserve">The Tenant must be given a copy of the EICR and </w:t>
+        <w:t xml:space="preserve">The Tenant must be given a copy of the </w:t>
+      </w:r>
+      <w:proofErr w:type="spellStart"/>
+      <w:r>
+        <w:rPr>
+          <w:rFonts w:cs="Arial"/>
+          <w:b/>
+          <w:sz w:val="24"/>
+          <w:szCs w:val="24"/>
+        </w:rPr>
+        <w:t>EICR</w:t>
+      </w:r>
+      <w:proofErr w:type="spellEnd"/>
+      <w:r>
+        <w:rPr>
+          <w:rFonts w:cs="Arial"/>
+          <w:b/>
+          <w:sz w:val="24"/>
+          <w:szCs w:val="24"/>
+        </w:rPr>
+        <w:t xml:space="preserve"> and </w:t>
       </w:r>
       <w:r>
         <w:rPr>
@@ -18114,7 +18277,27 @@
           <w:sz w:val="24"/>
           <w:szCs w:val="24"/>
         </w:rPr>
-        <w:t>are installed in (i) the room which is frequently used by the occupants for general daytime living purposes and (ii)  every circulation space such as hallways or landings, there must also be a heat alarm in the kitchen. All alarms should be interlinked</w:t>
+        <w:t>are installed in (</w:t>
+      </w:r>
+      <w:proofErr w:type="spellStart"/>
+      <w:r>
+        <w:rPr>
+          <w:rFonts w:cs="Arial"/>
+          <w:b/>
+          <w:sz w:val="24"/>
+          <w:szCs w:val="24"/>
+        </w:rPr>
+        <w:t>i</w:t>
+      </w:r>
+      <w:proofErr w:type="spellEnd"/>
+      <w:r>
+        <w:rPr>
+          <w:rFonts w:cs="Arial"/>
+          <w:b/>
+          <w:sz w:val="24"/>
+          <w:szCs w:val="24"/>
+        </w:rPr>
+        <w:t>) the room which is frequently used by the occupants for general daytime living purposes and (ii)  every circulation space such as hallways or landings, there must also be a heat alarm in the kitchen. All alarms should be interlinked</w:t>
       </w:r>
       <w:r>
         <w:rPr>
@@ -18781,7 +18964,27 @@
           <w:sz w:val="24"/>
           <w:szCs w:val="24"/>
         </w:rPr>
-        <w:t>electrical safety inspection reports (EICR and PAT);</w:t>
+        <w:t>electrical safety inspection reports (</w:t>
+      </w:r>
+      <w:proofErr w:type="spellStart"/>
+      <w:r>
+        <w:rPr>
+          <w:rFonts w:cs="Arial"/>
+          <w:b/>
+          <w:sz w:val="24"/>
+          <w:szCs w:val="24"/>
+        </w:rPr>
+        <w:t>EICR</w:t>
+      </w:r>
+      <w:proofErr w:type="spellEnd"/>
+      <w:r>
+        <w:rPr>
+          <w:rFonts w:cs="Arial"/>
+          <w:b/>
+          <w:sz w:val="24"/>
+          <w:szCs w:val="24"/>
+        </w:rPr>
+        <w:t xml:space="preserve"> and PAT);</w:t>
       </w:r>
     </w:p>
     <w:p>
@@ -26647,15 +26850,7 @@
                 <w:b/>
                 <w:bCs/>
               </w:rPr>
-              <w:t>October</w:t>
-            </w:r>
-            <w:r>
-              <w:rPr>
-                <w:rFonts w:ascii="Arial" w:hAnsi="Arial"/>
-                <w:b/>
-                <w:bCs/>
-              </w:rPr>
-              <w:t xml:space="preserve"> 2022</w:t>
+              <w:t>March 2023</w:t>
             </w:r>
           </w:p>
         </w:tc>
@@ -28496,7 +28691,43 @@
           <w:szCs w:val="24"/>
         </w:rPr>
         <w:lastRenderedPageBreak/>
-        <w:t>notice of removal - Paragraph 34.8 of the Act Of Sederunt (Sheriff Court Ordinary Cause Rules) 1993 No.1956 (S.223) refers), it should be delivered no later than 30 November 2017.</w:t>
+        <w:t xml:space="preserve">notice of removal - Paragraph 34.8 of the Act Of Sederunt (Sheriff Court Ordinary Cause Rules) 1993 </w:t>
+      </w:r>
+      <w:proofErr w:type="spellStart"/>
+      <w:r>
+        <w:rPr>
+          <w:rFonts w:cs="Arial"/>
+          <w:sz w:val="24"/>
+          <w:szCs w:val="24"/>
+        </w:rPr>
+        <w:t>No.1956</w:t>
+      </w:r>
+      <w:proofErr w:type="spellEnd"/>
+      <w:r>
+        <w:rPr>
+          <w:rFonts w:cs="Arial"/>
+          <w:sz w:val="24"/>
+          <w:szCs w:val="24"/>
+        </w:rPr>
+        <w:t xml:space="preserve"> (</w:t>
+      </w:r>
+      <w:proofErr w:type="spellStart"/>
+      <w:r>
+        <w:rPr>
+          <w:rFonts w:cs="Arial"/>
+          <w:sz w:val="24"/>
+          <w:szCs w:val="24"/>
+        </w:rPr>
+        <w:t>S.223</w:t>
+      </w:r>
+      <w:proofErr w:type="spellEnd"/>
+      <w:r>
+        <w:rPr>
+          <w:rFonts w:cs="Arial"/>
+          <w:sz w:val="24"/>
+          <w:szCs w:val="24"/>
+        </w:rPr>
+        <w:t>) refers), it should be delivered no later than 30 November 2017.</w:t>
       </w:r>
     </w:p>
     <w:p>
@@ -28875,7 +29106,29 @@
           <w:szCs w:val="24"/>
           <w:lang w:val="en"/>
         </w:rPr>
-        <w:t xml:space="preserve">HMO landlords must have a licence from the local authority to make sure that the property is managed properly and meets legal safety standards. Because the landlord needs to get a </w:t>
+        <w:t xml:space="preserve">HMO landlords must have a </w:t>
+      </w:r>
+      <w:proofErr w:type="spellStart"/>
+      <w:r>
+        <w:rPr>
+          <w:rFonts w:cs="Arial"/>
+          <w:color w:val="auto"/>
+          <w:sz w:val="24"/>
+          <w:szCs w:val="24"/>
+          <w:lang w:val="en"/>
+        </w:rPr>
+        <w:t>licence</w:t>
+      </w:r>
+      <w:proofErr w:type="spellEnd"/>
+      <w:r>
+        <w:rPr>
+          <w:rFonts w:cs="Arial"/>
+          <w:color w:val="auto"/>
+          <w:sz w:val="24"/>
+          <w:szCs w:val="24"/>
+          <w:lang w:val="en"/>
+        </w:rPr>
+        <w:t xml:space="preserve"> from the local authority to make sure that the property is managed properly and meets legal safety standards. Because the landlord needs to get a </w:t>
       </w:r>
       <w:r>
         <w:rPr>
@@ -29985,50 +30238,33 @@
           <w:sz w:val="24"/>
           <w:szCs w:val="24"/>
         </w:rPr>
-        <w:t>The Cost of Living (Tenant Protection) (Scotland) Act 2022 sets a maximum permitted rate of rent increase which is set at zero and expected to remain at that level for the period to 31 March 2023. This rent cap</w:t>
-      </w:r>
-      <w:r>
-        <w:rPr>
-          <w:sz w:val="24"/>
-          <w:szCs w:val="24"/>
-        </w:rPr>
-        <w:t xml:space="preserve"> </w:t>
-      </w:r>
-      <w:r>
-        <w:rPr>
-          <w:sz w:val="24"/>
-          <w:szCs w:val="24"/>
-        </w:rPr>
-        <w:t>is temporary and</w:t>
-      </w:r>
-      <w:r>
-        <w:rPr>
-          <w:sz w:val="24"/>
-          <w:szCs w:val="24"/>
-        </w:rPr>
-        <w:t xml:space="preserve"> applies to any rent increase proposed on or after 6 September 2022 </w:t>
-      </w:r>
-      <w:r>
-        <w:rPr>
-          <w:sz w:val="24"/>
-          <w:szCs w:val="24"/>
-        </w:rPr>
-        <w:t xml:space="preserve">until the cap is raised or the temporary rent cap measures are brought to an end. If </w:t>
-      </w:r>
-      <w:r>
-        <w:rPr>
-          <w:sz w:val="24"/>
-          <w:szCs w:val="24"/>
-        </w:rPr>
-        <w:t>your landlord</w:t>
-      </w:r>
-      <w:r>
-        <w:rPr>
-          <w:sz w:val="24"/>
-          <w:szCs w:val="24"/>
-        </w:rPr>
-        <w:t xml:space="preserve"> can show an increase in certain costs associated with letting the property, they can apply to Rent Service Scotland for the rent to be increased above the level set by the rent cap. They must inform you when they make this application. </w:t>
-      </w:r>
+        <w:t xml:space="preserve">The Cost of Living (Tenant Protection) (Scotland) Act 2022 </w:t>
+      </w:r>
+      <w:r>
+        <w:rPr>
+          <w:sz w:val="24"/>
+          <w:szCs w:val="24"/>
+        </w:rPr>
+        <w:t>was introduced in October 2022. It is an emergency response to the situation caused by the impact of the cost crisis on people who rent their home in Scotland. From 6 September 2022, there is a temporary cap on rent increases during private tenancies. From 1 April 2023, the cap is set at 3% and is expected to stay in place until at least 30 September 2023. If the landlord can show an increase in certain costs associated with letting the property, they can apply to Rent Service Scotland for the rent to be increased above the level set by the rent cap. Your landlord must inform you when they make this application.</w:t>
+      </w:r>
+    </w:p>
+    <w:p>
+      <w:pPr>
+        <w:ind w:left="709"/>
+        <w:rPr>
+          <w:sz w:val="24"/>
+          <w:szCs w:val="24"/>
+        </w:rPr>
+      </w:pPr>
+    </w:p>
+    <w:p>
+      <w:pPr>
+        <w:ind w:left="709"/>
+        <w:rPr>
+          <w:sz w:val="24"/>
+          <w:szCs w:val="24"/>
+        </w:rPr>
+      </w:pPr>
       <w:r>
         <w:rPr>
           <w:sz w:val="24"/>
@@ -30187,7 +30423,7 @@
           <w:sz w:val="24"/>
           <w:szCs w:val="24"/>
         </w:rPr>
-        <w:t>When a deposit is paid in instalments then each instalment must be lodged within 30 working days of that instalment being paid.</w:t>
+        <w:t xml:space="preserve">When a deposit is paid in instalments then each instalment </w:t>
       </w:r>
       <w:r>
         <w:rPr>
@@ -30196,6 +30432,16 @@
           <w:sz w:val="24"/>
           <w:szCs w:val="24"/>
         </w:rPr>
+        <w:lastRenderedPageBreak/>
+        <w:t>must be lodged within 30 working days of that instalment being paid.</w:t>
+      </w:r>
+      <w:r>
+        <w:rPr>
+          <w:rFonts w:cs="Arial"/>
+          <w:color w:val="000000"/>
+          <w:sz w:val="24"/>
+          <w:szCs w:val="24"/>
+        </w:rPr>
         <w:t xml:space="preserve"> </w:t>
       </w:r>
       <w:r>
@@ -30205,17 +30451,7 @@
           <w:sz w:val="24"/>
           <w:szCs w:val="24"/>
         </w:rPr>
-        <w:t xml:space="preserve">There </w:t>
-      </w:r>
-      <w:r>
-        <w:rPr>
-          <w:rFonts w:cs="Arial"/>
-          <w:color w:val="000000"/>
-          <w:sz w:val="24"/>
-          <w:szCs w:val="24"/>
-        </w:rPr>
-        <w:lastRenderedPageBreak/>
-        <w:t xml:space="preserve">will be no charge to the tenant or landlord to pay the deposit into one of the schemes. </w:t>
+        <w:t xml:space="preserve">There will be no charge to the tenant or landlord to pay the deposit into one of the schemes. </w:t>
       </w:r>
     </w:p>
     <w:p>
@@ -33674,7 +33910,25 @@
           <w:sz w:val="24"/>
           <w:szCs w:val="24"/>
         </w:rPr>
-        <w:t xml:space="preserve">an Electrical Installation Condition Report (EICR) on any fixed installations; and </w:t>
+        <w:t>an Electrical Installation Condition Report (</w:t>
+      </w:r>
+      <w:proofErr w:type="spellStart"/>
+      <w:r>
+        <w:rPr>
+          <w:rFonts w:cs="Arial"/>
+          <w:sz w:val="24"/>
+          <w:szCs w:val="24"/>
+        </w:rPr>
+        <w:t>EICR</w:t>
+      </w:r>
+      <w:proofErr w:type="spellEnd"/>
+      <w:r>
+        <w:rPr>
+          <w:rFonts w:cs="Arial"/>
+          <w:sz w:val="24"/>
+          <w:szCs w:val="24"/>
+        </w:rPr>
+        <w:t xml:space="preserve">) on any fixed installations; and </w:t>
       </w:r>
     </w:p>
     <w:p>
@@ -33770,7 +34024,25 @@
           <w:sz w:val="24"/>
           <w:szCs w:val="24"/>
         </w:rPr>
-        <w:t xml:space="preserve">The EICR must cover: </w:t>
+        <w:t xml:space="preserve">The </w:t>
+      </w:r>
+      <w:proofErr w:type="spellStart"/>
+      <w:r>
+        <w:rPr>
+          <w:rFonts w:cs="Arial"/>
+          <w:sz w:val="24"/>
+          <w:szCs w:val="24"/>
+        </w:rPr>
+        <w:t>EICR</w:t>
+      </w:r>
+      <w:proofErr w:type="spellEnd"/>
+      <w:r>
+        <w:rPr>
+          <w:rFonts w:cs="Arial"/>
+          <w:sz w:val="24"/>
+          <w:szCs w:val="24"/>
+        </w:rPr>
+        <w:t xml:space="preserve"> must cover: </w:t>
       </w:r>
     </w:p>
     <w:p>
@@ -36075,7 +36347,25 @@
           <w:sz w:val="24"/>
           <w:szCs w:val="24"/>
         </w:rPr>
-        <w:t>Reasonable access, for non-emergency work, would generally mean access during the working day (8 a.m. to 6 p.m.) Monday to Friday. If both landlord and tenant agree, then the tenant could allow access outwith such times if this would allow work to be done more quickly.</w:t>
+        <w:t xml:space="preserve">Reasonable access, for non-emergency work, would generally mean access during the working day (8 a.m. to 6 p.m.) Monday to Friday. If both landlord and tenant agree, then the tenant could allow access </w:t>
+      </w:r>
+      <w:proofErr w:type="spellStart"/>
+      <w:r>
+        <w:rPr>
+          <w:rFonts w:cs="Arial"/>
+          <w:sz w:val="24"/>
+          <w:szCs w:val="24"/>
+        </w:rPr>
+        <w:t>outwith</w:t>
+      </w:r>
+      <w:proofErr w:type="spellEnd"/>
+      <w:r>
+        <w:rPr>
+          <w:rFonts w:cs="Arial"/>
+          <w:sz w:val="24"/>
+          <w:szCs w:val="24"/>
+        </w:rPr>
+        <w:t xml:space="preserve"> such times if this would allow work to be done more quickly.</w:t>
       </w:r>
     </w:p>
     <w:p>
@@ -39366,6 +39656,7 @@
           <w:sz w:val="24"/>
         </w:rPr>
       </w:pPr>
+      <w:proofErr w:type="spellStart"/>
       <w:r>
         <w:rPr>
           <w:b/>
@@ -39373,6 +39664,7 @@
         </w:rPr>
         <w:t>1A</w:t>
       </w:r>
+      <w:proofErr w:type="spellEnd"/>
       <w:r>
         <w:rPr>
           <w:b/>
@@ -39640,12 +39932,21 @@
           <w:sz w:val="24"/>
         </w:rPr>
       </w:pPr>
-      <w:r>
-        <w:rPr>
-          <w:b/>
-          <w:sz w:val="24"/>
-        </w:rPr>
-        <w:t>4A. Landlord intends to live in let property to alleviate financial hardship</w:t>
+      <w:proofErr w:type="spellStart"/>
+      <w:r>
+        <w:rPr>
+          <w:b/>
+          <w:sz w:val="24"/>
+        </w:rPr>
+        <w:t>4A</w:t>
+      </w:r>
+      <w:proofErr w:type="spellEnd"/>
+      <w:r>
+        <w:rPr>
+          <w:b/>
+          <w:sz w:val="24"/>
+        </w:rPr>
+        <w:t>. Landlord intends to live in let property to alleviate financial hardship</w:t>
       </w:r>
     </w:p>
     <w:p>
@@ -40468,12 +40769,21 @@
           <w:sz w:val="24"/>
         </w:rPr>
       </w:pPr>
-      <w:r>
-        <w:rPr>
-          <w:b/>
-          <w:sz w:val="24"/>
-        </w:rPr>
-        <w:t>12A. Tenant has substantial rent arrears</w:t>
+      <w:proofErr w:type="spellStart"/>
+      <w:r>
+        <w:rPr>
+          <w:b/>
+          <w:sz w:val="24"/>
+        </w:rPr>
+        <w:t>12A</w:t>
+      </w:r>
+      <w:proofErr w:type="spellEnd"/>
+      <w:r>
+        <w:rPr>
+          <w:b/>
+          <w:sz w:val="24"/>
+        </w:rPr>
+        <w:t>. Tenant has substantial rent arrears</w:t>
       </w:r>
     </w:p>
     <w:p>
@@ -43560,7 +43870,34 @@
           <w:szCs w:val="24"/>
         </w:rPr>
         <w:br/>
-        <w:t>GLASGOW G2 8</w:t>
+        <w:t xml:space="preserve">GLASGOW </w:t>
+      </w:r>
+      <w:proofErr w:type="spellStart"/>
+      <w:r>
+        <w:rPr>
+          <w:rFonts w:cs="Arial"/>
+          <w:sz w:val="24"/>
+          <w:szCs w:val="24"/>
+        </w:rPr>
+        <w:t>G2</w:t>
+      </w:r>
+      <w:proofErr w:type="spellEnd"/>
+      <w:r>
+        <w:rPr>
+          <w:rFonts w:cs="Arial"/>
+          <w:sz w:val="24"/>
+          <w:szCs w:val="24"/>
+        </w:rPr>
+        <w:t xml:space="preserve"> </w:t>
+      </w:r>
+      <w:proofErr w:type="spellStart"/>
+      <w:r>
+        <w:rPr>
+          <w:rFonts w:cs="Arial"/>
+          <w:sz w:val="24"/>
+          <w:szCs w:val="24"/>
+        </w:rPr>
+        <w:t>8</w:t>
       </w:r>
       <w:r>
         <w:rPr>
@@ -43570,6 +43907,7 @@
         </w:rPr>
         <w:t>GT</w:t>
       </w:r>
+      <w:proofErr w:type="spellEnd"/>
     </w:p>
     <w:p>
       <w:pPr>
@@ -43689,8 +44027,39 @@
           <w:szCs w:val="24"/>
         </w:rPr>
         <w:br/>
-        <w:t>Dundee DD1 4QB</w:t>
-      </w:r>
+        <w:t xml:space="preserve">Dundee </w:t>
+      </w:r>
+      <w:proofErr w:type="spellStart"/>
+      <w:r>
+        <w:rPr>
+          <w:rFonts w:cs="Arial"/>
+          <w:color w:val="000000"/>
+          <w:sz w:val="24"/>
+          <w:szCs w:val="24"/>
+        </w:rPr>
+        <w:t>DD1</w:t>
+      </w:r>
+      <w:proofErr w:type="spellEnd"/>
+      <w:r>
+        <w:rPr>
+          <w:rFonts w:cs="Arial"/>
+          <w:color w:val="000000"/>
+          <w:sz w:val="24"/>
+          <w:szCs w:val="24"/>
+        </w:rPr>
+        <w:t xml:space="preserve"> </w:t>
+      </w:r>
+      <w:proofErr w:type="spellStart"/>
+      <w:r>
+        <w:rPr>
+          <w:rFonts w:cs="Arial"/>
+          <w:color w:val="000000"/>
+          <w:sz w:val="24"/>
+          <w:szCs w:val="24"/>
+        </w:rPr>
+        <w:t>4QB</w:t>
+      </w:r>
+      <w:proofErr w:type="spellEnd"/>
       <w:r>
         <w:rPr>
           <w:rFonts w:cs="Arial"/>
@@ -44589,6 +44958,7 @@
           <w:szCs w:val="24"/>
         </w:rPr>
       </w:pPr>
+      <w:proofErr w:type="spellStart"/>
       <w:r>
         <w:rPr>
           <w:rFonts w:cs="Arial"/>
@@ -44598,7 +44968,19 @@
           <w:sz w:val="24"/>
           <w:szCs w:val="24"/>
         </w:rPr>
-        <w:t>Mydeposits Scotland</w:t>
+        <w:t>Mydeposits</w:t>
+      </w:r>
+      <w:proofErr w:type="spellEnd"/>
+      <w:r>
+        <w:rPr>
+          <w:rFonts w:cs="Arial"/>
+          <w:b/>
+          <w:bCs/>
+          <w:color w:val="000000"/>
+          <w:sz w:val="24"/>
+          <w:szCs w:val="24"/>
+        </w:rPr>
+        <w:t xml:space="preserve"> Scotland</w:t>
       </w:r>
     </w:p>
     <w:p>
@@ -45500,8 +45882,21 @@
           <w:sz w:val="24"/>
           <w:szCs w:val="24"/>
         </w:rPr>
-        <w:t>RLA Propertymark</w:t>
-      </w:r>
+        <w:t xml:space="preserve">RLA </w:t>
+      </w:r>
+      <w:proofErr w:type="spellStart"/>
+      <w:r>
+        <w:rPr>
+          <w:rFonts w:cs="Arial"/>
+          <w:b/>
+          <w:bCs/>
+          <w:color w:val="000000"/>
+          <w:sz w:val="24"/>
+          <w:szCs w:val="24"/>
+        </w:rPr>
+        <w:t>Propertymark</w:t>
+      </w:r>
+      <w:proofErr w:type="spellEnd"/>
     </w:p>
     <w:p>
       <w:pPr>
@@ -46346,7 +46741,7 @@
 </file>
 
 <file path=word/endnotes.xml><?xml version="1.0" encoding="utf-8"?>
-<w:endnotes xmlns:wpc="http://schemas.microsoft.com/office/word/2010/wordprocessingCanvas" xmlns:cx="http://schemas.microsoft.com/office/drawing/2014/chartex" xmlns:cx1="http://schemas.microsoft.com/office/drawing/2015/9/8/chartex" xmlns:cx2="http://schemas.microsoft.com/office/drawing/2015/10/21/chartex" xmlns:cx3="http://schemas.microsoft.com/office/drawing/2016/5/9/chartex" xmlns:cx4="http://schemas.microsoft.com/office/drawing/2016/5/10/chartex" xmlns:cx5="http://schemas.microsoft.com/office/drawing/2016/5/11/chartex" xmlns:cx6="http://schemas.microsoft.com/office/drawing/2016/5/12/chartex" xmlns:cx7="http://schemas.microsoft.com/office/drawing/2016/5/13/chartex" xmlns:cx8="http://schemas.microsoft.com/office/drawing/2016/5/14/chartex" xmlns:mc="http://schemas.openxmlformats.org/markup-compatibility/2006" xmlns:aink="http://schemas.microsoft.com/office/drawing/2016/ink" xmlns:am3d="http://schemas.microsoft.com/office/drawing/2017/model3d" xmlns:o="urn:schemas-microsoft-com:office:office" xmlns:oel="http://schemas.microsoft.com/office/2019/extlst" xmlns:r="http://schemas.openxmlformats.org/officeDocument/2006/relationships" xmlns:m="http://schemas.openxmlformats.org/officeDocument/2006/math" xmlns:v="urn:schemas-microsoft-com:vml" xmlns:wp14="http://schemas.microsoft.com/office/word/2010/wordprocessingDrawing" xmlns:wp="http://schemas.openxmlformats.org/drawingml/2006/wordprocessingDrawing" xmlns:w10="urn:schemas-microsoft-com:office:word" xmlns:w="http://schemas.openxmlformats.org/wordprocessingml/2006/main" xmlns:w14="http://schemas.microsoft.com/office/word/2010/wordml" xmlns:w15="http://schemas.microsoft.com/office/word/2012/wordml" xmlns:w16cex="http://schemas.microsoft.com/office/word/2018/wordml/cex" xmlns:w16cid="http://schemas.microsoft.com/office/word/2016/wordml/cid" xmlns:w16="http://schemas.microsoft.com/office/word/2018/wordml" xmlns:w16sdtdh="http://schemas.microsoft.com/office/word/2020/wordml/sdtdatahash" xmlns:w16se="http://schemas.microsoft.com/office/word/2015/wordml/symex" xmlns:wpg="http://schemas.microsoft.com/office/word/2010/wordprocessingGroup" xmlns:wpi="http://schemas.microsoft.com/office/word/2010/wordprocessingInk" xmlns:wne="http://schemas.microsoft.com/office/word/2006/wordml" xmlns:wps="http://schemas.microsoft.com/office/word/2010/wordprocessingShape" mc:Ignorable="w14 w15 w16se w16cid w16 w16cex w16sdtdh wp14">
+<w:endnotes xmlns:wpc="http://schemas.microsoft.com/office/word/2010/wordprocessingCanvas" xmlns:cx="http://schemas.microsoft.com/office/drawing/2014/chartex" xmlns:cx1="http://schemas.microsoft.com/office/drawing/2015/9/8/chartex" xmlns:cx2="http://schemas.microsoft.com/office/drawing/2015/10/21/chartex" xmlns:cx3="http://schemas.microsoft.com/office/drawing/2016/5/9/chartex" xmlns:cx4="http://schemas.microsoft.com/office/drawing/2016/5/10/chartex" xmlns:cx5="http://schemas.microsoft.com/office/drawing/2016/5/11/chartex" xmlns:cx6="http://schemas.microsoft.com/office/drawing/2016/5/12/chartex" xmlns:cx7="http://schemas.microsoft.com/office/drawing/2016/5/13/chartex" xmlns:cx8="http://schemas.microsoft.com/office/drawing/2016/5/14/chartex" xmlns:mc="http://schemas.openxmlformats.org/markup-compatibility/2006" xmlns:aink="http://schemas.microsoft.com/office/drawing/2016/ink" xmlns:am3d="http://schemas.microsoft.com/office/drawing/2017/model3d" xmlns:o="urn:schemas-microsoft-com:office:office" xmlns:oel="http://schemas.microsoft.com/office/2019/extlst" xmlns:r="http://schemas.openxmlformats.org/officeDocument/2006/relationships" xmlns:m="http://schemas.openxmlformats.org/officeDocument/2006/math" xmlns:v="urn:schemas-microsoft-com:vml" xmlns:wp14="http://schemas.microsoft.com/office/word/2010/wordprocessingDrawing" xmlns:wp="http://schemas.openxmlformats.org/drawingml/2006/wordprocessingDrawing" xmlns:w10="urn:schemas-microsoft-com:office:word" xmlns:w="http://schemas.openxmlformats.org/wordprocessingml/2006/main" xmlns:w14="http://schemas.microsoft.com/office/word/2010/wordml" xmlns:w15="http://schemas.microsoft.com/office/word/2012/wordml" xmlns:w16cex="http://schemas.microsoft.com/office/word/2018/wordml/cex" xmlns:w16cid="http://schemas.microsoft.com/office/word/2016/wordml/cid" xmlns:w16="http://schemas.microsoft.com/office/word/2018/wordml" xmlns:w16du="http://schemas.microsoft.com/office/word/2023/wordml/word16du" xmlns:w16sdtdh="http://schemas.microsoft.com/office/word/2020/wordml/sdtdatahash" xmlns:w16se="http://schemas.microsoft.com/office/word/2015/wordml/symex" xmlns:wpg="http://schemas.microsoft.com/office/word/2010/wordprocessingGroup" xmlns:wpi="http://schemas.microsoft.com/office/word/2010/wordprocessingInk" xmlns:wne="http://schemas.microsoft.com/office/word/2006/wordml" xmlns:wps="http://schemas.microsoft.com/office/word/2010/wordprocessingShape" mc:Ignorable="w14 w15 w16se w16cid w16 w16cex w16sdtdh wp14">
   <w:endnote w:type="separator" w:id="-1">
     <w:p>
       <w:r>
@@ -46365,7 +46760,7 @@
 </file>
 
 <file path=word/footer1.xml><?xml version="1.0" encoding="utf-8"?>
-<w:ftr xmlns:wpc="http://schemas.microsoft.com/office/word/2010/wordprocessingCanvas" xmlns:cx="http://schemas.microsoft.com/office/drawing/2014/chartex" xmlns:cx1="http://schemas.microsoft.com/office/drawing/2015/9/8/chartex" xmlns:cx2="http://schemas.microsoft.com/office/drawing/2015/10/21/chartex" xmlns:cx3="http://schemas.microsoft.com/office/drawing/2016/5/9/chartex" xmlns:cx4="http://schemas.microsoft.com/office/drawing/2016/5/10/chartex" xmlns:cx5="http://schemas.microsoft.com/office/drawing/2016/5/11/chartex" xmlns:cx6="http://schemas.microsoft.com/office/drawing/2016/5/12/chartex" xmlns:cx7="http://schemas.microsoft.com/office/drawing/2016/5/13/chartex" xmlns:cx8="http://schemas.microsoft.com/office/drawing/2016/5/14/chartex" xmlns:mc="http://schemas.openxmlformats.org/markup-compatibility/2006" xmlns:aink="http://schemas.microsoft.com/office/drawing/2016/ink" xmlns:am3d="http://schemas.microsoft.com/office/drawing/2017/model3d" xmlns:o="urn:schemas-microsoft-com:office:office" xmlns:oel="http://schemas.microsoft.com/office/2019/extlst" xmlns:r="http://schemas.openxmlformats.org/officeDocument/2006/relationships" xmlns:m="http://schemas.openxmlformats.org/officeDocument/2006/math" xmlns:v="urn:schemas-microsoft-com:vml" xmlns:wp14="http://schemas.microsoft.com/office/word/2010/wordprocessingDrawing" xmlns:wp="http://schemas.openxmlformats.org/drawingml/2006/wordprocessingDrawing" xmlns:w10="urn:schemas-microsoft-com:office:word" xmlns:w="http://schemas.openxmlformats.org/wordprocessingml/2006/main" xmlns:w14="http://schemas.microsoft.com/office/word/2010/wordml" xmlns:w15="http://schemas.microsoft.com/office/word/2012/wordml" xmlns:w16cex="http://schemas.microsoft.com/office/word/2018/wordml/cex" xmlns:w16cid="http://schemas.microsoft.com/office/word/2016/wordml/cid" xmlns:w16="http://schemas.microsoft.com/office/word/2018/wordml" xmlns:w16sdtdh="http://schemas.microsoft.com/office/word/2020/wordml/sdtdatahash" xmlns:w16se="http://schemas.microsoft.com/office/word/2015/wordml/symex" xmlns:wpg="http://schemas.microsoft.com/office/word/2010/wordprocessingGroup" xmlns:wpi="http://schemas.microsoft.com/office/word/2010/wordprocessingInk" xmlns:wne="http://schemas.microsoft.com/office/word/2006/wordml" xmlns:wps="http://schemas.microsoft.com/office/word/2010/wordprocessingShape" mc:Ignorable="w14 w15 w16se w16cid w16 w16cex w16sdtdh wp14">
+<w:ftr xmlns:wpc="http://schemas.microsoft.com/office/word/2010/wordprocessingCanvas" xmlns:cx="http://schemas.microsoft.com/office/drawing/2014/chartex" xmlns:cx1="http://schemas.microsoft.com/office/drawing/2015/9/8/chartex" xmlns:cx2="http://schemas.microsoft.com/office/drawing/2015/10/21/chartex" xmlns:cx3="http://schemas.microsoft.com/office/drawing/2016/5/9/chartex" xmlns:cx4="http://schemas.microsoft.com/office/drawing/2016/5/10/chartex" xmlns:cx5="http://schemas.microsoft.com/office/drawing/2016/5/11/chartex" xmlns:cx6="http://schemas.microsoft.com/office/drawing/2016/5/12/chartex" xmlns:cx7="http://schemas.microsoft.com/office/drawing/2016/5/13/chartex" xmlns:cx8="http://schemas.microsoft.com/office/drawing/2016/5/14/chartex" xmlns:mc="http://schemas.openxmlformats.org/markup-compatibility/2006" xmlns:aink="http://schemas.microsoft.com/office/drawing/2016/ink" xmlns:am3d="http://schemas.microsoft.com/office/drawing/2017/model3d" xmlns:o="urn:schemas-microsoft-com:office:office" xmlns:oel="http://schemas.microsoft.com/office/2019/extlst" xmlns:r="http://schemas.openxmlformats.org/officeDocument/2006/relationships" xmlns:m="http://schemas.openxmlformats.org/officeDocument/2006/math" xmlns:v="urn:schemas-microsoft-com:vml" xmlns:wp14="http://schemas.microsoft.com/office/word/2010/wordprocessingDrawing" xmlns:wp="http://schemas.openxmlformats.org/drawingml/2006/wordprocessingDrawing" xmlns:w10="urn:schemas-microsoft-com:office:word" xmlns:w="http://schemas.openxmlformats.org/wordprocessingml/2006/main" xmlns:w14="http://schemas.microsoft.com/office/word/2010/wordml" xmlns:w15="http://schemas.microsoft.com/office/word/2012/wordml" xmlns:w16cex="http://schemas.microsoft.com/office/word/2018/wordml/cex" xmlns:w16cid="http://schemas.microsoft.com/office/word/2016/wordml/cid" xmlns:w16="http://schemas.microsoft.com/office/word/2018/wordml" xmlns:w16du="http://schemas.microsoft.com/office/word/2023/wordml/word16du" xmlns:w16sdtdh="http://schemas.microsoft.com/office/word/2020/wordml/sdtdatahash" xmlns:w16se="http://schemas.microsoft.com/office/word/2015/wordml/symex" xmlns:wpg="http://schemas.microsoft.com/office/word/2010/wordprocessingGroup" xmlns:wpi="http://schemas.microsoft.com/office/word/2010/wordprocessingInk" xmlns:wne="http://schemas.microsoft.com/office/word/2006/wordml" xmlns:wps="http://schemas.microsoft.com/office/word/2010/wordprocessingShape" mc:Ignorable="w14 w15 w16se w16cid w16 w16cex w16sdtdh wp14">
   <w:p>
     <w:pPr>
       <w:pStyle w:val="Footer"/>
@@ -46412,7 +46807,7 @@
 </file>
 
 <file path=word/footer2.xml><?xml version="1.0" encoding="utf-8"?>
-<w:ftr xmlns:wpc="http://schemas.microsoft.com/office/word/2010/wordprocessingCanvas" xmlns:cx="http://schemas.microsoft.com/office/drawing/2014/chartex" xmlns:cx1="http://schemas.microsoft.com/office/drawing/2015/9/8/chartex" xmlns:cx2="http://schemas.microsoft.com/office/drawing/2015/10/21/chartex" xmlns:cx3="http://schemas.microsoft.com/office/drawing/2016/5/9/chartex" xmlns:cx4="http://schemas.microsoft.com/office/drawing/2016/5/10/chartex" xmlns:cx5="http://schemas.microsoft.com/office/drawing/2016/5/11/chartex" xmlns:cx6="http://schemas.microsoft.com/office/drawing/2016/5/12/chartex" xmlns:cx7="http://schemas.microsoft.com/office/drawing/2016/5/13/chartex" xmlns:cx8="http://schemas.microsoft.com/office/drawing/2016/5/14/chartex" xmlns:mc="http://schemas.openxmlformats.org/markup-compatibility/2006" xmlns:aink="http://schemas.microsoft.com/office/drawing/2016/ink" xmlns:am3d="http://schemas.microsoft.com/office/drawing/2017/model3d" xmlns:o="urn:schemas-microsoft-com:office:office" xmlns:oel="http://schemas.microsoft.com/office/2019/extlst" xmlns:r="http://schemas.openxmlformats.org/officeDocument/2006/relationships" xmlns:m="http://schemas.openxmlformats.org/officeDocument/2006/math" xmlns:v="urn:schemas-microsoft-com:vml" xmlns:wp14="http://schemas.microsoft.com/office/word/2010/wordprocessingDrawing" xmlns:wp="http://schemas.openxmlformats.org/drawingml/2006/wordprocessingDrawing" xmlns:w10="urn:schemas-microsoft-com:office:word" xmlns:w="http://schemas.openxmlformats.org/wordprocessingml/2006/main" xmlns:w14="http://schemas.microsoft.com/office/word/2010/wordml" xmlns:w15="http://schemas.microsoft.com/office/word/2012/wordml" xmlns:w16cex="http://schemas.microsoft.com/office/word/2018/wordml/cex" xmlns:w16cid="http://schemas.microsoft.com/office/word/2016/wordml/cid" xmlns:w16="http://schemas.microsoft.com/office/word/2018/wordml" xmlns:w16sdtdh="http://schemas.microsoft.com/office/word/2020/wordml/sdtdatahash" xmlns:w16se="http://schemas.microsoft.com/office/word/2015/wordml/symex" xmlns:wpg="http://schemas.microsoft.com/office/word/2010/wordprocessingGroup" xmlns:wpi="http://schemas.microsoft.com/office/word/2010/wordprocessingInk" xmlns:wne="http://schemas.microsoft.com/office/word/2006/wordml" xmlns:wps="http://schemas.microsoft.com/office/word/2010/wordprocessingShape" mc:Ignorable="w14 w15 w16se w16cid w16 w16cex w16sdtdh wp14">
+<w:ftr xmlns:wpc="http://schemas.microsoft.com/office/word/2010/wordprocessingCanvas" xmlns:cx="http://schemas.microsoft.com/office/drawing/2014/chartex" xmlns:cx1="http://schemas.microsoft.com/office/drawing/2015/9/8/chartex" xmlns:cx2="http://schemas.microsoft.com/office/drawing/2015/10/21/chartex" xmlns:cx3="http://schemas.microsoft.com/office/drawing/2016/5/9/chartex" xmlns:cx4="http://schemas.microsoft.com/office/drawing/2016/5/10/chartex" xmlns:cx5="http://schemas.microsoft.com/office/drawing/2016/5/11/chartex" xmlns:cx6="http://schemas.microsoft.com/office/drawing/2016/5/12/chartex" xmlns:cx7="http://schemas.microsoft.com/office/drawing/2016/5/13/chartex" xmlns:cx8="http://schemas.microsoft.com/office/drawing/2016/5/14/chartex" xmlns:mc="http://schemas.openxmlformats.org/markup-compatibility/2006" xmlns:aink="http://schemas.microsoft.com/office/drawing/2016/ink" xmlns:am3d="http://schemas.microsoft.com/office/drawing/2017/model3d" xmlns:o="urn:schemas-microsoft-com:office:office" xmlns:oel="http://schemas.microsoft.com/office/2019/extlst" xmlns:r="http://schemas.openxmlformats.org/officeDocument/2006/relationships" xmlns:m="http://schemas.openxmlformats.org/officeDocument/2006/math" xmlns:v="urn:schemas-microsoft-com:vml" xmlns:wp14="http://schemas.microsoft.com/office/word/2010/wordprocessingDrawing" xmlns:wp="http://schemas.openxmlformats.org/drawingml/2006/wordprocessingDrawing" xmlns:w10="urn:schemas-microsoft-com:office:word" xmlns:w="http://schemas.openxmlformats.org/wordprocessingml/2006/main" xmlns:w14="http://schemas.microsoft.com/office/word/2010/wordml" xmlns:w15="http://schemas.microsoft.com/office/word/2012/wordml" xmlns:w16cex="http://schemas.microsoft.com/office/word/2018/wordml/cex" xmlns:w16cid="http://schemas.microsoft.com/office/word/2016/wordml/cid" xmlns:w16="http://schemas.microsoft.com/office/word/2018/wordml" xmlns:w16du="http://schemas.microsoft.com/office/word/2023/wordml/word16du" xmlns:w16sdtdh="http://schemas.microsoft.com/office/word/2020/wordml/sdtdatahash" xmlns:w16se="http://schemas.microsoft.com/office/word/2015/wordml/symex" xmlns:wpg="http://schemas.microsoft.com/office/word/2010/wordprocessingGroup" xmlns:wpi="http://schemas.microsoft.com/office/word/2010/wordprocessingInk" xmlns:wne="http://schemas.microsoft.com/office/word/2006/wordml" xmlns:wps="http://schemas.microsoft.com/office/word/2010/wordprocessingShape" mc:Ignorable="w14 w15 w16se w16cid w16 w16cex w16sdtdh wp14">
   <w:p>
     <w:pPr>
       <w:pStyle w:val="Footer"/>
@@ -46449,7 +46844,7 @@
 </file>
 
 <file path=word/footer3.xml><?xml version="1.0" encoding="utf-8"?>
-<w:ftr xmlns:wpc="http://schemas.microsoft.com/office/word/2010/wordprocessingCanvas" xmlns:cx="http://schemas.microsoft.com/office/drawing/2014/chartex" xmlns:cx1="http://schemas.microsoft.com/office/drawing/2015/9/8/chartex" xmlns:cx2="http://schemas.microsoft.com/office/drawing/2015/10/21/chartex" xmlns:cx3="http://schemas.microsoft.com/office/drawing/2016/5/9/chartex" xmlns:cx4="http://schemas.microsoft.com/office/drawing/2016/5/10/chartex" xmlns:cx5="http://schemas.microsoft.com/office/drawing/2016/5/11/chartex" xmlns:cx6="http://schemas.microsoft.com/office/drawing/2016/5/12/chartex" xmlns:cx7="http://schemas.microsoft.com/office/drawing/2016/5/13/chartex" xmlns:cx8="http://schemas.microsoft.com/office/drawing/2016/5/14/chartex" xmlns:mc="http://schemas.openxmlformats.org/markup-compatibility/2006" xmlns:aink="http://schemas.microsoft.com/office/drawing/2016/ink" xmlns:am3d="http://schemas.microsoft.com/office/drawing/2017/model3d" xmlns:o="urn:schemas-microsoft-com:office:office" xmlns:oel="http://schemas.microsoft.com/office/2019/extlst" xmlns:r="http://schemas.openxmlformats.org/officeDocument/2006/relationships" xmlns:m="http://schemas.openxmlformats.org/officeDocument/2006/math" xmlns:v="urn:schemas-microsoft-com:vml" xmlns:wp14="http://schemas.microsoft.com/office/word/2010/wordprocessingDrawing" xmlns:wp="http://schemas.openxmlformats.org/drawingml/2006/wordprocessingDrawing" xmlns:w10="urn:schemas-microsoft-com:office:word" xmlns:w="http://schemas.openxmlformats.org/wordprocessingml/2006/main" xmlns:w14="http://schemas.microsoft.com/office/word/2010/wordml" xmlns:w15="http://schemas.microsoft.com/office/word/2012/wordml" xmlns:w16cex="http://schemas.microsoft.com/office/word/2018/wordml/cex" xmlns:w16cid="http://schemas.microsoft.com/office/word/2016/wordml/cid" xmlns:w16="http://schemas.microsoft.com/office/word/2018/wordml" xmlns:w16sdtdh="http://schemas.microsoft.com/office/word/2020/wordml/sdtdatahash" xmlns:w16se="http://schemas.microsoft.com/office/word/2015/wordml/symex" xmlns:wpg="http://schemas.microsoft.com/office/word/2010/wordprocessingGroup" xmlns:wpi="http://schemas.microsoft.com/office/word/2010/wordprocessingInk" xmlns:wne="http://schemas.microsoft.com/office/word/2006/wordml" xmlns:wps="http://schemas.microsoft.com/office/word/2010/wordprocessingShape" mc:Ignorable="w14 w15 w16se w16cid w16 w16cex w16sdtdh wp14">
+<w:ftr xmlns:wpc="http://schemas.microsoft.com/office/word/2010/wordprocessingCanvas" xmlns:cx="http://schemas.microsoft.com/office/drawing/2014/chartex" xmlns:cx1="http://schemas.microsoft.com/office/drawing/2015/9/8/chartex" xmlns:cx2="http://schemas.microsoft.com/office/drawing/2015/10/21/chartex" xmlns:cx3="http://schemas.microsoft.com/office/drawing/2016/5/9/chartex" xmlns:cx4="http://schemas.microsoft.com/office/drawing/2016/5/10/chartex" xmlns:cx5="http://schemas.microsoft.com/office/drawing/2016/5/11/chartex" xmlns:cx6="http://schemas.microsoft.com/office/drawing/2016/5/12/chartex" xmlns:cx7="http://schemas.microsoft.com/office/drawing/2016/5/13/chartex" xmlns:cx8="http://schemas.microsoft.com/office/drawing/2016/5/14/chartex" xmlns:mc="http://schemas.openxmlformats.org/markup-compatibility/2006" xmlns:aink="http://schemas.microsoft.com/office/drawing/2016/ink" xmlns:am3d="http://schemas.microsoft.com/office/drawing/2017/model3d" xmlns:o="urn:schemas-microsoft-com:office:office" xmlns:oel="http://schemas.microsoft.com/office/2019/extlst" xmlns:r="http://schemas.openxmlformats.org/officeDocument/2006/relationships" xmlns:m="http://schemas.openxmlformats.org/officeDocument/2006/math" xmlns:v="urn:schemas-microsoft-com:vml" xmlns:wp14="http://schemas.microsoft.com/office/word/2010/wordprocessingDrawing" xmlns:wp="http://schemas.openxmlformats.org/drawingml/2006/wordprocessingDrawing" xmlns:w10="urn:schemas-microsoft-com:office:word" xmlns:w="http://schemas.openxmlformats.org/wordprocessingml/2006/main" xmlns:w14="http://schemas.microsoft.com/office/word/2010/wordml" xmlns:w15="http://schemas.microsoft.com/office/word/2012/wordml" xmlns:w16cex="http://schemas.microsoft.com/office/word/2018/wordml/cex" xmlns:w16cid="http://schemas.microsoft.com/office/word/2016/wordml/cid" xmlns:w16="http://schemas.microsoft.com/office/word/2018/wordml" xmlns:w16du="http://schemas.microsoft.com/office/word/2023/wordml/word16du" xmlns:w16sdtdh="http://schemas.microsoft.com/office/word/2020/wordml/sdtdatahash" xmlns:w16se="http://schemas.microsoft.com/office/word/2015/wordml/symex" xmlns:wpg="http://schemas.microsoft.com/office/word/2010/wordprocessingGroup" xmlns:wpi="http://schemas.microsoft.com/office/word/2010/wordprocessingInk" xmlns:wne="http://schemas.microsoft.com/office/word/2006/wordml" xmlns:wps="http://schemas.microsoft.com/office/word/2010/wordprocessingShape" mc:Ignorable="w14 w15 w16se w16cid w16 w16cex w16sdtdh wp14">
   <w:p>
     <w:pPr>
       <w:pStyle w:val="Footer"/>
@@ -46534,7 +46929,7 @@
 </file>
 
 <file path=word/footnotes.xml><?xml version="1.0" encoding="utf-8"?>
-<w:footnotes xmlns:wpc="http://schemas.microsoft.com/office/word/2010/wordprocessingCanvas" xmlns:cx="http://schemas.microsoft.com/office/drawing/2014/chartex" xmlns:cx1="http://schemas.microsoft.com/office/drawing/2015/9/8/chartex" xmlns:cx2="http://schemas.microsoft.com/office/drawing/2015/10/21/chartex" xmlns:cx3="http://schemas.microsoft.com/office/drawing/2016/5/9/chartex" xmlns:cx4="http://schemas.microsoft.com/office/drawing/2016/5/10/chartex" xmlns:cx5="http://schemas.microsoft.com/office/drawing/2016/5/11/chartex" xmlns:cx6="http://schemas.microsoft.com/office/drawing/2016/5/12/chartex" xmlns:cx7="http://schemas.microsoft.com/office/drawing/2016/5/13/chartex" xmlns:cx8="http://schemas.microsoft.com/office/drawing/2016/5/14/chartex" xmlns:mc="http://schemas.openxmlformats.org/markup-compatibility/2006" xmlns:aink="http://schemas.microsoft.com/office/drawing/2016/ink" xmlns:am3d="http://schemas.microsoft.com/office/drawing/2017/model3d" xmlns:o="urn:schemas-microsoft-com:office:office" xmlns:oel="http://schemas.microsoft.com/office/2019/extlst" xmlns:r="http://schemas.openxmlformats.org/officeDocument/2006/relationships" xmlns:m="http://schemas.openxmlformats.org/officeDocument/2006/math" xmlns:v="urn:schemas-microsoft-com:vml" xmlns:wp14="http://schemas.microsoft.com/office/word/2010/wordprocessingDrawing" xmlns:wp="http://schemas.openxmlformats.org/drawingml/2006/wordprocessingDrawing" xmlns:w10="urn:schemas-microsoft-com:office:word" xmlns:w="http://schemas.openxmlformats.org/wordprocessingml/2006/main" xmlns:w14="http://schemas.microsoft.com/office/word/2010/wordml" xmlns:w15="http://schemas.microsoft.com/office/word/2012/wordml" xmlns:w16cex="http://schemas.microsoft.com/office/word/2018/wordml/cex" xmlns:w16cid="http://schemas.microsoft.com/office/word/2016/wordml/cid" xmlns:w16="http://schemas.microsoft.com/office/word/2018/wordml" xmlns:w16sdtdh="http://schemas.microsoft.com/office/word/2020/wordml/sdtdatahash" xmlns:w16se="http://schemas.microsoft.com/office/word/2015/wordml/symex" xmlns:wpg="http://schemas.microsoft.com/office/word/2010/wordprocessingGroup" xmlns:wpi="http://schemas.microsoft.com/office/word/2010/wordprocessingInk" xmlns:wne="http://schemas.microsoft.com/office/word/2006/wordml" xmlns:wps="http://schemas.microsoft.com/office/word/2010/wordprocessingShape" mc:Ignorable="w14 w15 w16se w16cid w16 w16cex w16sdtdh wp14">
+<w:footnotes xmlns:wpc="http://schemas.microsoft.com/office/word/2010/wordprocessingCanvas" xmlns:cx="http://schemas.microsoft.com/office/drawing/2014/chartex" xmlns:cx1="http://schemas.microsoft.com/office/drawing/2015/9/8/chartex" xmlns:cx2="http://schemas.microsoft.com/office/drawing/2015/10/21/chartex" xmlns:cx3="http://schemas.microsoft.com/office/drawing/2016/5/9/chartex" xmlns:cx4="http://schemas.microsoft.com/office/drawing/2016/5/10/chartex" xmlns:cx5="http://schemas.microsoft.com/office/drawing/2016/5/11/chartex" xmlns:cx6="http://schemas.microsoft.com/office/drawing/2016/5/12/chartex" xmlns:cx7="http://schemas.microsoft.com/office/drawing/2016/5/13/chartex" xmlns:cx8="http://schemas.microsoft.com/office/drawing/2016/5/14/chartex" xmlns:mc="http://schemas.openxmlformats.org/markup-compatibility/2006" xmlns:aink="http://schemas.microsoft.com/office/drawing/2016/ink" xmlns:am3d="http://schemas.microsoft.com/office/drawing/2017/model3d" xmlns:o="urn:schemas-microsoft-com:office:office" xmlns:oel="http://schemas.microsoft.com/office/2019/extlst" xmlns:r="http://schemas.openxmlformats.org/officeDocument/2006/relationships" xmlns:m="http://schemas.openxmlformats.org/officeDocument/2006/math" xmlns:v="urn:schemas-microsoft-com:vml" xmlns:wp14="http://schemas.microsoft.com/office/word/2010/wordprocessingDrawing" xmlns:wp="http://schemas.openxmlformats.org/drawingml/2006/wordprocessingDrawing" xmlns:w10="urn:schemas-microsoft-com:office:word" xmlns:w="http://schemas.openxmlformats.org/wordprocessingml/2006/main" xmlns:w14="http://schemas.microsoft.com/office/word/2010/wordml" xmlns:w15="http://schemas.microsoft.com/office/word/2012/wordml" xmlns:w16cex="http://schemas.microsoft.com/office/word/2018/wordml/cex" xmlns:w16cid="http://schemas.microsoft.com/office/word/2016/wordml/cid" xmlns:w16="http://schemas.microsoft.com/office/word/2018/wordml" xmlns:w16du="http://schemas.microsoft.com/office/word/2023/wordml/word16du" xmlns:w16sdtdh="http://schemas.microsoft.com/office/word/2020/wordml/sdtdatahash" xmlns:w16se="http://schemas.microsoft.com/office/word/2015/wordml/symex" xmlns:wpg="http://schemas.microsoft.com/office/word/2010/wordprocessingGroup" xmlns:wpi="http://schemas.microsoft.com/office/word/2010/wordprocessingInk" xmlns:wne="http://schemas.microsoft.com/office/word/2006/wordml" xmlns:wps="http://schemas.microsoft.com/office/word/2010/wordprocessingShape" mc:Ignorable="w14 w15 w16se w16cid w16 w16cex w16sdtdh wp14">
   <w:footnote w:type="separator" w:id="-1">
     <w:p>
       <w:r>
@@ -46618,7 +47013,7 @@
 </file>
 
 <file path=word/numbering.xml><?xml version="1.0" encoding="utf-8"?>
-<w:numbering xmlns:wpc="http://schemas.microsoft.com/office/word/2010/wordprocessingCanvas" xmlns:cx="http://schemas.microsoft.com/office/drawing/2014/chartex" xmlns:cx1="http://schemas.microsoft.com/office/drawing/2015/9/8/chartex" xmlns:cx2="http://schemas.microsoft.com/office/drawing/2015/10/21/chartex" xmlns:cx3="http://schemas.microsoft.com/office/drawing/2016/5/9/chartex" xmlns:cx4="http://schemas.microsoft.com/office/drawing/2016/5/10/chartex" xmlns:cx5="http://schemas.microsoft.com/office/drawing/2016/5/11/chartex" xmlns:cx6="http://schemas.microsoft.com/office/drawing/2016/5/12/chartex" xmlns:cx7="http://schemas.microsoft.com/office/drawing/2016/5/13/chartex" xmlns:cx8="http://schemas.microsoft.com/office/drawing/2016/5/14/chartex" xmlns:mc="http://schemas.openxmlformats.org/markup-compatibility/2006" xmlns:aink="http://schemas.microsoft.com/office/drawing/2016/ink" xmlns:am3d="http://schemas.microsoft.com/office/drawing/2017/model3d" xmlns:o="urn:schemas-microsoft-com:office:office" xmlns:oel="http://schemas.microsoft.com/office/2019/extlst" xmlns:r="http://schemas.openxmlformats.org/officeDocument/2006/relationships" xmlns:m="http://schemas.openxmlformats.org/officeDocument/2006/math" xmlns:v="urn:schemas-microsoft-com:vml" xmlns:wp14="http://schemas.microsoft.com/office/word/2010/wordprocessingDrawing" xmlns:wp="http://schemas.openxmlformats.org/drawingml/2006/wordprocessingDrawing" xmlns:w10="urn:schemas-microsoft-com:office:word" xmlns:w="http://schemas.openxmlformats.org/wordprocessingml/2006/main" xmlns:w14="http://schemas.microsoft.com/office/word/2010/wordml" xmlns:w15="http://schemas.microsoft.com/office/word/2012/wordml" xmlns:w16cex="http://schemas.microsoft.com/office/word/2018/wordml/cex" xmlns:w16cid="http://schemas.microsoft.com/office/word/2016/wordml/cid" xmlns:w16="http://schemas.microsoft.com/office/word/2018/wordml" xmlns:w16sdtdh="http://schemas.microsoft.com/office/word/2020/wordml/sdtdatahash" xmlns:w16se="http://schemas.microsoft.com/office/word/2015/wordml/symex" xmlns:wpg="http://schemas.microsoft.com/office/word/2010/wordprocessingGroup" xmlns:wpi="http://schemas.microsoft.com/office/word/2010/wordprocessingInk" xmlns:wne="http://schemas.microsoft.com/office/word/2006/wordml" xmlns:wps="http://schemas.microsoft.com/office/word/2010/wordprocessingShape" mc:Ignorable="w14 w15 w16se w16cid w16 w16cex w16sdtdh wp14">
+<w:numbering xmlns:wpc="http://schemas.microsoft.com/office/word/2010/wordprocessingCanvas" xmlns:cx="http://schemas.microsoft.com/office/drawing/2014/chartex" xmlns:cx1="http://schemas.microsoft.com/office/drawing/2015/9/8/chartex" xmlns:cx2="http://schemas.microsoft.com/office/drawing/2015/10/21/chartex" xmlns:cx3="http://schemas.microsoft.com/office/drawing/2016/5/9/chartex" xmlns:cx4="http://schemas.microsoft.com/office/drawing/2016/5/10/chartex" xmlns:cx5="http://schemas.microsoft.com/office/drawing/2016/5/11/chartex" xmlns:cx6="http://schemas.microsoft.com/office/drawing/2016/5/12/chartex" xmlns:cx7="http://schemas.microsoft.com/office/drawing/2016/5/13/chartex" xmlns:cx8="http://schemas.microsoft.com/office/drawing/2016/5/14/chartex" xmlns:mc="http://schemas.openxmlformats.org/markup-compatibility/2006" xmlns:aink="http://schemas.microsoft.com/office/drawing/2016/ink" xmlns:am3d="http://schemas.microsoft.com/office/drawing/2017/model3d" xmlns:o="urn:schemas-microsoft-com:office:office" xmlns:oel="http://schemas.microsoft.com/office/2019/extlst" xmlns:r="http://schemas.openxmlformats.org/officeDocument/2006/relationships" xmlns:m="http://schemas.openxmlformats.org/officeDocument/2006/math" xmlns:v="urn:schemas-microsoft-com:vml" xmlns:wp14="http://schemas.microsoft.com/office/word/2010/wordprocessingDrawing" xmlns:wp="http://schemas.openxmlformats.org/drawingml/2006/wordprocessingDrawing" xmlns:w10="urn:schemas-microsoft-com:office:word" xmlns:w="http://schemas.openxmlformats.org/wordprocessingml/2006/main" xmlns:w14="http://schemas.microsoft.com/office/word/2010/wordml" xmlns:w15="http://schemas.microsoft.com/office/word/2012/wordml" xmlns:w16cex="http://schemas.microsoft.com/office/word/2018/wordml/cex" xmlns:w16cid="http://schemas.microsoft.com/office/word/2016/wordml/cid" xmlns:w16="http://schemas.microsoft.com/office/word/2018/wordml" xmlns:w16du="http://schemas.microsoft.com/office/word/2023/wordml/word16du" xmlns:w16sdtdh="http://schemas.microsoft.com/office/word/2020/wordml/sdtdatahash" xmlns:w16se="http://schemas.microsoft.com/office/word/2015/wordml/symex" xmlns:wpg="http://schemas.microsoft.com/office/word/2010/wordprocessingGroup" xmlns:wpi="http://schemas.microsoft.com/office/word/2010/wordprocessingInk" xmlns:wne="http://schemas.microsoft.com/office/word/2006/wordml" xmlns:wps="http://schemas.microsoft.com/office/word/2010/wordprocessingShape" mc:Ignorable="w14 w15 w16se w16cid w16 w16cex w16sdtdh wp14">
   <w:abstractNum w:abstractNumId="0" w15:restartNumberingAfterBreak="0">
     <w:nsid w:val="081658E9"/>
     <w:multiLevelType w:val="multilevel"/>
@@ -52564,6 +52959,7 @@
     <w:lsdException w:name="HTML Preformatted" w:semiHidden="1" w:unhideWhenUsed="1"/>
     <w:lsdException w:name="HTML Typewriter" w:semiHidden="1" w:unhideWhenUsed="1"/>
     <w:lsdException w:name="HTML Variable" w:semiHidden="1" w:unhideWhenUsed="1"/>
+    <w:lsdException w:name="Normal Table" w:semiHidden="1" w:unhideWhenUsed="1"/>
     <w:lsdException w:name="annotation subject" w:semiHidden="1" w:uiPriority="99" w:unhideWhenUsed="1"/>
     <w:lsdException w:name="No List" w:semiHidden="1" w:uiPriority="99" w:unhideWhenUsed="1"/>
     <w:lsdException w:name="Outline List 1" w:semiHidden="1" w:unhideWhenUsed="1"/>
@@ -52606,8 +53002,11 @@
     <w:lsdException w:name="Table Contemporary" w:semiHidden="1" w:unhideWhenUsed="1"/>
     <w:lsdException w:name="Table Elegant" w:semiHidden="1" w:unhideWhenUsed="1"/>
     <w:lsdException w:name="Table Professional" w:semiHidden="1" w:unhideWhenUsed="1"/>
+    <w:lsdException w:name="Table Subtle 1" w:semiHidden="1" w:unhideWhenUsed="1"/>
     <w:lsdException w:name="Table Subtle 2" w:semiHidden="1" w:unhideWhenUsed="1"/>
     <w:lsdException w:name="Table Web 1" w:semiHidden="1" w:unhideWhenUsed="1"/>
+    <w:lsdException w:name="Table Web 2" w:semiHidden="1" w:unhideWhenUsed="1"/>
+    <w:lsdException w:name="Table Web 3" w:semiHidden="1" w:unhideWhenUsed="1"/>
     <w:lsdException w:name="Balloon Text" w:semiHidden="1" w:uiPriority="99" w:unhideWhenUsed="1"/>
     <w:lsdException w:name="Table Theme" w:semiHidden="1" w:unhideWhenUsed="1"/>
     <w:lsdException w:name="Placeholder Text" w:semiHidden="1" w:uiPriority="99"/>

</xml_diff>

<commit_message>
MGS-7323 Model Tenancy Agreement word doc content updates (missed a change)
</commit_message>
<xml_diff>
--- a/housing-service/src/main/resources/templates/model-tenancy-agreement.docx
+++ b/housing-service/src/main/resources/templates/model-tenancy-agreement.docx
@@ -6644,25 +6644,7 @@
           <w:sz w:val="24"/>
           <w:szCs w:val="24"/>
         </w:rPr>
-        <w:t xml:space="preserve"> (</w:t>
-      </w:r>
-      <w:proofErr w:type="spellStart"/>
-      <w:r>
-        <w:rPr>
-          <w:rFonts w:cs="Arial"/>
-          <w:sz w:val="24"/>
-          <w:szCs w:val="24"/>
-        </w:rPr>
-        <w:t>RPZ</w:t>
-      </w:r>
-      <w:proofErr w:type="spellEnd"/>
-      <w:r>
-        <w:rPr>
-          <w:rFonts w:cs="Arial"/>
-          <w:sz w:val="24"/>
-          <w:szCs w:val="24"/>
-        </w:rPr>
-        <w:t>)</w:t>
+        <w:t xml:space="preserve"> (RPZ)</w:t>
       </w:r>
       <w:r>
         <w:rPr>
@@ -11997,667 +11979,606 @@
           <w:sz w:val="24"/>
           <w:szCs w:val="24"/>
         </w:rPr>
+        <w:t>«rentAmount»</w:t>
+      </w:r>
+      <w:r>
+        <w:rPr>
+          <w:rFonts w:cs="Arial"/>
+          <w:b/>
+          <w:sz w:val="24"/>
+          <w:szCs w:val="24"/>
+        </w:rPr>
+        <w:fldChar w:fldCharType="end"/>
+      </w:r>
+      <w:r>
+        <w:rPr>
+          <w:rFonts w:cs="Arial"/>
+          <w:b/>
+          <w:sz w:val="24"/>
+          <w:szCs w:val="24"/>
+        </w:rPr>
+        <w:t xml:space="preserve"> </w:t>
+      </w:r>
+      <w:r>
+        <w:rPr>
+          <w:rFonts w:cs="Arial"/>
+          <w:b/>
+          <w:sz w:val="24"/>
+          <w:szCs w:val="24"/>
+        </w:rPr>
+        <w:t xml:space="preserve">a </w:t>
+      </w:r>
+      <w:r>
+        <w:rPr>
+          <w:rFonts w:cs="Arial"/>
+          <w:b/>
+          <w:sz w:val="24"/>
+          <w:szCs w:val="24"/>
+        </w:rPr>
+        <w:fldChar w:fldCharType="begin"/>
+      </w:r>
+      <w:r>
+        <w:rPr>
+          <w:rFonts w:cs="Arial"/>
+          <w:b/>
+          <w:sz w:val="24"/>
+          <w:szCs w:val="24"/>
+        </w:rPr>
+        <w:instrText xml:space="preserve"> MERGEFIELD rentPaymentFrequency \* MERGEFORMAT </w:instrText>
+      </w:r>
+      <w:r>
+        <w:rPr>
+          <w:rFonts w:cs="Arial"/>
+          <w:b/>
+          <w:sz w:val="24"/>
+          <w:szCs w:val="24"/>
+        </w:rPr>
+        <w:fldChar w:fldCharType="separate"/>
+      </w:r>
+      <w:r>
+        <w:rPr>
+          <w:rFonts w:cs="Arial"/>
+          <w:b/>
+          <w:sz w:val="24"/>
+          <w:szCs w:val="24"/>
+        </w:rPr>
+        <w:t>«rentPaymentFrequency»</w:t>
+      </w:r>
+      <w:r>
+        <w:rPr>
+          <w:rFonts w:cs="Arial"/>
+          <w:b/>
+          <w:sz w:val="24"/>
+          <w:szCs w:val="24"/>
+        </w:rPr>
+        <w:fldChar w:fldCharType="end"/>
+      </w:r>
+      <w:r>
+        <w:rPr>
+          <w:rFonts w:cs="Arial"/>
+          <w:b/>
+          <w:sz w:val="24"/>
+          <w:szCs w:val="24"/>
+        </w:rPr>
+        <w:t xml:space="preserve"> payable in </w:t>
+      </w:r>
+      <w:r>
+        <w:rPr>
+          <w:rFonts w:cs="Arial"/>
+          <w:b/>
+          <w:sz w:val="24"/>
+          <w:szCs w:val="24"/>
+        </w:rPr>
+        <w:fldChar w:fldCharType="begin"/>
+      </w:r>
+      <w:r>
+        <w:rPr>
+          <w:rFonts w:cs="Arial"/>
+          <w:b/>
+          <w:sz w:val="24"/>
+          <w:szCs w:val="24"/>
+        </w:rPr>
+        <w:instrText xml:space="preserve"> MERGEFIELD advanceOrArrears \* MERGEFORMAT </w:instrText>
+      </w:r>
+      <w:r>
+        <w:rPr>
+          <w:rFonts w:cs="Arial"/>
+          <w:b/>
+          <w:sz w:val="24"/>
+          <w:szCs w:val="24"/>
+        </w:rPr>
+        <w:fldChar w:fldCharType="separate"/>
+      </w:r>
+      <w:r>
+        <w:rPr>
+          <w:rFonts w:cs="Arial"/>
+          <w:b/>
+          <w:sz w:val="24"/>
+          <w:szCs w:val="24"/>
+        </w:rPr>
+        <w:t>«advanceOrArrears»</w:t>
+      </w:r>
+      <w:r>
+        <w:rPr>
+          <w:rFonts w:cs="Arial"/>
+          <w:b/>
+          <w:sz w:val="24"/>
+          <w:szCs w:val="24"/>
+        </w:rPr>
+        <w:fldChar w:fldCharType="end"/>
+      </w:r>
+    </w:p>
+    <w:p>
+      <w:pPr>
+        <w:rPr>
+          <w:rFonts w:cs="Arial"/>
+          <w:b/>
+          <w:sz w:val="24"/>
+          <w:szCs w:val="24"/>
+        </w:rPr>
+      </w:pPr>
+    </w:p>
+    <w:p>
+      <w:pPr>
+        <w:rPr>
+          <w:rFonts w:cs="Arial"/>
+          <w:b/>
+          <w:sz w:val="24"/>
+          <w:szCs w:val="24"/>
+        </w:rPr>
+      </w:pPr>
+      <w:r>
+        <w:rPr>
+          <w:rFonts w:cs="Arial"/>
+          <w:b/>
+          <w:sz w:val="24"/>
+          <w:szCs w:val="24"/>
+        </w:rPr>
+        <w:t xml:space="preserve">The first payment will be paid </w:t>
+      </w:r>
+      <w:r>
+        <w:rPr>
+          <w:rFonts w:cs="Arial"/>
+          <w:b/>
+          <w:sz w:val="24"/>
+          <w:szCs w:val="24"/>
+        </w:rPr>
+        <w:t xml:space="preserve">on </w:t>
+      </w:r>
+      <w:r>
+        <w:rPr>
+          <w:rFonts w:cs="Arial"/>
+          <w:b/>
+          <w:sz w:val="24"/>
+          <w:szCs w:val="24"/>
+        </w:rPr>
+        <w:fldChar w:fldCharType="begin"/>
+      </w:r>
+      <w:r>
+        <w:rPr>
+          <w:rFonts w:cs="Arial"/>
+          <w:b/>
+          <w:sz w:val="24"/>
+          <w:szCs w:val="24"/>
+        </w:rPr>
+        <w:instrText xml:space="preserve"> MERGEFIELD firstPaymentDate \* MERGEFORMAT </w:instrText>
+      </w:r>
+      <w:r>
+        <w:rPr>
+          <w:rFonts w:cs="Arial"/>
+          <w:b/>
+          <w:sz w:val="24"/>
+          <w:szCs w:val="24"/>
+        </w:rPr>
+        <w:fldChar w:fldCharType="separate"/>
+      </w:r>
+      <w:r>
+        <w:rPr>
+          <w:rFonts w:cs="Arial"/>
+          <w:b/>
+          <w:sz w:val="24"/>
+          <w:szCs w:val="24"/>
+        </w:rPr>
+        <w:t>«firstPaymentDate»</w:t>
+      </w:r>
+      <w:r>
+        <w:rPr>
+          <w:rFonts w:cs="Arial"/>
+          <w:b/>
+          <w:sz w:val="24"/>
+          <w:szCs w:val="24"/>
+        </w:rPr>
+        <w:fldChar w:fldCharType="end"/>
+      </w:r>
+      <w:r>
+        <w:rPr>
+          <w:rFonts w:cs="Arial"/>
+          <w:b/>
+          <w:sz w:val="24"/>
+          <w:szCs w:val="24"/>
+        </w:rPr>
+        <w:t xml:space="preserve"> </w:t>
+      </w:r>
+      <w:r>
+        <w:rPr>
+          <w:rFonts w:cs="Arial"/>
+          <w:b/>
+          <w:sz w:val="24"/>
+          <w:szCs w:val="24"/>
+        </w:rPr>
+        <w:t>and</w:t>
+      </w:r>
+      <w:r>
+        <w:rPr>
+          <w:rFonts w:cs="Arial"/>
+          <w:b/>
+          <w:sz w:val="24"/>
+          <w:szCs w:val="24"/>
+        </w:rPr>
+        <w:t xml:space="preserve"> will be for the sum of </w:t>
+      </w:r>
+      <w:r>
+        <w:rPr>
+          <w:rFonts w:cs="Arial"/>
+          <w:b/>
+          <w:sz w:val="24"/>
+          <w:szCs w:val="24"/>
+        </w:rPr>
+        <w:t>£</w:t>
+      </w:r>
+      <w:r>
+        <w:rPr>
+          <w:rFonts w:cs="Arial"/>
+          <w:b/>
+          <w:sz w:val="24"/>
+          <w:szCs w:val="24"/>
+        </w:rPr>
+        <w:fldChar w:fldCharType="begin"/>
+      </w:r>
+      <w:r>
+        <w:rPr>
+          <w:rFonts w:cs="Arial"/>
+          <w:b/>
+          <w:sz w:val="24"/>
+          <w:szCs w:val="24"/>
+        </w:rPr>
+        <w:instrText xml:space="preserve"> MERGEFIELD firstPaymentAmount \* MERGEFORMAT </w:instrText>
+      </w:r>
+      <w:r>
+        <w:rPr>
+          <w:rFonts w:cs="Arial"/>
+          <w:b/>
+          <w:sz w:val="24"/>
+          <w:szCs w:val="24"/>
+        </w:rPr>
+        <w:fldChar w:fldCharType="separate"/>
+      </w:r>
+      <w:r>
+        <w:rPr>
+          <w:rFonts w:cs="Arial"/>
+          <w:b/>
+          <w:sz w:val="24"/>
+          <w:szCs w:val="24"/>
+        </w:rPr>
+        <w:t>«firstPaymentAmount»</w:t>
+      </w:r>
+      <w:r>
+        <w:rPr>
+          <w:rFonts w:cs="Arial"/>
+          <w:b/>
+          <w:sz w:val="24"/>
+          <w:szCs w:val="24"/>
+        </w:rPr>
+        <w:fldChar w:fldCharType="end"/>
+      </w:r>
+      <w:r>
+        <w:rPr>
+          <w:rFonts w:cs="Arial"/>
+          <w:b/>
+          <w:sz w:val="24"/>
+          <w:szCs w:val="24"/>
+        </w:rPr>
+        <w:t xml:space="preserve"> </w:t>
+      </w:r>
+      <w:r>
+        <w:rPr>
+          <w:rFonts w:cs="Arial"/>
+          <w:b/>
+          <w:sz w:val="24"/>
+          <w:szCs w:val="24"/>
+        </w:rPr>
+        <w:t>in respect of the period</w:t>
+      </w:r>
+      <w:r>
+        <w:rPr>
+          <w:rFonts w:cs="Arial"/>
+          <w:b/>
+          <w:sz w:val="24"/>
+          <w:szCs w:val="24"/>
+        </w:rPr>
+        <w:t xml:space="preserve"> </w:t>
+      </w:r>
+      <w:r>
+        <w:rPr>
+          <w:rFonts w:cs="Arial"/>
+          <w:b/>
+          <w:sz w:val="24"/>
+          <w:szCs w:val="24"/>
+        </w:rPr>
+        <w:fldChar w:fldCharType="begin"/>
+      </w:r>
+      <w:r>
+        <w:rPr>
+          <w:rFonts w:cs="Arial"/>
+          <w:b/>
+          <w:sz w:val="24"/>
+          <w:szCs w:val="24"/>
+        </w:rPr>
+        <w:instrText xml:space="preserve"> MERGEFIELD firstPaymentPeriodStart \* MERGEFORMAT </w:instrText>
+      </w:r>
+      <w:r>
+        <w:rPr>
+          <w:rFonts w:cs="Arial"/>
+          <w:b/>
+          <w:sz w:val="24"/>
+          <w:szCs w:val="24"/>
+        </w:rPr>
+        <w:fldChar w:fldCharType="separate"/>
+      </w:r>
+      <w:r>
+        <w:rPr>
+          <w:rFonts w:cs="Arial"/>
+          <w:b/>
+          <w:sz w:val="24"/>
+          <w:szCs w:val="24"/>
+        </w:rPr>
+        <w:t>«firstPaymentPeriodStart»</w:t>
+      </w:r>
+      <w:r>
+        <w:rPr>
+          <w:rFonts w:cs="Arial"/>
+          <w:b/>
+          <w:sz w:val="24"/>
+          <w:szCs w:val="24"/>
+        </w:rPr>
+        <w:fldChar w:fldCharType="end"/>
+      </w:r>
+      <w:r>
+        <w:rPr>
+          <w:rFonts w:cs="Arial"/>
+          <w:b/>
+          <w:sz w:val="24"/>
+          <w:szCs w:val="24"/>
+        </w:rPr>
+        <w:t xml:space="preserve"> </w:t>
+      </w:r>
+      <w:r>
+        <w:rPr>
+          <w:rFonts w:cs="Arial"/>
+          <w:b/>
+          <w:sz w:val="24"/>
+          <w:szCs w:val="24"/>
+        </w:rPr>
+        <w:t>to</w:t>
+      </w:r>
+      <w:r>
+        <w:rPr>
+          <w:rFonts w:cs="Arial"/>
+          <w:b/>
+          <w:sz w:val="24"/>
+          <w:szCs w:val="24"/>
+        </w:rPr>
+        <w:t xml:space="preserve"> </w:t>
+      </w:r>
+      <w:r>
+        <w:rPr>
+          <w:rFonts w:cs="Arial"/>
+          <w:b/>
+          <w:sz w:val="24"/>
+          <w:szCs w:val="24"/>
+        </w:rPr>
+        <w:fldChar w:fldCharType="begin"/>
+      </w:r>
+      <w:r>
+        <w:rPr>
+          <w:rFonts w:cs="Arial"/>
+          <w:b/>
+          <w:sz w:val="24"/>
+          <w:szCs w:val="24"/>
+        </w:rPr>
+        <w:instrText xml:space="preserve"> MERGEFIELD firstPaymentPeriodEnd \* MERGEFORMAT </w:instrText>
+      </w:r>
+      <w:r>
+        <w:rPr>
+          <w:rFonts w:cs="Arial"/>
+          <w:b/>
+          <w:sz w:val="24"/>
+          <w:szCs w:val="24"/>
+        </w:rPr>
+        <w:fldChar w:fldCharType="separate"/>
+      </w:r>
+      <w:r>
+        <w:rPr>
+          <w:rFonts w:cs="Arial"/>
+          <w:b/>
+          <w:sz w:val="24"/>
+          <w:szCs w:val="24"/>
+        </w:rPr>
+        <w:t>«firstPaymentPeriodEnd»</w:t>
+      </w:r>
+      <w:r>
+        <w:rPr>
+          <w:rFonts w:cs="Arial"/>
+          <w:b/>
+          <w:sz w:val="24"/>
+          <w:szCs w:val="24"/>
+        </w:rPr>
+        <w:fldChar w:fldCharType="end"/>
+      </w:r>
+      <w:r>
+        <w:rPr>
+          <w:rFonts w:cs="Arial"/>
+          <w:b/>
+          <w:sz w:val="24"/>
+          <w:szCs w:val="24"/>
+        </w:rPr>
+        <w:t xml:space="preserve">. </w:t>
+      </w:r>
+      <w:r>
+        <w:rPr>
+          <w:rFonts w:cs="Arial"/>
+          <w:b/>
+          <w:sz w:val="24"/>
+          <w:szCs w:val="24"/>
+        </w:rPr>
+        <w:t>(</w:t>
+      </w:r>
+      <w:r>
+        <w:rPr>
+          <w:rFonts w:cs="Arial"/>
+          <w:b/>
+          <w:sz w:val="24"/>
+          <w:szCs w:val="24"/>
+        </w:rPr>
+        <w:t xml:space="preserve">The maximum </w:t>
+      </w:r>
+      <w:r>
+        <w:rPr>
+          <w:rFonts w:cs="Arial"/>
+          <w:b/>
+          <w:sz w:val="24"/>
+          <w:szCs w:val="24"/>
+        </w:rPr>
+        <w:t xml:space="preserve">amount of </w:t>
+      </w:r>
+      <w:r>
+        <w:rPr>
+          <w:rFonts w:cs="Arial"/>
+          <w:b/>
+          <w:sz w:val="24"/>
+          <w:szCs w:val="24"/>
+        </w:rPr>
+        <w:t xml:space="preserve">rent which can be paid in advance is 6 months’ </w:t>
+      </w:r>
+      <w:r>
+        <w:rPr>
+          <w:rFonts w:cs="Arial"/>
+          <w:b/>
+          <w:sz w:val="24"/>
+          <w:szCs w:val="24"/>
+        </w:rPr>
+        <w:t>rent</w:t>
+      </w:r>
+      <w:r>
+        <w:rPr>
+          <w:rFonts w:cs="Arial"/>
+          <w:b/>
+          <w:sz w:val="24"/>
+          <w:szCs w:val="24"/>
+        </w:rPr>
+        <w:t>.</w:t>
+      </w:r>
+      <w:r>
+        <w:rPr>
+          <w:rFonts w:cs="Arial"/>
+          <w:b/>
+          <w:sz w:val="24"/>
+          <w:szCs w:val="24"/>
+        </w:rPr>
+        <w:t>)</w:t>
+      </w:r>
+    </w:p>
+    <w:p>
+      <w:pPr>
+        <w:rPr>
+          <w:rFonts w:cs="Arial"/>
+          <w:b/>
+          <w:sz w:val="24"/>
+          <w:szCs w:val="24"/>
+        </w:rPr>
+      </w:pPr>
+    </w:p>
+    <w:p>
+      <w:pPr>
+        <w:rPr>
+          <w:rFonts w:cs="Arial"/>
+          <w:b/>
+          <w:sz w:val="24"/>
+          <w:szCs w:val="24"/>
+        </w:rPr>
+      </w:pPr>
+      <w:r>
+        <w:rPr>
+          <w:rFonts w:cs="Arial"/>
+          <w:b/>
+          <w:sz w:val="24"/>
+          <w:szCs w:val="24"/>
+        </w:rPr>
+        <w:t xml:space="preserve">Thereafter </w:t>
+      </w:r>
+      <w:r>
+        <w:rPr>
+          <w:rFonts w:cs="Arial"/>
+          <w:b/>
+          <w:sz w:val="24"/>
+          <w:szCs w:val="24"/>
+        </w:rPr>
+        <w:t xml:space="preserve">payments </w:t>
+      </w:r>
+      <w:r>
+        <w:rPr>
+          <w:rFonts w:cs="Arial"/>
+          <w:b/>
+          <w:sz w:val="24"/>
+          <w:szCs w:val="24"/>
+        </w:rPr>
+        <w:t xml:space="preserve">of </w:t>
+      </w:r>
+      <w:r>
+        <w:rPr>
+          <w:rFonts w:cs="Arial"/>
+          <w:b/>
+          <w:sz w:val="24"/>
+          <w:szCs w:val="24"/>
+        </w:rPr>
+        <w:t>£</w:t>
+      </w:r>
+      <w:r>
+        <w:rPr>
+          <w:rFonts w:cs="Arial"/>
+          <w:b/>
+          <w:sz w:val="24"/>
+          <w:szCs w:val="24"/>
+        </w:rPr>
+        <w:fldChar w:fldCharType="begin"/>
+      </w:r>
+      <w:r>
+        <w:rPr>
+          <w:rFonts w:cs="Arial"/>
+          <w:b/>
+          <w:sz w:val="24"/>
+          <w:szCs w:val="24"/>
+        </w:rPr>
+        <w:instrText xml:space="preserve"> MERGEFIELD rentAmount \* MERGEFORMAT </w:instrText>
+      </w:r>
+      <w:r>
+        <w:rPr>
+          <w:rFonts w:cs="Arial"/>
+          <w:b/>
+          <w:sz w:val="24"/>
+          <w:szCs w:val="24"/>
+        </w:rPr>
+        <w:fldChar w:fldCharType="separate"/>
+      </w:r>
+      <w:r>
+        <w:rPr>
+          <w:rFonts w:cs="Arial"/>
+          <w:b/>
+          <w:sz w:val="24"/>
+          <w:szCs w:val="24"/>
+        </w:rPr>
         <w:t>«</w:t>
       </w:r>
-      <w:proofErr w:type="spellStart"/>
-      <w:r>
-        <w:rPr>
-          <w:rFonts w:cs="Arial"/>
-          <w:b/>
-          <w:sz w:val="24"/>
-          <w:szCs w:val="24"/>
-        </w:rPr>
-        <w:t>rentAmount</w:t>
-      </w:r>
-      <w:proofErr w:type="spellEnd"/>
-      <w:r>
-        <w:rPr>
-          <w:rFonts w:cs="Arial"/>
-          <w:b/>
-          <w:sz w:val="24"/>
-          <w:szCs w:val="24"/>
-        </w:rPr>
-        <w:t>»</w:t>
-      </w:r>
-      <w:r>
-        <w:rPr>
-          <w:rFonts w:cs="Arial"/>
-          <w:b/>
-          <w:sz w:val="24"/>
-          <w:szCs w:val="24"/>
-        </w:rPr>
-        <w:fldChar w:fldCharType="end"/>
-      </w:r>
-      <w:r>
-        <w:rPr>
-          <w:rFonts w:cs="Arial"/>
-          <w:b/>
-          <w:sz w:val="24"/>
-          <w:szCs w:val="24"/>
-        </w:rPr>
-        <w:t xml:space="preserve"> </w:t>
-      </w:r>
-      <w:r>
-        <w:rPr>
-          <w:rFonts w:cs="Arial"/>
-          <w:b/>
-          <w:sz w:val="24"/>
-          <w:szCs w:val="24"/>
-        </w:rPr>
-        <w:t xml:space="preserve">a </w:t>
-      </w:r>
-      <w:r>
-        <w:rPr>
-          <w:rFonts w:cs="Arial"/>
-          <w:b/>
-          <w:sz w:val="24"/>
-          <w:szCs w:val="24"/>
-        </w:rPr>
-        <w:fldChar w:fldCharType="begin"/>
-      </w:r>
-      <w:r>
-        <w:rPr>
-          <w:rFonts w:cs="Arial"/>
-          <w:b/>
-          <w:sz w:val="24"/>
-          <w:szCs w:val="24"/>
-        </w:rPr>
-        <w:instrText xml:space="preserve"> MERGEFIELD rentPaymentFrequency \* MERGEFORMAT </w:instrText>
-      </w:r>
-      <w:r>
-        <w:rPr>
-          <w:rFonts w:cs="Arial"/>
-          <w:b/>
-          <w:sz w:val="24"/>
-          <w:szCs w:val="24"/>
-        </w:rPr>
-        <w:fldChar w:fldCharType="separate"/>
-      </w:r>
-      <w:r>
-        <w:rPr>
-          <w:rFonts w:cs="Arial"/>
-          <w:b/>
-          <w:sz w:val="24"/>
-          <w:szCs w:val="24"/>
-        </w:rPr>
-        <w:t>«rentPaymentFrequency»</w:t>
-      </w:r>
-      <w:r>
-        <w:rPr>
-          <w:rFonts w:cs="Arial"/>
-          <w:b/>
-          <w:sz w:val="24"/>
-          <w:szCs w:val="24"/>
-        </w:rPr>
-        <w:fldChar w:fldCharType="end"/>
-      </w:r>
-      <w:r>
-        <w:rPr>
-          <w:rFonts w:cs="Arial"/>
-          <w:b/>
-          <w:sz w:val="24"/>
-          <w:szCs w:val="24"/>
-        </w:rPr>
-        <w:t xml:space="preserve"> payable in </w:t>
-      </w:r>
-      <w:r>
-        <w:rPr>
-          <w:rFonts w:cs="Arial"/>
-          <w:b/>
-          <w:sz w:val="24"/>
-          <w:szCs w:val="24"/>
-        </w:rPr>
-        <w:fldChar w:fldCharType="begin"/>
-      </w:r>
-      <w:r>
-        <w:rPr>
-          <w:rFonts w:cs="Arial"/>
-          <w:b/>
-          <w:sz w:val="24"/>
-          <w:szCs w:val="24"/>
-        </w:rPr>
-        <w:instrText xml:space="preserve"> MERGEFIELD advanceOrArrears \* MERGEFORMAT </w:instrText>
-      </w:r>
-      <w:r>
-        <w:rPr>
-          <w:rFonts w:cs="Arial"/>
-          <w:b/>
-          <w:sz w:val="24"/>
-          <w:szCs w:val="24"/>
-        </w:rPr>
-        <w:fldChar w:fldCharType="separate"/>
-      </w:r>
-      <w:r>
-        <w:rPr>
-          <w:rFonts w:cs="Arial"/>
-          <w:b/>
-          <w:sz w:val="24"/>
-          <w:szCs w:val="24"/>
-        </w:rPr>
-        <w:t>«advanceOrArrears»</w:t>
-      </w:r>
-      <w:r>
-        <w:rPr>
-          <w:rFonts w:cs="Arial"/>
-          <w:b/>
-          <w:sz w:val="24"/>
-          <w:szCs w:val="24"/>
-        </w:rPr>
-        <w:fldChar w:fldCharType="end"/>
-      </w:r>
-    </w:p>
-    <w:p>
-      <w:pPr>
-        <w:rPr>
-          <w:rFonts w:cs="Arial"/>
-          <w:b/>
-          <w:sz w:val="24"/>
-          <w:szCs w:val="24"/>
-        </w:rPr>
-      </w:pPr>
-    </w:p>
-    <w:p>
-      <w:pPr>
-        <w:rPr>
-          <w:rFonts w:cs="Arial"/>
-          <w:b/>
-          <w:sz w:val="24"/>
-          <w:szCs w:val="24"/>
-        </w:rPr>
-      </w:pPr>
-      <w:r>
-        <w:rPr>
-          <w:rFonts w:cs="Arial"/>
-          <w:b/>
-          <w:sz w:val="24"/>
-          <w:szCs w:val="24"/>
-        </w:rPr>
-        <w:t xml:space="preserve">The first payment will be paid </w:t>
-      </w:r>
-      <w:r>
-        <w:rPr>
-          <w:rFonts w:cs="Arial"/>
-          <w:b/>
-          <w:sz w:val="24"/>
-          <w:szCs w:val="24"/>
-        </w:rPr>
-        <w:t xml:space="preserve">on </w:t>
-      </w:r>
-      <w:r>
-        <w:rPr>
-          <w:rFonts w:cs="Arial"/>
-          <w:b/>
-          <w:sz w:val="24"/>
-          <w:szCs w:val="24"/>
-        </w:rPr>
-        <w:fldChar w:fldCharType="begin"/>
-      </w:r>
-      <w:r>
-        <w:rPr>
-          <w:rFonts w:cs="Arial"/>
-          <w:b/>
-          <w:sz w:val="24"/>
-          <w:szCs w:val="24"/>
-        </w:rPr>
-        <w:instrText xml:space="preserve"> MERGEFIELD firstPaymentDate \* MERGEFORMAT </w:instrText>
-      </w:r>
-      <w:r>
-        <w:rPr>
-          <w:rFonts w:cs="Arial"/>
-          <w:b/>
-          <w:sz w:val="24"/>
-          <w:szCs w:val="24"/>
-        </w:rPr>
-        <w:fldChar w:fldCharType="separate"/>
-      </w:r>
-      <w:r>
-        <w:rPr>
-          <w:rFonts w:cs="Arial"/>
-          <w:b/>
-          <w:sz w:val="24"/>
-          <w:szCs w:val="24"/>
-        </w:rPr>
-        <w:t>«firstPaymentDate»</w:t>
-      </w:r>
-      <w:r>
-        <w:rPr>
-          <w:rFonts w:cs="Arial"/>
-          <w:b/>
-          <w:sz w:val="24"/>
-          <w:szCs w:val="24"/>
-        </w:rPr>
-        <w:fldChar w:fldCharType="end"/>
-      </w:r>
-      <w:r>
-        <w:rPr>
-          <w:rFonts w:cs="Arial"/>
-          <w:b/>
-          <w:sz w:val="24"/>
-          <w:szCs w:val="24"/>
-        </w:rPr>
-        <w:t xml:space="preserve"> </w:t>
-      </w:r>
-      <w:r>
-        <w:rPr>
-          <w:rFonts w:cs="Arial"/>
-          <w:b/>
-          <w:sz w:val="24"/>
-          <w:szCs w:val="24"/>
-        </w:rPr>
-        <w:t>and</w:t>
-      </w:r>
-      <w:r>
-        <w:rPr>
-          <w:rFonts w:cs="Arial"/>
-          <w:b/>
-          <w:sz w:val="24"/>
-          <w:szCs w:val="24"/>
-        </w:rPr>
-        <w:t xml:space="preserve"> will be for the sum of </w:t>
-      </w:r>
-      <w:r>
-        <w:rPr>
-          <w:rFonts w:cs="Arial"/>
-          <w:b/>
-          <w:sz w:val="24"/>
-          <w:szCs w:val="24"/>
-        </w:rPr>
-        <w:t>£</w:t>
-      </w:r>
-      <w:r>
-        <w:rPr>
-          <w:rFonts w:cs="Arial"/>
-          <w:b/>
-          <w:sz w:val="24"/>
-          <w:szCs w:val="24"/>
-        </w:rPr>
-        <w:fldChar w:fldCharType="begin"/>
-      </w:r>
-      <w:r>
-        <w:rPr>
-          <w:rFonts w:cs="Arial"/>
-          <w:b/>
-          <w:sz w:val="24"/>
-          <w:szCs w:val="24"/>
-        </w:rPr>
-        <w:instrText xml:space="preserve"> MERGEFIELD firstPaymentAmount \* MERGEFORMAT </w:instrText>
-      </w:r>
-      <w:r>
-        <w:rPr>
-          <w:rFonts w:cs="Arial"/>
-          <w:b/>
-          <w:sz w:val="24"/>
-          <w:szCs w:val="24"/>
-        </w:rPr>
-        <w:fldChar w:fldCharType="separate"/>
-      </w:r>
-      <w:r>
-        <w:rPr>
-          <w:rFonts w:cs="Arial"/>
-          <w:b/>
-          <w:sz w:val="24"/>
-          <w:szCs w:val="24"/>
-        </w:rPr>
-        <w:t>«</w:t>
-      </w:r>
-      <w:proofErr w:type="spellStart"/>
-      <w:r>
-        <w:rPr>
-          <w:rFonts w:cs="Arial"/>
-          <w:b/>
-          <w:sz w:val="24"/>
-          <w:szCs w:val="24"/>
-        </w:rPr>
-        <w:t>firstPaymentAmount</w:t>
-      </w:r>
-      <w:proofErr w:type="spellEnd"/>
-      <w:r>
-        <w:rPr>
-          <w:rFonts w:cs="Arial"/>
-          <w:b/>
-          <w:sz w:val="24"/>
-          <w:szCs w:val="24"/>
-        </w:rPr>
-        <w:t>»</w:t>
-      </w:r>
-      <w:r>
-        <w:rPr>
-          <w:rFonts w:cs="Arial"/>
-          <w:b/>
-          <w:sz w:val="24"/>
-          <w:szCs w:val="24"/>
-        </w:rPr>
-        <w:fldChar w:fldCharType="end"/>
-      </w:r>
-      <w:r>
-        <w:rPr>
-          <w:rFonts w:cs="Arial"/>
-          <w:b/>
-          <w:sz w:val="24"/>
-          <w:szCs w:val="24"/>
-        </w:rPr>
-        <w:t xml:space="preserve"> </w:t>
-      </w:r>
-      <w:r>
-        <w:rPr>
-          <w:rFonts w:cs="Arial"/>
-          <w:b/>
-          <w:sz w:val="24"/>
-          <w:szCs w:val="24"/>
-        </w:rPr>
-        <w:t>in respect of the period</w:t>
-      </w:r>
-      <w:r>
-        <w:rPr>
-          <w:rFonts w:cs="Arial"/>
-          <w:b/>
-          <w:sz w:val="24"/>
-          <w:szCs w:val="24"/>
-        </w:rPr>
-        <w:t xml:space="preserve"> </w:t>
-      </w:r>
-      <w:r>
-        <w:rPr>
-          <w:rFonts w:cs="Arial"/>
-          <w:b/>
-          <w:sz w:val="24"/>
-          <w:szCs w:val="24"/>
-        </w:rPr>
-        <w:fldChar w:fldCharType="begin"/>
-      </w:r>
-      <w:r>
-        <w:rPr>
-          <w:rFonts w:cs="Arial"/>
-          <w:b/>
-          <w:sz w:val="24"/>
-          <w:szCs w:val="24"/>
-        </w:rPr>
-        <w:instrText xml:space="preserve"> MERGEFIELD firstPaymentPeriodStart \* MERGEFORMAT </w:instrText>
-      </w:r>
-      <w:r>
-        <w:rPr>
-          <w:rFonts w:cs="Arial"/>
-          <w:b/>
-          <w:sz w:val="24"/>
-          <w:szCs w:val="24"/>
-        </w:rPr>
-        <w:fldChar w:fldCharType="separate"/>
-      </w:r>
-      <w:r>
-        <w:rPr>
-          <w:rFonts w:cs="Arial"/>
-          <w:b/>
-          <w:sz w:val="24"/>
-          <w:szCs w:val="24"/>
-        </w:rPr>
-        <w:t>«firstPaymentPeriodStart»</w:t>
-      </w:r>
-      <w:r>
-        <w:rPr>
-          <w:rFonts w:cs="Arial"/>
-          <w:b/>
-          <w:sz w:val="24"/>
-          <w:szCs w:val="24"/>
-        </w:rPr>
-        <w:fldChar w:fldCharType="end"/>
-      </w:r>
-      <w:r>
-        <w:rPr>
-          <w:rFonts w:cs="Arial"/>
-          <w:b/>
-          <w:sz w:val="24"/>
-          <w:szCs w:val="24"/>
-        </w:rPr>
-        <w:t xml:space="preserve"> </w:t>
-      </w:r>
-      <w:r>
-        <w:rPr>
-          <w:rFonts w:cs="Arial"/>
-          <w:b/>
-          <w:sz w:val="24"/>
-          <w:szCs w:val="24"/>
-        </w:rPr>
-        <w:t>to</w:t>
-      </w:r>
-      <w:r>
-        <w:rPr>
-          <w:rFonts w:cs="Arial"/>
-          <w:b/>
-          <w:sz w:val="24"/>
-          <w:szCs w:val="24"/>
-        </w:rPr>
-        <w:t xml:space="preserve"> </w:t>
-      </w:r>
-      <w:r>
-        <w:rPr>
-          <w:rFonts w:cs="Arial"/>
-          <w:b/>
-          <w:sz w:val="24"/>
-          <w:szCs w:val="24"/>
-        </w:rPr>
-        <w:fldChar w:fldCharType="begin"/>
-      </w:r>
-      <w:r>
-        <w:rPr>
-          <w:rFonts w:cs="Arial"/>
-          <w:b/>
-          <w:sz w:val="24"/>
-          <w:szCs w:val="24"/>
-        </w:rPr>
-        <w:instrText xml:space="preserve"> MERGEFIELD firstPaymentPeriodEnd \* MERGEFORMAT </w:instrText>
-      </w:r>
-      <w:r>
-        <w:rPr>
-          <w:rFonts w:cs="Arial"/>
-          <w:b/>
-          <w:sz w:val="24"/>
-          <w:szCs w:val="24"/>
-        </w:rPr>
-        <w:fldChar w:fldCharType="separate"/>
-      </w:r>
-      <w:r>
-        <w:rPr>
-          <w:rFonts w:cs="Arial"/>
-          <w:b/>
-          <w:sz w:val="24"/>
-          <w:szCs w:val="24"/>
-        </w:rPr>
-        <w:t>«</w:t>
-      </w:r>
-      <w:proofErr w:type="spellStart"/>
-      <w:r>
-        <w:rPr>
-          <w:rFonts w:cs="Arial"/>
-          <w:b/>
-          <w:sz w:val="24"/>
-          <w:szCs w:val="24"/>
-        </w:rPr>
-        <w:t>firstPaymentPeriodEnd</w:t>
-      </w:r>
-      <w:proofErr w:type="spellEnd"/>
-      <w:r>
-        <w:rPr>
-          <w:rFonts w:cs="Arial"/>
-          <w:b/>
-          <w:sz w:val="24"/>
-          <w:szCs w:val="24"/>
-        </w:rPr>
-        <w:t>»</w:t>
-      </w:r>
-      <w:r>
-        <w:rPr>
-          <w:rFonts w:cs="Arial"/>
-          <w:b/>
-          <w:sz w:val="24"/>
-          <w:szCs w:val="24"/>
-        </w:rPr>
-        <w:fldChar w:fldCharType="end"/>
-      </w:r>
-      <w:r>
-        <w:rPr>
-          <w:rFonts w:cs="Arial"/>
-          <w:b/>
-          <w:sz w:val="24"/>
-          <w:szCs w:val="24"/>
-        </w:rPr>
-        <w:t xml:space="preserve">. </w:t>
-      </w:r>
-      <w:r>
-        <w:rPr>
-          <w:rFonts w:cs="Arial"/>
-          <w:b/>
-          <w:sz w:val="24"/>
-          <w:szCs w:val="24"/>
-        </w:rPr>
-        <w:t>(</w:t>
-      </w:r>
-      <w:r>
-        <w:rPr>
-          <w:rFonts w:cs="Arial"/>
-          <w:b/>
-          <w:sz w:val="24"/>
-          <w:szCs w:val="24"/>
-        </w:rPr>
-        <w:t xml:space="preserve">The maximum </w:t>
-      </w:r>
-      <w:r>
-        <w:rPr>
-          <w:rFonts w:cs="Arial"/>
-          <w:b/>
-          <w:sz w:val="24"/>
-          <w:szCs w:val="24"/>
-        </w:rPr>
-        <w:t xml:space="preserve">amount of </w:t>
-      </w:r>
-      <w:r>
-        <w:rPr>
-          <w:rFonts w:cs="Arial"/>
-          <w:b/>
-          <w:sz w:val="24"/>
-          <w:szCs w:val="24"/>
-        </w:rPr>
-        <w:t xml:space="preserve">rent which can be paid in advance is 6 months’ </w:t>
-      </w:r>
-      <w:r>
-        <w:rPr>
-          <w:rFonts w:cs="Arial"/>
-          <w:b/>
-          <w:sz w:val="24"/>
-          <w:szCs w:val="24"/>
-        </w:rPr>
-        <w:t>rent</w:t>
-      </w:r>
-      <w:r>
-        <w:rPr>
-          <w:rFonts w:cs="Arial"/>
-          <w:b/>
-          <w:sz w:val="24"/>
-          <w:szCs w:val="24"/>
-        </w:rPr>
-        <w:t>.</w:t>
-      </w:r>
-      <w:r>
-        <w:rPr>
-          <w:rFonts w:cs="Arial"/>
-          <w:b/>
-          <w:sz w:val="24"/>
-          <w:szCs w:val="24"/>
-        </w:rPr>
-        <w:t>)</w:t>
-      </w:r>
-    </w:p>
-    <w:p>
-      <w:pPr>
-        <w:rPr>
-          <w:rFonts w:cs="Arial"/>
-          <w:b/>
-          <w:sz w:val="24"/>
-          <w:szCs w:val="24"/>
-        </w:rPr>
-      </w:pPr>
-    </w:p>
-    <w:p>
-      <w:pPr>
-        <w:rPr>
-          <w:rFonts w:cs="Arial"/>
-          <w:b/>
-          <w:sz w:val="24"/>
-          <w:szCs w:val="24"/>
-        </w:rPr>
-      </w:pPr>
-      <w:r>
-        <w:rPr>
-          <w:rFonts w:cs="Arial"/>
-          <w:b/>
-          <w:sz w:val="24"/>
-          <w:szCs w:val="24"/>
-        </w:rPr>
-        <w:t xml:space="preserve">Thereafter </w:t>
-      </w:r>
-      <w:r>
-        <w:rPr>
-          <w:rFonts w:cs="Arial"/>
-          <w:b/>
-          <w:sz w:val="24"/>
-          <w:szCs w:val="24"/>
-        </w:rPr>
-        <w:t xml:space="preserve">payments </w:t>
-      </w:r>
-      <w:r>
-        <w:rPr>
-          <w:rFonts w:cs="Arial"/>
-          <w:b/>
-          <w:sz w:val="24"/>
-          <w:szCs w:val="24"/>
-        </w:rPr>
-        <w:t xml:space="preserve">of </w:t>
-      </w:r>
-      <w:r>
-        <w:rPr>
-          <w:rFonts w:cs="Arial"/>
-          <w:b/>
-          <w:sz w:val="24"/>
-          <w:szCs w:val="24"/>
-        </w:rPr>
-        <w:t>£</w:t>
-      </w:r>
-      <w:r>
-        <w:rPr>
-          <w:rFonts w:cs="Arial"/>
-          <w:b/>
-          <w:sz w:val="24"/>
-          <w:szCs w:val="24"/>
-        </w:rPr>
-        <w:fldChar w:fldCharType="begin"/>
-      </w:r>
-      <w:r>
-        <w:rPr>
-          <w:rFonts w:cs="Arial"/>
-          <w:b/>
-          <w:sz w:val="24"/>
-          <w:szCs w:val="24"/>
-        </w:rPr>
-        <w:instrText xml:space="preserve"> MERGEFIELD rentAmount \* MERGEFORMAT </w:instrText>
-      </w:r>
-      <w:r>
-        <w:rPr>
-          <w:rFonts w:cs="Arial"/>
-          <w:b/>
-          <w:sz w:val="24"/>
-          <w:szCs w:val="24"/>
-        </w:rPr>
-        <w:fldChar w:fldCharType="separate"/>
-      </w:r>
-      <w:r>
-        <w:rPr>
-          <w:rFonts w:cs="Arial"/>
-          <w:b/>
-          <w:sz w:val="24"/>
-          <w:szCs w:val="24"/>
-        </w:rPr>
-        <w:t>«</w:t>
-      </w:r>
-      <w:proofErr w:type="spellStart"/>
       <w:r>
         <w:rPr>
           <w:rFonts w:cs="Arial"/>
@@ -12674,17 +12595,7 @@
           <w:sz w:val="24"/>
           <w:szCs w:val="24"/>
         </w:rPr>
-        <w:t>entAmount</w:t>
-      </w:r>
-      <w:proofErr w:type="spellEnd"/>
-      <w:r>
-        <w:rPr>
-          <w:rFonts w:cs="Arial"/>
-          <w:b/>
-          <w:sz w:val="24"/>
-          <w:szCs w:val="24"/>
-        </w:rPr>
-        <w:t>»</w:t>
+        <w:t>entAmount»</w:t>
       </w:r>
       <w:r>
         <w:rPr>
@@ -13793,29 +13704,7 @@
           <w:sz w:val="24"/>
           <w:szCs w:val="24"/>
         </w:rPr>
-        <w:t>(</w:t>
-      </w:r>
-      <w:proofErr w:type="spellStart"/>
-      <w:r>
-        <w:rPr>
-          <w:rFonts w:cs="Arial"/>
-          <w:b/>
-          <w:bCs/>
-          <w:sz w:val="24"/>
-          <w:szCs w:val="24"/>
-        </w:rPr>
-        <w:t>RPZ</w:t>
-      </w:r>
-      <w:proofErr w:type="spellEnd"/>
-      <w:r>
-        <w:rPr>
-          <w:rFonts w:cs="Arial"/>
-          <w:b/>
-          <w:bCs/>
-          <w:sz w:val="24"/>
-          <w:szCs w:val="24"/>
-        </w:rPr>
-        <w:t>)</w:t>
+        <w:t>(RPZ)</w:t>
       </w:r>
       <w:r>
         <w:rPr>
@@ -18045,47 +17934,7 @@
           <w:sz w:val="24"/>
           <w:szCs w:val="24"/>
         </w:rPr>
-        <w:t>The Landlord must ensure that an electrical safety inspection is carried out at least every five years consisting of an Electrical Installation Condition Report (</w:t>
-      </w:r>
-      <w:proofErr w:type="spellStart"/>
-      <w:r>
-        <w:rPr>
-          <w:rFonts w:cs="Arial"/>
-          <w:b/>
-          <w:sz w:val="24"/>
-          <w:szCs w:val="24"/>
-        </w:rPr>
-        <w:t>EICR</w:t>
-      </w:r>
-      <w:proofErr w:type="spellEnd"/>
-      <w:r>
-        <w:rPr>
-          <w:rFonts w:cs="Arial"/>
-          <w:b/>
-          <w:sz w:val="24"/>
-          <w:szCs w:val="24"/>
-        </w:rPr>
-        <w:t xml:space="preserve">) and Portable Appliance Testing (PAT) on appliances provided by the Landlord. The </w:t>
-      </w:r>
-      <w:proofErr w:type="spellStart"/>
-      <w:r>
-        <w:rPr>
-          <w:rFonts w:cs="Arial"/>
-          <w:b/>
-          <w:sz w:val="24"/>
-          <w:szCs w:val="24"/>
-        </w:rPr>
-        <w:t>EICR</w:t>
-      </w:r>
-      <w:proofErr w:type="spellEnd"/>
-      <w:r>
-        <w:rPr>
-          <w:rFonts w:cs="Arial"/>
-          <w:b/>
-          <w:sz w:val="24"/>
-          <w:szCs w:val="24"/>
-        </w:rPr>
-        <w:t xml:space="preserve"> must be completed by a suitably competent person</w:t>
+        <w:t>The Landlord must ensure that an electrical safety inspection is carried out at least every five years consisting of an Electrical Installation Condition Report (EICR) and Portable Appliance Testing (PAT) on appliances provided by the Landlord. The EICR must be completed by a suitably competent person</w:t>
       </w:r>
       <w:r>
         <w:rPr>
@@ -18144,27 +17993,7 @@
           <w:sz w:val="24"/>
           <w:szCs w:val="24"/>
         </w:rPr>
-        <w:t xml:space="preserve">The Tenant must be given a copy of the </w:t>
-      </w:r>
-      <w:proofErr w:type="spellStart"/>
-      <w:r>
-        <w:rPr>
-          <w:rFonts w:cs="Arial"/>
-          <w:b/>
-          <w:sz w:val="24"/>
-          <w:szCs w:val="24"/>
-        </w:rPr>
-        <w:t>EICR</w:t>
-      </w:r>
-      <w:proofErr w:type="spellEnd"/>
-      <w:r>
-        <w:rPr>
-          <w:rFonts w:cs="Arial"/>
-          <w:b/>
-          <w:sz w:val="24"/>
-          <w:szCs w:val="24"/>
-        </w:rPr>
-        <w:t xml:space="preserve"> and </w:t>
+        <w:t xml:space="preserve">The Tenant must be given a copy of the EICR and </w:t>
       </w:r>
       <w:r>
         <w:rPr>
@@ -18277,27 +18106,7 @@
           <w:sz w:val="24"/>
           <w:szCs w:val="24"/>
         </w:rPr>
-        <w:t>are installed in (</w:t>
-      </w:r>
-      <w:proofErr w:type="spellStart"/>
-      <w:r>
-        <w:rPr>
-          <w:rFonts w:cs="Arial"/>
-          <w:b/>
-          <w:sz w:val="24"/>
-          <w:szCs w:val="24"/>
-        </w:rPr>
-        <w:t>i</w:t>
-      </w:r>
-      <w:proofErr w:type="spellEnd"/>
-      <w:r>
-        <w:rPr>
-          <w:rFonts w:cs="Arial"/>
-          <w:b/>
-          <w:sz w:val="24"/>
-          <w:szCs w:val="24"/>
-        </w:rPr>
-        <w:t>) the room which is frequently used by the occupants for general daytime living purposes and (ii)  every circulation space such as hallways or landings, there must also be a heat alarm in the kitchen. All alarms should be interlinked</w:t>
+        <w:t>are installed in (i) the room which is frequently used by the occupants for general daytime living purposes and (ii)  every circulation space such as hallways or landings, there must also be a heat alarm in the kitchen. All alarms should be interlinked</w:t>
       </w:r>
       <w:r>
         <w:rPr>
@@ -18964,27 +18773,7 @@
           <w:sz w:val="24"/>
           <w:szCs w:val="24"/>
         </w:rPr>
-        <w:t>electrical safety inspection reports (</w:t>
-      </w:r>
-      <w:proofErr w:type="spellStart"/>
-      <w:r>
-        <w:rPr>
-          <w:rFonts w:cs="Arial"/>
-          <w:b/>
-          <w:sz w:val="24"/>
-          <w:szCs w:val="24"/>
-        </w:rPr>
-        <w:t>EICR</w:t>
-      </w:r>
-      <w:proofErr w:type="spellEnd"/>
-      <w:r>
-        <w:rPr>
-          <w:rFonts w:cs="Arial"/>
-          <w:b/>
-          <w:sz w:val="24"/>
-          <w:szCs w:val="24"/>
-        </w:rPr>
-        <w:t xml:space="preserve"> and PAT);</w:t>
+        <w:t>electrical safety inspection reports (EICR and PAT);</w:t>
       </w:r>
     </w:p>
     <w:p>
@@ -28691,43 +28480,7 @@
           <w:szCs w:val="24"/>
         </w:rPr>
         <w:lastRenderedPageBreak/>
-        <w:t xml:space="preserve">notice of removal - Paragraph 34.8 of the Act Of Sederunt (Sheriff Court Ordinary Cause Rules) 1993 </w:t>
-      </w:r>
-      <w:proofErr w:type="spellStart"/>
-      <w:r>
-        <w:rPr>
-          <w:rFonts w:cs="Arial"/>
-          <w:sz w:val="24"/>
-          <w:szCs w:val="24"/>
-        </w:rPr>
-        <w:t>No.1956</w:t>
-      </w:r>
-      <w:proofErr w:type="spellEnd"/>
-      <w:r>
-        <w:rPr>
-          <w:rFonts w:cs="Arial"/>
-          <w:sz w:val="24"/>
-          <w:szCs w:val="24"/>
-        </w:rPr>
-        <w:t xml:space="preserve"> (</w:t>
-      </w:r>
-      <w:proofErr w:type="spellStart"/>
-      <w:r>
-        <w:rPr>
-          <w:rFonts w:cs="Arial"/>
-          <w:sz w:val="24"/>
-          <w:szCs w:val="24"/>
-        </w:rPr>
-        <w:t>S.223</w:t>
-      </w:r>
-      <w:proofErr w:type="spellEnd"/>
-      <w:r>
-        <w:rPr>
-          <w:rFonts w:cs="Arial"/>
-          <w:sz w:val="24"/>
-          <w:szCs w:val="24"/>
-        </w:rPr>
-        <w:t>) refers), it should be delivered no later than 30 November 2017.</w:t>
+        <w:t>notice of removal - Paragraph 34.8 of the Act Of Sederunt (Sheriff Court Ordinary Cause Rules) 1993 No.1956 (S.223) refers), it should be delivered no later than 30 November 2017.</w:t>
       </w:r>
     </w:p>
     <w:p>
@@ -29106,29 +28859,7 @@
           <w:szCs w:val="24"/>
           <w:lang w:val="en"/>
         </w:rPr>
-        <w:t xml:space="preserve">HMO landlords must have a </w:t>
-      </w:r>
-      <w:proofErr w:type="spellStart"/>
-      <w:r>
-        <w:rPr>
-          <w:rFonts w:cs="Arial"/>
-          <w:color w:val="auto"/>
-          <w:sz w:val="24"/>
-          <w:szCs w:val="24"/>
-          <w:lang w:val="en"/>
-        </w:rPr>
-        <w:t>licence</w:t>
-      </w:r>
-      <w:proofErr w:type="spellEnd"/>
-      <w:r>
-        <w:rPr>
-          <w:rFonts w:cs="Arial"/>
-          <w:color w:val="auto"/>
-          <w:sz w:val="24"/>
-          <w:szCs w:val="24"/>
-          <w:lang w:val="en"/>
-        </w:rPr>
-        <w:t xml:space="preserve"> from the local authority to make sure that the property is managed properly and meets legal safety standards. Because the landlord needs to get a </w:t>
+        <w:t xml:space="preserve">HMO landlords must have a licence from the local authority to make sure that the property is managed properly and meets legal safety standards. Because the landlord needs to get a </w:t>
       </w:r>
       <w:r>
         <w:rPr>
@@ -30238,7 +29969,7 @@
           <w:sz w:val="24"/>
           <w:szCs w:val="24"/>
         </w:rPr>
-        <w:t xml:space="preserve">The Cost of Living (Tenant Protection) (Scotland) Act 2022 </w:t>
+        <w:t xml:space="preserve">The Cost of Living (Tenant Protection) (Scotland) Act </w:t>
       </w:r>
       <w:r>
         <w:rPr>
@@ -33910,25 +33641,7 @@
           <w:sz w:val="24"/>
           <w:szCs w:val="24"/>
         </w:rPr>
-        <w:t>an Electrical Installation Condition Report (</w:t>
-      </w:r>
-      <w:proofErr w:type="spellStart"/>
-      <w:r>
-        <w:rPr>
-          <w:rFonts w:cs="Arial"/>
-          <w:sz w:val="24"/>
-          <w:szCs w:val="24"/>
-        </w:rPr>
-        <w:t>EICR</w:t>
-      </w:r>
-      <w:proofErr w:type="spellEnd"/>
-      <w:r>
-        <w:rPr>
-          <w:rFonts w:cs="Arial"/>
-          <w:sz w:val="24"/>
-          <w:szCs w:val="24"/>
-        </w:rPr>
-        <w:t xml:space="preserve">) on any fixed installations; and </w:t>
+        <w:t xml:space="preserve">an Electrical Installation Condition Report (EICR) on any fixed installations; and </w:t>
       </w:r>
     </w:p>
     <w:p>
@@ -34024,25 +33737,7 @@
           <w:sz w:val="24"/>
           <w:szCs w:val="24"/>
         </w:rPr>
-        <w:t xml:space="preserve">The </w:t>
-      </w:r>
-      <w:proofErr w:type="spellStart"/>
-      <w:r>
-        <w:rPr>
-          <w:rFonts w:cs="Arial"/>
-          <w:sz w:val="24"/>
-          <w:szCs w:val="24"/>
-        </w:rPr>
-        <w:t>EICR</w:t>
-      </w:r>
-      <w:proofErr w:type="spellEnd"/>
-      <w:r>
-        <w:rPr>
-          <w:rFonts w:cs="Arial"/>
-          <w:sz w:val="24"/>
-          <w:szCs w:val="24"/>
-        </w:rPr>
-        <w:t xml:space="preserve"> must cover: </w:t>
+        <w:t xml:space="preserve">The EICR must cover: </w:t>
       </w:r>
     </w:p>
     <w:p>
@@ -36347,25 +36042,7 @@
           <w:sz w:val="24"/>
           <w:szCs w:val="24"/>
         </w:rPr>
-        <w:t xml:space="preserve">Reasonable access, for non-emergency work, would generally mean access during the working day (8 a.m. to 6 p.m.) Monday to Friday. If both landlord and tenant agree, then the tenant could allow access </w:t>
-      </w:r>
-      <w:proofErr w:type="spellStart"/>
-      <w:r>
-        <w:rPr>
-          <w:rFonts w:cs="Arial"/>
-          <w:sz w:val="24"/>
-          <w:szCs w:val="24"/>
-        </w:rPr>
-        <w:t>outwith</w:t>
-      </w:r>
-      <w:proofErr w:type="spellEnd"/>
-      <w:r>
-        <w:rPr>
-          <w:rFonts w:cs="Arial"/>
-          <w:sz w:val="24"/>
-          <w:szCs w:val="24"/>
-        </w:rPr>
-        <w:t xml:space="preserve"> such times if this would allow work to be done more quickly.</w:t>
+        <w:t>Reasonable access, for non-emergency work, would generally mean access during the working day (8 a.m. to 6 p.m.) Monday to Friday. If both landlord and tenant agree, then the tenant could allow access outwith such times if this would allow work to be done more quickly.</w:t>
       </w:r>
     </w:p>
     <w:p>
@@ -39656,7 +39333,6 @@
           <w:sz w:val="24"/>
         </w:rPr>
       </w:pPr>
-      <w:proofErr w:type="spellStart"/>
       <w:r>
         <w:rPr>
           <w:b/>
@@ -39664,7 +39340,6 @@
         </w:rPr>
         <w:t>1A</w:t>
       </w:r>
-      <w:proofErr w:type="spellEnd"/>
       <w:r>
         <w:rPr>
           <w:b/>
@@ -39932,21 +39607,12 @@
           <w:sz w:val="24"/>
         </w:rPr>
       </w:pPr>
-      <w:proofErr w:type="spellStart"/>
-      <w:r>
-        <w:rPr>
-          <w:b/>
-          <w:sz w:val="24"/>
-        </w:rPr>
-        <w:t>4A</w:t>
-      </w:r>
-      <w:proofErr w:type="spellEnd"/>
-      <w:r>
-        <w:rPr>
-          <w:b/>
-          <w:sz w:val="24"/>
-        </w:rPr>
-        <w:t>. Landlord intends to live in let property to alleviate financial hardship</w:t>
+      <w:r>
+        <w:rPr>
+          <w:b/>
+          <w:sz w:val="24"/>
+        </w:rPr>
+        <w:t>4A. Landlord intends to live in let property to alleviate financial hardship</w:t>
       </w:r>
     </w:p>
     <w:p>
@@ -40769,21 +40435,12 @@
           <w:sz w:val="24"/>
         </w:rPr>
       </w:pPr>
-      <w:proofErr w:type="spellStart"/>
-      <w:r>
-        <w:rPr>
-          <w:b/>
-          <w:sz w:val="24"/>
-        </w:rPr>
-        <w:t>12A</w:t>
-      </w:r>
-      <w:proofErr w:type="spellEnd"/>
-      <w:r>
-        <w:rPr>
-          <w:b/>
-          <w:sz w:val="24"/>
-        </w:rPr>
-        <w:t>. Tenant has substantial rent arrears</w:t>
+      <w:r>
+        <w:rPr>
+          <w:b/>
+          <w:sz w:val="24"/>
+        </w:rPr>
+        <w:t>12A. Tenant has substantial rent arrears</w:t>
       </w:r>
     </w:p>
     <w:p>
@@ -43870,34 +43527,7 @@
           <w:szCs w:val="24"/>
         </w:rPr>
         <w:br/>
-        <w:t xml:space="preserve">GLASGOW </w:t>
-      </w:r>
-      <w:proofErr w:type="spellStart"/>
-      <w:r>
-        <w:rPr>
-          <w:rFonts w:cs="Arial"/>
-          <w:sz w:val="24"/>
-          <w:szCs w:val="24"/>
-        </w:rPr>
-        <w:t>G2</w:t>
-      </w:r>
-      <w:proofErr w:type="spellEnd"/>
-      <w:r>
-        <w:rPr>
-          <w:rFonts w:cs="Arial"/>
-          <w:sz w:val="24"/>
-          <w:szCs w:val="24"/>
-        </w:rPr>
-        <w:t xml:space="preserve"> </w:t>
-      </w:r>
-      <w:proofErr w:type="spellStart"/>
-      <w:r>
-        <w:rPr>
-          <w:rFonts w:cs="Arial"/>
-          <w:sz w:val="24"/>
-          <w:szCs w:val="24"/>
-        </w:rPr>
-        <w:t>8</w:t>
+        <w:t>GLASGOW G2 8</w:t>
       </w:r>
       <w:r>
         <w:rPr>
@@ -43907,7 +43537,6 @@
         </w:rPr>
         <w:t>GT</w:t>
       </w:r>
-      <w:proofErr w:type="spellEnd"/>
     </w:p>
     <w:p>
       <w:pPr>
@@ -44027,39 +43656,8 @@
           <w:szCs w:val="24"/>
         </w:rPr>
         <w:br/>
-        <w:t xml:space="preserve">Dundee </w:t>
-      </w:r>
-      <w:proofErr w:type="spellStart"/>
-      <w:r>
-        <w:rPr>
-          <w:rFonts w:cs="Arial"/>
-          <w:color w:val="000000"/>
-          <w:sz w:val="24"/>
-          <w:szCs w:val="24"/>
-        </w:rPr>
-        <w:t>DD1</w:t>
-      </w:r>
-      <w:proofErr w:type="spellEnd"/>
-      <w:r>
-        <w:rPr>
-          <w:rFonts w:cs="Arial"/>
-          <w:color w:val="000000"/>
-          <w:sz w:val="24"/>
-          <w:szCs w:val="24"/>
-        </w:rPr>
-        <w:t xml:space="preserve"> </w:t>
-      </w:r>
-      <w:proofErr w:type="spellStart"/>
-      <w:r>
-        <w:rPr>
-          <w:rFonts w:cs="Arial"/>
-          <w:color w:val="000000"/>
-          <w:sz w:val="24"/>
-          <w:szCs w:val="24"/>
-        </w:rPr>
-        <w:t>4QB</w:t>
-      </w:r>
-      <w:proofErr w:type="spellEnd"/>
+        <w:t>Dundee DD1 4QB</w:t>
+      </w:r>
       <w:r>
         <w:rPr>
           <w:rFonts w:cs="Arial"/>
@@ -44958,7 +44556,6 @@
           <w:szCs w:val="24"/>
         </w:rPr>
       </w:pPr>
-      <w:proofErr w:type="spellStart"/>
       <w:r>
         <w:rPr>
           <w:rFonts w:cs="Arial"/>
@@ -44968,19 +44565,7 @@
           <w:sz w:val="24"/>
           <w:szCs w:val="24"/>
         </w:rPr>
-        <w:t>Mydeposits</w:t>
-      </w:r>
-      <w:proofErr w:type="spellEnd"/>
-      <w:r>
-        <w:rPr>
-          <w:rFonts w:cs="Arial"/>
-          <w:b/>
-          <w:bCs/>
-          <w:color w:val="000000"/>
-          <w:sz w:val="24"/>
-          <w:szCs w:val="24"/>
-        </w:rPr>
-        <w:t xml:space="preserve"> Scotland</w:t>
+        <w:t>Mydeposits Scotland</w:t>
       </w:r>
     </w:p>
     <w:p>
@@ -45882,21 +45467,8 @@
           <w:sz w:val="24"/>
           <w:szCs w:val="24"/>
         </w:rPr>
-        <w:t xml:space="preserve">RLA </w:t>
-      </w:r>
-      <w:proofErr w:type="spellStart"/>
-      <w:r>
-        <w:rPr>
-          <w:rFonts w:cs="Arial"/>
-          <w:b/>
-          <w:bCs/>
-          <w:color w:val="000000"/>
-          <w:sz w:val="24"/>
-          <w:szCs w:val="24"/>
-        </w:rPr>
-        <w:t>Propertymark</w:t>
-      </w:r>
-      <w:proofErr w:type="spellEnd"/>
+        <w:t>RLA Propertymark</w:t>
+      </w:r>
     </w:p>
     <w:p>
       <w:pPr>

</xml_diff>

<commit_message>
MGS-7438 Model tenancy agreement: change to rent increase cap dates
</commit_message>
<xml_diff>
--- a/housing-service/src/main/resources/templates/model-tenancy-agreement.docx
+++ b/housing-service/src/main/resources/templates/model-tenancy-agreement.docx
@@ -1,6 +1,6 @@
 
 <file path=word/document.xml><?xml version="1.0" encoding="utf-8"?>
-<w:document xmlns:wpc="http://schemas.microsoft.com/office/word/2010/wordprocessingCanvas" xmlns:cx="http://schemas.microsoft.com/office/drawing/2014/chartex" xmlns:cx1="http://schemas.microsoft.com/office/drawing/2015/9/8/chartex" xmlns:cx2="http://schemas.microsoft.com/office/drawing/2015/10/21/chartex" xmlns:cx3="http://schemas.microsoft.com/office/drawing/2016/5/9/chartex" xmlns:cx4="http://schemas.microsoft.com/office/drawing/2016/5/10/chartex" xmlns:cx5="http://schemas.microsoft.com/office/drawing/2016/5/11/chartex" xmlns:cx6="http://schemas.microsoft.com/office/drawing/2016/5/12/chartex" xmlns:cx7="http://schemas.microsoft.com/office/drawing/2016/5/13/chartex" xmlns:cx8="http://schemas.microsoft.com/office/drawing/2016/5/14/chartex" xmlns:mc="http://schemas.openxmlformats.org/markup-compatibility/2006" xmlns:aink="http://schemas.microsoft.com/office/drawing/2016/ink" xmlns:am3d="http://schemas.microsoft.com/office/drawing/2017/model3d" xmlns:o="urn:schemas-microsoft-com:office:office" xmlns:oel="http://schemas.microsoft.com/office/2019/extlst" xmlns:r="http://schemas.openxmlformats.org/officeDocument/2006/relationships" xmlns:m="http://schemas.openxmlformats.org/officeDocument/2006/math" xmlns:v="urn:schemas-microsoft-com:vml" xmlns:wp14="http://schemas.microsoft.com/office/word/2010/wordprocessingDrawing" xmlns:wp="http://schemas.openxmlformats.org/drawingml/2006/wordprocessingDrawing" xmlns:w10="urn:schemas-microsoft-com:office:word" xmlns:w="http://schemas.openxmlformats.org/wordprocessingml/2006/main" xmlns:w14="http://schemas.microsoft.com/office/word/2010/wordml" xmlns:w15="http://schemas.microsoft.com/office/word/2012/wordml" xmlns:w16cex="http://schemas.microsoft.com/office/word/2018/wordml/cex" xmlns:w16cid="http://schemas.microsoft.com/office/word/2016/wordml/cid" xmlns:w16="http://schemas.microsoft.com/office/word/2018/wordml" xmlns:w16du="http://schemas.microsoft.com/office/word/2023/wordml/word16du" xmlns:w16sdtdh="http://schemas.microsoft.com/office/word/2020/wordml/sdtdatahash" xmlns:w16se="http://schemas.microsoft.com/office/word/2015/wordml/symex" xmlns:wpg="http://schemas.microsoft.com/office/word/2010/wordprocessingGroup" xmlns:wpi="http://schemas.microsoft.com/office/word/2010/wordprocessingInk" xmlns:wne="http://schemas.microsoft.com/office/word/2006/wordml" xmlns:wps="http://schemas.microsoft.com/office/word/2010/wordprocessingShape" mc:Ignorable="w14 w15 w16se w16cid w16 w16cex w16sdtdh wp14">
+<w:document xmlns:wpc="http://schemas.microsoft.com/office/word/2010/wordprocessingCanvas" xmlns:cx="http://schemas.microsoft.com/office/drawing/2014/chartex" xmlns:cx1="http://schemas.microsoft.com/office/drawing/2015/9/8/chartex" xmlns:cx2="http://schemas.microsoft.com/office/drawing/2015/10/21/chartex" xmlns:cx3="http://schemas.microsoft.com/office/drawing/2016/5/9/chartex" xmlns:cx4="http://schemas.microsoft.com/office/drawing/2016/5/10/chartex" xmlns:cx5="http://schemas.microsoft.com/office/drawing/2016/5/11/chartex" xmlns:cx6="http://schemas.microsoft.com/office/drawing/2016/5/12/chartex" xmlns:cx7="http://schemas.microsoft.com/office/drawing/2016/5/13/chartex" xmlns:cx8="http://schemas.microsoft.com/office/drawing/2016/5/14/chartex" xmlns:mc="http://schemas.openxmlformats.org/markup-compatibility/2006" xmlns:aink="http://schemas.microsoft.com/office/drawing/2016/ink" xmlns:am3d="http://schemas.microsoft.com/office/drawing/2017/model3d" xmlns:o="urn:schemas-microsoft-com:office:office" xmlns:oel="http://schemas.microsoft.com/office/2019/extlst" xmlns:r="http://schemas.openxmlformats.org/officeDocument/2006/relationships" xmlns:m="http://schemas.openxmlformats.org/officeDocument/2006/math" xmlns:v="urn:schemas-microsoft-com:vml" xmlns:wp14="http://schemas.microsoft.com/office/word/2010/wordprocessingDrawing" xmlns:wp="http://schemas.openxmlformats.org/drawingml/2006/wordprocessingDrawing" xmlns:w10="urn:schemas-microsoft-com:office:word" xmlns:w="http://schemas.openxmlformats.org/wordprocessingml/2006/main" xmlns:w14="http://schemas.microsoft.com/office/word/2010/wordml" xmlns:w15="http://schemas.microsoft.com/office/word/2012/wordml" xmlns:w16cex="http://schemas.microsoft.com/office/word/2018/wordml/cex" xmlns:w16cid="http://schemas.microsoft.com/office/word/2016/wordml/cid" xmlns:w16="http://schemas.microsoft.com/office/word/2018/wordml" xmlns:w16sdtdh="http://schemas.microsoft.com/office/word/2020/wordml/sdtdatahash" xmlns:w16se="http://schemas.microsoft.com/office/word/2015/wordml/symex" xmlns:wpg="http://schemas.microsoft.com/office/word/2010/wordprocessingGroup" xmlns:wpi="http://schemas.microsoft.com/office/word/2010/wordprocessingInk" xmlns:wne="http://schemas.microsoft.com/office/word/2006/wordml" xmlns:wps="http://schemas.microsoft.com/office/word/2010/wordprocessingShape" mc:Ignorable="w14 w15 w16se w16cid w16 w16cex w16sdtdh wp14">
   <w:body>
     <w:p>
       <w:pPr>
@@ -6644,7 +6644,25 @@
           <w:sz w:val="24"/>
           <w:szCs w:val="24"/>
         </w:rPr>
-        <w:t xml:space="preserve"> (RPZ)</w:t>
+        <w:t xml:space="preserve"> (</w:t>
+      </w:r>
+      <w:proofErr w:type="spellStart"/>
+      <w:r>
+        <w:rPr>
+          <w:rFonts w:cs="Arial"/>
+          <w:sz w:val="24"/>
+          <w:szCs w:val="24"/>
+        </w:rPr>
+        <w:t>RPZ</w:t>
+      </w:r>
+      <w:proofErr w:type="spellEnd"/>
+      <w:r>
+        <w:rPr>
+          <w:rFonts w:cs="Arial"/>
+          <w:sz w:val="24"/>
+          <w:szCs w:val="24"/>
+        </w:rPr>
+        <w:t>)</w:t>
       </w:r>
       <w:r>
         <w:rPr>
@@ -11979,7 +11997,27 @@
           <w:sz w:val="24"/>
           <w:szCs w:val="24"/>
         </w:rPr>
-        <w:t>«rentAmount»</w:t>
+        <w:t>«</w:t>
+      </w:r>
+      <w:proofErr w:type="spellStart"/>
+      <w:r>
+        <w:rPr>
+          <w:rFonts w:cs="Arial"/>
+          <w:b/>
+          <w:sz w:val="24"/>
+          <w:szCs w:val="24"/>
+        </w:rPr>
+        <w:t>rentAmount</w:t>
+      </w:r>
+      <w:proofErr w:type="spellEnd"/>
+      <w:r>
+        <w:rPr>
+          <w:rFonts w:cs="Arial"/>
+          <w:b/>
+          <w:sz w:val="24"/>
+          <w:szCs w:val="24"/>
+        </w:rPr>
+        <w:t>»</w:t>
       </w:r>
       <w:r>
         <w:rPr>
@@ -12260,7 +12298,27 @@
           <w:sz w:val="24"/>
           <w:szCs w:val="24"/>
         </w:rPr>
-        <w:t>«firstPaymentAmount»</w:t>
+        <w:t>«</w:t>
+      </w:r>
+      <w:proofErr w:type="spellStart"/>
+      <w:r>
+        <w:rPr>
+          <w:rFonts w:cs="Arial"/>
+          <w:b/>
+          <w:sz w:val="24"/>
+          <w:szCs w:val="24"/>
+        </w:rPr>
+        <w:t>firstPaymentAmount</w:t>
+      </w:r>
+      <w:proofErr w:type="spellEnd"/>
+      <w:r>
+        <w:rPr>
+          <w:rFonts w:cs="Arial"/>
+          <w:b/>
+          <w:sz w:val="24"/>
+          <w:szCs w:val="24"/>
+        </w:rPr>
+        <w:t>»</w:t>
       </w:r>
       <w:r>
         <w:rPr>
@@ -12404,7 +12462,27 @@
           <w:sz w:val="24"/>
           <w:szCs w:val="24"/>
         </w:rPr>
-        <w:t>«firstPaymentPeriodEnd»</w:t>
+        <w:t>«</w:t>
+      </w:r>
+      <w:proofErr w:type="spellStart"/>
+      <w:r>
+        <w:rPr>
+          <w:rFonts w:cs="Arial"/>
+          <w:b/>
+          <w:sz w:val="24"/>
+          <w:szCs w:val="24"/>
+        </w:rPr>
+        <w:t>firstPaymentPeriodEnd</w:t>
+      </w:r>
+      <w:proofErr w:type="spellEnd"/>
+      <w:r>
+        <w:rPr>
+          <w:rFonts w:cs="Arial"/>
+          <w:b/>
+          <w:sz w:val="24"/>
+          <w:szCs w:val="24"/>
+        </w:rPr>
+        <w:t>»</w:t>
       </w:r>
       <w:r>
         <w:rPr>
@@ -12579,6 +12657,7 @@
         </w:rPr>
         <w:t>«</w:t>
       </w:r>
+      <w:proofErr w:type="spellStart"/>
       <w:r>
         <w:rPr>
           <w:rFonts w:cs="Arial"/>
@@ -12595,7 +12674,17 @@
           <w:sz w:val="24"/>
           <w:szCs w:val="24"/>
         </w:rPr>
-        <w:t>entAmount»</w:t>
+        <w:t>entAmount</w:t>
+      </w:r>
+      <w:proofErr w:type="spellEnd"/>
+      <w:r>
+        <w:rPr>
+          <w:rFonts w:cs="Arial"/>
+          <w:b/>
+          <w:sz w:val="24"/>
+          <w:szCs w:val="24"/>
+        </w:rPr>
+        <w:t>»</w:t>
       </w:r>
       <w:r>
         <w:rPr>
@@ -13704,7 +13793,29 @@
           <w:sz w:val="24"/>
           <w:szCs w:val="24"/>
         </w:rPr>
-        <w:t>(RPZ)</w:t>
+        <w:t>(</w:t>
+      </w:r>
+      <w:proofErr w:type="spellStart"/>
+      <w:r>
+        <w:rPr>
+          <w:rFonts w:cs="Arial"/>
+          <w:b/>
+          <w:bCs/>
+          <w:sz w:val="24"/>
+          <w:szCs w:val="24"/>
+        </w:rPr>
+        <w:t>RPZ</w:t>
+      </w:r>
+      <w:proofErr w:type="spellEnd"/>
+      <w:r>
+        <w:rPr>
+          <w:rFonts w:cs="Arial"/>
+          <w:b/>
+          <w:bCs/>
+          <w:sz w:val="24"/>
+          <w:szCs w:val="24"/>
+        </w:rPr>
+        <w:t>)</w:t>
       </w:r>
       <w:r>
         <w:rPr>
@@ -14115,7 +14226,31 @@
           <w:szCs w:val="24"/>
           <w:lang w:val="en" w:eastAsia="en-GB"/>
         </w:rPr>
-        <w:t xml:space="preserve">The Cost of Living (Tenant Protection)(Scotland) Act was introduced in October 2022. It is an emergency response to the situation caused by the impact of the cost crisis on people who rent their home in Scotland. From 6 September 2022, there is a temporary cap on rent increases during private tenancies. From 1 April 2023, the cap is set at 3% and is expected to stay in place until at least 30 September 2023. Private landlords can apply to Rent </w:t>
+        <w:t xml:space="preserve">The Cost of Living (Tenant Protection)(Scotland) Act was introduced in October 2022. It is an emergency response to the situation caused by the impact of the cost crisis on people who rent their home in Scotland. From 6 September 2022, there is a temporary cap on rent increases during private tenancies. From 1 April 2023, the cap is set at 3% and is expected to stay in place until </w:t>
+      </w:r>
+      <w:bookmarkStart w:id="14" w:name="_Hlk146882369"/>
+      <w:r>
+        <w:rPr>
+          <w:rFonts w:cs="Arial"/>
+          <w:b/>
+          <w:color w:val="000000"/>
+          <w:sz w:val="24"/>
+          <w:szCs w:val="24"/>
+          <w:lang w:val="en" w:eastAsia="en-GB"/>
+        </w:rPr>
+        <w:t>31 March 2024 at the latest</w:t>
+      </w:r>
+      <w:bookmarkEnd w:id="14"/>
+      <w:r>
+        <w:rPr>
+          <w:rFonts w:cs="Arial"/>
+          <w:b/>
+          <w:color w:val="000000"/>
+          <w:sz w:val="24"/>
+          <w:szCs w:val="24"/>
+          <w:lang w:val="en" w:eastAsia="en-GB"/>
+        </w:rPr>
+        <w:t xml:space="preserve">. Private landlords can apply to Rent </w:t>
       </w:r>
       <w:r>
         <w:rPr>
@@ -14236,7 +14371,7 @@
           <w:szCs w:val="28"/>
         </w:rPr>
       </w:pPr>
-      <w:bookmarkStart w:id="14" w:name="_Toc190629"/>
+      <w:bookmarkStart w:id="15" w:name="_Toc190629"/>
       <w:r>
         <w:rPr>
           <w:rFonts w:cs="Arial"/>
@@ -14246,7 +14381,7 @@
         </w:rPr>
         <w:t>DEPOSIT</w:t>
       </w:r>
-      <w:bookmarkEnd w:id="14"/>
+      <w:bookmarkEnd w:id="15"/>
       <w:r>
         <w:rPr>
           <w:rFonts w:cs="Arial"/>
@@ -15477,7 +15612,7 @@
           <w:szCs w:val="28"/>
         </w:rPr>
       </w:pPr>
-      <w:bookmarkStart w:id="15" w:name="_Toc190630"/>
+      <w:bookmarkStart w:id="16" w:name="_Toc190630"/>
       <w:r>
         <w:rPr>
           <w:rFonts w:cs="Arial"/>
@@ -15487,7 +15622,7 @@
         </w:rPr>
         <w:t>SUBLETTING AND ASSIGNATION</w:t>
       </w:r>
-      <w:bookmarkEnd w:id="15"/>
+      <w:bookmarkEnd w:id="16"/>
       <w:r>
         <w:rPr>
           <w:rFonts w:cs="Arial"/>
@@ -15677,7 +15812,7 @@
           <w:szCs w:val="28"/>
         </w:rPr>
       </w:pPr>
-      <w:bookmarkStart w:id="16" w:name="_Toc190631"/>
+      <w:bookmarkStart w:id="17" w:name="_Toc190631"/>
       <w:r>
         <w:rPr>
           <w:rFonts w:cs="Arial"/>
@@ -15687,7 +15822,7 @@
         </w:rPr>
         <w:t>NOTIFICATION ABOUT OTHER RESIDENTS</w:t>
       </w:r>
-      <w:bookmarkEnd w:id="16"/>
+      <w:bookmarkEnd w:id="17"/>
     </w:p>
     <w:p>
       <w:pPr>
@@ -16181,7 +16316,7 @@
           <w:szCs w:val="28"/>
         </w:rPr>
       </w:pPr>
-      <w:bookmarkStart w:id="17" w:name="_Toc190632"/>
+      <w:bookmarkStart w:id="18" w:name="_Toc190632"/>
       <w:r>
         <w:rPr>
           <w:rFonts w:cs="Arial"/>
@@ -16191,7 +16326,7 @@
         </w:rPr>
         <w:t>OVERCROWDING</w:t>
       </w:r>
-      <w:bookmarkEnd w:id="17"/>
+      <w:bookmarkEnd w:id="18"/>
     </w:p>
     <w:p>
       <w:pPr>
@@ -16483,7 +16618,7 @@
           <w:szCs w:val="28"/>
         </w:rPr>
       </w:pPr>
-      <w:bookmarkStart w:id="18" w:name="_Toc190633"/>
+      <w:bookmarkStart w:id="19" w:name="_Toc190633"/>
       <w:r>
         <w:rPr>
           <w:rFonts w:cs="Arial"/>
@@ -16493,7 +16628,7 @@
         </w:rPr>
         <w:t>INSURANCE</w:t>
       </w:r>
-      <w:bookmarkEnd w:id="18"/>
+      <w:bookmarkEnd w:id="19"/>
       <w:r>
         <w:rPr>
           <w:rFonts w:cs="Arial"/>
@@ -16597,7 +16732,7 @@
           <w:szCs w:val="28"/>
         </w:rPr>
       </w:pPr>
-      <w:bookmarkStart w:id="19" w:name="_Toc190634"/>
+      <w:bookmarkStart w:id="20" w:name="_Toc190634"/>
       <w:r>
         <w:rPr>
           <w:rFonts w:cs="Arial"/>
@@ -16607,7 +16742,7 @@
         </w:rPr>
         <w:t>ABSENCES</w:t>
       </w:r>
-      <w:bookmarkEnd w:id="19"/>
+      <w:bookmarkEnd w:id="20"/>
     </w:p>
     <w:p>
       <w:pPr>
@@ -16688,7 +16823,7 @@
           <w:szCs w:val="28"/>
         </w:rPr>
       </w:pPr>
-      <w:bookmarkStart w:id="20" w:name="_Toc190635"/>
+      <w:bookmarkStart w:id="21" w:name="_Toc190635"/>
       <w:r>
         <w:rPr>
           <w:rFonts w:cs="Arial"/>
@@ -16698,7 +16833,7 @@
         </w:rPr>
         <w:t>REASONABLE CARE</w:t>
       </w:r>
-      <w:bookmarkEnd w:id="20"/>
+      <w:bookmarkEnd w:id="21"/>
     </w:p>
     <w:p>
       <w:pPr>
@@ -16977,7 +17112,7 @@
           <w:szCs w:val="28"/>
         </w:rPr>
       </w:pPr>
-      <w:bookmarkStart w:id="21" w:name="_Toc190636"/>
+      <w:bookmarkStart w:id="22" w:name="_Toc190636"/>
       <w:r>
         <w:rPr>
           <w:rFonts w:cs="Arial"/>
@@ -16987,7 +17122,7 @@
         </w:rPr>
         <w:t>THE REPAIRING STANDARD etc. AND OTHER INFORMATION</w:t>
       </w:r>
-      <w:bookmarkEnd w:id="21"/>
+      <w:bookmarkEnd w:id="22"/>
     </w:p>
     <w:p>
       <w:pPr>
@@ -17007,7 +17142,7 @@
           <w:b/>
         </w:rPr>
       </w:pPr>
-      <w:bookmarkStart w:id="22" w:name="_Toc190637"/>
+      <w:bookmarkStart w:id="23" w:name="_Toc190637"/>
       <w:r>
         <w:rPr>
           <w:rFonts w:cs="Arial"/>
@@ -17015,7 +17150,7 @@
         </w:rPr>
         <w:t>THE REPAIRING STANDARD</w:t>
       </w:r>
-      <w:bookmarkEnd w:id="22"/>
+      <w:bookmarkEnd w:id="23"/>
     </w:p>
     <w:p>
       <w:pPr>
@@ -17934,7 +18069,47 @@
           <w:sz w:val="24"/>
           <w:szCs w:val="24"/>
         </w:rPr>
-        <w:t>The Landlord must ensure that an electrical safety inspection is carried out at least every five years consisting of an Electrical Installation Condition Report (EICR) and Portable Appliance Testing (PAT) on appliances provided by the Landlord. The EICR must be completed by a suitably competent person</w:t>
+        <w:t>The Landlord must ensure that an electrical safety inspection is carried out at least every five years consisting of an Electrical Installation Condition Report (</w:t>
+      </w:r>
+      <w:proofErr w:type="spellStart"/>
+      <w:r>
+        <w:rPr>
+          <w:rFonts w:cs="Arial"/>
+          <w:b/>
+          <w:sz w:val="24"/>
+          <w:szCs w:val="24"/>
+        </w:rPr>
+        <w:t>EICR</w:t>
+      </w:r>
+      <w:proofErr w:type="spellEnd"/>
+      <w:r>
+        <w:rPr>
+          <w:rFonts w:cs="Arial"/>
+          <w:b/>
+          <w:sz w:val="24"/>
+          <w:szCs w:val="24"/>
+        </w:rPr>
+        <w:t xml:space="preserve">) and Portable Appliance Testing (PAT) on appliances provided by the Landlord. The </w:t>
+      </w:r>
+      <w:proofErr w:type="spellStart"/>
+      <w:r>
+        <w:rPr>
+          <w:rFonts w:cs="Arial"/>
+          <w:b/>
+          <w:sz w:val="24"/>
+          <w:szCs w:val="24"/>
+        </w:rPr>
+        <w:t>EICR</w:t>
+      </w:r>
+      <w:proofErr w:type="spellEnd"/>
+      <w:r>
+        <w:rPr>
+          <w:rFonts w:cs="Arial"/>
+          <w:b/>
+          <w:sz w:val="24"/>
+          <w:szCs w:val="24"/>
+        </w:rPr>
+        <w:t xml:space="preserve"> must be completed by a suitably competent person</w:t>
       </w:r>
       <w:r>
         <w:rPr>
@@ -17993,7 +18168,27 @@
           <w:sz w:val="24"/>
           <w:szCs w:val="24"/>
         </w:rPr>
-        <w:t xml:space="preserve">The Tenant must be given a copy of the EICR and </w:t>
+        <w:t xml:space="preserve">The Tenant must be given a copy of the </w:t>
+      </w:r>
+      <w:proofErr w:type="spellStart"/>
+      <w:r>
+        <w:rPr>
+          <w:rFonts w:cs="Arial"/>
+          <w:b/>
+          <w:sz w:val="24"/>
+          <w:szCs w:val="24"/>
+        </w:rPr>
+        <w:t>EICR</w:t>
+      </w:r>
+      <w:proofErr w:type="spellEnd"/>
+      <w:r>
+        <w:rPr>
+          <w:rFonts w:cs="Arial"/>
+          <w:b/>
+          <w:sz w:val="24"/>
+          <w:szCs w:val="24"/>
+        </w:rPr>
+        <w:t xml:space="preserve"> and </w:t>
       </w:r>
       <w:r>
         <w:rPr>
@@ -18106,7 +18301,27 @@
           <w:sz w:val="24"/>
           <w:szCs w:val="24"/>
         </w:rPr>
-        <w:t>are installed in (i) the room which is frequently used by the occupants for general daytime living purposes and (ii)  every circulation space such as hallways or landings, there must also be a heat alarm in the kitchen. All alarms should be interlinked</w:t>
+        <w:t>are installed in (</w:t>
+      </w:r>
+      <w:proofErr w:type="spellStart"/>
+      <w:r>
+        <w:rPr>
+          <w:rFonts w:cs="Arial"/>
+          <w:b/>
+          <w:sz w:val="24"/>
+          <w:szCs w:val="24"/>
+        </w:rPr>
+        <w:t>i</w:t>
+      </w:r>
+      <w:proofErr w:type="spellEnd"/>
+      <w:r>
+        <w:rPr>
+          <w:rFonts w:cs="Arial"/>
+          <w:b/>
+          <w:sz w:val="24"/>
+          <w:szCs w:val="24"/>
+        </w:rPr>
+        <w:t>) the room which is frequently used by the occupants for general daytime living purposes and (ii)  every circulation space such as hallways or landings, there must also be a heat alarm in the kitchen. All alarms should be interlinked</w:t>
       </w:r>
       <w:r>
         <w:rPr>
@@ -18493,7 +18708,7 @@
           <w:b/>
         </w:rPr>
       </w:pPr>
-      <w:bookmarkStart w:id="23" w:name="_Toc190638"/>
+      <w:bookmarkStart w:id="24" w:name="_Toc190638"/>
       <w:r>
         <w:rPr>
           <w:rFonts w:cs="Arial"/>
@@ -18501,7 +18716,7 @@
         </w:rPr>
         <w:t>REPAIR TIMETABLE</w:t>
       </w:r>
-      <w:bookmarkEnd w:id="23"/>
+      <w:bookmarkEnd w:id="24"/>
     </w:p>
     <w:p>
       <w:pPr>
@@ -18591,7 +18806,7 @@
           <w:b/>
         </w:rPr>
       </w:pPr>
-      <w:bookmarkStart w:id="24" w:name="_Toc190639"/>
+      <w:bookmarkStart w:id="25" w:name="_Toc190639"/>
       <w:r>
         <w:rPr>
           <w:rFonts w:cs="Arial"/>
@@ -18599,7 +18814,7 @@
         </w:rPr>
         <w:t>PAYMENT FOR REPAIRS</w:t>
       </w:r>
-      <w:bookmarkEnd w:id="24"/>
+      <w:bookmarkEnd w:id="25"/>
       <w:r>
         <w:rPr>
           <w:rFonts w:cs="Arial"/>
@@ -18681,7 +18896,7 @@
           <w:b/>
         </w:rPr>
       </w:pPr>
-      <w:bookmarkStart w:id="25" w:name="_Toc190640"/>
+      <w:bookmarkStart w:id="26" w:name="_Toc190640"/>
       <w:r>
         <w:rPr>
           <w:rFonts w:cs="Arial"/>
@@ -18689,7 +18904,7 @@
         </w:rPr>
         <w:t>INFORMATION</w:t>
       </w:r>
-      <w:bookmarkEnd w:id="25"/>
+      <w:bookmarkEnd w:id="26"/>
     </w:p>
     <w:p>
       <w:pPr>
@@ -18773,7 +18988,27 @@
           <w:sz w:val="24"/>
           <w:szCs w:val="24"/>
         </w:rPr>
-        <w:t>electrical safety inspection reports (EICR and PAT);</w:t>
+        <w:t>electrical safety inspection reports (</w:t>
+      </w:r>
+      <w:proofErr w:type="spellStart"/>
+      <w:r>
+        <w:rPr>
+          <w:rFonts w:cs="Arial"/>
+          <w:b/>
+          <w:sz w:val="24"/>
+          <w:szCs w:val="24"/>
+        </w:rPr>
+        <w:t>EICR</w:t>
+      </w:r>
+      <w:proofErr w:type="spellEnd"/>
+      <w:r>
+        <w:rPr>
+          <w:rFonts w:cs="Arial"/>
+          <w:b/>
+          <w:sz w:val="24"/>
+          <w:szCs w:val="24"/>
+        </w:rPr>
+        <w:t xml:space="preserve"> and PAT);</w:t>
       </w:r>
     </w:p>
     <w:p>
@@ -18865,7 +19100,7 @@
           <w:b/>
         </w:rPr>
       </w:pPr>
-      <w:bookmarkStart w:id="26" w:name="_Toc190641"/>
+      <w:bookmarkStart w:id="27" w:name="_Toc190641"/>
       <w:r>
         <w:rPr>
           <w:rFonts w:cs="Arial"/>
@@ -18875,7 +19110,7 @@
         </w:rPr>
         <w:t>LEGIONELLA</w:t>
       </w:r>
-      <w:bookmarkEnd w:id="26"/>
+      <w:bookmarkEnd w:id="27"/>
     </w:p>
     <w:p>
       <w:pPr>
@@ -18938,7 +19173,7 @@
           <w:szCs w:val="28"/>
         </w:rPr>
       </w:pPr>
-      <w:bookmarkStart w:id="27" w:name="_Toc190642"/>
+      <w:bookmarkStart w:id="28" w:name="_Toc190642"/>
       <w:r>
         <w:rPr>
           <w:rFonts w:cs="Arial"/>
@@ -18966,7 +19201,7 @@
         </w:rPr>
         <w:t>INSPECTIONS AND VALUATIONS</w:t>
       </w:r>
-      <w:bookmarkEnd w:id="27"/>
+      <w:bookmarkEnd w:id="28"/>
     </w:p>
     <w:p>
       <w:pPr>
@@ -19151,7 +19386,7 @@
           <w:szCs w:val="28"/>
         </w:rPr>
       </w:pPr>
-      <w:bookmarkStart w:id="28" w:name="_Toc190643"/>
+      <w:bookmarkStart w:id="29" w:name="_Toc190643"/>
       <w:r>
         <w:rPr>
           <w:rFonts w:cs="Arial"/>
@@ -19161,7 +19396,7 @@
         </w:rPr>
         <w:t>RESPECT FOR OTHERS</w:t>
       </w:r>
-      <w:bookmarkEnd w:id="28"/>
+      <w:bookmarkEnd w:id="29"/>
       <w:r>
         <w:rPr>
           <w:rFonts w:cs="Arial"/>
@@ -19776,7 +20011,7 @@
           <w:szCs w:val="28"/>
         </w:rPr>
       </w:pPr>
-      <w:bookmarkStart w:id="29" w:name="_Toc190644"/>
+      <w:bookmarkStart w:id="30" w:name="_Toc190644"/>
       <w:r>
         <w:rPr>
           <w:rFonts w:cs="Arial"/>
@@ -19786,7 +20021,7 @@
         </w:rPr>
         <w:t>EQUALITY REQUIREMENTS:</w:t>
       </w:r>
-      <w:bookmarkEnd w:id="29"/>
+      <w:bookmarkEnd w:id="30"/>
     </w:p>
     <w:p>
       <w:pPr>
@@ -19854,7 +20089,7 @@
           <w:szCs w:val="28"/>
         </w:rPr>
       </w:pPr>
-      <w:bookmarkStart w:id="30" w:name="_Toc190645"/>
+      <w:bookmarkStart w:id="31" w:name="_Toc190645"/>
       <w:r>
         <w:rPr>
           <w:rFonts w:cs="Arial"/>
@@ -19864,7 +20099,7 @@
         </w:rPr>
         <w:t>DATA PROTECTION</w:t>
       </w:r>
-      <w:bookmarkEnd w:id="30"/>
+      <w:bookmarkEnd w:id="31"/>
       <w:r>
         <w:rPr>
           <w:rFonts w:cs="Arial"/>
@@ -19957,7 +20192,7 @@
           <w:szCs w:val="28"/>
         </w:rPr>
       </w:pPr>
-      <w:bookmarkStart w:id="31" w:name="_Toc190646"/>
+      <w:bookmarkStart w:id="32" w:name="_Toc190646"/>
       <w:r>
         <w:rPr>
           <w:rFonts w:cs="Arial"/>
@@ -19967,7 +20202,7 @@
         </w:rPr>
         <w:t>ENDING THE TENANCY</w:t>
       </w:r>
-      <w:bookmarkEnd w:id="31"/>
+      <w:bookmarkEnd w:id="32"/>
     </w:p>
     <w:p>
       <w:pPr>
@@ -21074,7 +21309,7 @@
           <w:szCs w:val="24"/>
         </w:rPr>
       </w:pPr>
-      <w:bookmarkStart w:id="32" w:name="_Ref429649247"/>
+      <w:bookmarkStart w:id="33" w:name="_Ref429649247"/>
       <w:r>
         <w:rPr>
           <w:rFonts w:ascii="Arial" w:hAnsi="Arial" w:cs="Arial"/>
@@ -21145,7 +21380,7 @@
         </w:rPr>
         <w:t xml:space="preserve"> may seek eviction.  </w:t>
       </w:r>
-      <w:bookmarkEnd w:id="32"/>
+      <w:bookmarkEnd w:id="33"/>
     </w:p>
     <w:p>
       <w:pPr>
@@ -23707,7 +23942,7 @@
           <w:szCs w:val="28"/>
         </w:rPr>
       </w:pPr>
-      <w:bookmarkStart w:id="33" w:name="_Toc190647"/>
+      <w:bookmarkStart w:id="34" w:name="_Toc190647"/>
       <w:r>
         <w:rPr>
           <w:rFonts w:cs="Arial"/>
@@ -23716,7 +23951,7 @@
         </w:rPr>
         <w:t>CONTENTS AND CONDITION</w:t>
       </w:r>
-      <w:bookmarkEnd w:id="33"/>
+      <w:bookmarkEnd w:id="34"/>
       <w:r>
         <w:rPr>
           <w:rFonts w:cs="Arial"/>
@@ -23837,7 +24072,7 @@
           <w:szCs w:val="28"/>
         </w:rPr>
       </w:pPr>
-      <w:bookmarkStart w:id="34" w:name="_Toc190648"/>
+      <w:bookmarkStart w:id="35" w:name="_Toc190648"/>
       <w:r>
         <w:rPr>
           <w:rFonts w:cs="Arial"/>
@@ -23846,7 +24081,7 @@
         </w:rPr>
         <w:t>LOCAL AUTHORITY TAXES/CHARGES</w:t>
       </w:r>
-      <w:bookmarkEnd w:id="34"/>
+      <w:bookmarkEnd w:id="35"/>
       <w:r>
         <w:rPr>
           <w:rFonts w:cs="Arial"/>
@@ -23962,7 +24197,7 @@
           <w:szCs w:val="28"/>
         </w:rPr>
       </w:pPr>
-      <w:bookmarkStart w:id="35" w:name="_Toc190649"/>
+      <w:bookmarkStart w:id="36" w:name="_Toc190649"/>
       <w:r>
         <w:rPr>
           <w:rFonts w:cs="Arial"/>
@@ -23971,7 +24206,7 @@
         </w:rPr>
         <w:t>UTILITIES</w:t>
       </w:r>
-      <w:bookmarkEnd w:id="35"/>
+      <w:bookmarkEnd w:id="36"/>
       <w:r>
         <w:rPr>
           <w:rFonts w:cs="Arial"/>
@@ -24094,7 +24329,7 @@
           <w:szCs w:val="28"/>
         </w:rPr>
       </w:pPr>
-      <w:bookmarkStart w:id="36" w:name="_Toc190650"/>
+      <w:bookmarkStart w:id="37" w:name="_Toc190650"/>
       <w:r>
         <w:rPr>
           <w:rFonts w:cs="Arial"/>
@@ -24103,7 +24338,7 @@
         </w:rPr>
         <w:t>ALTERATIONS</w:t>
       </w:r>
-      <w:bookmarkEnd w:id="36"/>
+      <w:bookmarkEnd w:id="37"/>
       <w:r>
         <w:rPr>
           <w:rFonts w:cs="Arial"/>
@@ -24550,7 +24785,7 @@
           <w:szCs w:val="28"/>
         </w:rPr>
       </w:pPr>
-      <w:bookmarkStart w:id="37" w:name="_Toc190651"/>
+      <w:bookmarkStart w:id="38" w:name="_Toc190651"/>
       <w:r>
         <w:rPr>
           <w:rFonts w:cs="Arial"/>
@@ -24559,7 +24794,7 @@
         </w:rPr>
         <w:t>COMMON PARTS</w:t>
       </w:r>
-      <w:bookmarkEnd w:id="37"/>
+      <w:bookmarkEnd w:id="38"/>
     </w:p>
     <w:p>
       <w:pPr>
@@ -24672,7 +24907,7 @@
           <w:szCs w:val="28"/>
         </w:rPr>
       </w:pPr>
-      <w:bookmarkStart w:id="38" w:name="_Toc190652"/>
+      <w:bookmarkStart w:id="39" w:name="_Toc190652"/>
       <w:r>
         <w:rPr>
           <w:rFonts w:cs="Arial"/>
@@ -24681,7 +24916,7 @@
         </w:rPr>
         <w:t>PRIVATE GARDEN</w:t>
       </w:r>
-      <w:bookmarkEnd w:id="38"/>
+      <w:bookmarkEnd w:id="39"/>
     </w:p>
     <w:p>
       <w:pPr>
@@ -24794,7 +25029,7 @@
           <w:szCs w:val="28"/>
         </w:rPr>
       </w:pPr>
-      <w:bookmarkStart w:id="39" w:name="_Toc190653"/>
+      <w:bookmarkStart w:id="40" w:name="_Toc190653"/>
       <w:r>
         <w:rPr>
           <w:rFonts w:cs="Arial"/>
@@ -24803,7 +25038,7 @@
         </w:rPr>
         <w:t>ROOF</w:t>
       </w:r>
-      <w:bookmarkEnd w:id="39"/>
+      <w:bookmarkEnd w:id="40"/>
     </w:p>
     <w:p>
       <w:pPr>
@@ -24916,7 +25151,7 @@
           <w:szCs w:val="28"/>
         </w:rPr>
       </w:pPr>
-      <w:bookmarkStart w:id="40" w:name="_Toc190654"/>
+      <w:bookmarkStart w:id="41" w:name="_Toc190654"/>
       <w:r>
         <w:rPr>
           <w:rFonts w:cs="Arial"/>
@@ -24933,7 +25168,7 @@
         </w:rPr>
         <w:t>G</w:t>
       </w:r>
-      <w:bookmarkEnd w:id="40"/>
+      <w:bookmarkEnd w:id="41"/>
     </w:p>
     <w:p>
       <w:pPr>
@@ -25049,7 +25284,7 @@
           <w:szCs w:val="28"/>
         </w:rPr>
       </w:pPr>
-      <w:bookmarkStart w:id="41" w:name="_Toc190655"/>
+      <w:bookmarkStart w:id="42" w:name="_Toc190655"/>
       <w:r>
         <w:rPr>
           <w:rFonts w:cs="Arial"/>
@@ -25058,7 +25293,7 @@
         </w:rPr>
         <w:t>STORAGE</w:t>
       </w:r>
-      <w:bookmarkEnd w:id="41"/>
+      <w:bookmarkEnd w:id="42"/>
     </w:p>
     <w:p>
       <w:pPr>
@@ -25173,7 +25408,7 @@
           <w:szCs w:val="28"/>
         </w:rPr>
       </w:pPr>
-      <w:bookmarkStart w:id="42" w:name="_Toc190656"/>
+      <w:bookmarkStart w:id="43" w:name="_Toc190656"/>
       <w:r>
         <w:rPr>
           <w:rFonts w:cs="Arial"/>
@@ -25190,7 +25425,7 @@
         </w:rPr>
         <w:t xml:space="preserve"> including liquid petroleum gas</w:t>
       </w:r>
-      <w:bookmarkEnd w:id="42"/>
+      <w:bookmarkEnd w:id="43"/>
     </w:p>
     <w:p>
       <w:pPr>
@@ -25298,7 +25533,7 @@
           <w:szCs w:val="28"/>
         </w:rPr>
       </w:pPr>
-      <w:bookmarkStart w:id="43" w:name="_Toc190657"/>
+      <w:bookmarkStart w:id="44" w:name="_Toc190657"/>
       <w:r>
         <w:rPr>
           <w:rFonts w:cs="Arial"/>
@@ -25307,7 +25542,7 @@
         </w:rPr>
         <w:t>PETS</w:t>
       </w:r>
-      <w:bookmarkEnd w:id="43"/>
+      <w:bookmarkEnd w:id="44"/>
       <w:r>
         <w:rPr>
           <w:rFonts w:cs="Arial"/>
@@ -25430,7 +25665,7 @@
           <w:szCs w:val="28"/>
         </w:rPr>
       </w:pPr>
-      <w:bookmarkStart w:id="44" w:name="_Toc190658"/>
+      <w:bookmarkStart w:id="45" w:name="_Toc190658"/>
       <w:r>
         <w:rPr>
           <w:rFonts w:cs="Arial"/>
@@ -25439,7 +25674,7 @@
         </w:rPr>
         <w:t>SMOKING</w:t>
       </w:r>
-      <w:bookmarkEnd w:id="44"/>
+      <w:bookmarkEnd w:id="45"/>
     </w:p>
     <w:p>
       <w:pPr>
@@ -25532,7 +25767,7 @@
           <w:szCs w:val="28"/>
         </w:rPr>
       </w:pPr>
-      <w:bookmarkStart w:id="45" w:name="_Toc190659"/>
+      <w:bookmarkStart w:id="46" w:name="_Toc190659"/>
       <w:r>
         <w:rPr>
           <w:rFonts w:cs="Arial"/>
@@ -25541,7 +25776,7 @@
         </w:rPr>
         <w:t>ADDITIONAL TENANCY TERMS</w:t>
       </w:r>
-      <w:bookmarkEnd w:id="45"/>
+      <w:bookmarkEnd w:id="46"/>
     </w:p>
     <w:p>
       <w:pPr>
@@ -25650,7 +25885,7 @@
           <w:szCs w:val="28"/>
         </w:rPr>
       </w:pPr>
-      <w:bookmarkStart w:id="46" w:name="_Toc190660"/>
+      <w:bookmarkStart w:id="47" w:name="_Toc190660"/>
       <w:r>
         <w:rPr>
           <w:rFonts w:cs="Arial"/>
@@ -25659,7 +25894,7 @@
         </w:rPr>
         <w:t>THE GUARANTOR</w:t>
       </w:r>
-      <w:bookmarkEnd w:id="46"/>
+      <w:bookmarkEnd w:id="47"/>
     </w:p>
     <w:p>
       <w:pPr>
@@ -25913,7 +26148,7 @@
           <w:szCs w:val="28"/>
         </w:rPr>
       </w:pPr>
-      <w:bookmarkStart w:id="47" w:name="_Toc190661"/>
+      <w:bookmarkStart w:id="48" w:name="_Toc190661"/>
       <w:r>
         <w:rPr>
           <w:rFonts w:cs="Arial"/>
@@ -25922,7 +26157,7 @@
         </w:rPr>
         <w:t>DECLARATIONS</w:t>
       </w:r>
-      <w:bookmarkEnd w:id="47"/>
+      <w:bookmarkEnd w:id="48"/>
     </w:p>
     <w:p>
       <w:pPr>
@@ -26319,8 +26554,8 @@
           <w:szCs w:val="24"/>
         </w:rPr>
       </w:pPr>
-      <w:bookmarkStart w:id="48" w:name="_Toc495589975"/>
-      <w:bookmarkStart w:id="49" w:name="_Toc495593660"/>
+      <w:bookmarkStart w:id="49" w:name="_Toc495589975"/>
+      <w:bookmarkStart w:id="50" w:name="_Toc495593660"/>
       <w:r>
         <w:rPr>
           <w:rFonts w:cs="Arial"/>
@@ -26329,8 +26564,8 @@
         </w:rPr>
         <w:t>Private residential tenancies are not subject to the Requirements of Writing (Scotland) Act 1995, so this Agreement can be ‘signed’ by the Tenant(s) and Landlord(s) typing their names into the electronic document and sending it by email if all parties agree to this. A physical copy can be signed instead if this is preferred.</w:t>
       </w:r>
-      <w:bookmarkEnd w:id="48"/>
       <w:bookmarkEnd w:id="49"/>
+      <w:bookmarkEnd w:id="50"/>
       <w:r>
         <w:rPr>
           <w:rFonts w:cs="Arial"/>
@@ -28480,7 +28715,43 @@
           <w:szCs w:val="24"/>
         </w:rPr>
         <w:lastRenderedPageBreak/>
-        <w:t>notice of removal - Paragraph 34.8 of the Act Of Sederunt (Sheriff Court Ordinary Cause Rules) 1993 No.1956 (S.223) refers), it should be delivered no later than 30 November 2017.</w:t>
+        <w:t xml:space="preserve">notice of removal - Paragraph 34.8 of the Act Of Sederunt (Sheriff Court Ordinary Cause Rules) 1993 </w:t>
+      </w:r>
+      <w:proofErr w:type="spellStart"/>
+      <w:r>
+        <w:rPr>
+          <w:rFonts w:cs="Arial"/>
+          <w:sz w:val="24"/>
+          <w:szCs w:val="24"/>
+        </w:rPr>
+        <w:t>No.1956</w:t>
+      </w:r>
+      <w:proofErr w:type="spellEnd"/>
+      <w:r>
+        <w:rPr>
+          <w:rFonts w:cs="Arial"/>
+          <w:sz w:val="24"/>
+          <w:szCs w:val="24"/>
+        </w:rPr>
+        <w:t xml:space="preserve"> (</w:t>
+      </w:r>
+      <w:proofErr w:type="spellStart"/>
+      <w:r>
+        <w:rPr>
+          <w:rFonts w:cs="Arial"/>
+          <w:sz w:val="24"/>
+          <w:szCs w:val="24"/>
+        </w:rPr>
+        <w:t>S.223</w:t>
+      </w:r>
+      <w:proofErr w:type="spellEnd"/>
+      <w:r>
+        <w:rPr>
+          <w:rFonts w:cs="Arial"/>
+          <w:sz w:val="24"/>
+          <w:szCs w:val="24"/>
+        </w:rPr>
+        <w:t>) refers), it should be delivered no later than 30 November 2017.</w:t>
       </w:r>
     </w:p>
     <w:p>
@@ -28859,7 +29130,29 @@
           <w:szCs w:val="24"/>
           <w:lang w:val="en"/>
         </w:rPr>
-        <w:t xml:space="preserve">HMO landlords must have a licence from the local authority to make sure that the property is managed properly and meets legal safety standards. Because the landlord needs to get a </w:t>
+        <w:t xml:space="preserve">HMO landlords must have a </w:t>
+      </w:r>
+      <w:proofErr w:type="spellStart"/>
+      <w:r>
+        <w:rPr>
+          <w:rFonts w:cs="Arial"/>
+          <w:color w:val="auto"/>
+          <w:sz w:val="24"/>
+          <w:szCs w:val="24"/>
+          <w:lang w:val="en"/>
+        </w:rPr>
+        <w:t>licence</w:t>
+      </w:r>
+      <w:proofErr w:type="spellEnd"/>
+      <w:r>
+        <w:rPr>
+          <w:rFonts w:cs="Arial"/>
+          <w:color w:val="auto"/>
+          <w:sz w:val="24"/>
+          <w:szCs w:val="24"/>
+          <w:lang w:val="en"/>
+        </w:rPr>
+        <w:t xml:space="preserve"> from the local authority to make sure that the property is managed properly and meets legal safety standards. Because the landlord needs to get a </w:t>
       </w:r>
       <w:r>
         <w:rPr>
@@ -29976,7 +30269,21 @@
           <w:sz w:val="24"/>
           <w:szCs w:val="24"/>
         </w:rPr>
-        <w:t>was introduced in October 2022. It is an emergency response to the situation caused by the impact of the cost crisis on people who rent their home in Scotland. From 6 September 2022, there is a temporary cap on rent increases during private tenancies. From 1 April 2023, the cap is set at 3% and is expected to stay in place until at least 30 September 2023. If the landlord can show an increase in certain costs associated with letting the property, they can apply to Rent Service Scotland for the rent to be increased above the level set by the rent cap. Your landlord must inform you when they make this application.</w:t>
+        <w:t xml:space="preserve">was introduced in October 2022. It is an emergency response to the situation caused by the impact of the cost crisis on people who rent their home in Scotland. From 6 September 2022, there is a temporary cap on rent increases during private tenancies. From 1 April 2023, the cap is set at 3% and is expected to stay in place until </w:t>
+      </w:r>
+      <w:r>
+        <w:rPr>
+          <w:sz w:val="24"/>
+          <w:szCs w:val="24"/>
+        </w:rPr>
+        <w:t>31 March 2024 at the latest</w:t>
+      </w:r>
+      <w:r>
+        <w:rPr>
+          <w:sz w:val="24"/>
+          <w:szCs w:val="24"/>
+        </w:rPr>
+        <w:t>. If the landlord can show an increase in certain costs associated with letting the property, they can apply to Rent Service Scotland for the rent to be increased above the level set by the rent cap. Your landlord must inform you when they make this application.</w:t>
       </w:r>
     </w:p>
     <w:p>
@@ -32112,7 +32419,7 @@
           <w:b/>
         </w:rPr>
       </w:pPr>
-      <w:bookmarkStart w:id="50" w:name="_Ref487097927"/>
+      <w:bookmarkStart w:id="51" w:name="_Ref487097927"/>
       <w:r>
         <w:rPr>
           <w:rFonts w:cs="Arial"/>
@@ -32120,7 +32427,7 @@
         </w:rPr>
         <w:t>Reasonable Care</w:t>
       </w:r>
-      <w:bookmarkEnd w:id="50"/>
+      <w:bookmarkEnd w:id="51"/>
     </w:p>
     <w:p>
       <w:pPr>
@@ -33252,7 +33559,7 @@
           <w:szCs w:val="24"/>
         </w:rPr>
       </w:pPr>
-      <w:bookmarkStart w:id="51" w:name="_Ref487096232"/>
+      <w:bookmarkStart w:id="52" w:name="_Ref487096232"/>
       <w:r>
         <w:rPr>
           <w:rFonts w:cs="Arial"/>
@@ -33261,7 +33568,7 @@
         </w:rPr>
         <w:t>Gas Safety</w:t>
       </w:r>
-      <w:bookmarkEnd w:id="51"/>
+      <w:bookmarkEnd w:id="52"/>
     </w:p>
     <w:p>
       <w:pPr>
@@ -33563,7 +33870,7 @@
           <w:szCs w:val="24"/>
         </w:rPr>
       </w:pPr>
-      <w:bookmarkStart w:id="52" w:name="_Ref487096251"/>
+      <w:bookmarkStart w:id="53" w:name="_Ref487096251"/>
       <w:r>
         <w:rPr>
           <w:rFonts w:cs="Arial"/>
@@ -33572,7 +33879,7 @@
         </w:rPr>
         <w:t>Electrical Safety</w:t>
       </w:r>
-      <w:bookmarkEnd w:id="52"/>
+      <w:bookmarkEnd w:id="53"/>
       <w:r>
         <w:rPr>
           <w:rFonts w:cs="Arial"/>
@@ -33641,7 +33948,25 @@
           <w:sz w:val="24"/>
           <w:szCs w:val="24"/>
         </w:rPr>
-        <w:t xml:space="preserve">an Electrical Installation Condition Report (EICR) on any fixed installations; and </w:t>
+        <w:t>an Electrical Installation Condition Report (</w:t>
+      </w:r>
+      <w:proofErr w:type="spellStart"/>
+      <w:r>
+        <w:rPr>
+          <w:rFonts w:cs="Arial"/>
+          <w:sz w:val="24"/>
+          <w:szCs w:val="24"/>
+        </w:rPr>
+        <w:t>EICR</w:t>
+      </w:r>
+      <w:proofErr w:type="spellEnd"/>
+      <w:r>
+        <w:rPr>
+          <w:rFonts w:cs="Arial"/>
+          <w:sz w:val="24"/>
+          <w:szCs w:val="24"/>
+        </w:rPr>
+        <w:t xml:space="preserve">) on any fixed installations; and </w:t>
       </w:r>
     </w:p>
     <w:p>
@@ -33737,7 +34062,25 @@
           <w:sz w:val="24"/>
           <w:szCs w:val="24"/>
         </w:rPr>
-        <w:t xml:space="preserve">The EICR must cover: </w:t>
+        <w:t xml:space="preserve">The </w:t>
+      </w:r>
+      <w:proofErr w:type="spellStart"/>
+      <w:r>
+        <w:rPr>
+          <w:rFonts w:cs="Arial"/>
+          <w:sz w:val="24"/>
+          <w:szCs w:val="24"/>
+        </w:rPr>
+        <w:t>EICR</w:t>
+      </w:r>
+      <w:proofErr w:type="spellEnd"/>
+      <w:r>
+        <w:rPr>
+          <w:rFonts w:cs="Arial"/>
+          <w:sz w:val="24"/>
+          <w:szCs w:val="24"/>
+        </w:rPr>
+        <w:t xml:space="preserve"> must cover: </w:t>
       </w:r>
     </w:p>
     <w:p>
@@ -34515,7 +34858,7 @@
           <w:szCs w:val="24"/>
         </w:rPr>
       </w:pPr>
-      <w:bookmarkStart w:id="53" w:name="_Ref487096274"/>
+      <w:bookmarkStart w:id="54" w:name="_Ref487096274"/>
       <w:r>
         <w:rPr>
           <w:rFonts w:cs="Arial"/>
@@ -34524,7 +34867,7 @@
         </w:rPr>
         <w:t>Energy Performance Certificate</w:t>
       </w:r>
-      <w:bookmarkEnd w:id="53"/>
+      <w:bookmarkEnd w:id="54"/>
       <w:r>
         <w:rPr>
           <w:rFonts w:cs="Arial"/>
@@ -36042,7 +36385,25 @@
           <w:sz w:val="24"/>
           <w:szCs w:val="24"/>
         </w:rPr>
-        <w:t>Reasonable access, for non-emergency work, would generally mean access during the working day (8 a.m. to 6 p.m.) Monday to Friday. If both landlord and tenant agree, then the tenant could allow access outwith such times if this would allow work to be done more quickly.</w:t>
+        <w:t xml:space="preserve">Reasonable access, for non-emergency work, would generally mean access during the working day (8 a.m. to 6 p.m.) Monday to Friday. If both landlord and tenant agree, then the tenant could allow access </w:t>
+      </w:r>
+      <w:proofErr w:type="spellStart"/>
+      <w:r>
+        <w:rPr>
+          <w:rFonts w:cs="Arial"/>
+          <w:sz w:val="24"/>
+          <w:szCs w:val="24"/>
+        </w:rPr>
+        <w:t>outwith</w:t>
+      </w:r>
+      <w:proofErr w:type="spellEnd"/>
+      <w:r>
+        <w:rPr>
+          <w:rFonts w:cs="Arial"/>
+          <w:sz w:val="24"/>
+          <w:szCs w:val="24"/>
+        </w:rPr>
+        <w:t xml:space="preserve"> such times if this would allow work to be done more quickly.</w:t>
       </w:r>
     </w:p>
     <w:p>
@@ -39184,7 +39545,7 @@
           <w:szCs w:val="24"/>
         </w:rPr>
       </w:pPr>
-      <w:bookmarkStart w:id="54" w:name="_Ref487018414"/>
+      <w:bookmarkStart w:id="55" w:name="_Ref487018414"/>
       <w:r>
         <w:rPr>
           <w:b/>
@@ -39333,6 +39694,7 @@
           <w:sz w:val="24"/>
         </w:rPr>
       </w:pPr>
+      <w:proofErr w:type="spellStart"/>
       <w:r>
         <w:rPr>
           <w:b/>
@@ -39340,6 +39702,7 @@
         </w:rPr>
         <w:t>1A</w:t>
       </w:r>
+      <w:proofErr w:type="spellEnd"/>
       <w:r>
         <w:rPr>
           <w:b/>
@@ -39607,12 +39970,21 @@
           <w:sz w:val="24"/>
         </w:rPr>
       </w:pPr>
-      <w:r>
-        <w:rPr>
-          <w:b/>
-          <w:sz w:val="24"/>
-        </w:rPr>
-        <w:t>4A. Landlord intends to live in let property to alleviate financial hardship</w:t>
+      <w:proofErr w:type="spellStart"/>
+      <w:r>
+        <w:rPr>
+          <w:b/>
+          <w:sz w:val="24"/>
+        </w:rPr>
+        <w:t>4A</w:t>
+      </w:r>
+      <w:proofErr w:type="spellEnd"/>
+      <w:r>
+        <w:rPr>
+          <w:b/>
+          <w:sz w:val="24"/>
+        </w:rPr>
+        <w:t>. Landlord intends to live in let property to alleviate financial hardship</w:t>
       </w:r>
     </w:p>
     <w:p>
@@ -40435,12 +40807,21 @@
           <w:sz w:val="24"/>
         </w:rPr>
       </w:pPr>
-      <w:r>
-        <w:rPr>
-          <w:b/>
-          <w:sz w:val="24"/>
-        </w:rPr>
-        <w:t>12A. Tenant has substantial rent arrears</w:t>
+      <w:proofErr w:type="spellStart"/>
+      <w:r>
+        <w:rPr>
+          <w:b/>
+          <w:sz w:val="24"/>
+        </w:rPr>
+        <w:t>12A</w:t>
+      </w:r>
+      <w:proofErr w:type="spellEnd"/>
+      <w:r>
+        <w:rPr>
+          <w:b/>
+          <w:sz w:val="24"/>
+        </w:rPr>
+        <w:t>. Tenant has substantial rent arrears</w:t>
       </w:r>
     </w:p>
     <w:p>
@@ -41182,7 +41563,7 @@
         <w:t xml:space="preserve">This ground applies if an 'overcrowding statutory notice' has been served on your landlord because the property is overcrowded to the extent that it may affect the health of the people living there. </w:t>
       </w:r>
     </w:p>
-    <w:bookmarkEnd w:id="54"/>
+    <w:bookmarkEnd w:id="55"/>
     <w:p>
       <w:pPr>
         <w:pStyle w:val="BodyText"/>
@@ -43527,7 +43908,34 @@
           <w:szCs w:val="24"/>
         </w:rPr>
         <w:br/>
-        <w:t>GLASGOW G2 8</w:t>
+        <w:t xml:space="preserve">GLASGOW </w:t>
+      </w:r>
+      <w:proofErr w:type="spellStart"/>
+      <w:r>
+        <w:rPr>
+          <w:rFonts w:cs="Arial"/>
+          <w:sz w:val="24"/>
+          <w:szCs w:val="24"/>
+        </w:rPr>
+        <w:t>G2</w:t>
+      </w:r>
+      <w:proofErr w:type="spellEnd"/>
+      <w:r>
+        <w:rPr>
+          <w:rFonts w:cs="Arial"/>
+          <w:sz w:val="24"/>
+          <w:szCs w:val="24"/>
+        </w:rPr>
+        <w:t xml:space="preserve"> </w:t>
+      </w:r>
+      <w:proofErr w:type="spellStart"/>
+      <w:r>
+        <w:rPr>
+          <w:rFonts w:cs="Arial"/>
+          <w:sz w:val="24"/>
+          <w:szCs w:val="24"/>
+        </w:rPr>
+        <w:t>8</w:t>
       </w:r>
       <w:r>
         <w:rPr>
@@ -43537,6 +43945,7 @@
         </w:rPr>
         <w:t>GT</w:t>
       </w:r>
+      <w:proofErr w:type="spellEnd"/>
     </w:p>
     <w:p>
       <w:pPr>
@@ -43656,8 +44065,39 @@
           <w:szCs w:val="24"/>
         </w:rPr>
         <w:br/>
-        <w:t>Dundee DD1 4QB</w:t>
-      </w:r>
+        <w:t xml:space="preserve">Dundee </w:t>
+      </w:r>
+      <w:proofErr w:type="spellStart"/>
+      <w:r>
+        <w:rPr>
+          <w:rFonts w:cs="Arial"/>
+          <w:color w:val="000000"/>
+          <w:sz w:val="24"/>
+          <w:szCs w:val="24"/>
+        </w:rPr>
+        <w:t>DD1</w:t>
+      </w:r>
+      <w:proofErr w:type="spellEnd"/>
+      <w:r>
+        <w:rPr>
+          <w:rFonts w:cs="Arial"/>
+          <w:color w:val="000000"/>
+          <w:sz w:val="24"/>
+          <w:szCs w:val="24"/>
+        </w:rPr>
+        <w:t xml:space="preserve"> </w:t>
+      </w:r>
+      <w:proofErr w:type="spellStart"/>
+      <w:r>
+        <w:rPr>
+          <w:rFonts w:cs="Arial"/>
+          <w:color w:val="000000"/>
+          <w:sz w:val="24"/>
+          <w:szCs w:val="24"/>
+        </w:rPr>
+        <w:t>4QB</w:t>
+      </w:r>
+      <w:proofErr w:type="spellEnd"/>
       <w:r>
         <w:rPr>
           <w:rFonts w:cs="Arial"/>
@@ -44556,6 +44996,7 @@
           <w:szCs w:val="24"/>
         </w:rPr>
       </w:pPr>
+      <w:proofErr w:type="spellStart"/>
       <w:r>
         <w:rPr>
           <w:rFonts w:cs="Arial"/>
@@ -44565,7 +45006,19 @@
           <w:sz w:val="24"/>
           <w:szCs w:val="24"/>
         </w:rPr>
-        <w:t>Mydeposits Scotland</w:t>
+        <w:t>Mydeposits</w:t>
+      </w:r>
+      <w:proofErr w:type="spellEnd"/>
+      <w:r>
+        <w:rPr>
+          <w:rFonts w:cs="Arial"/>
+          <w:b/>
+          <w:bCs/>
+          <w:color w:val="000000"/>
+          <w:sz w:val="24"/>
+          <w:szCs w:val="24"/>
+        </w:rPr>
+        <w:t xml:space="preserve"> Scotland</w:t>
       </w:r>
     </w:p>
     <w:p>
@@ -45467,8 +45920,21 @@
           <w:sz w:val="24"/>
           <w:szCs w:val="24"/>
         </w:rPr>
-        <w:t>RLA Propertymark</w:t>
-      </w:r>
+        <w:t xml:space="preserve">RLA </w:t>
+      </w:r>
+      <w:proofErr w:type="spellStart"/>
+      <w:r>
+        <w:rPr>
+          <w:rFonts w:cs="Arial"/>
+          <w:b/>
+          <w:bCs/>
+          <w:color w:val="000000"/>
+          <w:sz w:val="24"/>
+          <w:szCs w:val="24"/>
+        </w:rPr>
+        <w:t>Propertymark</w:t>
+      </w:r>
+      <w:proofErr w:type="spellEnd"/>
     </w:p>
     <w:p>
       <w:pPr>
@@ -46313,7 +46779,7 @@
 </file>
 
 <file path=word/endnotes.xml><?xml version="1.0" encoding="utf-8"?>
-<w:endnotes xmlns:wpc="http://schemas.microsoft.com/office/word/2010/wordprocessingCanvas" xmlns:cx="http://schemas.microsoft.com/office/drawing/2014/chartex" xmlns:cx1="http://schemas.microsoft.com/office/drawing/2015/9/8/chartex" xmlns:cx2="http://schemas.microsoft.com/office/drawing/2015/10/21/chartex" xmlns:cx3="http://schemas.microsoft.com/office/drawing/2016/5/9/chartex" xmlns:cx4="http://schemas.microsoft.com/office/drawing/2016/5/10/chartex" xmlns:cx5="http://schemas.microsoft.com/office/drawing/2016/5/11/chartex" xmlns:cx6="http://schemas.microsoft.com/office/drawing/2016/5/12/chartex" xmlns:cx7="http://schemas.microsoft.com/office/drawing/2016/5/13/chartex" xmlns:cx8="http://schemas.microsoft.com/office/drawing/2016/5/14/chartex" xmlns:mc="http://schemas.openxmlformats.org/markup-compatibility/2006" xmlns:aink="http://schemas.microsoft.com/office/drawing/2016/ink" xmlns:am3d="http://schemas.microsoft.com/office/drawing/2017/model3d" xmlns:o="urn:schemas-microsoft-com:office:office" xmlns:oel="http://schemas.microsoft.com/office/2019/extlst" xmlns:r="http://schemas.openxmlformats.org/officeDocument/2006/relationships" xmlns:m="http://schemas.openxmlformats.org/officeDocument/2006/math" xmlns:v="urn:schemas-microsoft-com:vml" xmlns:wp14="http://schemas.microsoft.com/office/word/2010/wordprocessingDrawing" xmlns:wp="http://schemas.openxmlformats.org/drawingml/2006/wordprocessingDrawing" xmlns:w10="urn:schemas-microsoft-com:office:word" xmlns:w="http://schemas.openxmlformats.org/wordprocessingml/2006/main" xmlns:w14="http://schemas.microsoft.com/office/word/2010/wordml" xmlns:w15="http://schemas.microsoft.com/office/word/2012/wordml" xmlns:w16cex="http://schemas.microsoft.com/office/word/2018/wordml/cex" xmlns:w16cid="http://schemas.microsoft.com/office/word/2016/wordml/cid" xmlns:w16="http://schemas.microsoft.com/office/word/2018/wordml" xmlns:w16du="http://schemas.microsoft.com/office/word/2023/wordml/word16du" xmlns:w16sdtdh="http://schemas.microsoft.com/office/word/2020/wordml/sdtdatahash" xmlns:w16se="http://schemas.microsoft.com/office/word/2015/wordml/symex" xmlns:wpg="http://schemas.microsoft.com/office/word/2010/wordprocessingGroup" xmlns:wpi="http://schemas.microsoft.com/office/word/2010/wordprocessingInk" xmlns:wne="http://schemas.microsoft.com/office/word/2006/wordml" xmlns:wps="http://schemas.microsoft.com/office/word/2010/wordprocessingShape" mc:Ignorable="w14 w15 w16se w16cid w16 w16cex w16sdtdh wp14">
+<w:endnotes xmlns:wpc="http://schemas.microsoft.com/office/word/2010/wordprocessingCanvas" xmlns:cx="http://schemas.microsoft.com/office/drawing/2014/chartex" xmlns:cx1="http://schemas.microsoft.com/office/drawing/2015/9/8/chartex" xmlns:cx2="http://schemas.microsoft.com/office/drawing/2015/10/21/chartex" xmlns:cx3="http://schemas.microsoft.com/office/drawing/2016/5/9/chartex" xmlns:cx4="http://schemas.microsoft.com/office/drawing/2016/5/10/chartex" xmlns:cx5="http://schemas.microsoft.com/office/drawing/2016/5/11/chartex" xmlns:cx6="http://schemas.microsoft.com/office/drawing/2016/5/12/chartex" xmlns:cx7="http://schemas.microsoft.com/office/drawing/2016/5/13/chartex" xmlns:cx8="http://schemas.microsoft.com/office/drawing/2016/5/14/chartex" xmlns:mc="http://schemas.openxmlformats.org/markup-compatibility/2006" xmlns:aink="http://schemas.microsoft.com/office/drawing/2016/ink" xmlns:am3d="http://schemas.microsoft.com/office/drawing/2017/model3d" xmlns:o="urn:schemas-microsoft-com:office:office" xmlns:oel="http://schemas.microsoft.com/office/2019/extlst" xmlns:r="http://schemas.openxmlformats.org/officeDocument/2006/relationships" xmlns:m="http://schemas.openxmlformats.org/officeDocument/2006/math" xmlns:v="urn:schemas-microsoft-com:vml" xmlns:wp14="http://schemas.microsoft.com/office/word/2010/wordprocessingDrawing" xmlns:wp="http://schemas.openxmlformats.org/drawingml/2006/wordprocessingDrawing" xmlns:w10="urn:schemas-microsoft-com:office:word" xmlns:w="http://schemas.openxmlformats.org/wordprocessingml/2006/main" xmlns:w14="http://schemas.microsoft.com/office/word/2010/wordml" xmlns:w15="http://schemas.microsoft.com/office/word/2012/wordml" xmlns:w16cex="http://schemas.microsoft.com/office/word/2018/wordml/cex" xmlns:w16cid="http://schemas.microsoft.com/office/word/2016/wordml/cid" xmlns:w16="http://schemas.microsoft.com/office/word/2018/wordml" xmlns:w16sdtdh="http://schemas.microsoft.com/office/word/2020/wordml/sdtdatahash" xmlns:w16se="http://schemas.microsoft.com/office/word/2015/wordml/symex" xmlns:wpg="http://schemas.microsoft.com/office/word/2010/wordprocessingGroup" xmlns:wpi="http://schemas.microsoft.com/office/word/2010/wordprocessingInk" xmlns:wne="http://schemas.microsoft.com/office/word/2006/wordml" xmlns:wps="http://schemas.microsoft.com/office/word/2010/wordprocessingShape" mc:Ignorable="w14 w15 w16se w16cid w16 w16cex w16sdtdh wp14">
   <w:endnote w:type="separator" w:id="-1">
     <w:p>
       <w:r>
@@ -46332,7 +46798,7 @@
 </file>
 
 <file path=word/footer1.xml><?xml version="1.0" encoding="utf-8"?>
-<w:ftr xmlns:wpc="http://schemas.microsoft.com/office/word/2010/wordprocessingCanvas" xmlns:cx="http://schemas.microsoft.com/office/drawing/2014/chartex" xmlns:cx1="http://schemas.microsoft.com/office/drawing/2015/9/8/chartex" xmlns:cx2="http://schemas.microsoft.com/office/drawing/2015/10/21/chartex" xmlns:cx3="http://schemas.microsoft.com/office/drawing/2016/5/9/chartex" xmlns:cx4="http://schemas.microsoft.com/office/drawing/2016/5/10/chartex" xmlns:cx5="http://schemas.microsoft.com/office/drawing/2016/5/11/chartex" xmlns:cx6="http://schemas.microsoft.com/office/drawing/2016/5/12/chartex" xmlns:cx7="http://schemas.microsoft.com/office/drawing/2016/5/13/chartex" xmlns:cx8="http://schemas.microsoft.com/office/drawing/2016/5/14/chartex" xmlns:mc="http://schemas.openxmlformats.org/markup-compatibility/2006" xmlns:aink="http://schemas.microsoft.com/office/drawing/2016/ink" xmlns:am3d="http://schemas.microsoft.com/office/drawing/2017/model3d" xmlns:o="urn:schemas-microsoft-com:office:office" xmlns:oel="http://schemas.microsoft.com/office/2019/extlst" xmlns:r="http://schemas.openxmlformats.org/officeDocument/2006/relationships" xmlns:m="http://schemas.openxmlformats.org/officeDocument/2006/math" xmlns:v="urn:schemas-microsoft-com:vml" xmlns:wp14="http://schemas.microsoft.com/office/word/2010/wordprocessingDrawing" xmlns:wp="http://schemas.openxmlformats.org/drawingml/2006/wordprocessingDrawing" xmlns:w10="urn:schemas-microsoft-com:office:word" xmlns:w="http://schemas.openxmlformats.org/wordprocessingml/2006/main" xmlns:w14="http://schemas.microsoft.com/office/word/2010/wordml" xmlns:w15="http://schemas.microsoft.com/office/word/2012/wordml" xmlns:w16cex="http://schemas.microsoft.com/office/word/2018/wordml/cex" xmlns:w16cid="http://schemas.microsoft.com/office/word/2016/wordml/cid" xmlns:w16="http://schemas.microsoft.com/office/word/2018/wordml" xmlns:w16du="http://schemas.microsoft.com/office/word/2023/wordml/word16du" xmlns:w16sdtdh="http://schemas.microsoft.com/office/word/2020/wordml/sdtdatahash" xmlns:w16se="http://schemas.microsoft.com/office/word/2015/wordml/symex" xmlns:wpg="http://schemas.microsoft.com/office/word/2010/wordprocessingGroup" xmlns:wpi="http://schemas.microsoft.com/office/word/2010/wordprocessingInk" xmlns:wne="http://schemas.microsoft.com/office/word/2006/wordml" xmlns:wps="http://schemas.microsoft.com/office/word/2010/wordprocessingShape" mc:Ignorable="w14 w15 w16se w16cid w16 w16cex w16sdtdh wp14">
+<w:ftr xmlns:wpc="http://schemas.microsoft.com/office/word/2010/wordprocessingCanvas" xmlns:cx="http://schemas.microsoft.com/office/drawing/2014/chartex" xmlns:cx1="http://schemas.microsoft.com/office/drawing/2015/9/8/chartex" xmlns:cx2="http://schemas.microsoft.com/office/drawing/2015/10/21/chartex" xmlns:cx3="http://schemas.microsoft.com/office/drawing/2016/5/9/chartex" xmlns:cx4="http://schemas.microsoft.com/office/drawing/2016/5/10/chartex" xmlns:cx5="http://schemas.microsoft.com/office/drawing/2016/5/11/chartex" xmlns:cx6="http://schemas.microsoft.com/office/drawing/2016/5/12/chartex" xmlns:cx7="http://schemas.microsoft.com/office/drawing/2016/5/13/chartex" xmlns:cx8="http://schemas.microsoft.com/office/drawing/2016/5/14/chartex" xmlns:mc="http://schemas.openxmlformats.org/markup-compatibility/2006" xmlns:aink="http://schemas.microsoft.com/office/drawing/2016/ink" xmlns:am3d="http://schemas.microsoft.com/office/drawing/2017/model3d" xmlns:o="urn:schemas-microsoft-com:office:office" xmlns:oel="http://schemas.microsoft.com/office/2019/extlst" xmlns:r="http://schemas.openxmlformats.org/officeDocument/2006/relationships" xmlns:m="http://schemas.openxmlformats.org/officeDocument/2006/math" xmlns:v="urn:schemas-microsoft-com:vml" xmlns:wp14="http://schemas.microsoft.com/office/word/2010/wordprocessingDrawing" xmlns:wp="http://schemas.openxmlformats.org/drawingml/2006/wordprocessingDrawing" xmlns:w10="urn:schemas-microsoft-com:office:word" xmlns:w="http://schemas.openxmlformats.org/wordprocessingml/2006/main" xmlns:w14="http://schemas.microsoft.com/office/word/2010/wordml" xmlns:w15="http://schemas.microsoft.com/office/word/2012/wordml" xmlns:w16cex="http://schemas.microsoft.com/office/word/2018/wordml/cex" xmlns:w16cid="http://schemas.microsoft.com/office/word/2016/wordml/cid" xmlns:w16="http://schemas.microsoft.com/office/word/2018/wordml" xmlns:w16sdtdh="http://schemas.microsoft.com/office/word/2020/wordml/sdtdatahash" xmlns:w16se="http://schemas.microsoft.com/office/word/2015/wordml/symex" xmlns:wpg="http://schemas.microsoft.com/office/word/2010/wordprocessingGroup" xmlns:wpi="http://schemas.microsoft.com/office/word/2010/wordprocessingInk" xmlns:wne="http://schemas.microsoft.com/office/word/2006/wordml" xmlns:wps="http://schemas.microsoft.com/office/word/2010/wordprocessingShape" mc:Ignorable="w14 w15 w16se w16cid w16 w16cex w16sdtdh wp14">
   <w:p>
     <w:pPr>
       <w:pStyle w:val="Footer"/>
@@ -46379,7 +46845,7 @@
 </file>
 
 <file path=word/footer2.xml><?xml version="1.0" encoding="utf-8"?>
-<w:ftr xmlns:wpc="http://schemas.microsoft.com/office/word/2010/wordprocessingCanvas" xmlns:cx="http://schemas.microsoft.com/office/drawing/2014/chartex" xmlns:cx1="http://schemas.microsoft.com/office/drawing/2015/9/8/chartex" xmlns:cx2="http://schemas.microsoft.com/office/drawing/2015/10/21/chartex" xmlns:cx3="http://schemas.microsoft.com/office/drawing/2016/5/9/chartex" xmlns:cx4="http://schemas.microsoft.com/office/drawing/2016/5/10/chartex" xmlns:cx5="http://schemas.microsoft.com/office/drawing/2016/5/11/chartex" xmlns:cx6="http://schemas.microsoft.com/office/drawing/2016/5/12/chartex" xmlns:cx7="http://schemas.microsoft.com/office/drawing/2016/5/13/chartex" xmlns:cx8="http://schemas.microsoft.com/office/drawing/2016/5/14/chartex" xmlns:mc="http://schemas.openxmlformats.org/markup-compatibility/2006" xmlns:aink="http://schemas.microsoft.com/office/drawing/2016/ink" xmlns:am3d="http://schemas.microsoft.com/office/drawing/2017/model3d" xmlns:o="urn:schemas-microsoft-com:office:office" xmlns:oel="http://schemas.microsoft.com/office/2019/extlst" xmlns:r="http://schemas.openxmlformats.org/officeDocument/2006/relationships" xmlns:m="http://schemas.openxmlformats.org/officeDocument/2006/math" xmlns:v="urn:schemas-microsoft-com:vml" xmlns:wp14="http://schemas.microsoft.com/office/word/2010/wordprocessingDrawing" xmlns:wp="http://schemas.openxmlformats.org/drawingml/2006/wordprocessingDrawing" xmlns:w10="urn:schemas-microsoft-com:office:word" xmlns:w="http://schemas.openxmlformats.org/wordprocessingml/2006/main" xmlns:w14="http://schemas.microsoft.com/office/word/2010/wordml" xmlns:w15="http://schemas.microsoft.com/office/word/2012/wordml" xmlns:w16cex="http://schemas.microsoft.com/office/word/2018/wordml/cex" xmlns:w16cid="http://schemas.microsoft.com/office/word/2016/wordml/cid" xmlns:w16="http://schemas.microsoft.com/office/word/2018/wordml" xmlns:w16du="http://schemas.microsoft.com/office/word/2023/wordml/word16du" xmlns:w16sdtdh="http://schemas.microsoft.com/office/word/2020/wordml/sdtdatahash" xmlns:w16se="http://schemas.microsoft.com/office/word/2015/wordml/symex" xmlns:wpg="http://schemas.microsoft.com/office/word/2010/wordprocessingGroup" xmlns:wpi="http://schemas.microsoft.com/office/word/2010/wordprocessingInk" xmlns:wne="http://schemas.microsoft.com/office/word/2006/wordml" xmlns:wps="http://schemas.microsoft.com/office/word/2010/wordprocessingShape" mc:Ignorable="w14 w15 w16se w16cid w16 w16cex w16sdtdh wp14">
+<w:ftr xmlns:wpc="http://schemas.microsoft.com/office/word/2010/wordprocessingCanvas" xmlns:cx="http://schemas.microsoft.com/office/drawing/2014/chartex" xmlns:cx1="http://schemas.microsoft.com/office/drawing/2015/9/8/chartex" xmlns:cx2="http://schemas.microsoft.com/office/drawing/2015/10/21/chartex" xmlns:cx3="http://schemas.microsoft.com/office/drawing/2016/5/9/chartex" xmlns:cx4="http://schemas.microsoft.com/office/drawing/2016/5/10/chartex" xmlns:cx5="http://schemas.microsoft.com/office/drawing/2016/5/11/chartex" xmlns:cx6="http://schemas.microsoft.com/office/drawing/2016/5/12/chartex" xmlns:cx7="http://schemas.microsoft.com/office/drawing/2016/5/13/chartex" xmlns:cx8="http://schemas.microsoft.com/office/drawing/2016/5/14/chartex" xmlns:mc="http://schemas.openxmlformats.org/markup-compatibility/2006" xmlns:aink="http://schemas.microsoft.com/office/drawing/2016/ink" xmlns:am3d="http://schemas.microsoft.com/office/drawing/2017/model3d" xmlns:o="urn:schemas-microsoft-com:office:office" xmlns:oel="http://schemas.microsoft.com/office/2019/extlst" xmlns:r="http://schemas.openxmlformats.org/officeDocument/2006/relationships" xmlns:m="http://schemas.openxmlformats.org/officeDocument/2006/math" xmlns:v="urn:schemas-microsoft-com:vml" xmlns:wp14="http://schemas.microsoft.com/office/word/2010/wordprocessingDrawing" xmlns:wp="http://schemas.openxmlformats.org/drawingml/2006/wordprocessingDrawing" xmlns:w10="urn:schemas-microsoft-com:office:word" xmlns:w="http://schemas.openxmlformats.org/wordprocessingml/2006/main" xmlns:w14="http://schemas.microsoft.com/office/word/2010/wordml" xmlns:w15="http://schemas.microsoft.com/office/word/2012/wordml" xmlns:w16cex="http://schemas.microsoft.com/office/word/2018/wordml/cex" xmlns:w16cid="http://schemas.microsoft.com/office/word/2016/wordml/cid" xmlns:w16="http://schemas.microsoft.com/office/word/2018/wordml" xmlns:w16sdtdh="http://schemas.microsoft.com/office/word/2020/wordml/sdtdatahash" xmlns:w16se="http://schemas.microsoft.com/office/word/2015/wordml/symex" xmlns:wpg="http://schemas.microsoft.com/office/word/2010/wordprocessingGroup" xmlns:wpi="http://schemas.microsoft.com/office/word/2010/wordprocessingInk" xmlns:wne="http://schemas.microsoft.com/office/word/2006/wordml" xmlns:wps="http://schemas.microsoft.com/office/word/2010/wordprocessingShape" mc:Ignorable="w14 w15 w16se w16cid w16 w16cex w16sdtdh wp14">
   <w:p>
     <w:pPr>
       <w:pStyle w:val="Footer"/>
@@ -46416,7 +46882,7 @@
 </file>
 
 <file path=word/footer3.xml><?xml version="1.0" encoding="utf-8"?>
-<w:ftr xmlns:wpc="http://schemas.microsoft.com/office/word/2010/wordprocessingCanvas" xmlns:cx="http://schemas.microsoft.com/office/drawing/2014/chartex" xmlns:cx1="http://schemas.microsoft.com/office/drawing/2015/9/8/chartex" xmlns:cx2="http://schemas.microsoft.com/office/drawing/2015/10/21/chartex" xmlns:cx3="http://schemas.microsoft.com/office/drawing/2016/5/9/chartex" xmlns:cx4="http://schemas.microsoft.com/office/drawing/2016/5/10/chartex" xmlns:cx5="http://schemas.microsoft.com/office/drawing/2016/5/11/chartex" xmlns:cx6="http://schemas.microsoft.com/office/drawing/2016/5/12/chartex" xmlns:cx7="http://schemas.microsoft.com/office/drawing/2016/5/13/chartex" xmlns:cx8="http://schemas.microsoft.com/office/drawing/2016/5/14/chartex" xmlns:mc="http://schemas.openxmlformats.org/markup-compatibility/2006" xmlns:aink="http://schemas.microsoft.com/office/drawing/2016/ink" xmlns:am3d="http://schemas.microsoft.com/office/drawing/2017/model3d" xmlns:o="urn:schemas-microsoft-com:office:office" xmlns:oel="http://schemas.microsoft.com/office/2019/extlst" xmlns:r="http://schemas.openxmlformats.org/officeDocument/2006/relationships" xmlns:m="http://schemas.openxmlformats.org/officeDocument/2006/math" xmlns:v="urn:schemas-microsoft-com:vml" xmlns:wp14="http://schemas.microsoft.com/office/word/2010/wordprocessingDrawing" xmlns:wp="http://schemas.openxmlformats.org/drawingml/2006/wordprocessingDrawing" xmlns:w10="urn:schemas-microsoft-com:office:word" xmlns:w="http://schemas.openxmlformats.org/wordprocessingml/2006/main" xmlns:w14="http://schemas.microsoft.com/office/word/2010/wordml" xmlns:w15="http://schemas.microsoft.com/office/word/2012/wordml" xmlns:w16cex="http://schemas.microsoft.com/office/word/2018/wordml/cex" xmlns:w16cid="http://schemas.microsoft.com/office/word/2016/wordml/cid" xmlns:w16="http://schemas.microsoft.com/office/word/2018/wordml" xmlns:w16du="http://schemas.microsoft.com/office/word/2023/wordml/word16du" xmlns:w16sdtdh="http://schemas.microsoft.com/office/word/2020/wordml/sdtdatahash" xmlns:w16se="http://schemas.microsoft.com/office/word/2015/wordml/symex" xmlns:wpg="http://schemas.microsoft.com/office/word/2010/wordprocessingGroup" xmlns:wpi="http://schemas.microsoft.com/office/word/2010/wordprocessingInk" xmlns:wne="http://schemas.microsoft.com/office/word/2006/wordml" xmlns:wps="http://schemas.microsoft.com/office/word/2010/wordprocessingShape" mc:Ignorable="w14 w15 w16se w16cid w16 w16cex w16sdtdh wp14">
+<w:ftr xmlns:wpc="http://schemas.microsoft.com/office/word/2010/wordprocessingCanvas" xmlns:cx="http://schemas.microsoft.com/office/drawing/2014/chartex" xmlns:cx1="http://schemas.microsoft.com/office/drawing/2015/9/8/chartex" xmlns:cx2="http://schemas.microsoft.com/office/drawing/2015/10/21/chartex" xmlns:cx3="http://schemas.microsoft.com/office/drawing/2016/5/9/chartex" xmlns:cx4="http://schemas.microsoft.com/office/drawing/2016/5/10/chartex" xmlns:cx5="http://schemas.microsoft.com/office/drawing/2016/5/11/chartex" xmlns:cx6="http://schemas.microsoft.com/office/drawing/2016/5/12/chartex" xmlns:cx7="http://schemas.microsoft.com/office/drawing/2016/5/13/chartex" xmlns:cx8="http://schemas.microsoft.com/office/drawing/2016/5/14/chartex" xmlns:mc="http://schemas.openxmlformats.org/markup-compatibility/2006" xmlns:aink="http://schemas.microsoft.com/office/drawing/2016/ink" xmlns:am3d="http://schemas.microsoft.com/office/drawing/2017/model3d" xmlns:o="urn:schemas-microsoft-com:office:office" xmlns:oel="http://schemas.microsoft.com/office/2019/extlst" xmlns:r="http://schemas.openxmlformats.org/officeDocument/2006/relationships" xmlns:m="http://schemas.openxmlformats.org/officeDocument/2006/math" xmlns:v="urn:schemas-microsoft-com:vml" xmlns:wp14="http://schemas.microsoft.com/office/word/2010/wordprocessingDrawing" xmlns:wp="http://schemas.openxmlformats.org/drawingml/2006/wordprocessingDrawing" xmlns:w10="urn:schemas-microsoft-com:office:word" xmlns:w="http://schemas.openxmlformats.org/wordprocessingml/2006/main" xmlns:w14="http://schemas.microsoft.com/office/word/2010/wordml" xmlns:w15="http://schemas.microsoft.com/office/word/2012/wordml" xmlns:w16cex="http://schemas.microsoft.com/office/word/2018/wordml/cex" xmlns:w16cid="http://schemas.microsoft.com/office/word/2016/wordml/cid" xmlns:w16="http://schemas.microsoft.com/office/word/2018/wordml" xmlns:w16sdtdh="http://schemas.microsoft.com/office/word/2020/wordml/sdtdatahash" xmlns:w16se="http://schemas.microsoft.com/office/word/2015/wordml/symex" xmlns:wpg="http://schemas.microsoft.com/office/word/2010/wordprocessingGroup" xmlns:wpi="http://schemas.microsoft.com/office/word/2010/wordprocessingInk" xmlns:wne="http://schemas.microsoft.com/office/word/2006/wordml" xmlns:wps="http://schemas.microsoft.com/office/word/2010/wordprocessingShape" mc:Ignorable="w14 w15 w16se w16cid w16 w16cex w16sdtdh wp14">
   <w:p>
     <w:pPr>
       <w:pStyle w:val="Footer"/>
@@ -46501,7 +46967,7 @@
 </file>
 
 <file path=word/footnotes.xml><?xml version="1.0" encoding="utf-8"?>
-<w:footnotes xmlns:wpc="http://schemas.microsoft.com/office/word/2010/wordprocessingCanvas" xmlns:cx="http://schemas.microsoft.com/office/drawing/2014/chartex" xmlns:cx1="http://schemas.microsoft.com/office/drawing/2015/9/8/chartex" xmlns:cx2="http://schemas.microsoft.com/office/drawing/2015/10/21/chartex" xmlns:cx3="http://schemas.microsoft.com/office/drawing/2016/5/9/chartex" xmlns:cx4="http://schemas.microsoft.com/office/drawing/2016/5/10/chartex" xmlns:cx5="http://schemas.microsoft.com/office/drawing/2016/5/11/chartex" xmlns:cx6="http://schemas.microsoft.com/office/drawing/2016/5/12/chartex" xmlns:cx7="http://schemas.microsoft.com/office/drawing/2016/5/13/chartex" xmlns:cx8="http://schemas.microsoft.com/office/drawing/2016/5/14/chartex" xmlns:mc="http://schemas.openxmlformats.org/markup-compatibility/2006" xmlns:aink="http://schemas.microsoft.com/office/drawing/2016/ink" xmlns:am3d="http://schemas.microsoft.com/office/drawing/2017/model3d" xmlns:o="urn:schemas-microsoft-com:office:office" xmlns:oel="http://schemas.microsoft.com/office/2019/extlst" xmlns:r="http://schemas.openxmlformats.org/officeDocument/2006/relationships" xmlns:m="http://schemas.openxmlformats.org/officeDocument/2006/math" xmlns:v="urn:schemas-microsoft-com:vml" xmlns:wp14="http://schemas.microsoft.com/office/word/2010/wordprocessingDrawing" xmlns:wp="http://schemas.openxmlformats.org/drawingml/2006/wordprocessingDrawing" xmlns:w10="urn:schemas-microsoft-com:office:word" xmlns:w="http://schemas.openxmlformats.org/wordprocessingml/2006/main" xmlns:w14="http://schemas.microsoft.com/office/word/2010/wordml" xmlns:w15="http://schemas.microsoft.com/office/word/2012/wordml" xmlns:w16cex="http://schemas.microsoft.com/office/word/2018/wordml/cex" xmlns:w16cid="http://schemas.microsoft.com/office/word/2016/wordml/cid" xmlns:w16="http://schemas.microsoft.com/office/word/2018/wordml" xmlns:w16du="http://schemas.microsoft.com/office/word/2023/wordml/word16du" xmlns:w16sdtdh="http://schemas.microsoft.com/office/word/2020/wordml/sdtdatahash" xmlns:w16se="http://schemas.microsoft.com/office/word/2015/wordml/symex" xmlns:wpg="http://schemas.microsoft.com/office/word/2010/wordprocessingGroup" xmlns:wpi="http://schemas.microsoft.com/office/word/2010/wordprocessingInk" xmlns:wne="http://schemas.microsoft.com/office/word/2006/wordml" xmlns:wps="http://schemas.microsoft.com/office/word/2010/wordprocessingShape" mc:Ignorable="w14 w15 w16se w16cid w16 w16cex w16sdtdh wp14">
+<w:footnotes xmlns:wpc="http://schemas.microsoft.com/office/word/2010/wordprocessingCanvas" xmlns:cx="http://schemas.microsoft.com/office/drawing/2014/chartex" xmlns:cx1="http://schemas.microsoft.com/office/drawing/2015/9/8/chartex" xmlns:cx2="http://schemas.microsoft.com/office/drawing/2015/10/21/chartex" xmlns:cx3="http://schemas.microsoft.com/office/drawing/2016/5/9/chartex" xmlns:cx4="http://schemas.microsoft.com/office/drawing/2016/5/10/chartex" xmlns:cx5="http://schemas.microsoft.com/office/drawing/2016/5/11/chartex" xmlns:cx6="http://schemas.microsoft.com/office/drawing/2016/5/12/chartex" xmlns:cx7="http://schemas.microsoft.com/office/drawing/2016/5/13/chartex" xmlns:cx8="http://schemas.microsoft.com/office/drawing/2016/5/14/chartex" xmlns:mc="http://schemas.openxmlformats.org/markup-compatibility/2006" xmlns:aink="http://schemas.microsoft.com/office/drawing/2016/ink" xmlns:am3d="http://schemas.microsoft.com/office/drawing/2017/model3d" xmlns:o="urn:schemas-microsoft-com:office:office" xmlns:oel="http://schemas.microsoft.com/office/2019/extlst" xmlns:r="http://schemas.openxmlformats.org/officeDocument/2006/relationships" xmlns:m="http://schemas.openxmlformats.org/officeDocument/2006/math" xmlns:v="urn:schemas-microsoft-com:vml" xmlns:wp14="http://schemas.microsoft.com/office/word/2010/wordprocessingDrawing" xmlns:wp="http://schemas.openxmlformats.org/drawingml/2006/wordprocessingDrawing" xmlns:w10="urn:schemas-microsoft-com:office:word" xmlns:w="http://schemas.openxmlformats.org/wordprocessingml/2006/main" xmlns:w14="http://schemas.microsoft.com/office/word/2010/wordml" xmlns:w15="http://schemas.microsoft.com/office/word/2012/wordml" xmlns:w16cex="http://schemas.microsoft.com/office/word/2018/wordml/cex" xmlns:w16cid="http://schemas.microsoft.com/office/word/2016/wordml/cid" xmlns:w16="http://schemas.microsoft.com/office/word/2018/wordml" xmlns:w16sdtdh="http://schemas.microsoft.com/office/word/2020/wordml/sdtdatahash" xmlns:w16se="http://schemas.microsoft.com/office/word/2015/wordml/symex" xmlns:wpg="http://schemas.microsoft.com/office/word/2010/wordprocessingGroup" xmlns:wpi="http://schemas.microsoft.com/office/word/2010/wordprocessingInk" xmlns:wne="http://schemas.microsoft.com/office/word/2006/wordml" xmlns:wps="http://schemas.microsoft.com/office/word/2010/wordprocessingShape" mc:Ignorable="w14 w15 w16se w16cid w16 w16cex w16sdtdh wp14">
   <w:footnote w:type="separator" w:id="-1">
     <w:p>
       <w:r>
@@ -46585,7 +47051,7 @@
 </file>
 
 <file path=word/numbering.xml><?xml version="1.0" encoding="utf-8"?>
-<w:numbering xmlns:wpc="http://schemas.microsoft.com/office/word/2010/wordprocessingCanvas" xmlns:cx="http://schemas.microsoft.com/office/drawing/2014/chartex" xmlns:cx1="http://schemas.microsoft.com/office/drawing/2015/9/8/chartex" xmlns:cx2="http://schemas.microsoft.com/office/drawing/2015/10/21/chartex" xmlns:cx3="http://schemas.microsoft.com/office/drawing/2016/5/9/chartex" xmlns:cx4="http://schemas.microsoft.com/office/drawing/2016/5/10/chartex" xmlns:cx5="http://schemas.microsoft.com/office/drawing/2016/5/11/chartex" xmlns:cx6="http://schemas.microsoft.com/office/drawing/2016/5/12/chartex" xmlns:cx7="http://schemas.microsoft.com/office/drawing/2016/5/13/chartex" xmlns:cx8="http://schemas.microsoft.com/office/drawing/2016/5/14/chartex" xmlns:mc="http://schemas.openxmlformats.org/markup-compatibility/2006" xmlns:aink="http://schemas.microsoft.com/office/drawing/2016/ink" xmlns:am3d="http://schemas.microsoft.com/office/drawing/2017/model3d" xmlns:o="urn:schemas-microsoft-com:office:office" xmlns:oel="http://schemas.microsoft.com/office/2019/extlst" xmlns:r="http://schemas.openxmlformats.org/officeDocument/2006/relationships" xmlns:m="http://schemas.openxmlformats.org/officeDocument/2006/math" xmlns:v="urn:schemas-microsoft-com:vml" xmlns:wp14="http://schemas.microsoft.com/office/word/2010/wordprocessingDrawing" xmlns:wp="http://schemas.openxmlformats.org/drawingml/2006/wordprocessingDrawing" xmlns:w10="urn:schemas-microsoft-com:office:word" xmlns:w="http://schemas.openxmlformats.org/wordprocessingml/2006/main" xmlns:w14="http://schemas.microsoft.com/office/word/2010/wordml" xmlns:w15="http://schemas.microsoft.com/office/word/2012/wordml" xmlns:w16cex="http://schemas.microsoft.com/office/word/2018/wordml/cex" xmlns:w16cid="http://schemas.microsoft.com/office/word/2016/wordml/cid" xmlns:w16="http://schemas.microsoft.com/office/word/2018/wordml" xmlns:w16du="http://schemas.microsoft.com/office/word/2023/wordml/word16du" xmlns:w16sdtdh="http://schemas.microsoft.com/office/word/2020/wordml/sdtdatahash" xmlns:w16se="http://schemas.microsoft.com/office/word/2015/wordml/symex" xmlns:wpg="http://schemas.microsoft.com/office/word/2010/wordprocessingGroup" xmlns:wpi="http://schemas.microsoft.com/office/word/2010/wordprocessingInk" xmlns:wne="http://schemas.microsoft.com/office/word/2006/wordml" xmlns:wps="http://schemas.microsoft.com/office/word/2010/wordprocessingShape" mc:Ignorable="w14 w15 w16se w16cid w16 w16cex w16sdtdh wp14">
+<w:numbering xmlns:wpc="http://schemas.microsoft.com/office/word/2010/wordprocessingCanvas" xmlns:cx="http://schemas.microsoft.com/office/drawing/2014/chartex" xmlns:cx1="http://schemas.microsoft.com/office/drawing/2015/9/8/chartex" xmlns:cx2="http://schemas.microsoft.com/office/drawing/2015/10/21/chartex" xmlns:cx3="http://schemas.microsoft.com/office/drawing/2016/5/9/chartex" xmlns:cx4="http://schemas.microsoft.com/office/drawing/2016/5/10/chartex" xmlns:cx5="http://schemas.microsoft.com/office/drawing/2016/5/11/chartex" xmlns:cx6="http://schemas.microsoft.com/office/drawing/2016/5/12/chartex" xmlns:cx7="http://schemas.microsoft.com/office/drawing/2016/5/13/chartex" xmlns:cx8="http://schemas.microsoft.com/office/drawing/2016/5/14/chartex" xmlns:mc="http://schemas.openxmlformats.org/markup-compatibility/2006" xmlns:aink="http://schemas.microsoft.com/office/drawing/2016/ink" xmlns:am3d="http://schemas.microsoft.com/office/drawing/2017/model3d" xmlns:o="urn:schemas-microsoft-com:office:office" xmlns:oel="http://schemas.microsoft.com/office/2019/extlst" xmlns:r="http://schemas.openxmlformats.org/officeDocument/2006/relationships" xmlns:m="http://schemas.openxmlformats.org/officeDocument/2006/math" xmlns:v="urn:schemas-microsoft-com:vml" xmlns:wp14="http://schemas.microsoft.com/office/word/2010/wordprocessingDrawing" xmlns:wp="http://schemas.openxmlformats.org/drawingml/2006/wordprocessingDrawing" xmlns:w10="urn:schemas-microsoft-com:office:word" xmlns:w="http://schemas.openxmlformats.org/wordprocessingml/2006/main" xmlns:w14="http://schemas.microsoft.com/office/word/2010/wordml" xmlns:w15="http://schemas.microsoft.com/office/word/2012/wordml" xmlns:w16cex="http://schemas.microsoft.com/office/word/2018/wordml/cex" xmlns:w16cid="http://schemas.microsoft.com/office/word/2016/wordml/cid" xmlns:w16="http://schemas.microsoft.com/office/word/2018/wordml" xmlns:w16sdtdh="http://schemas.microsoft.com/office/word/2020/wordml/sdtdatahash" xmlns:w16se="http://schemas.microsoft.com/office/word/2015/wordml/symex" xmlns:wpg="http://schemas.microsoft.com/office/word/2010/wordprocessingGroup" xmlns:wpi="http://schemas.microsoft.com/office/word/2010/wordprocessingInk" xmlns:wne="http://schemas.microsoft.com/office/word/2006/wordml" xmlns:wps="http://schemas.microsoft.com/office/word/2010/wordprocessingShape" mc:Ignorable="w14 w15 w16se w16cid w16 w16cex w16sdtdh wp14">
   <w:abstractNum w:abstractNumId="0" w15:restartNumberingAfterBreak="0">
     <w:nsid w:val="081658E9"/>
     <w:multiLevelType w:val="multilevel"/>

</xml_diff>